<commit_message>
Infinite Spawning & Weapon Cleanup
</commit_message>
<xml_diff>
--- a/Kaylan's Dev Pit/miningBelt_Time.docx
+++ b/Kaylan's Dev Pit/miningBelt_Time.docx
@@ -69,8 +69,10 @@
           <w:sz w:val="24"/>
           <w:szCs w:val="24"/>
         </w:rPr>
-        <w:t>//Time Log: 118</w:t>
-      </w:r>
+        <w:t>//Time Log: 131</w:t>
+      </w:r>
+      <w:bookmarkStart w:id="0" w:name="_GoBack"/>
+      <w:bookmarkEnd w:id="0"/>
       <w:r>
         <w:rPr>
           <w:rFonts w:ascii="Impact" w:eastAsia="Times New Roman" w:hAnsi="Impact" w:cs="Times New Roman"/>
@@ -135,6 +137,549 @@
           <w:sz w:val="20"/>
           <w:szCs w:val="20"/>
         </w:rPr>
+        <w:t>//03/24</w:t>
+      </w:r>
+      <w:r>
+        <w:rPr>
+          <w:rFonts w:ascii="Impact" w:eastAsia="Times New Roman" w:hAnsi="Impact" w:cs="Times New Roman"/>
+          <w:color w:val="000000"/>
+          <w:sz w:val="20"/>
+          <w:szCs w:val="20"/>
+        </w:rPr>
+        <w:t>/2017</w:t>
+      </w:r>
+    </w:p>
+    <w:p>
+      <w:pPr>
+        <w:spacing w:after="0" w:line="240" w:lineRule="auto"/>
+        <w:rPr>
+          <w:rFonts w:ascii="Impact" w:eastAsia="Times New Roman" w:hAnsi="Impact" w:cs="Times New Roman"/>
+          <w:color w:val="000000"/>
+          <w:sz w:val="20"/>
+          <w:szCs w:val="20"/>
+        </w:rPr>
+      </w:pPr>
+      <w:r>
+        <w:rPr>
+          <w:rFonts w:ascii="Impact" w:eastAsia="Times New Roman" w:hAnsi="Impact" w:cs="Times New Roman"/>
+          <w:color w:val="000000"/>
+          <w:sz w:val="20"/>
+          <w:szCs w:val="20"/>
+        </w:rPr>
+        <w:t>//</w:t>
+      </w:r>
+      <w:r>
+        <w:rPr>
+          <w:rFonts w:ascii="Impact" w:eastAsia="Times New Roman" w:hAnsi="Impact" w:cs="Times New Roman"/>
+          <w:color w:val="000000"/>
+          <w:sz w:val="20"/>
+          <w:szCs w:val="20"/>
+        </w:rPr>
+        <w:t>12:00AM –</w:t>
+      </w:r>
+      <w:r>
+        <w:rPr>
+          <w:rFonts w:ascii="Impact" w:eastAsia="Times New Roman" w:hAnsi="Impact" w:cs="Times New Roman"/>
+          <w:color w:val="000000"/>
+          <w:sz w:val="20"/>
+          <w:szCs w:val="20"/>
+        </w:rPr>
+        <w:t xml:space="preserve"> 4:00AM</w:t>
+      </w:r>
+    </w:p>
+    <w:p>
+      <w:pPr>
+        <w:spacing w:after="0" w:line="240" w:lineRule="auto"/>
+        <w:rPr>
+          <w:rFonts w:ascii="Times New Roman" w:eastAsia="Times New Roman" w:hAnsi="Times New Roman" w:cs="Times New Roman"/>
+          <w:sz w:val="24"/>
+          <w:szCs w:val="24"/>
+        </w:rPr>
+      </w:pPr>
+      <w:r>
+        <w:rPr>
+          <w:rFonts w:ascii="Impact" w:eastAsia="Times New Roman" w:hAnsi="Impact" w:cs="Times New Roman"/>
+          <w:color w:val="000000"/>
+          <w:sz w:val="20"/>
+          <w:szCs w:val="20"/>
+        </w:rPr>
+        <w:t>//Sprite Count: 134</w:t>
+      </w:r>
+    </w:p>
+    <w:p>
+      <w:pPr>
+        <w:spacing w:after="0" w:line="240" w:lineRule="auto"/>
+        <w:rPr>
+          <w:rFonts w:ascii="Times New Roman" w:eastAsia="Times New Roman" w:hAnsi="Times New Roman" w:cs="Times New Roman"/>
+          <w:sz w:val="24"/>
+          <w:szCs w:val="24"/>
+        </w:rPr>
+      </w:pPr>
+    </w:p>
+    <w:p>
+      <w:pPr>
+        <w:spacing w:after="0" w:line="240" w:lineRule="auto"/>
+        <w:rPr>
+          <w:rFonts w:ascii="Consolas" w:eastAsia="Times New Roman" w:hAnsi="Consolas" w:cs="Consolas"/>
+          <w:sz w:val="20"/>
+          <w:szCs w:val="20"/>
+        </w:rPr>
+      </w:pPr>
+      <w:r>
+        <w:rPr>
+          <w:rFonts w:ascii="Consolas" w:eastAsia="Times New Roman" w:hAnsi="Consolas" w:cs="Consolas"/>
+          <w:sz w:val="20"/>
+          <w:szCs w:val="20"/>
+        </w:rPr>
+        <w:t xml:space="preserve">-Ore particles are now collision events. The amount of things that you have to dodge is getting slightly out of hand </w:t>
+      </w:r>
+      <w:r>
+        <w:rPr>
+          <w:rFonts w:ascii="Consolas" w:eastAsia="Times New Roman" w:hAnsi="Consolas" w:cs="Consolas"/>
+          <w:sz w:val="20"/>
+          <w:szCs w:val="20"/>
+        </w:rPr>
+        <w:t>:D</w:t>
+      </w:r>
+    </w:p>
+    <w:p>
+      <w:pPr>
+        <w:spacing w:after="0" w:line="240" w:lineRule="auto"/>
+        <w:rPr>
+          <w:rFonts w:ascii="Consolas" w:eastAsia="Times New Roman" w:hAnsi="Consolas" w:cs="Consolas"/>
+          <w:sz w:val="20"/>
+          <w:szCs w:val="20"/>
+        </w:rPr>
+      </w:pPr>
+    </w:p>
+    <w:p>
+      <w:pPr>
+        <w:spacing w:after="0" w:line="240" w:lineRule="auto"/>
+        <w:rPr>
+          <w:rFonts w:ascii="Consolas" w:eastAsia="Times New Roman" w:hAnsi="Consolas" w:cs="Consolas"/>
+          <w:sz w:val="20"/>
+          <w:szCs w:val="20"/>
+        </w:rPr>
+      </w:pPr>
+      <w:r>
+        <w:rPr>
+          <w:rFonts w:ascii="Consolas" w:eastAsia="Times New Roman" w:hAnsi="Consolas" w:cs="Consolas"/>
+          <w:sz w:val="20"/>
+          <w:szCs w:val="20"/>
+        </w:rPr>
+        <w:t>-Particles updated. They are more persist</w:t>
+      </w:r>
+      <w:r>
+        <w:rPr>
+          <w:rFonts w:ascii="Consolas" w:eastAsia="Times New Roman" w:hAnsi="Consolas" w:cs="Consolas"/>
+          <w:sz w:val="20"/>
+          <w:szCs w:val="20"/>
+        </w:rPr>
+        <w:t>e</w:t>
+      </w:r>
+      <w:r>
+        <w:rPr>
+          <w:rFonts w:ascii="Consolas" w:eastAsia="Times New Roman" w:hAnsi="Consolas" w:cs="Consolas"/>
+          <w:sz w:val="20"/>
+          <w:szCs w:val="20"/>
+        </w:rPr>
+        <w:t xml:space="preserve">nt and will </w:t>
+      </w:r>
+      <w:proofErr w:type="spellStart"/>
+      <w:r>
+        <w:rPr>
+          <w:rFonts w:ascii="Consolas" w:eastAsia="Times New Roman" w:hAnsi="Consolas" w:cs="Consolas"/>
+          <w:sz w:val="20"/>
+          <w:szCs w:val="20"/>
+        </w:rPr>
+        <w:t>despawn</w:t>
+      </w:r>
+      <w:proofErr w:type="spellEnd"/>
+      <w:r>
+        <w:rPr>
+          <w:rFonts w:ascii="Consolas" w:eastAsia="Times New Roman" w:hAnsi="Consolas" w:cs="Consolas"/>
+          <w:sz w:val="20"/>
+          <w:szCs w:val="20"/>
+        </w:rPr>
+        <w:t xml:space="preserve"> with objects linked to </w:t>
+      </w:r>
+      <w:proofErr w:type="spellStart"/>
+      <w:r>
+        <w:rPr>
+          <w:rFonts w:ascii="Consolas" w:eastAsia="Times New Roman" w:hAnsi="Consolas" w:cs="Consolas"/>
+          <w:sz w:val="20"/>
+          <w:szCs w:val="20"/>
+        </w:rPr>
+        <w:t>closeSpawn</w:t>
+      </w:r>
+      <w:proofErr w:type="spellEnd"/>
+      <w:r>
+        <w:rPr>
+          <w:rFonts w:ascii="Consolas" w:eastAsia="Times New Roman" w:hAnsi="Consolas" w:cs="Consolas"/>
+          <w:sz w:val="20"/>
+          <w:szCs w:val="20"/>
+        </w:rPr>
+        <w:t>.</w:t>
+      </w:r>
+    </w:p>
+    <w:p>
+      <w:pPr>
+        <w:spacing w:after="0" w:line="240" w:lineRule="auto"/>
+        <w:rPr>
+          <w:rFonts w:ascii="Consolas" w:eastAsia="Times New Roman" w:hAnsi="Consolas" w:cs="Consolas"/>
+          <w:sz w:val="20"/>
+          <w:szCs w:val="20"/>
+        </w:rPr>
+      </w:pPr>
+    </w:p>
+    <w:p>
+      <w:pPr>
+        <w:spacing w:after="0" w:line="240" w:lineRule="auto"/>
+        <w:rPr>
+          <w:rFonts w:ascii="Consolas" w:eastAsia="Times New Roman" w:hAnsi="Consolas" w:cs="Consolas"/>
+          <w:sz w:val="20"/>
+          <w:szCs w:val="20"/>
+        </w:rPr>
+      </w:pPr>
+      <w:r>
+        <w:rPr>
+          <w:rFonts w:ascii="Consolas" w:eastAsia="Times New Roman" w:hAnsi="Consolas" w:cs="Consolas"/>
+          <w:sz w:val="20"/>
+          <w:szCs w:val="20"/>
+        </w:rPr>
+        <w:t>-Space gravity has been reduced a good amount. Movement is way more free</w:t>
+      </w:r>
+      <w:r>
+        <w:rPr>
+          <w:rFonts w:ascii="Consolas" w:eastAsia="Times New Roman" w:hAnsi="Consolas" w:cs="Consolas"/>
+          <w:sz w:val="20"/>
+          <w:szCs w:val="20"/>
+        </w:rPr>
+        <w:t>-flowing</w:t>
+      </w:r>
+      <w:r>
+        <w:rPr>
+          <w:rFonts w:ascii="Consolas" w:eastAsia="Times New Roman" w:hAnsi="Consolas" w:cs="Consolas"/>
+          <w:sz w:val="20"/>
+          <w:szCs w:val="20"/>
+        </w:rPr>
+        <w:t>.</w:t>
+      </w:r>
+    </w:p>
+    <w:p>
+      <w:pPr>
+        <w:spacing w:after="0" w:line="240" w:lineRule="auto"/>
+        <w:rPr>
+          <w:rFonts w:ascii="Consolas" w:eastAsia="Times New Roman" w:hAnsi="Consolas" w:cs="Consolas"/>
+          <w:sz w:val="20"/>
+          <w:szCs w:val="20"/>
+        </w:rPr>
+      </w:pPr>
+    </w:p>
+    <w:p>
+      <w:pPr>
+        <w:spacing w:after="0" w:line="240" w:lineRule="auto"/>
+        <w:rPr>
+          <w:rFonts w:ascii="Consolas" w:eastAsia="Times New Roman" w:hAnsi="Consolas" w:cs="Consolas"/>
+          <w:sz w:val="20"/>
+          <w:szCs w:val="20"/>
+        </w:rPr>
+      </w:pPr>
+      <w:r>
+        <w:rPr>
+          <w:rFonts w:ascii="Consolas" w:eastAsia="Times New Roman" w:hAnsi="Consolas" w:cs="Consolas"/>
+          <w:sz w:val="20"/>
+          <w:szCs w:val="20"/>
+        </w:rPr>
+        <w:t>-I’ve been ambitious and I decided to just keep making features</w:t>
+      </w:r>
+      <w:r>
+        <w:rPr>
+          <w:rFonts w:ascii="Consolas" w:eastAsia="Times New Roman" w:hAnsi="Consolas" w:cs="Consolas"/>
+          <w:sz w:val="20"/>
+          <w:szCs w:val="20"/>
+        </w:rPr>
+        <w:t xml:space="preserve"> and expand gameplay</w:t>
+      </w:r>
+      <w:r>
+        <w:rPr>
+          <w:rFonts w:ascii="Consolas" w:eastAsia="Times New Roman" w:hAnsi="Consolas" w:cs="Consolas"/>
+          <w:sz w:val="20"/>
+          <w:szCs w:val="20"/>
+        </w:rPr>
+        <w:t xml:space="preserve">. No one knows about </w:t>
+      </w:r>
+      <w:proofErr w:type="spellStart"/>
+      <w:r>
+        <w:rPr>
+          <w:rFonts w:ascii="Consolas" w:eastAsia="Times New Roman" w:hAnsi="Consolas" w:cs="Consolas"/>
+          <w:sz w:val="20"/>
+          <w:szCs w:val="20"/>
+        </w:rPr>
+        <w:t>miningBelt</w:t>
+      </w:r>
+      <w:proofErr w:type="spellEnd"/>
+      <w:r>
+        <w:rPr>
+          <w:rFonts w:ascii="Consolas" w:eastAsia="Times New Roman" w:hAnsi="Consolas" w:cs="Consolas"/>
+          <w:sz w:val="20"/>
+          <w:szCs w:val="20"/>
+        </w:rPr>
+        <w:t xml:space="preserve"> so there’s no reason in trying for Kickstart</w:t>
+      </w:r>
+      <w:r>
+        <w:rPr>
+          <w:rFonts w:ascii="Consolas" w:eastAsia="Times New Roman" w:hAnsi="Consolas" w:cs="Consolas"/>
+          <w:sz w:val="20"/>
+          <w:szCs w:val="20"/>
+        </w:rPr>
+        <w:t>er</w:t>
+      </w:r>
+      <w:r>
+        <w:rPr>
+          <w:rFonts w:ascii="Consolas" w:eastAsia="Times New Roman" w:hAnsi="Consolas" w:cs="Consolas"/>
+          <w:sz w:val="20"/>
+          <w:szCs w:val="20"/>
+        </w:rPr>
+        <w:t xml:space="preserve"> yet. Adding infinite galaxies currently, and will finish off weapons soon.</w:t>
+      </w:r>
+      <w:r>
+        <w:rPr>
+          <w:rFonts w:ascii="Consolas" w:eastAsia="Times New Roman" w:hAnsi="Consolas" w:cs="Consolas"/>
+          <w:sz w:val="20"/>
+          <w:szCs w:val="20"/>
+        </w:rPr>
+        <w:t xml:space="preserve"> After close to 20 hours of grinding that I needed a break.</w:t>
+      </w:r>
+      <w:r>
+        <w:rPr>
+          <w:rFonts w:ascii="Consolas" w:eastAsia="Times New Roman" w:hAnsi="Consolas" w:cs="Consolas"/>
+          <w:sz w:val="20"/>
+          <w:szCs w:val="20"/>
+        </w:rPr>
+        <w:t xml:space="preserve"> After this next stable build I may start poking into forums</w:t>
+      </w:r>
+      <w:r>
+        <w:rPr>
+          <w:rFonts w:ascii="Consolas" w:eastAsia="Times New Roman" w:hAnsi="Consolas" w:cs="Consolas"/>
+          <w:sz w:val="20"/>
+          <w:szCs w:val="20"/>
+        </w:rPr>
+        <w:t xml:space="preserve"> to get </w:t>
+      </w:r>
+      <w:proofErr w:type="spellStart"/>
+      <w:r>
+        <w:rPr>
+          <w:rFonts w:ascii="Consolas" w:eastAsia="Times New Roman" w:hAnsi="Consolas" w:cs="Consolas"/>
+          <w:sz w:val="20"/>
+          <w:szCs w:val="20"/>
+        </w:rPr>
+        <w:t>miningBelt</w:t>
+      </w:r>
+      <w:proofErr w:type="spellEnd"/>
+      <w:r>
+        <w:rPr>
+          <w:rFonts w:ascii="Consolas" w:eastAsia="Times New Roman" w:hAnsi="Consolas" w:cs="Consolas"/>
+          <w:sz w:val="20"/>
+          <w:szCs w:val="20"/>
+        </w:rPr>
+        <w:t xml:space="preserve"> out there</w:t>
+      </w:r>
+      <w:r>
+        <w:rPr>
+          <w:rFonts w:ascii="Consolas" w:eastAsia="Times New Roman" w:hAnsi="Consolas" w:cs="Consolas"/>
+          <w:sz w:val="20"/>
+          <w:szCs w:val="20"/>
+        </w:rPr>
+        <w:t>.</w:t>
+      </w:r>
+    </w:p>
+    <w:p>
+      <w:pPr>
+        <w:spacing w:after="0" w:line="240" w:lineRule="auto"/>
+        <w:rPr>
+          <w:rFonts w:ascii="Consolas" w:eastAsia="Times New Roman" w:hAnsi="Consolas" w:cs="Consolas"/>
+          <w:sz w:val="20"/>
+          <w:szCs w:val="20"/>
+        </w:rPr>
+      </w:pPr>
+    </w:p>
+    <w:p>
+      <w:pPr>
+        <w:spacing w:after="0" w:line="240" w:lineRule="auto"/>
+        <w:rPr>
+          <w:rFonts w:ascii="Consolas" w:eastAsia="Times New Roman" w:hAnsi="Consolas" w:cs="Consolas"/>
+          <w:sz w:val="20"/>
+          <w:szCs w:val="20"/>
+        </w:rPr>
+      </w:pPr>
+      <w:r>
+        <w:rPr>
+          <w:rFonts w:ascii="Consolas" w:eastAsia="Times New Roman" w:hAnsi="Consolas" w:cs="Consolas"/>
+          <w:sz w:val="20"/>
+          <w:szCs w:val="20"/>
+        </w:rPr>
+        <w:t>-</w:t>
+      </w:r>
+      <w:proofErr w:type="spellStart"/>
+      <w:r>
+        <w:rPr>
+          <w:rFonts w:ascii="Consolas" w:eastAsia="Times New Roman" w:hAnsi="Consolas" w:cs="Consolas"/>
+          <w:sz w:val="20"/>
+          <w:szCs w:val="20"/>
+        </w:rPr>
+        <w:t>closeSpawn</w:t>
+      </w:r>
+      <w:proofErr w:type="spellEnd"/>
+      <w:r>
+        <w:rPr>
+          <w:rFonts w:ascii="Consolas" w:eastAsia="Times New Roman" w:hAnsi="Consolas" w:cs="Consolas"/>
+          <w:sz w:val="20"/>
+          <w:szCs w:val="20"/>
+        </w:rPr>
+        <w:t xml:space="preserve"> controls background object spawning so stars and asteroids now will just be spawned in a 10x10 space (still tuning the size) around the player. Cleaning up memory allocations because even just my current 4 chunks with 500 stars each was lagging down hard.</w:t>
+      </w:r>
+      <w:r>
+        <w:rPr>
+          <w:rFonts w:ascii="Consolas" w:eastAsia="Times New Roman" w:hAnsi="Consolas" w:cs="Consolas"/>
+          <w:sz w:val="20"/>
+          <w:szCs w:val="20"/>
+        </w:rPr>
+        <w:t xml:space="preserve"> Will now just have 100 some stars, so a 10X decrease. Should allow for more pretty particles!</w:t>
+      </w:r>
+    </w:p>
+    <w:p>
+      <w:pPr>
+        <w:spacing w:after="0" w:line="240" w:lineRule="auto"/>
+        <w:rPr>
+          <w:rFonts w:ascii="Consolas" w:eastAsia="Times New Roman" w:hAnsi="Consolas" w:cs="Consolas"/>
+          <w:sz w:val="20"/>
+          <w:szCs w:val="20"/>
+        </w:rPr>
+      </w:pPr>
+    </w:p>
+    <w:p>
+      <w:pPr>
+        <w:spacing w:after="0" w:line="240" w:lineRule="auto"/>
+        <w:rPr>
+          <w:rFonts w:ascii="Times New Roman" w:eastAsia="Times New Roman" w:hAnsi="Times New Roman" w:cs="Times New Roman"/>
+          <w:sz w:val="24"/>
+          <w:szCs w:val="24"/>
+        </w:rPr>
+      </w:pPr>
+      <w:r>
+        <w:rPr>
+          <w:rFonts w:ascii="Consolas" w:eastAsia="Times New Roman" w:hAnsi="Consolas" w:cs="Consolas"/>
+          <w:sz w:val="20"/>
+          <w:szCs w:val="20"/>
+        </w:rPr>
+        <w:t>-</w:t>
+      </w:r>
+      <w:proofErr w:type="spellStart"/>
+      <w:r>
+        <w:rPr>
+          <w:rFonts w:ascii="Consolas" w:eastAsia="Times New Roman" w:hAnsi="Consolas" w:cs="Consolas"/>
+          <w:sz w:val="20"/>
+          <w:szCs w:val="20"/>
+        </w:rPr>
+        <w:t>closeSpawn</w:t>
+      </w:r>
+      <w:proofErr w:type="spellEnd"/>
+      <w:r>
+        <w:rPr>
+          <w:rFonts w:ascii="Consolas" w:eastAsia="Times New Roman" w:hAnsi="Consolas" w:cs="Consolas"/>
+          <w:sz w:val="20"/>
+          <w:szCs w:val="20"/>
+        </w:rPr>
+        <w:t xml:space="preserve"> is completed and fully implemented.</w:t>
+      </w:r>
+      <w:r>
+        <w:rPr>
+          <w:rFonts w:ascii="Consolas" w:eastAsia="Times New Roman" w:hAnsi="Consolas" w:cs="Consolas"/>
+          <w:sz w:val="20"/>
+          <w:szCs w:val="20"/>
+        </w:rPr>
+        <w:t xml:space="preserve"> Took over </w:t>
+      </w:r>
+      <w:proofErr w:type="spellStart"/>
+      <w:r>
+        <w:rPr>
+          <w:rFonts w:ascii="Consolas" w:eastAsia="Times New Roman" w:hAnsi="Consolas" w:cs="Consolas"/>
+          <w:sz w:val="20"/>
+          <w:szCs w:val="20"/>
+        </w:rPr>
+        <w:t>objectSpawn</w:t>
+      </w:r>
+      <w:proofErr w:type="spellEnd"/>
+      <w:r>
+        <w:rPr>
+          <w:rFonts w:ascii="Consolas" w:eastAsia="Times New Roman" w:hAnsi="Consolas" w:cs="Consolas"/>
+          <w:sz w:val="20"/>
+          <w:szCs w:val="20"/>
+        </w:rPr>
+        <w:t>.</w:t>
+      </w:r>
+      <w:r>
+        <w:rPr>
+          <w:rFonts w:ascii="Consolas" w:eastAsia="Times New Roman" w:hAnsi="Consolas" w:cs="Consolas"/>
+          <w:sz w:val="20"/>
+          <w:szCs w:val="20"/>
+        </w:rPr>
+        <w:t xml:space="preserve"> Writing a script to </w:t>
+      </w:r>
+      <w:r>
+        <w:rPr>
+          <w:rFonts w:ascii="Consolas" w:eastAsia="Times New Roman" w:hAnsi="Consolas" w:cs="Consolas"/>
+          <w:sz w:val="20"/>
+          <w:szCs w:val="20"/>
+        </w:rPr>
+        <w:t xml:space="preserve">remove objects not in </w:t>
+      </w:r>
+      <w:proofErr w:type="spellStart"/>
+      <w:r>
+        <w:rPr>
+          <w:rFonts w:ascii="Consolas" w:eastAsia="Times New Roman" w:hAnsi="Consolas" w:cs="Consolas"/>
+          <w:sz w:val="20"/>
+          <w:szCs w:val="20"/>
+        </w:rPr>
+        <w:t>spawnRange</w:t>
+      </w:r>
+      <w:proofErr w:type="spellEnd"/>
+      <w:r>
+        <w:rPr>
+          <w:rFonts w:ascii="Consolas" w:eastAsia="Times New Roman" w:hAnsi="Consolas" w:cs="Consolas"/>
+          <w:sz w:val="20"/>
+          <w:szCs w:val="20"/>
+        </w:rPr>
+        <w:t>.</w:t>
+      </w:r>
+    </w:p>
+    <w:p>
+      <w:pPr>
+        <w:spacing w:after="0" w:line="240" w:lineRule="auto"/>
+        <w:rPr>
+          <w:rFonts w:ascii="Times New Roman" w:eastAsia="Times New Roman" w:hAnsi="Times New Roman" w:cs="Times New Roman"/>
+          <w:sz w:val="24"/>
+          <w:szCs w:val="24"/>
+        </w:rPr>
+      </w:pPr>
+    </w:p>
+    <w:p>
+      <w:pPr>
+        <w:spacing w:after="0" w:line="240" w:lineRule="auto"/>
+        <w:rPr>
+          <w:rFonts w:ascii="Times New Roman" w:eastAsia="Times New Roman" w:hAnsi="Times New Roman" w:cs="Times New Roman"/>
+          <w:sz w:val="24"/>
+          <w:szCs w:val="24"/>
+        </w:rPr>
+      </w:pPr>
+      <w:r>
+        <w:rPr>
+          <w:rFonts w:ascii="Impact" w:eastAsia="Times New Roman" w:hAnsi="Impact" w:cs="Times New Roman"/>
+          <w:color w:val="000000"/>
+          <w:sz w:val="20"/>
+          <w:szCs w:val="20"/>
+        </w:rPr>
         <w:t>//03/23</w:t>
       </w:r>
       <w:r>
@@ -172,7 +717,7 @@
           <w:sz w:val="20"/>
           <w:szCs w:val="20"/>
         </w:rPr>
-        <w:t>12</w:t>
+        <w:t>12:00AM – 8:00AM</w:t>
       </w:r>
       <w:r>
         <w:rPr>
@@ -181,7 +726,7 @@
           <w:sz w:val="20"/>
           <w:szCs w:val="20"/>
         </w:rPr>
-        <w:t xml:space="preserve">:00AM – </w:t>
+        <w:t xml:space="preserve">, 11:00AM </w:t>
       </w:r>
       <w:r>
         <w:rPr>
@@ -190,7 +735,7 @@
           <w:sz w:val="20"/>
           <w:szCs w:val="20"/>
         </w:rPr>
-        <w:t>8</w:t>
+        <w:t>–</w:t>
       </w:r>
       <w:r>
         <w:rPr>
@@ -199,7 +744,7 @@
           <w:sz w:val="20"/>
           <w:szCs w:val="20"/>
         </w:rPr>
-        <w:t>:</w:t>
+        <w:t xml:space="preserve"> </w:t>
       </w:r>
       <w:r>
         <w:rPr>
@@ -208,7 +753,7 @@
           <w:sz w:val="20"/>
           <w:szCs w:val="20"/>
         </w:rPr>
-        <w:t>00AM</w:t>
+        <w:t>7:00PM</w:t>
       </w:r>
       <w:r>
         <w:rPr>
@@ -217,7 +762,7 @@
           <w:sz w:val="20"/>
           <w:szCs w:val="20"/>
         </w:rPr>
-        <w:t xml:space="preserve">, 11:00AM - </w:t>
+        <w:t>, 11:00PM – 12:00AM</w:t>
       </w:r>
     </w:p>
     <w:p>
@@ -282,7 +827,23 @@
           <w:sz w:val="20"/>
           <w:szCs w:val="20"/>
         </w:rPr>
-        <w:t xml:space="preserve"> is more intelligent. Bullet speed changes according to rotation around player</w:t>
+        <w:t xml:space="preserve"> is</w:t>
+      </w:r>
+      <w:r>
+        <w:rPr>
+          <w:rFonts w:ascii="Consolas" w:eastAsia="Times New Roman" w:hAnsi="Consolas" w:cs="Consolas"/>
+          <w:sz w:val="20"/>
+          <w:szCs w:val="20"/>
+        </w:rPr>
+        <w:t xml:space="preserve"> way</w:t>
+      </w:r>
+      <w:r>
+        <w:rPr>
+          <w:rFonts w:ascii="Consolas" w:eastAsia="Times New Roman" w:hAnsi="Consolas" w:cs="Consolas"/>
+          <w:sz w:val="20"/>
+          <w:szCs w:val="20"/>
+        </w:rPr>
+        <w:t xml:space="preserve"> more intelligent. Bullet speed changes according to rotation around player</w:t>
       </w:r>
       <w:r>
         <w:rPr>
@@ -292,8 +853,6 @@
         </w:rPr>
         <w:t xml:space="preserve"> and player velocity</w:t>
       </w:r>
-      <w:bookmarkStart w:id="0" w:name="_GoBack"/>
-      <w:bookmarkEnd w:id="0"/>
       <w:r>
         <w:rPr>
           <w:rFonts w:ascii="Consolas" w:eastAsia="Times New Roman" w:hAnsi="Consolas" w:cs="Consolas"/>
@@ -302,33 +861,131 @@
         </w:rPr>
         <w:t>.</w:t>
       </w:r>
-    </w:p>
-    <w:p>
-      <w:pPr>
-        <w:spacing w:after="0" w:line="240" w:lineRule="auto"/>
-        <w:rPr>
-          <w:rFonts w:ascii="Consolas" w:eastAsia="Times New Roman" w:hAnsi="Consolas" w:cs="Consolas"/>
-          <w:sz w:val="20"/>
-          <w:szCs w:val="20"/>
-        </w:rPr>
-      </w:pPr>
-    </w:p>
-    <w:p>
-      <w:pPr>
-        <w:spacing w:after="0" w:line="240" w:lineRule="auto"/>
-        <w:rPr>
-          <w:rFonts w:ascii="Times New Roman" w:eastAsia="Times New Roman" w:hAnsi="Times New Roman" w:cs="Times New Roman"/>
-          <w:sz w:val="24"/>
-          <w:szCs w:val="24"/>
-        </w:rPr>
-      </w:pPr>
-      <w:r>
-        <w:rPr>
-          <w:rFonts w:ascii="Consolas" w:eastAsia="Times New Roman" w:hAnsi="Consolas" w:cs="Consolas"/>
-          <w:sz w:val="20"/>
-          <w:szCs w:val="20"/>
-        </w:rPr>
-        <w:t>-New screenshot. Snapshot will be a while cause I wrote amazing bugs this time.</w:t>
+      <w:r>
+        <w:rPr>
+          <w:rFonts w:ascii="Consolas" w:eastAsia="Times New Roman" w:hAnsi="Consolas" w:cs="Consolas"/>
+          <w:sz w:val="20"/>
+          <w:szCs w:val="20"/>
+        </w:rPr>
+        <w:t xml:space="preserve"> Allows for interesting traits on bullets.</w:t>
+      </w:r>
+    </w:p>
+    <w:p>
+      <w:pPr>
+        <w:spacing w:after="0" w:line="240" w:lineRule="auto"/>
+        <w:rPr>
+          <w:rFonts w:ascii="Consolas" w:eastAsia="Times New Roman" w:hAnsi="Consolas" w:cs="Consolas"/>
+          <w:sz w:val="20"/>
+          <w:szCs w:val="20"/>
+        </w:rPr>
+      </w:pPr>
+    </w:p>
+    <w:p>
+      <w:pPr>
+        <w:spacing w:after="0" w:line="240" w:lineRule="auto"/>
+        <w:rPr>
+          <w:rFonts w:ascii="Consolas" w:eastAsia="Times New Roman" w:hAnsi="Consolas" w:cs="Consolas"/>
+          <w:sz w:val="20"/>
+          <w:szCs w:val="20"/>
+        </w:rPr>
+      </w:pPr>
+      <w:r>
+        <w:rPr>
+          <w:rFonts w:ascii="Consolas" w:eastAsia="Times New Roman" w:hAnsi="Consolas" w:cs="Consolas"/>
+          <w:sz w:val="20"/>
+          <w:szCs w:val="20"/>
+        </w:rPr>
+        <w:t>-</w:t>
+      </w:r>
+      <w:proofErr w:type="spellStart"/>
+      <w:r>
+        <w:rPr>
+          <w:rFonts w:ascii="Consolas" w:eastAsia="Times New Roman" w:hAnsi="Consolas" w:cs="Consolas"/>
+          <w:sz w:val="20"/>
+          <w:szCs w:val="20"/>
+        </w:rPr>
+        <w:t>streamLaser</w:t>
+      </w:r>
+      <w:proofErr w:type="spellEnd"/>
+      <w:r>
+        <w:rPr>
+          <w:rFonts w:ascii="Consolas" w:eastAsia="Times New Roman" w:hAnsi="Consolas" w:cs="Consolas"/>
+          <w:sz w:val="20"/>
+          <w:szCs w:val="20"/>
+        </w:rPr>
+        <w:t xml:space="preserve"> acts like a whip. Still finalizing the algebra involved in </w:t>
+      </w:r>
+      <w:proofErr w:type="spellStart"/>
+      <w:r>
+        <w:rPr>
+          <w:rFonts w:ascii="Consolas" w:eastAsia="Times New Roman" w:hAnsi="Consolas" w:cs="Consolas"/>
+          <w:sz w:val="20"/>
+          <w:szCs w:val="20"/>
+        </w:rPr>
+        <w:t>floatRotation</w:t>
+      </w:r>
+      <w:proofErr w:type="spellEnd"/>
+      <w:r>
+        <w:rPr>
+          <w:rFonts w:ascii="Consolas" w:eastAsia="Times New Roman" w:hAnsi="Consolas" w:cs="Consolas"/>
+          <w:sz w:val="20"/>
+          <w:szCs w:val="20"/>
+        </w:rPr>
+        <w:t xml:space="preserve"> but works somewhat happily now.</w:t>
+      </w:r>
+    </w:p>
+    <w:p>
+      <w:pPr>
+        <w:spacing w:after="0" w:line="240" w:lineRule="auto"/>
+        <w:rPr>
+          <w:rFonts w:ascii="Consolas" w:eastAsia="Times New Roman" w:hAnsi="Consolas" w:cs="Consolas"/>
+          <w:sz w:val="20"/>
+          <w:szCs w:val="20"/>
+        </w:rPr>
+      </w:pPr>
+    </w:p>
+    <w:p>
+      <w:pPr>
+        <w:spacing w:after="0" w:line="240" w:lineRule="auto"/>
+        <w:rPr>
+          <w:rFonts w:ascii="Consolas" w:eastAsia="Times New Roman" w:hAnsi="Consolas" w:cs="Consolas"/>
+          <w:sz w:val="20"/>
+          <w:szCs w:val="20"/>
+        </w:rPr>
+      </w:pPr>
+      <w:r>
+        <w:rPr>
+          <w:rFonts w:ascii="Consolas" w:eastAsia="Times New Roman" w:hAnsi="Consolas" w:cs="Consolas"/>
+          <w:sz w:val="20"/>
+          <w:szCs w:val="20"/>
+        </w:rPr>
+        <w:t>-New screenshot</w:t>
+      </w:r>
+      <w:r>
+        <w:rPr>
+          <w:rFonts w:ascii="Consolas" w:eastAsia="Times New Roman" w:hAnsi="Consolas" w:cs="Consolas"/>
+          <w:sz w:val="20"/>
+          <w:szCs w:val="20"/>
+        </w:rPr>
+        <w:t xml:space="preserve"> displaying weapon system on </w:t>
+      </w:r>
+      <w:proofErr w:type="spellStart"/>
+      <w:r>
+        <w:rPr>
+          <w:rFonts w:ascii="Consolas" w:eastAsia="Times New Roman" w:hAnsi="Consolas" w:cs="Consolas"/>
+          <w:sz w:val="20"/>
+          <w:szCs w:val="20"/>
+        </w:rPr>
+        <w:t>streamLaser</w:t>
+      </w:r>
+      <w:proofErr w:type="spellEnd"/>
+      <w:r>
+        <w:rPr>
+          <w:rFonts w:ascii="Consolas" w:eastAsia="Times New Roman" w:hAnsi="Consolas" w:cs="Consolas"/>
+          <w:sz w:val="20"/>
+          <w:szCs w:val="20"/>
+        </w:rPr>
+        <w:t>. Snapshot will be a while, there’s lots of wrinkles that need to be worked out.</w:t>
       </w:r>
     </w:p>
     <w:p>
@@ -468,42 +1125,35 @@
           <w:sz w:val="20"/>
           <w:szCs w:val="20"/>
         </w:rPr>
-        <w:t>-</w:t>
-      </w:r>
-      <w:r>
-        <w:rPr>
-          <w:rFonts w:ascii="Consolas" w:eastAsia="Times New Roman" w:hAnsi="Consolas" w:cs="Consolas"/>
-          <w:sz w:val="20"/>
-          <w:szCs w:val="20"/>
-        </w:rPr>
-        <w:t>Implementing more weapons. Will be adding working mods as well!</w:t>
-      </w:r>
-    </w:p>
-    <w:p>
-      <w:pPr>
-        <w:spacing w:after="0" w:line="240" w:lineRule="auto"/>
-        <w:rPr>
-          <w:rFonts w:ascii="Consolas" w:eastAsia="Times New Roman" w:hAnsi="Consolas" w:cs="Consolas"/>
-          <w:sz w:val="20"/>
-          <w:szCs w:val="20"/>
-        </w:rPr>
-      </w:pPr>
-    </w:p>
-    <w:p>
-      <w:pPr>
-        <w:spacing w:after="0" w:line="240" w:lineRule="auto"/>
-        <w:rPr>
-          <w:rFonts w:ascii="Consolas" w:eastAsia="Times New Roman" w:hAnsi="Consolas" w:cs="Consolas"/>
-          <w:sz w:val="20"/>
-          <w:szCs w:val="20"/>
-        </w:rPr>
-      </w:pPr>
-      <w:r>
-        <w:rPr>
-          <w:rFonts w:ascii="Consolas" w:eastAsia="Times New Roman" w:hAnsi="Consolas" w:cs="Consolas"/>
-          <w:sz w:val="20"/>
-          <w:szCs w:val="20"/>
-        </w:rPr>
+        <w:t>-Implementing more weapons.</w:t>
+      </w:r>
+    </w:p>
+    <w:p>
+      <w:pPr>
+        <w:spacing w:after="0" w:line="240" w:lineRule="auto"/>
+        <w:rPr>
+          <w:rFonts w:ascii="Consolas" w:eastAsia="Times New Roman" w:hAnsi="Consolas" w:cs="Consolas"/>
+          <w:sz w:val="20"/>
+          <w:szCs w:val="20"/>
+        </w:rPr>
+      </w:pPr>
+    </w:p>
+    <w:p>
+      <w:pPr>
+        <w:spacing w:after="0" w:line="240" w:lineRule="auto"/>
+        <w:rPr>
+          <w:rFonts w:ascii="Consolas" w:eastAsia="Times New Roman" w:hAnsi="Consolas" w:cs="Consolas"/>
+          <w:sz w:val="20"/>
+          <w:szCs w:val="20"/>
+        </w:rPr>
+      </w:pPr>
+      <w:r>
+        <w:rPr>
+          <w:rFonts w:ascii="Consolas" w:eastAsia="Times New Roman" w:hAnsi="Consolas" w:cs="Consolas"/>
+          <w:sz w:val="20"/>
+          <w:szCs w:val="20"/>
+        </w:rPr>
+        <w:lastRenderedPageBreak/>
         <w:t xml:space="preserve">-Added Stream Laser </w:t>
       </w:r>
       <w:r>
@@ -2130,6 +2780,7 @@
           <w:sz w:val="20"/>
           <w:szCs w:val="20"/>
         </w:rPr>
+        <w:lastRenderedPageBreak/>
         <w:t xml:space="preserve">-General polishing, changed GUI a bit. Dropped </w:t>
       </w:r>
       <w:proofErr w:type="spellStart"/>
@@ -2509,7 +3160,6 @@
           <w:sz w:val="18"/>
           <w:szCs w:val="18"/>
         </w:rPr>
-        <w:lastRenderedPageBreak/>
         <w:drawing>
           <wp:inline distT="0" distB="0" distL="0" distR="0">
             <wp:extent cx="1905000" cy="1066800"/>
@@ -2923,6 +3573,7 @@
           <w:sz w:val="20"/>
           <w:szCs w:val="20"/>
         </w:rPr>
+        <w:lastRenderedPageBreak/>
         <w:t>-Spent about 20 minutes flying in circles shooting stuff. This is the ore distribution I got. Loads of copper decreasing to 1 Fluorite. All ores spawn and get picked up successfully.</w:t>
       </w:r>
     </w:p>
@@ -3608,7 +4259,6 @@
           <w:sz w:val="20"/>
           <w:szCs w:val="20"/>
         </w:rPr>
-        <w:lastRenderedPageBreak/>
         <w:t xml:space="preserve">-Fixed particles! Was already buggy </w:t>
       </w:r>
       <w:proofErr w:type="spellStart"/>
@@ -4043,6 +4693,7 @@
           <w:sz w:val="20"/>
           <w:szCs w:val="20"/>
         </w:rPr>
+        <w:lastRenderedPageBreak/>
         <w:t>//Sprite Count: 119</w:t>
       </w:r>
     </w:p>
@@ -5060,7 +5711,6 @@
           <w:sz w:val="20"/>
           <w:szCs w:val="20"/>
         </w:rPr>
-        <w:lastRenderedPageBreak/>
         <w:t>//Sprite Count: 109</w:t>
       </w:r>
     </w:p>
@@ -5918,6 +6568,7 @@
           <w:sz w:val="20"/>
           <w:szCs w:val="20"/>
         </w:rPr>
+        <w:lastRenderedPageBreak/>
         <w:t>-Need movement script as well since asteroids are stationary for FPS reasons.</w:t>
       </w:r>
     </w:p>
@@ -7118,6 +7769,7 @@
           <w:sz w:val="18"/>
           <w:szCs w:val="18"/>
         </w:rPr>
+        <w:lastRenderedPageBreak/>
         <w:t xml:space="preserve">-Made sprites for destroyed asteroids </w:t>
       </w:r>
       <w:r>
@@ -7553,7 +8205,6 @@
           <w:sz w:val="18"/>
           <w:szCs w:val="18"/>
         </w:rPr>
-        <w:lastRenderedPageBreak/>
         <w:drawing>
           <wp:inline distT="0" distB="0" distL="0" distR="0">
             <wp:extent cx="1400175" cy="3962400"/>
@@ -7815,6 +8466,7 @@
           <w:sz w:val="18"/>
           <w:szCs w:val="18"/>
         </w:rPr>
+        <w:lastRenderedPageBreak/>
         <w:t>-Basic weapon physics implemented. Needs to be worked on intensively.</w:t>
       </w:r>
     </w:p>
@@ -8132,7 +8784,6 @@
           <w:sz w:val="18"/>
           <w:szCs w:val="18"/>
         </w:rPr>
-        <w:lastRenderedPageBreak/>
         <w:t>-Implemented movement system. Game objects rotate when thrusters engaged. Camera and GUI rotate when thrusters not engaged. Game window always shows ship facing up. Images added to Game Photos to explain process, and Movement added to docs.</w:t>
       </w:r>
     </w:p>
@@ -9915,6 +10566,7 @@
           <w:sz w:val="18"/>
           <w:szCs w:val="18"/>
         </w:rPr>
+        <w:lastRenderedPageBreak/>
         <w:drawing>
           <wp:inline distT="0" distB="0" distL="0" distR="0">
             <wp:extent cx="1905000" cy="723900"/>
@@ -10107,7 +10759,6 @@
           <w:sz w:val="18"/>
           <w:szCs w:val="18"/>
         </w:rPr>
-        <w:lastRenderedPageBreak/>
         <w:t xml:space="preserve">-Created </w:t>
       </w:r>
       <w:proofErr w:type="spellStart"/>
@@ -11289,6 +11940,7 @@
           <w:sz w:val="18"/>
           <w:szCs w:val="18"/>
         </w:rPr>
+        <w:lastRenderedPageBreak/>
         <w:drawing>
           <wp:inline distT="0" distB="0" distL="0" distR="0">
             <wp:extent cx="5181600" cy="3895725"/>

</xml_diff>

<commit_message>
Spawning & Despawning + Snapshot
Basic infinite spawning is implemented. Still need to look into
performance issues, Running on my computer at about 40 - 50 fps.
</commit_message>
<xml_diff>
--- a/Kaylan's Dev Pit/miningBelt_Time.docx
+++ b/Kaylan's Dev Pit/miningBelt_Time.docx
@@ -71,14 +71,933 @@
         </w:rPr>
         <w:t>//Time Log: 131</w:t>
       </w:r>
+      <w:r>
+        <w:rPr>
+          <w:rFonts w:ascii="Impact" w:eastAsia="Times New Roman" w:hAnsi="Impact" w:cs="Times New Roman"/>
+          <w:color w:val="000000"/>
+          <w:sz w:val="24"/>
+          <w:szCs w:val="24"/>
+        </w:rPr>
+        <w:t xml:space="preserve"> </w:t>
+      </w:r>
+      <w:r>
+        <w:rPr>
+          <w:rFonts w:ascii="Impact" w:eastAsia="Times New Roman" w:hAnsi="Impact" w:cs="Times New Roman"/>
+          <w:color w:val="000000"/>
+          <w:sz w:val="24"/>
+          <w:szCs w:val="24"/>
+        </w:rPr>
+        <w:t>hours</w:t>
+      </w:r>
+    </w:p>
+    <w:p>
+      <w:pPr>
+        <w:spacing w:after="0" w:line="240" w:lineRule="auto"/>
+        <w:rPr>
+          <w:rFonts w:ascii="Times New Roman" w:eastAsia="Times New Roman" w:hAnsi="Times New Roman" w:cs="Times New Roman"/>
+          <w:sz w:val="24"/>
+          <w:szCs w:val="24"/>
+        </w:rPr>
+      </w:pPr>
+      <w:r>
+        <w:rPr>
+          <w:rFonts w:ascii="Consolas" w:eastAsia="Times New Roman" w:hAnsi="Consolas" w:cs="Consolas"/>
+          <w:i/>
+          <w:iCs/>
+          <w:color w:val="000000"/>
+        </w:rPr>
+        <w:t>//Check my dev pit for more images and screenshots!</w:t>
+      </w:r>
+    </w:p>
+    <w:p>
+      <w:pPr>
+        <w:spacing w:after="0" w:line="240" w:lineRule="auto"/>
+        <w:rPr>
+          <w:rFonts w:ascii="Times New Roman" w:eastAsia="Times New Roman" w:hAnsi="Times New Roman" w:cs="Times New Roman"/>
+          <w:sz w:val="24"/>
+          <w:szCs w:val="24"/>
+        </w:rPr>
+      </w:pPr>
+    </w:p>
+    <w:p>
+      <w:pPr>
+        <w:spacing w:after="0" w:line="240" w:lineRule="auto"/>
+        <w:rPr>
+          <w:rFonts w:ascii="Times New Roman" w:eastAsia="Times New Roman" w:hAnsi="Times New Roman" w:cs="Times New Roman"/>
+          <w:sz w:val="24"/>
+          <w:szCs w:val="24"/>
+        </w:rPr>
+      </w:pPr>
+      <w:r>
+        <w:rPr>
+          <w:rFonts w:ascii="Impact" w:eastAsia="Times New Roman" w:hAnsi="Impact" w:cs="Times New Roman"/>
+          <w:color w:val="000000"/>
+          <w:sz w:val="20"/>
+          <w:szCs w:val="20"/>
+        </w:rPr>
+        <w:t>//03/24</w:t>
+      </w:r>
+      <w:r>
+        <w:rPr>
+          <w:rFonts w:ascii="Impact" w:eastAsia="Times New Roman" w:hAnsi="Impact" w:cs="Times New Roman"/>
+          <w:color w:val="000000"/>
+          <w:sz w:val="20"/>
+          <w:szCs w:val="20"/>
+        </w:rPr>
+        <w:t>/2017</w:t>
+      </w:r>
+    </w:p>
+    <w:p>
+      <w:pPr>
+        <w:spacing w:after="0" w:line="240" w:lineRule="auto"/>
+        <w:rPr>
+          <w:rFonts w:ascii="Impact" w:eastAsia="Times New Roman" w:hAnsi="Impact" w:cs="Times New Roman"/>
+          <w:color w:val="000000"/>
+          <w:sz w:val="20"/>
+          <w:szCs w:val="20"/>
+        </w:rPr>
+      </w:pPr>
+      <w:r>
+        <w:rPr>
+          <w:rFonts w:ascii="Impact" w:eastAsia="Times New Roman" w:hAnsi="Impact" w:cs="Times New Roman"/>
+          <w:color w:val="000000"/>
+          <w:sz w:val="20"/>
+          <w:szCs w:val="20"/>
+        </w:rPr>
+        <w:t>//</w:t>
+      </w:r>
+      <w:r>
+        <w:rPr>
+          <w:rFonts w:ascii="Impact" w:eastAsia="Times New Roman" w:hAnsi="Impact" w:cs="Times New Roman"/>
+          <w:color w:val="000000"/>
+          <w:sz w:val="20"/>
+          <w:szCs w:val="20"/>
+        </w:rPr>
+        <w:t>12:00AM –</w:t>
+      </w:r>
+      <w:r>
+        <w:rPr>
+          <w:rFonts w:ascii="Impact" w:eastAsia="Times New Roman" w:hAnsi="Impact" w:cs="Times New Roman"/>
+          <w:color w:val="000000"/>
+          <w:sz w:val="20"/>
+          <w:szCs w:val="20"/>
+        </w:rPr>
+        <w:t xml:space="preserve"> 4:00AM</w:t>
+      </w:r>
+      <w:r>
+        <w:rPr>
+          <w:rFonts w:ascii="Impact" w:eastAsia="Times New Roman" w:hAnsi="Impact" w:cs="Times New Roman"/>
+          <w:color w:val="000000"/>
+          <w:sz w:val="20"/>
+          <w:szCs w:val="20"/>
+        </w:rPr>
+        <w:t>, 12:00PM – 1:00PM</w:t>
+      </w:r>
+    </w:p>
+    <w:p>
+      <w:pPr>
+        <w:spacing w:after="0" w:line="240" w:lineRule="auto"/>
+        <w:rPr>
+          <w:rFonts w:ascii="Times New Roman" w:eastAsia="Times New Roman" w:hAnsi="Times New Roman" w:cs="Times New Roman"/>
+          <w:sz w:val="24"/>
+          <w:szCs w:val="24"/>
+        </w:rPr>
+      </w:pPr>
+      <w:r>
+        <w:rPr>
+          <w:rFonts w:ascii="Impact" w:eastAsia="Times New Roman" w:hAnsi="Impact" w:cs="Times New Roman"/>
+          <w:color w:val="000000"/>
+          <w:sz w:val="20"/>
+          <w:szCs w:val="20"/>
+        </w:rPr>
+        <w:t>//Sprite Count: 133</w:t>
+      </w:r>
+    </w:p>
+    <w:p>
+      <w:pPr>
+        <w:spacing w:after="0" w:line="240" w:lineRule="auto"/>
+        <w:rPr>
+          <w:rFonts w:ascii="Times New Roman" w:eastAsia="Times New Roman" w:hAnsi="Times New Roman" w:cs="Times New Roman"/>
+          <w:sz w:val="24"/>
+          <w:szCs w:val="24"/>
+        </w:rPr>
+      </w:pPr>
+    </w:p>
+    <w:p>
+      <w:pPr>
+        <w:spacing w:after="0" w:line="240" w:lineRule="auto"/>
+        <w:rPr>
+          <w:rFonts w:ascii="Consolas" w:eastAsia="Times New Roman" w:hAnsi="Consolas" w:cs="Consolas"/>
+          <w:sz w:val="20"/>
+          <w:szCs w:val="20"/>
+        </w:rPr>
+      </w:pPr>
+      <w:r>
+        <w:rPr>
+          <w:rFonts w:ascii="Consolas" w:eastAsia="Times New Roman" w:hAnsi="Consolas" w:cs="Consolas"/>
+          <w:sz w:val="20"/>
+          <w:szCs w:val="20"/>
+        </w:rPr>
+        <w:t xml:space="preserve">-Ore particles are now collision events. The amount of things that you have to dodge is getting slightly out of hand </w:t>
+      </w:r>
+      <w:r>
+        <w:rPr>
+          <w:rFonts w:ascii="Consolas" w:eastAsia="Times New Roman" w:hAnsi="Consolas" w:cs="Consolas"/>
+          <w:sz w:val="20"/>
+          <w:szCs w:val="20"/>
+        </w:rPr>
+        <w:t>:D</w:t>
+      </w:r>
+    </w:p>
+    <w:p>
+      <w:pPr>
+        <w:spacing w:after="0" w:line="240" w:lineRule="auto"/>
+        <w:rPr>
+          <w:rFonts w:ascii="Consolas" w:eastAsia="Times New Roman" w:hAnsi="Consolas" w:cs="Consolas"/>
+          <w:sz w:val="20"/>
+          <w:szCs w:val="20"/>
+        </w:rPr>
+      </w:pPr>
+    </w:p>
+    <w:p>
+      <w:pPr>
+        <w:spacing w:after="0" w:line="240" w:lineRule="auto"/>
+        <w:rPr>
+          <w:rFonts w:ascii="Consolas" w:eastAsia="Times New Roman" w:hAnsi="Consolas" w:cs="Consolas"/>
+          <w:sz w:val="20"/>
+          <w:szCs w:val="20"/>
+        </w:rPr>
+      </w:pPr>
+      <w:r>
+        <w:rPr>
+          <w:rFonts w:ascii="Consolas" w:eastAsia="Times New Roman" w:hAnsi="Consolas" w:cs="Consolas"/>
+          <w:sz w:val="20"/>
+          <w:szCs w:val="20"/>
+        </w:rPr>
+        <w:t>-Particles updated. They are more persist</w:t>
+      </w:r>
+      <w:r>
+        <w:rPr>
+          <w:rFonts w:ascii="Consolas" w:eastAsia="Times New Roman" w:hAnsi="Consolas" w:cs="Consolas"/>
+          <w:sz w:val="20"/>
+          <w:szCs w:val="20"/>
+        </w:rPr>
+        <w:t>e</w:t>
+      </w:r>
+      <w:r>
+        <w:rPr>
+          <w:rFonts w:ascii="Consolas" w:eastAsia="Times New Roman" w:hAnsi="Consolas" w:cs="Consolas"/>
+          <w:sz w:val="20"/>
+          <w:szCs w:val="20"/>
+        </w:rPr>
+        <w:t xml:space="preserve">nt and will </w:t>
+      </w:r>
+      <w:proofErr w:type="spellStart"/>
+      <w:r>
+        <w:rPr>
+          <w:rFonts w:ascii="Consolas" w:eastAsia="Times New Roman" w:hAnsi="Consolas" w:cs="Consolas"/>
+          <w:sz w:val="20"/>
+          <w:szCs w:val="20"/>
+        </w:rPr>
+        <w:t>despawn</w:t>
+      </w:r>
+      <w:proofErr w:type="spellEnd"/>
+      <w:r>
+        <w:rPr>
+          <w:rFonts w:ascii="Consolas" w:eastAsia="Times New Roman" w:hAnsi="Consolas" w:cs="Consolas"/>
+          <w:sz w:val="20"/>
+          <w:szCs w:val="20"/>
+        </w:rPr>
+        <w:t xml:space="preserve"> with objects linked to </w:t>
+      </w:r>
+      <w:proofErr w:type="spellStart"/>
+      <w:r>
+        <w:rPr>
+          <w:rFonts w:ascii="Consolas" w:eastAsia="Times New Roman" w:hAnsi="Consolas" w:cs="Consolas"/>
+          <w:sz w:val="20"/>
+          <w:szCs w:val="20"/>
+        </w:rPr>
+        <w:t>closeSpawn</w:t>
+      </w:r>
+      <w:proofErr w:type="spellEnd"/>
+      <w:r>
+        <w:rPr>
+          <w:rFonts w:ascii="Consolas" w:eastAsia="Times New Roman" w:hAnsi="Consolas" w:cs="Consolas"/>
+          <w:sz w:val="20"/>
+          <w:szCs w:val="20"/>
+        </w:rPr>
+        <w:t>.</w:t>
+      </w:r>
+    </w:p>
+    <w:p>
+      <w:pPr>
+        <w:spacing w:after="0" w:line="240" w:lineRule="auto"/>
+        <w:rPr>
+          <w:rFonts w:ascii="Consolas" w:eastAsia="Times New Roman" w:hAnsi="Consolas" w:cs="Consolas"/>
+          <w:sz w:val="20"/>
+          <w:szCs w:val="20"/>
+        </w:rPr>
+      </w:pPr>
+    </w:p>
+    <w:p>
+      <w:pPr>
+        <w:spacing w:after="0" w:line="240" w:lineRule="auto"/>
+        <w:rPr>
+          <w:rFonts w:ascii="Consolas" w:eastAsia="Times New Roman" w:hAnsi="Consolas" w:cs="Consolas"/>
+          <w:sz w:val="20"/>
+          <w:szCs w:val="20"/>
+        </w:rPr>
+      </w:pPr>
+      <w:r>
+        <w:rPr>
+          <w:rFonts w:ascii="Consolas" w:eastAsia="Times New Roman" w:hAnsi="Consolas" w:cs="Consolas"/>
+          <w:sz w:val="20"/>
+          <w:szCs w:val="20"/>
+        </w:rPr>
+        <w:t>-Space gravity has been reduced a good amount. Movement is way more free</w:t>
+      </w:r>
+      <w:r>
+        <w:rPr>
+          <w:rFonts w:ascii="Consolas" w:eastAsia="Times New Roman" w:hAnsi="Consolas" w:cs="Consolas"/>
+          <w:sz w:val="20"/>
+          <w:szCs w:val="20"/>
+        </w:rPr>
+        <w:t>-flowing</w:t>
+      </w:r>
+      <w:r>
+        <w:rPr>
+          <w:rFonts w:ascii="Consolas" w:eastAsia="Times New Roman" w:hAnsi="Consolas" w:cs="Consolas"/>
+          <w:sz w:val="20"/>
+          <w:szCs w:val="20"/>
+        </w:rPr>
+        <w:t>.</w:t>
+      </w:r>
+    </w:p>
+    <w:p>
+      <w:pPr>
+        <w:spacing w:after="0" w:line="240" w:lineRule="auto"/>
+        <w:rPr>
+          <w:rFonts w:ascii="Consolas" w:eastAsia="Times New Roman" w:hAnsi="Consolas" w:cs="Consolas"/>
+          <w:sz w:val="20"/>
+          <w:szCs w:val="20"/>
+        </w:rPr>
+      </w:pPr>
+    </w:p>
+    <w:p>
+      <w:pPr>
+        <w:spacing w:after="0" w:line="240" w:lineRule="auto"/>
+        <w:rPr>
+          <w:rFonts w:ascii="Consolas" w:eastAsia="Times New Roman" w:hAnsi="Consolas" w:cs="Consolas"/>
+          <w:sz w:val="20"/>
+          <w:szCs w:val="20"/>
+        </w:rPr>
+      </w:pPr>
+      <w:r>
+        <w:rPr>
+          <w:rFonts w:ascii="Consolas" w:eastAsia="Times New Roman" w:hAnsi="Consolas" w:cs="Consolas"/>
+          <w:sz w:val="20"/>
+          <w:szCs w:val="20"/>
+        </w:rPr>
+        <w:t>-I’ve been ambitious and I decided to just keep making features</w:t>
+      </w:r>
+      <w:r>
+        <w:rPr>
+          <w:rFonts w:ascii="Consolas" w:eastAsia="Times New Roman" w:hAnsi="Consolas" w:cs="Consolas"/>
+          <w:sz w:val="20"/>
+          <w:szCs w:val="20"/>
+        </w:rPr>
+        <w:t xml:space="preserve"> and expand gameplay</w:t>
+      </w:r>
+      <w:r>
+        <w:rPr>
+          <w:rFonts w:ascii="Consolas" w:eastAsia="Times New Roman" w:hAnsi="Consolas" w:cs="Consolas"/>
+          <w:sz w:val="20"/>
+          <w:szCs w:val="20"/>
+        </w:rPr>
+        <w:t xml:space="preserve">. No one knows about </w:t>
+      </w:r>
+      <w:proofErr w:type="spellStart"/>
+      <w:r>
+        <w:rPr>
+          <w:rFonts w:ascii="Consolas" w:eastAsia="Times New Roman" w:hAnsi="Consolas" w:cs="Consolas"/>
+          <w:sz w:val="20"/>
+          <w:szCs w:val="20"/>
+        </w:rPr>
+        <w:t>miningBelt</w:t>
+      </w:r>
+      <w:proofErr w:type="spellEnd"/>
+      <w:r>
+        <w:rPr>
+          <w:rFonts w:ascii="Consolas" w:eastAsia="Times New Roman" w:hAnsi="Consolas" w:cs="Consolas"/>
+          <w:sz w:val="20"/>
+          <w:szCs w:val="20"/>
+        </w:rPr>
+        <w:t xml:space="preserve"> so there’s no reason in trying for Kickstart</w:t>
+      </w:r>
+      <w:r>
+        <w:rPr>
+          <w:rFonts w:ascii="Consolas" w:eastAsia="Times New Roman" w:hAnsi="Consolas" w:cs="Consolas"/>
+          <w:sz w:val="20"/>
+          <w:szCs w:val="20"/>
+        </w:rPr>
+        <w:t>er</w:t>
+      </w:r>
+      <w:r>
+        <w:rPr>
+          <w:rFonts w:ascii="Consolas" w:eastAsia="Times New Roman" w:hAnsi="Consolas" w:cs="Consolas"/>
+          <w:sz w:val="20"/>
+          <w:szCs w:val="20"/>
+        </w:rPr>
+        <w:t xml:space="preserve"> yet. Adding infinite galaxies currently, and will finish off weapons soon.</w:t>
+      </w:r>
+      <w:r>
+        <w:rPr>
+          <w:rFonts w:ascii="Consolas" w:eastAsia="Times New Roman" w:hAnsi="Consolas" w:cs="Consolas"/>
+          <w:sz w:val="20"/>
+          <w:szCs w:val="20"/>
+        </w:rPr>
+        <w:t xml:space="preserve"> After close to 20 hours of grinding that I needed a break.</w:t>
+      </w:r>
+      <w:r>
+        <w:rPr>
+          <w:rFonts w:ascii="Consolas" w:eastAsia="Times New Roman" w:hAnsi="Consolas" w:cs="Consolas"/>
+          <w:sz w:val="20"/>
+          <w:szCs w:val="20"/>
+        </w:rPr>
+        <w:t xml:space="preserve"> After this next stable build I may start poking into forums</w:t>
+      </w:r>
+      <w:r>
+        <w:rPr>
+          <w:rFonts w:ascii="Consolas" w:eastAsia="Times New Roman" w:hAnsi="Consolas" w:cs="Consolas"/>
+          <w:sz w:val="20"/>
+          <w:szCs w:val="20"/>
+        </w:rPr>
+        <w:t xml:space="preserve"> to get </w:t>
+      </w:r>
+      <w:proofErr w:type="spellStart"/>
+      <w:r>
+        <w:rPr>
+          <w:rFonts w:ascii="Consolas" w:eastAsia="Times New Roman" w:hAnsi="Consolas" w:cs="Consolas"/>
+          <w:sz w:val="20"/>
+          <w:szCs w:val="20"/>
+        </w:rPr>
+        <w:t>miningBelt</w:t>
+      </w:r>
+      <w:proofErr w:type="spellEnd"/>
+      <w:r>
+        <w:rPr>
+          <w:rFonts w:ascii="Consolas" w:eastAsia="Times New Roman" w:hAnsi="Consolas" w:cs="Consolas"/>
+          <w:sz w:val="20"/>
+          <w:szCs w:val="20"/>
+        </w:rPr>
+        <w:t xml:space="preserve"> out there</w:t>
+      </w:r>
+      <w:r>
+        <w:rPr>
+          <w:rFonts w:ascii="Consolas" w:eastAsia="Times New Roman" w:hAnsi="Consolas" w:cs="Consolas"/>
+          <w:sz w:val="20"/>
+          <w:szCs w:val="20"/>
+        </w:rPr>
+        <w:t>.</w:t>
+      </w:r>
+    </w:p>
+    <w:p>
+      <w:pPr>
+        <w:spacing w:after="0" w:line="240" w:lineRule="auto"/>
+        <w:rPr>
+          <w:rFonts w:ascii="Consolas" w:eastAsia="Times New Roman" w:hAnsi="Consolas" w:cs="Consolas"/>
+          <w:sz w:val="20"/>
+          <w:szCs w:val="20"/>
+        </w:rPr>
+      </w:pPr>
+    </w:p>
+    <w:p>
+      <w:pPr>
+        <w:spacing w:after="0" w:line="240" w:lineRule="auto"/>
+        <w:rPr>
+          <w:rFonts w:ascii="Consolas" w:eastAsia="Times New Roman" w:hAnsi="Consolas" w:cs="Consolas"/>
+          <w:sz w:val="20"/>
+          <w:szCs w:val="20"/>
+        </w:rPr>
+      </w:pPr>
+      <w:r>
+        <w:rPr>
+          <w:rFonts w:ascii="Consolas" w:eastAsia="Times New Roman" w:hAnsi="Consolas" w:cs="Consolas"/>
+          <w:sz w:val="20"/>
+          <w:szCs w:val="20"/>
+        </w:rPr>
+        <w:t>-</w:t>
+      </w:r>
+      <w:proofErr w:type="spellStart"/>
+      <w:r>
+        <w:rPr>
+          <w:rFonts w:ascii="Consolas" w:eastAsia="Times New Roman" w:hAnsi="Consolas" w:cs="Consolas"/>
+          <w:sz w:val="20"/>
+          <w:szCs w:val="20"/>
+        </w:rPr>
+        <w:t>closeSpawn</w:t>
+      </w:r>
+      <w:proofErr w:type="spellEnd"/>
+      <w:r>
+        <w:rPr>
+          <w:rFonts w:ascii="Consolas" w:eastAsia="Times New Roman" w:hAnsi="Consolas" w:cs="Consolas"/>
+          <w:sz w:val="20"/>
+          <w:szCs w:val="20"/>
+        </w:rPr>
+        <w:t xml:space="preserve"> controls background object spawning so stars and asteroids now will just be spawned in a 10x10 space (still tuning the size) around the player. Cleaning up memory allocations because even just my current 4 chunks with 500 stars each was lagging down hard.</w:t>
+      </w:r>
+      <w:r>
+        <w:rPr>
+          <w:rFonts w:ascii="Consolas" w:eastAsia="Times New Roman" w:hAnsi="Consolas" w:cs="Consolas"/>
+          <w:sz w:val="20"/>
+          <w:szCs w:val="20"/>
+        </w:rPr>
+        <w:t xml:space="preserve"> Will now just have 100 some stars, so a 10X decrease. Should allow for more pretty particles!</w:t>
+      </w:r>
+    </w:p>
+    <w:p>
+      <w:pPr>
+        <w:spacing w:after="0" w:line="240" w:lineRule="auto"/>
+        <w:rPr>
+          <w:rFonts w:ascii="Consolas" w:eastAsia="Times New Roman" w:hAnsi="Consolas" w:cs="Consolas"/>
+          <w:sz w:val="20"/>
+          <w:szCs w:val="20"/>
+        </w:rPr>
+      </w:pPr>
+    </w:p>
+    <w:p>
+      <w:pPr>
+        <w:spacing w:after="0" w:line="240" w:lineRule="auto"/>
+        <w:rPr>
+          <w:rFonts w:ascii="Consolas" w:eastAsia="Times New Roman" w:hAnsi="Consolas" w:cs="Consolas"/>
+          <w:sz w:val="20"/>
+          <w:szCs w:val="20"/>
+        </w:rPr>
+      </w:pPr>
+      <w:r>
+        <w:rPr>
+          <w:rFonts w:ascii="Consolas" w:eastAsia="Times New Roman" w:hAnsi="Consolas" w:cs="Consolas"/>
+          <w:sz w:val="20"/>
+          <w:szCs w:val="20"/>
+        </w:rPr>
+        <w:t>-</w:t>
+      </w:r>
+      <w:proofErr w:type="spellStart"/>
+      <w:r>
+        <w:rPr>
+          <w:rFonts w:ascii="Consolas" w:eastAsia="Times New Roman" w:hAnsi="Consolas" w:cs="Consolas"/>
+          <w:sz w:val="20"/>
+          <w:szCs w:val="20"/>
+        </w:rPr>
+        <w:t>closeSpawn</w:t>
+      </w:r>
+      <w:proofErr w:type="spellEnd"/>
+      <w:r>
+        <w:rPr>
+          <w:rFonts w:ascii="Consolas" w:eastAsia="Times New Roman" w:hAnsi="Consolas" w:cs="Consolas"/>
+          <w:sz w:val="20"/>
+          <w:szCs w:val="20"/>
+        </w:rPr>
+        <w:t xml:space="preserve"> is completed and fully implemented.</w:t>
+      </w:r>
+      <w:r>
+        <w:rPr>
+          <w:rFonts w:ascii="Consolas" w:eastAsia="Times New Roman" w:hAnsi="Consolas" w:cs="Consolas"/>
+          <w:sz w:val="20"/>
+          <w:szCs w:val="20"/>
+        </w:rPr>
+        <w:t xml:space="preserve"> Took over </w:t>
+      </w:r>
+      <w:proofErr w:type="spellStart"/>
+      <w:r>
+        <w:rPr>
+          <w:rFonts w:ascii="Consolas" w:eastAsia="Times New Roman" w:hAnsi="Consolas" w:cs="Consolas"/>
+          <w:sz w:val="20"/>
+          <w:szCs w:val="20"/>
+        </w:rPr>
+        <w:t>objectSpawn</w:t>
+      </w:r>
+      <w:proofErr w:type="spellEnd"/>
+      <w:r>
+        <w:rPr>
+          <w:rFonts w:ascii="Consolas" w:eastAsia="Times New Roman" w:hAnsi="Consolas" w:cs="Consolas"/>
+          <w:sz w:val="20"/>
+          <w:szCs w:val="20"/>
+        </w:rPr>
+        <w:t xml:space="preserve"> and </w:t>
+      </w:r>
+      <w:proofErr w:type="spellStart"/>
+      <w:r>
+        <w:rPr>
+          <w:rFonts w:ascii="Consolas" w:eastAsia="Times New Roman" w:hAnsi="Consolas" w:cs="Consolas"/>
+          <w:sz w:val="20"/>
+          <w:szCs w:val="20"/>
+        </w:rPr>
+        <w:t>levelGeneration</w:t>
+      </w:r>
+      <w:proofErr w:type="spellEnd"/>
+      <w:r>
+        <w:rPr>
+          <w:rFonts w:ascii="Consolas" w:eastAsia="Times New Roman" w:hAnsi="Consolas" w:cs="Consolas"/>
+          <w:sz w:val="20"/>
+          <w:szCs w:val="20"/>
+        </w:rPr>
+        <w:t>.</w:t>
+      </w:r>
+      <w:r>
+        <w:rPr>
+          <w:rFonts w:ascii="Consolas" w:eastAsia="Times New Roman" w:hAnsi="Consolas" w:cs="Consolas"/>
+          <w:sz w:val="20"/>
+          <w:szCs w:val="20"/>
+        </w:rPr>
+        <w:t xml:space="preserve"> </w:t>
+      </w:r>
+      <w:r>
+        <w:rPr>
+          <w:rFonts w:ascii="Consolas" w:eastAsia="Times New Roman" w:hAnsi="Consolas" w:cs="Consolas"/>
+          <w:sz w:val="20"/>
+          <w:szCs w:val="20"/>
+        </w:rPr>
+        <w:t xml:space="preserve">Creates an invisible square that moves when objects are spawned. </w:t>
+      </w:r>
+      <w:r>
+        <w:rPr>
+          <w:rFonts w:ascii="Consolas" w:eastAsia="Times New Roman" w:hAnsi="Consolas" w:cs="Consolas"/>
+          <w:sz w:val="20"/>
+          <w:szCs w:val="20"/>
+        </w:rPr>
+        <w:t xml:space="preserve">Writing a script to </w:t>
+      </w:r>
+      <w:r>
+        <w:rPr>
+          <w:rFonts w:ascii="Consolas" w:eastAsia="Times New Roman" w:hAnsi="Consolas" w:cs="Consolas"/>
+          <w:sz w:val="20"/>
+          <w:szCs w:val="20"/>
+        </w:rPr>
+        <w:t xml:space="preserve">remove objects not in </w:t>
+      </w:r>
+      <w:proofErr w:type="spellStart"/>
+      <w:r>
+        <w:rPr>
+          <w:rFonts w:ascii="Consolas" w:eastAsia="Times New Roman" w:hAnsi="Consolas" w:cs="Consolas"/>
+          <w:sz w:val="20"/>
+          <w:szCs w:val="20"/>
+        </w:rPr>
+        <w:t>spawnRange</w:t>
+      </w:r>
+      <w:proofErr w:type="spellEnd"/>
+      <w:r>
+        <w:rPr>
+          <w:rFonts w:ascii="Consolas" w:eastAsia="Times New Roman" w:hAnsi="Consolas" w:cs="Consolas"/>
+          <w:sz w:val="20"/>
+          <w:szCs w:val="20"/>
+        </w:rPr>
+        <w:t>.</w:t>
+      </w:r>
+    </w:p>
+    <w:p>
+      <w:pPr>
+        <w:spacing w:after="0" w:line="240" w:lineRule="auto"/>
+        <w:rPr>
+          <w:rFonts w:ascii="Consolas" w:eastAsia="Times New Roman" w:hAnsi="Consolas" w:cs="Consolas"/>
+          <w:sz w:val="20"/>
+          <w:szCs w:val="20"/>
+        </w:rPr>
+      </w:pPr>
+    </w:p>
+    <w:p>
+      <w:pPr>
+        <w:spacing w:after="0" w:line="240" w:lineRule="auto"/>
+        <w:rPr>
+          <w:rFonts w:ascii="Consolas" w:eastAsia="Times New Roman" w:hAnsi="Consolas" w:cs="Consolas"/>
+          <w:sz w:val="20"/>
+          <w:szCs w:val="20"/>
+        </w:rPr>
+      </w:pPr>
+      <w:r>
+        <w:rPr>
+          <w:rFonts w:ascii="Consolas" w:eastAsia="Times New Roman" w:hAnsi="Consolas" w:cs="Consolas"/>
+          <w:sz w:val="20"/>
+          <w:szCs w:val="20"/>
+        </w:rPr>
+        <w:t>-</w:t>
+      </w:r>
+      <w:proofErr w:type="spellStart"/>
+      <w:r>
+        <w:rPr>
+          <w:rFonts w:ascii="Consolas" w:eastAsia="Times New Roman" w:hAnsi="Consolas" w:cs="Consolas"/>
+          <w:sz w:val="20"/>
+          <w:szCs w:val="20"/>
+        </w:rPr>
+        <w:t>despawnRange</w:t>
+      </w:r>
+      <w:proofErr w:type="spellEnd"/>
+      <w:r>
+        <w:rPr>
+          <w:rFonts w:ascii="Consolas" w:eastAsia="Times New Roman" w:hAnsi="Consolas" w:cs="Consolas"/>
+          <w:sz w:val="20"/>
+          <w:szCs w:val="20"/>
+        </w:rPr>
+        <w:t xml:space="preserve"> reads </w:t>
+      </w:r>
+      <w:proofErr w:type="spellStart"/>
+      <w:r>
+        <w:rPr>
+          <w:rFonts w:ascii="Consolas" w:eastAsia="Times New Roman" w:hAnsi="Consolas" w:cs="Consolas"/>
+          <w:sz w:val="20"/>
+          <w:szCs w:val="20"/>
+        </w:rPr>
+        <w:t>spawnRangeX</w:t>
+      </w:r>
+      <w:proofErr w:type="spellEnd"/>
+      <w:r>
+        <w:rPr>
+          <w:rFonts w:ascii="Consolas" w:eastAsia="Times New Roman" w:hAnsi="Consolas" w:cs="Consolas"/>
+          <w:sz w:val="20"/>
+          <w:szCs w:val="20"/>
+        </w:rPr>
+        <w:t xml:space="preserve"> and </w:t>
+      </w:r>
+      <w:proofErr w:type="spellStart"/>
+      <w:r>
+        <w:rPr>
+          <w:rFonts w:ascii="Consolas" w:eastAsia="Times New Roman" w:hAnsi="Consolas" w:cs="Consolas"/>
+          <w:sz w:val="20"/>
+          <w:szCs w:val="20"/>
+        </w:rPr>
+        <w:t>spawnRangeY</w:t>
+      </w:r>
+      <w:proofErr w:type="spellEnd"/>
+      <w:r>
+        <w:rPr>
+          <w:rFonts w:ascii="Consolas" w:eastAsia="Times New Roman" w:hAnsi="Consolas" w:cs="Consolas"/>
+          <w:sz w:val="20"/>
+          <w:szCs w:val="20"/>
+        </w:rPr>
+        <w:t xml:space="preserve"> from player. If objects aren’t inside this square they </w:t>
+      </w:r>
+      <w:proofErr w:type="spellStart"/>
+      <w:r>
+        <w:rPr>
+          <w:rFonts w:ascii="Consolas" w:eastAsia="Times New Roman" w:hAnsi="Consolas" w:cs="Consolas"/>
+          <w:sz w:val="20"/>
+          <w:szCs w:val="20"/>
+        </w:rPr>
+        <w:t>despawn</w:t>
+      </w:r>
+      <w:proofErr w:type="spellEnd"/>
+      <w:r>
+        <w:rPr>
+          <w:rFonts w:ascii="Consolas" w:eastAsia="Times New Roman" w:hAnsi="Consolas" w:cs="Consolas"/>
+          <w:sz w:val="20"/>
+          <w:szCs w:val="20"/>
+        </w:rPr>
+        <w:t>. Attached to stars, asteroids, and particles so far.</w:t>
+      </w:r>
+    </w:p>
+    <w:p>
+      <w:pPr>
+        <w:spacing w:after="0" w:line="240" w:lineRule="auto"/>
+        <w:rPr>
+          <w:rFonts w:ascii="Consolas" w:eastAsia="Times New Roman" w:hAnsi="Consolas" w:cs="Consolas"/>
+          <w:sz w:val="20"/>
+          <w:szCs w:val="20"/>
+        </w:rPr>
+      </w:pPr>
+    </w:p>
+    <w:p>
+      <w:pPr>
+        <w:spacing w:after="0" w:line="240" w:lineRule="auto"/>
+        <w:rPr>
+          <w:rFonts w:ascii="Consolas" w:eastAsia="Times New Roman" w:hAnsi="Consolas" w:cs="Consolas"/>
+          <w:sz w:val="20"/>
+          <w:szCs w:val="20"/>
+        </w:rPr>
+      </w:pPr>
+      <w:r>
+        <w:rPr>
+          <w:rFonts w:ascii="Consolas" w:eastAsia="Times New Roman" w:hAnsi="Consolas" w:cs="Consolas"/>
+          <w:sz w:val="20"/>
+          <w:szCs w:val="20"/>
+        </w:rPr>
+        <w:t xml:space="preserve">-Removed chunks, </w:t>
+      </w:r>
+      <w:proofErr w:type="spellStart"/>
+      <w:r>
+        <w:rPr>
+          <w:rFonts w:ascii="Consolas" w:eastAsia="Times New Roman" w:hAnsi="Consolas" w:cs="Consolas"/>
+          <w:sz w:val="20"/>
+          <w:szCs w:val="20"/>
+        </w:rPr>
+        <w:t>objectSpawn</w:t>
+      </w:r>
+      <w:proofErr w:type="spellEnd"/>
+      <w:r>
+        <w:rPr>
+          <w:rFonts w:ascii="Consolas" w:eastAsia="Times New Roman" w:hAnsi="Consolas" w:cs="Consolas"/>
+          <w:sz w:val="20"/>
+          <w:szCs w:val="20"/>
+        </w:rPr>
+        <w:t xml:space="preserve">, </w:t>
+      </w:r>
+      <w:proofErr w:type="spellStart"/>
+      <w:r>
+        <w:rPr>
+          <w:rFonts w:ascii="Consolas" w:eastAsia="Times New Roman" w:hAnsi="Consolas" w:cs="Consolas"/>
+          <w:sz w:val="20"/>
+          <w:szCs w:val="20"/>
+        </w:rPr>
+        <w:t>chunkSpawn</w:t>
+      </w:r>
+      <w:proofErr w:type="spellEnd"/>
+      <w:r>
+        <w:rPr>
+          <w:rFonts w:ascii="Consolas" w:eastAsia="Times New Roman" w:hAnsi="Consolas" w:cs="Consolas"/>
+          <w:sz w:val="20"/>
+          <w:szCs w:val="20"/>
+        </w:rPr>
+        <w:t xml:space="preserve">, and </w:t>
+      </w:r>
+      <w:proofErr w:type="spellStart"/>
+      <w:r>
+        <w:rPr>
+          <w:rFonts w:ascii="Consolas" w:eastAsia="Times New Roman" w:hAnsi="Consolas" w:cs="Consolas"/>
+          <w:sz w:val="20"/>
+          <w:szCs w:val="20"/>
+        </w:rPr>
+        <w:t>levelGeneration</w:t>
+      </w:r>
+      <w:proofErr w:type="spellEnd"/>
+      <w:r>
+        <w:rPr>
+          <w:rFonts w:ascii="Consolas" w:eastAsia="Times New Roman" w:hAnsi="Consolas" w:cs="Consolas"/>
+          <w:sz w:val="20"/>
+          <w:szCs w:val="20"/>
+        </w:rPr>
+        <w:t>.</w:t>
+      </w:r>
+    </w:p>
+    <w:p>
+      <w:pPr>
+        <w:spacing w:after="0" w:line="240" w:lineRule="auto"/>
+        <w:rPr>
+          <w:rFonts w:ascii="Consolas" w:eastAsia="Times New Roman" w:hAnsi="Consolas" w:cs="Consolas"/>
+          <w:sz w:val="20"/>
+          <w:szCs w:val="20"/>
+        </w:rPr>
+      </w:pPr>
+    </w:p>
+    <w:p>
+      <w:pPr>
+        <w:spacing w:after="0" w:line="240" w:lineRule="auto"/>
+        <w:rPr>
+          <w:rFonts w:ascii="Times New Roman" w:eastAsia="Times New Roman" w:hAnsi="Times New Roman" w:cs="Times New Roman"/>
+          <w:b/>
+          <w:sz w:val="24"/>
+          <w:szCs w:val="24"/>
+        </w:rPr>
+      </w:pPr>
+      <w:r>
+        <w:rPr>
+          <w:rFonts w:ascii="Consolas" w:eastAsia="Times New Roman" w:hAnsi="Consolas" w:cs="Consolas"/>
+          <w:b/>
+          <w:sz w:val="20"/>
+          <w:szCs w:val="20"/>
+        </w:rPr>
+        <w:t>-Current EXE updated. Includes new energy weapons and basic infinite spawning.</w:t>
+      </w:r>
       <w:bookmarkStart w:id="0" w:name="_GoBack"/>
       <w:bookmarkEnd w:id="0"/>
+    </w:p>
+    <w:p>
+      <w:pPr>
+        <w:spacing w:after="0" w:line="240" w:lineRule="auto"/>
+        <w:rPr>
+          <w:rFonts w:ascii="Times New Roman" w:eastAsia="Times New Roman" w:hAnsi="Times New Roman" w:cs="Times New Roman"/>
+          <w:sz w:val="24"/>
+          <w:szCs w:val="24"/>
+        </w:rPr>
+      </w:pPr>
+    </w:p>
+    <w:p>
+      <w:pPr>
+        <w:spacing w:after="0" w:line="240" w:lineRule="auto"/>
+        <w:rPr>
+          <w:rFonts w:ascii="Times New Roman" w:eastAsia="Times New Roman" w:hAnsi="Times New Roman" w:cs="Times New Roman"/>
+          <w:sz w:val="24"/>
+          <w:szCs w:val="24"/>
+        </w:rPr>
+      </w:pPr>
       <w:r>
         <w:rPr>
           <w:rFonts w:ascii="Impact" w:eastAsia="Times New Roman" w:hAnsi="Impact" w:cs="Times New Roman"/>
           <w:color w:val="000000"/>
-          <w:sz w:val="24"/>
-          <w:szCs w:val="24"/>
+          <w:sz w:val="20"/>
+          <w:szCs w:val="20"/>
+        </w:rPr>
+        <w:t>//03/23</w:t>
+      </w:r>
+      <w:r>
+        <w:rPr>
+          <w:rFonts w:ascii="Impact" w:eastAsia="Times New Roman" w:hAnsi="Impact" w:cs="Times New Roman"/>
+          <w:color w:val="000000"/>
+          <w:sz w:val="20"/>
+          <w:szCs w:val="20"/>
+        </w:rPr>
+        <w:t>/2017</w:t>
+      </w:r>
+    </w:p>
+    <w:p>
+      <w:pPr>
+        <w:spacing w:after="0" w:line="240" w:lineRule="auto"/>
+        <w:rPr>
+          <w:rFonts w:ascii="Times New Roman" w:eastAsia="Times New Roman" w:hAnsi="Times New Roman" w:cs="Times New Roman"/>
+          <w:sz w:val="24"/>
+          <w:szCs w:val="24"/>
+        </w:rPr>
+      </w:pPr>
+      <w:r>
+        <w:rPr>
+          <w:rFonts w:ascii="Impact" w:eastAsia="Times New Roman" w:hAnsi="Impact" w:cs="Times New Roman"/>
+          <w:color w:val="000000"/>
+          <w:sz w:val="20"/>
+          <w:szCs w:val="20"/>
+        </w:rPr>
+        <w:t>//</w:t>
+      </w:r>
+      <w:r>
+        <w:rPr>
+          <w:rFonts w:ascii="Impact" w:eastAsia="Times New Roman" w:hAnsi="Impact" w:cs="Times New Roman"/>
+          <w:color w:val="000000"/>
+          <w:sz w:val="20"/>
+          <w:szCs w:val="20"/>
+        </w:rPr>
+        <w:t>12:00AM – 8:00AM</w:t>
+      </w:r>
+      <w:r>
+        <w:rPr>
+          <w:rFonts w:ascii="Impact" w:eastAsia="Times New Roman" w:hAnsi="Impact" w:cs="Times New Roman"/>
+          <w:color w:val="000000"/>
+          <w:sz w:val="20"/>
+          <w:szCs w:val="20"/>
+        </w:rPr>
+        <w:t xml:space="preserve">, 11:00AM </w:t>
+      </w:r>
+      <w:r>
+        <w:rPr>
+          <w:rFonts w:ascii="Impact" w:eastAsia="Times New Roman" w:hAnsi="Impact" w:cs="Times New Roman"/>
+          <w:color w:val="000000"/>
+          <w:sz w:val="20"/>
+          <w:szCs w:val="20"/>
+        </w:rPr>
+        <w:t>–</w:t>
+      </w:r>
+      <w:r>
+        <w:rPr>
+          <w:rFonts w:ascii="Impact" w:eastAsia="Times New Roman" w:hAnsi="Impact" w:cs="Times New Roman"/>
+          <w:color w:val="000000"/>
+          <w:sz w:val="20"/>
+          <w:szCs w:val="20"/>
         </w:rPr>
         <w:t xml:space="preserve"> </w:t>
       </w:r>
@@ -86,50 +1005,11 @@
         <w:rPr>
           <w:rFonts w:ascii="Impact" w:eastAsia="Times New Roman" w:hAnsi="Impact" w:cs="Times New Roman"/>
           <w:color w:val="000000"/>
-          <w:sz w:val="24"/>
-          <w:szCs w:val="24"/>
-        </w:rPr>
-        <w:t>hours</w:t>
-      </w:r>
-    </w:p>
-    <w:p>
-      <w:pPr>
-        <w:spacing w:after="0" w:line="240" w:lineRule="auto"/>
-        <w:rPr>
-          <w:rFonts w:ascii="Times New Roman" w:eastAsia="Times New Roman" w:hAnsi="Times New Roman" w:cs="Times New Roman"/>
-          <w:sz w:val="24"/>
-          <w:szCs w:val="24"/>
-        </w:rPr>
-      </w:pPr>
-      <w:r>
-        <w:rPr>
-          <w:rFonts w:ascii="Consolas" w:eastAsia="Times New Roman" w:hAnsi="Consolas" w:cs="Consolas"/>
-          <w:i/>
-          <w:iCs/>
-          <w:color w:val="000000"/>
-        </w:rPr>
-        <w:t>//Check my dev pit for more images and screenshots!</w:t>
-      </w:r>
-    </w:p>
-    <w:p>
-      <w:pPr>
-        <w:spacing w:after="0" w:line="240" w:lineRule="auto"/>
-        <w:rPr>
-          <w:rFonts w:ascii="Times New Roman" w:eastAsia="Times New Roman" w:hAnsi="Times New Roman" w:cs="Times New Roman"/>
-          <w:sz w:val="24"/>
-          <w:szCs w:val="24"/>
-        </w:rPr>
-      </w:pPr>
-    </w:p>
-    <w:p>
-      <w:pPr>
-        <w:spacing w:after="0" w:line="240" w:lineRule="auto"/>
-        <w:rPr>
-          <w:rFonts w:ascii="Times New Roman" w:eastAsia="Times New Roman" w:hAnsi="Times New Roman" w:cs="Times New Roman"/>
-          <w:sz w:val="24"/>
-          <w:szCs w:val="24"/>
-        </w:rPr>
-      </w:pPr>
+          <w:sz w:val="20"/>
+          <w:szCs w:val="20"/>
+        </w:rPr>
+        <w:t>7:00PM</w:t>
+      </w:r>
       <w:r>
         <w:rPr>
           <w:rFonts w:ascii="Impact" w:eastAsia="Times New Roman" w:hAnsi="Impact" w:cs="Times New Roman"/>
@@ -137,8 +1017,18 @@
           <w:sz w:val="20"/>
           <w:szCs w:val="20"/>
         </w:rPr>
-        <w:t>//03/24</w:t>
-      </w:r>
+        <w:t>, 11:00PM – 12:00AM</w:t>
+      </w:r>
+    </w:p>
+    <w:p>
+      <w:pPr>
+        <w:spacing w:after="0" w:line="240" w:lineRule="auto"/>
+        <w:rPr>
+          <w:rFonts w:ascii="Times New Roman" w:eastAsia="Times New Roman" w:hAnsi="Times New Roman" w:cs="Times New Roman"/>
+          <w:sz w:val="24"/>
+          <w:szCs w:val="24"/>
+        </w:rPr>
+      </w:pPr>
       <w:r>
         <w:rPr>
           <w:rFonts w:ascii="Impact" w:eastAsia="Times New Roman" w:hAnsi="Impact" w:cs="Times New Roman"/>
@@ -146,6 +1036,249 @@
           <w:sz w:val="20"/>
           <w:szCs w:val="20"/>
         </w:rPr>
+        <w:t>//Sprite Count: 134</w:t>
+      </w:r>
+    </w:p>
+    <w:p>
+      <w:pPr>
+        <w:spacing w:after="0" w:line="240" w:lineRule="auto"/>
+        <w:rPr>
+          <w:rFonts w:ascii="Times New Roman" w:eastAsia="Times New Roman" w:hAnsi="Times New Roman" w:cs="Times New Roman"/>
+          <w:sz w:val="24"/>
+          <w:szCs w:val="24"/>
+        </w:rPr>
+      </w:pPr>
+    </w:p>
+    <w:p>
+      <w:pPr>
+        <w:spacing w:after="0" w:line="240" w:lineRule="auto"/>
+        <w:rPr>
+          <w:rFonts w:ascii="Consolas" w:eastAsia="Times New Roman" w:hAnsi="Consolas" w:cs="Consolas"/>
+          <w:sz w:val="20"/>
+          <w:szCs w:val="20"/>
+        </w:rPr>
+      </w:pPr>
+      <w:r>
+        <w:rPr>
+          <w:rFonts w:ascii="Consolas" w:eastAsia="Times New Roman" w:hAnsi="Consolas" w:cs="Consolas"/>
+          <w:sz w:val="20"/>
+          <w:szCs w:val="20"/>
+        </w:rPr>
+        <w:t>-</w:t>
+      </w:r>
+      <w:proofErr w:type="spellStart"/>
+      <w:r>
+        <w:rPr>
+          <w:rFonts w:ascii="Consolas" w:eastAsia="Times New Roman" w:hAnsi="Consolas" w:cs="Consolas"/>
+          <w:sz w:val="20"/>
+          <w:szCs w:val="20"/>
+        </w:rPr>
+        <w:t>projectileMovement</w:t>
+      </w:r>
+      <w:proofErr w:type="spellEnd"/>
+      <w:r>
+        <w:rPr>
+          <w:rFonts w:ascii="Consolas" w:eastAsia="Times New Roman" w:hAnsi="Consolas" w:cs="Consolas"/>
+          <w:sz w:val="20"/>
+          <w:szCs w:val="20"/>
+        </w:rPr>
+        <w:t xml:space="preserve"> is</w:t>
+      </w:r>
+      <w:r>
+        <w:rPr>
+          <w:rFonts w:ascii="Consolas" w:eastAsia="Times New Roman" w:hAnsi="Consolas" w:cs="Consolas"/>
+          <w:sz w:val="20"/>
+          <w:szCs w:val="20"/>
+        </w:rPr>
+        <w:t xml:space="preserve"> way</w:t>
+      </w:r>
+      <w:r>
+        <w:rPr>
+          <w:rFonts w:ascii="Consolas" w:eastAsia="Times New Roman" w:hAnsi="Consolas" w:cs="Consolas"/>
+          <w:sz w:val="20"/>
+          <w:szCs w:val="20"/>
+        </w:rPr>
+        <w:t xml:space="preserve"> more intelligent. Bullet speed changes according to rotation around player</w:t>
+      </w:r>
+      <w:r>
+        <w:rPr>
+          <w:rFonts w:ascii="Consolas" w:eastAsia="Times New Roman" w:hAnsi="Consolas" w:cs="Consolas"/>
+          <w:sz w:val="20"/>
+          <w:szCs w:val="20"/>
+        </w:rPr>
+        <w:t xml:space="preserve"> and player velocity</w:t>
+      </w:r>
+      <w:r>
+        <w:rPr>
+          <w:rFonts w:ascii="Consolas" w:eastAsia="Times New Roman" w:hAnsi="Consolas" w:cs="Consolas"/>
+          <w:sz w:val="20"/>
+          <w:szCs w:val="20"/>
+        </w:rPr>
+        <w:t>.</w:t>
+      </w:r>
+      <w:r>
+        <w:rPr>
+          <w:rFonts w:ascii="Consolas" w:eastAsia="Times New Roman" w:hAnsi="Consolas" w:cs="Consolas"/>
+          <w:sz w:val="20"/>
+          <w:szCs w:val="20"/>
+        </w:rPr>
+        <w:t xml:space="preserve"> Allows for interesting traits on bullets.</w:t>
+      </w:r>
+    </w:p>
+    <w:p>
+      <w:pPr>
+        <w:spacing w:after="0" w:line="240" w:lineRule="auto"/>
+        <w:rPr>
+          <w:rFonts w:ascii="Consolas" w:eastAsia="Times New Roman" w:hAnsi="Consolas" w:cs="Consolas"/>
+          <w:sz w:val="20"/>
+          <w:szCs w:val="20"/>
+        </w:rPr>
+      </w:pPr>
+    </w:p>
+    <w:p>
+      <w:pPr>
+        <w:spacing w:after="0" w:line="240" w:lineRule="auto"/>
+        <w:rPr>
+          <w:rFonts w:ascii="Consolas" w:eastAsia="Times New Roman" w:hAnsi="Consolas" w:cs="Consolas"/>
+          <w:sz w:val="20"/>
+          <w:szCs w:val="20"/>
+        </w:rPr>
+      </w:pPr>
+      <w:r>
+        <w:rPr>
+          <w:rFonts w:ascii="Consolas" w:eastAsia="Times New Roman" w:hAnsi="Consolas" w:cs="Consolas"/>
+          <w:sz w:val="20"/>
+          <w:szCs w:val="20"/>
+        </w:rPr>
+        <w:t>-</w:t>
+      </w:r>
+      <w:proofErr w:type="spellStart"/>
+      <w:r>
+        <w:rPr>
+          <w:rFonts w:ascii="Consolas" w:eastAsia="Times New Roman" w:hAnsi="Consolas" w:cs="Consolas"/>
+          <w:sz w:val="20"/>
+          <w:szCs w:val="20"/>
+        </w:rPr>
+        <w:t>streamLaser</w:t>
+      </w:r>
+      <w:proofErr w:type="spellEnd"/>
+      <w:r>
+        <w:rPr>
+          <w:rFonts w:ascii="Consolas" w:eastAsia="Times New Roman" w:hAnsi="Consolas" w:cs="Consolas"/>
+          <w:sz w:val="20"/>
+          <w:szCs w:val="20"/>
+        </w:rPr>
+        <w:t xml:space="preserve"> acts like a whip. Still finalizing the algebra involved in </w:t>
+      </w:r>
+      <w:proofErr w:type="spellStart"/>
+      <w:r>
+        <w:rPr>
+          <w:rFonts w:ascii="Consolas" w:eastAsia="Times New Roman" w:hAnsi="Consolas" w:cs="Consolas"/>
+          <w:sz w:val="20"/>
+          <w:szCs w:val="20"/>
+        </w:rPr>
+        <w:t>floatRotation</w:t>
+      </w:r>
+      <w:proofErr w:type="spellEnd"/>
+      <w:r>
+        <w:rPr>
+          <w:rFonts w:ascii="Consolas" w:eastAsia="Times New Roman" w:hAnsi="Consolas" w:cs="Consolas"/>
+          <w:sz w:val="20"/>
+          <w:szCs w:val="20"/>
+        </w:rPr>
+        <w:t xml:space="preserve"> but works somewhat happily now.</w:t>
+      </w:r>
+    </w:p>
+    <w:p>
+      <w:pPr>
+        <w:spacing w:after="0" w:line="240" w:lineRule="auto"/>
+        <w:rPr>
+          <w:rFonts w:ascii="Consolas" w:eastAsia="Times New Roman" w:hAnsi="Consolas" w:cs="Consolas"/>
+          <w:sz w:val="20"/>
+          <w:szCs w:val="20"/>
+        </w:rPr>
+      </w:pPr>
+    </w:p>
+    <w:p>
+      <w:pPr>
+        <w:spacing w:after="0" w:line="240" w:lineRule="auto"/>
+        <w:rPr>
+          <w:rFonts w:ascii="Consolas" w:eastAsia="Times New Roman" w:hAnsi="Consolas" w:cs="Consolas"/>
+          <w:sz w:val="20"/>
+          <w:szCs w:val="20"/>
+        </w:rPr>
+      </w:pPr>
+      <w:r>
+        <w:rPr>
+          <w:rFonts w:ascii="Consolas" w:eastAsia="Times New Roman" w:hAnsi="Consolas" w:cs="Consolas"/>
+          <w:sz w:val="20"/>
+          <w:szCs w:val="20"/>
+        </w:rPr>
+        <w:lastRenderedPageBreak/>
+        <w:t>-New screenshot</w:t>
+      </w:r>
+      <w:r>
+        <w:rPr>
+          <w:rFonts w:ascii="Consolas" w:eastAsia="Times New Roman" w:hAnsi="Consolas" w:cs="Consolas"/>
+          <w:sz w:val="20"/>
+          <w:szCs w:val="20"/>
+        </w:rPr>
+        <w:t xml:space="preserve"> displaying weapon system on </w:t>
+      </w:r>
+      <w:proofErr w:type="spellStart"/>
+      <w:r>
+        <w:rPr>
+          <w:rFonts w:ascii="Consolas" w:eastAsia="Times New Roman" w:hAnsi="Consolas" w:cs="Consolas"/>
+          <w:sz w:val="20"/>
+          <w:szCs w:val="20"/>
+        </w:rPr>
+        <w:t>streamLaser</w:t>
+      </w:r>
+      <w:proofErr w:type="spellEnd"/>
+      <w:r>
+        <w:rPr>
+          <w:rFonts w:ascii="Consolas" w:eastAsia="Times New Roman" w:hAnsi="Consolas" w:cs="Consolas"/>
+          <w:sz w:val="20"/>
+          <w:szCs w:val="20"/>
+        </w:rPr>
+        <w:t>. Snapshot will be a while, there’s lots of wrinkles that need to be worked out.</w:t>
+      </w:r>
+    </w:p>
+    <w:p>
+      <w:pPr>
+        <w:spacing w:after="0" w:line="240" w:lineRule="auto"/>
+        <w:rPr>
+          <w:rFonts w:ascii="Times New Roman" w:eastAsia="Times New Roman" w:hAnsi="Times New Roman" w:cs="Times New Roman"/>
+          <w:sz w:val="24"/>
+          <w:szCs w:val="24"/>
+        </w:rPr>
+      </w:pPr>
+    </w:p>
+    <w:p>
+      <w:pPr>
+        <w:spacing w:after="0" w:line="240" w:lineRule="auto"/>
+        <w:rPr>
+          <w:rFonts w:ascii="Times New Roman" w:eastAsia="Times New Roman" w:hAnsi="Times New Roman" w:cs="Times New Roman"/>
+          <w:sz w:val="24"/>
+          <w:szCs w:val="24"/>
+        </w:rPr>
+      </w:pPr>
+      <w:r>
+        <w:rPr>
+          <w:rFonts w:ascii="Impact" w:eastAsia="Times New Roman" w:hAnsi="Impact" w:cs="Times New Roman"/>
+          <w:color w:val="000000"/>
+          <w:sz w:val="20"/>
+          <w:szCs w:val="20"/>
+        </w:rPr>
+        <w:t>//03/22</w:t>
+      </w:r>
+      <w:r>
+        <w:rPr>
+          <w:rFonts w:ascii="Impact" w:eastAsia="Times New Roman" w:hAnsi="Impact" w:cs="Times New Roman"/>
+          <w:color w:val="000000"/>
+          <w:sz w:val="20"/>
+          <w:szCs w:val="20"/>
+        </w:rPr>
         <w:t>/2017</w:t>
       </w:r>
     </w:p>
@@ -153,12 +1286,20 @@
       <w:pPr>
         <w:spacing w:after="0" w:line="240" w:lineRule="auto"/>
         <w:rPr>
+          <w:rFonts w:ascii="Times New Roman" w:eastAsia="Times New Roman" w:hAnsi="Times New Roman" w:cs="Times New Roman"/>
+          <w:sz w:val="24"/>
+          <w:szCs w:val="24"/>
+        </w:rPr>
+      </w:pPr>
+      <w:r>
+        <w:rPr>
           <w:rFonts w:ascii="Impact" w:eastAsia="Times New Roman" w:hAnsi="Impact" w:cs="Times New Roman"/>
           <w:color w:val="000000"/>
           <w:sz w:val="20"/>
           <w:szCs w:val="20"/>
         </w:rPr>
-      </w:pPr>
+        <w:t>//</w:t>
+      </w:r>
       <w:r>
         <w:rPr>
           <w:rFonts w:ascii="Impact" w:eastAsia="Times New Roman" w:hAnsi="Impact" w:cs="Times New Roman"/>
@@ -166,7 +1307,7 @@
           <w:sz w:val="20"/>
           <w:szCs w:val="20"/>
         </w:rPr>
-        <w:t>//</w:t>
+        <w:t xml:space="preserve">10:00AM </w:t>
       </w:r>
       <w:r>
         <w:rPr>
@@ -175,7 +1316,7 @@
           <w:sz w:val="20"/>
           <w:szCs w:val="20"/>
         </w:rPr>
-        <w:t>12:00AM –</w:t>
+        <w:t>–</w:t>
       </w:r>
       <w:r>
         <w:rPr>
@@ -184,18 +1325,8 @@
           <w:sz w:val="20"/>
           <w:szCs w:val="20"/>
         </w:rPr>
-        <w:t xml:space="preserve"> 4:00AM</w:t>
-      </w:r>
-    </w:p>
-    <w:p>
-      <w:pPr>
-        <w:spacing w:after="0" w:line="240" w:lineRule="auto"/>
-        <w:rPr>
-          <w:rFonts w:ascii="Times New Roman" w:eastAsia="Times New Roman" w:hAnsi="Times New Roman" w:cs="Times New Roman"/>
-          <w:sz w:val="24"/>
-          <w:szCs w:val="24"/>
-        </w:rPr>
-      </w:pPr>
+        <w:t xml:space="preserve"> </w:t>
+      </w:r>
       <w:r>
         <w:rPr>
           <w:rFonts w:ascii="Impact" w:eastAsia="Times New Roman" w:hAnsi="Impact" w:cs="Times New Roman"/>
@@ -203,6 +1334,25 @@
           <w:sz w:val="20"/>
           <w:szCs w:val="20"/>
         </w:rPr>
+        <w:t>12:00PM</w:t>
+      </w:r>
+    </w:p>
+    <w:p>
+      <w:pPr>
+        <w:spacing w:after="0" w:line="240" w:lineRule="auto"/>
+        <w:rPr>
+          <w:rFonts w:ascii="Times New Roman" w:eastAsia="Times New Roman" w:hAnsi="Times New Roman" w:cs="Times New Roman"/>
+          <w:sz w:val="24"/>
+          <w:szCs w:val="24"/>
+        </w:rPr>
+      </w:pPr>
+      <w:r>
+        <w:rPr>
+          <w:rFonts w:ascii="Impact" w:eastAsia="Times New Roman" w:hAnsi="Impact" w:cs="Times New Roman"/>
+          <w:color w:val="000000"/>
+          <w:sz w:val="20"/>
+          <w:szCs w:val="20"/>
+        </w:rPr>
         <w:t>//Sprite Count: 134</w:t>
       </w:r>
     </w:p>
@@ -231,900 +1381,6 @@
           <w:sz w:val="20"/>
           <w:szCs w:val="20"/>
         </w:rPr>
-        <w:t xml:space="preserve">-Ore particles are now collision events. The amount of things that you have to dodge is getting slightly out of hand </w:t>
-      </w:r>
-      <w:r>
-        <w:rPr>
-          <w:rFonts w:ascii="Consolas" w:eastAsia="Times New Roman" w:hAnsi="Consolas" w:cs="Consolas"/>
-          <w:sz w:val="20"/>
-          <w:szCs w:val="20"/>
-        </w:rPr>
-        <w:t>:D</w:t>
-      </w:r>
-    </w:p>
-    <w:p>
-      <w:pPr>
-        <w:spacing w:after="0" w:line="240" w:lineRule="auto"/>
-        <w:rPr>
-          <w:rFonts w:ascii="Consolas" w:eastAsia="Times New Roman" w:hAnsi="Consolas" w:cs="Consolas"/>
-          <w:sz w:val="20"/>
-          <w:szCs w:val="20"/>
-        </w:rPr>
-      </w:pPr>
-    </w:p>
-    <w:p>
-      <w:pPr>
-        <w:spacing w:after="0" w:line="240" w:lineRule="auto"/>
-        <w:rPr>
-          <w:rFonts w:ascii="Consolas" w:eastAsia="Times New Roman" w:hAnsi="Consolas" w:cs="Consolas"/>
-          <w:sz w:val="20"/>
-          <w:szCs w:val="20"/>
-        </w:rPr>
-      </w:pPr>
-      <w:r>
-        <w:rPr>
-          <w:rFonts w:ascii="Consolas" w:eastAsia="Times New Roman" w:hAnsi="Consolas" w:cs="Consolas"/>
-          <w:sz w:val="20"/>
-          <w:szCs w:val="20"/>
-        </w:rPr>
-        <w:t>-Particles updated. They are more persist</w:t>
-      </w:r>
-      <w:r>
-        <w:rPr>
-          <w:rFonts w:ascii="Consolas" w:eastAsia="Times New Roman" w:hAnsi="Consolas" w:cs="Consolas"/>
-          <w:sz w:val="20"/>
-          <w:szCs w:val="20"/>
-        </w:rPr>
-        <w:t>e</w:t>
-      </w:r>
-      <w:r>
-        <w:rPr>
-          <w:rFonts w:ascii="Consolas" w:eastAsia="Times New Roman" w:hAnsi="Consolas" w:cs="Consolas"/>
-          <w:sz w:val="20"/>
-          <w:szCs w:val="20"/>
-        </w:rPr>
-        <w:t xml:space="preserve">nt and will </w:t>
-      </w:r>
-      <w:proofErr w:type="spellStart"/>
-      <w:r>
-        <w:rPr>
-          <w:rFonts w:ascii="Consolas" w:eastAsia="Times New Roman" w:hAnsi="Consolas" w:cs="Consolas"/>
-          <w:sz w:val="20"/>
-          <w:szCs w:val="20"/>
-        </w:rPr>
-        <w:t>despawn</w:t>
-      </w:r>
-      <w:proofErr w:type="spellEnd"/>
-      <w:r>
-        <w:rPr>
-          <w:rFonts w:ascii="Consolas" w:eastAsia="Times New Roman" w:hAnsi="Consolas" w:cs="Consolas"/>
-          <w:sz w:val="20"/>
-          <w:szCs w:val="20"/>
-        </w:rPr>
-        <w:t xml:space="preserve"> with objects linked to </w:t>
-      </w:r>
-      <w:proofErr w:type="spellStart"/>
-      <w:r>
-        <w:rPr>
-          <w:rFonts w:ascii="Consolas" w:eastAsia="Times New Roman" w:hAnsi="Consolas" w:cs="Consolas"/>
-          <w:sz w:val="20"/>
-          <w:szCs w:val="20"/>
-        </w:rPr>
-        <w:t>closeSpawn</w:t>
-      </w:r>
-      <w:proofErr w:type="spellEnd"/>
-      <w:r>
-        <w:rPr>
-          <w:rFonts w:ascii="Consolas" w:eastAsia="Times New Roman" w:hAnsi="Consolas" w:cs="Consolas"/>
-          <w:sz w:val="20"/>
-          <w:szCs w:val="20"/>
-        </w:rPr>
-        <w:t>.</w:t>
-      </w:r>
-    </w:p>
-    <w:p>
-      <w:pPr>
-        <w:spacing w:after="0" w:line="240" w:lineRule="auto"/>
-        <w:rPr>
-          <w:rFonts w:ascii="Consolas" w:eastAsia="Times New Roman" w:hAnsi="Consolas" w:cs="Consolas"/>
-          <w:sz w:val="20"/>
-          <w:szCs w:val="20"/>
-        </w:rPr>
-      </w:pPr>
-    </w:p>
-    <w:p>
-      <w:pPr>
-        <w:spacing w:after="0" w:line="240" w:lineRule="auto"/>
-        <w:rPr>
-          <w:rFonts w:ascii="Consolas" w:eastAsia="Times New Roman" w:hAnsi="Consolas" w:cs="Consolas"/>
-          <w:sz w:val="20"/>
-          <w:szCs w:val="20"/>
-        </w:rPr>
-      </w:pPr>
-      <w:r>
-        <w:rPr>
-          <w:rFonts w:ascii="Consolas" w:eastAsia="Times New Roman" w:hAnsi="Consolas" w:cs="Consolas"/>
-          <w:sz w:val="20"/>
-          <w:szCs w:val="20"/>
-        </w:rPr>
-        <w:t>-Space gravity has been reduced a good amount. Movement is way more free</w:t>
-      </w:r>
-      <w:r>
-        <w:rPr>
-          <w:rFonts w:ascii="Consolas" w:eastAsia="Times New Roman" w:hAnsi="Consolas" w:cs="Consolas"/>
-          <w:sz w:val="20"/>
-          <w:szCs w:val="20"/>
-        </w:rPr>
-        <w:t>-flowing</w:t>
-      </w:r>
-      <w:r>
-        <w:rPr>
-          <w:rFonts w:ascii="Consolas" w:eastAsia="Times New Roman" w:hAnsi="Consolas" w:cs="Consolas"/>
-          <w:sz w:val="20"/>
-          <w:szCs w:val="20"/>
-        </w:rPr>
-        <w:t>.</w:t>
-      </w:r>
-    </w:p>
-    <w:p>
-      <w:pPr>
-        <w:spacing w:after="0" w:line="240" w:lineRule="auto"/>
-        <w:rPr>
-          <w:rFonts w:ascii="Consolas" w:eastAsia="Times New Roman" w:hAnsi="Consolas" w:cs="Consolas"/>
-          <w:sz w:val="20"/>
-          <w:szCs w:val="20"/>
-        </w:rPr>
-      </w:pPr>
-    </w:p>
-    <w:p>
-      <w:pPr>
-        <w:spacing w:after="0" w:line="240" w:lineRule="auto"/>
-        <w:rPr>
-          <w:rFonts w:ascii="Consolas" w:eastAsia="Times New Roman" w:hAnsi="Consolas" w:cs="Consolas"/>
-          <w:sz w:val="20"/>
-          <w:szCs w:val="20"/>
-        </w:rPr>
-      </w:pPr>
-      <w:r>
-        <w:rPr>
-          <w:rFonts w:ascii="Consolas" w:eastAsia="Times New Roman" w:hAnsi="Consolas" w:cs="Consolas"/>
-          <w:sz w:val="20"/>
-          <w:szCs w:val="20"/>
-        </w:rPr>
-        <w:t>-I’ve been ambitious and I decided to just keep making features</w:t>
-      </w:r>
-      <w:r>
-        <w:rPr>
-          <w:rFonts w:ascii="Consolas" w:eastAsia="Times New Roman" w:hAnsi="Consolas" w:cs="Consolas"/>
-          <w:sz w:val="20"/>
-          <w:szCs w:val="20"/>
-        </w:rPr>
-        <w:t xml:space="preserve"> and expand gameplay</w:t>
-      </w:r>
-      <w:r>
-        <w:rPr>
-          <w:rFonts w:ascii="Consolas" w:eastAsia="Times New Roman" w:hAnsi="Consolas" w:cs="Consolas"/>
-          <w:sz w:val="20"/>
-          <w:szCs w:val="20"/>
-        </w:rPr>
-        <w:t xml:space="preserve">. No one knows about </w:t>
-      </w:r>
-      <w:proofErr w:type="spellStart"/>
-      <w:r>
-        <w:rPr>
-          <w:rFonts w:ascii="Consolas" w:eastAsia="Times New Roman" w:hAnsi="Consolas" w:cs="Consolas"/>
-          <w:sz w:val="20"/>
-          <w:szCs w:val="20"/>
-        </w:rPr>
-        <w:t>miningBelt</w:t>
-      </w:r>
-      <w:proofErr w:type="spellEnd"/>
-      <w:r>
-        <w:rPr>
-          <w:rFonts w:ascii="Consolas" w:eastAsia="Times New Roman" w:hAnsi="Consolas" w:cs="Consolas"/>
-          <w:sz w:val="20"/>
-          <w:szCs w:val="20"/>
-        </w:rPr>
-        <w:t xml:space="preserve"> so there’s no reason in trying for Kickstart</w:t>
-      </w:r>
-      <w:r>
-        <w:rPr>
-          <w:rFonts w:ascii="Consolas" w:eastAsia="Times New Roman" w:hAnsi="Consolas" w:cs="Consolas"/>
-          <w:sz w:val="20"/>
-          <w:szCs w:val="20"/>
-        </w:rPr>
-        <w:t>er</w:t>
-      </w:r>
-      <w:r>
-        <w:rPr>
-          <w:rFonts w:ascii="Consolas" w:eastAsia="Times New Roman" w:hAnsi="Consolas" w:cs="Consolas"/>
-          <w:sz w:val="20"/>
-          <w:szCs w:val="20"/>
-        </w:rPr>
-        <w:t xml:space="preserve"> yet. Adding infinite galaxies currently, and will finish off weapons soon.</w:t>
-      </w:r>
-      <w:r>
-        <w:rPr>
-          <w:rFonts w:ascii="Consolas" w:eastAsia="Times New Roman" w:hAnsi="Consolas" w:cs="Consolas"/>
-          <w:sz w:val="20"/>
-          <w:szCs w:val="20"/>
-        </w:rPr>
-        <w:t xml:space="preserve"> After close to 20 hours of grinding that I needed a break.</w:t>
-      </w:r>
-      <w:r>
-        <w:rPr>
-          <w:rFonts w:ascii="Consolas" w:eastAsia="Times New Roman" w:hAnsi="Consolas" w:cs="Consolas"/>
-          <w:sz w:val="20"/>
-          <w:szCs w:val="20"/>
-        </w:rPr>
-        <w:t xml:space="preserve"> After this next stable build I may start poking into forums</w:t>
-      </w:r>
-      <w:r>
-        <w:rPr>
-          <w:rFonts w:ascii="Consolas" w:eastAsia="Times New Roman" w:hAnsi="Consolas" w:cs="Consolas"/>
-          <w:sz w:val="20"/>
-          <w:szCs w:val="20"/>
-        </w:rPr>
-        <w:t xml:space="preserve"> to get </w:t>
-      </w:r>
-      <w:proofErr w:type="spellStart"/>
-      <w:r>
-        <w:rPr>
-          <w:rFonts w:ascii="Consolas" w:eastAsia="Times New Roman" w:hAnsi="Consolas" w:cs="Consolas"/>
-          <w:sz w:val="20"/>
-          <w:szCs w:val="20"/>
-        </w:rPr>
-        <w:t>miningBelt</w:t>
-      </w:r>
-      <w:proofErr w:type="spellEnd"/>
-      <w:r>
-        <w:rPr>
-          <w:rFonts w:ascii="Consolas" w:eastAsia="Times New Roman" w:hAnsi="Consolas" w:cs="Consolas"/>
-          <w:sz w:val="20"/>
-          <w:szCs w:val="20"/>
-        </w:rPr>
-        <w:t xml:space="preserve"> out there</w:t>
-      </w:r>
-      <w:r>
-        <w:rPr>
-          <w:rFonts w:ascii="Consolas" w:eastAsia="Times New Roman" w:hAnsi="Consolas" w:cs="Consolas"/>
-          <w:sz w:val="20"/>
-          <w:szCs w:val="20"/>
-        </w:rPr>
-        <w:t>.</w:t>
-      </w:r>
-    </w:p>
-    <w:p>
-      <w:pPr>
-        <w:spacing w:after="0" w:line="240" w:lineRule="auto"/>
-        <w:rPr>
-          <w:rFonts w:ascii="Consolas" w:eastAsia="Times New Roman" w:hAnsi="Consolas" w:cs="Consolas"/>
-          <w:sz w:val="20"/>
-          <w:szCs w:val="20"/>
-        </w:rPr>
-      </w:pPr>
-    </w:p>
-    <w:p>
-      <w:pPr>
-        <w:spacing w:after="0" w:line="240" w:lineRule="auto"/>
-        <w:rPr>
-          <w:rFonts w:ascii="Consolas" w:eastAsia="Times New Roman" w:hAnsi="Consolas" w:cs="Consolas"/>
-          <w:sz w:val="20"/>
-          <w:szCs w:val="20"/>
-        </w:rPr>
-      </w:pPr>
-      <w:r>
-        <w:rPr>
-          <w:rFonts w:ascii="Consolas" w:eastAsia="Times New Roman" w:hAnsi="Consolas" w:cs="Consolas"/>
-          <w:sz w:val="20"/>
-          <w:szCs w:val="20"/>
-        </w:rPr>
-        <w:t>-</w:t>
-      </w:r>
-      <w:proofErr w:type="spellStart"/>
-      <w:r>
-        <w:rPr>
-          <w:rFonts w:ascii="Consolas" w:eastAsia="Times New Roman" w:hAnsi="Consolas" w:cs="Consolas"/>
-          <w:sz w:val="20"/>
-          <w:szCs w:val="20"/>
-        </w:rPr>
-        <w:t>closeSpawn</w:t>
-      </w:r>
-      <w:proofErr w:type="spellEnd"/>
-      <w:r>
-        <w:rPr>
-          <w:rFonts w:ascii="Consolas" w:eastAsia="Times New Roman" w:hAnsi="Consolas" w:cs="Consolas"/>
-          <w:sz w:val="20"/>
-          <w:szCs w:val="20"/>
-        </w:rPr>
-        <w:t xml:space="preserve"> controls background object spawning so stars and asteroids now will just be spawned in a 10x10 space (still tuning the size) around the player. Cleaning up memory allocations because even just my current 4 chunks with 500 stars each was lagging down hard.</w:t>
-      </w:r>
-      <w:r>
-        <w:rPr>
-          <w:rFonts w:ascii="Consolas" w:eastAsia="Times New Roman" w:hAnsi="Consolas" w:cs="Consolas"/>
-          <w:sz w:val="20"/>
-          <w:szCs w:val="20"/>
-        </w:rPr>
-        <w:t xml:space="preserve"> Will now just have 100 some stars, so a 10X decrease. Should allow for more pretty particles!</w:t>
-      </w:r>
-    </w:p>
-    <w:p>
-      <w:pPr>
-        <w:spacing w:after="0" w:line="240" w:lineRule="auto"/>
-        <w:rPr>
-          <w:rFonts w:ascii="Consolas" w:eastAsia="Times New Roman" w:hAnsi="Consolas" w:cs="Consolas"/>
-          <w:sz w:val="20"/>
-          <w:szCs w:val="20"/>
-        </w:rPr>
-      </w:pPr>
-    </w:p>
-    <w:p>
-      <w:pPr>
-        <w:spacing w:after="0" w:line="240" w:lineRule="auto"/>
-        <w:rPr>
-          <w:rFonts w:ascii="Times New Roman" w:eastAsia="Times New Roman" w:hAnsi="Times New Roman" w:cs="Times New Roman"/>
-          <w:sz w:val="24"/>
-          <w:szCs w:val="24"/>
-        </w:rPr>
-      </w:pPr>
-      <w:r>
-        <w:rPr>
-          <w:rFonts w:ascii="Consolas" w:eastAsia="Times New Roman" w:hAnsi="Consolas" w:cs="Consolas"/>
-          <w:sz w:val="20"/>
-          <w:szCs w:val="20"/>
-        </w:rPr>
-        <w:t>-</w:t>
-      </w:r>
-      <w:proofErr w:type="spellStart"/>
-      <w:r>
-        <w:rPr>
-          <w:rFonts w:ascii="Consolas" w:eastAsia="Times New Roman" w:hAnsi="Consolas" w:cs="Consolas"/>
-          <w:sz w:val="20"/>
-          <w:szCs w:val="20"/>
-        </w:rPr>
-        <w:t>closeSpawn</w:t>
-      </w:r>
-      <w:proofErr w:type="spellEnd"/>
-      <w:r>
-        <w:rPr>
-          <w:rFonts w:ascii="Consolas" w:eastAsia="Times New Roman" w:hAnsi="Consolas" w:cs="Consolas"/>
-          <w:sz w:val="20"/>
-          <w:szCs w:val="20"/>
-        </w:rPr>
-        <w:t xml:space="preserve"> is completed and fully implemented.</w:t>
-      </w:r>
-      <w:r>
-        <w:rPr>
-          <w:rFonts w:ascii="Consolas" w:eastAsia="Times New Roman" w:hAnsi="Consolas" w:cs="Consolas"/>
-          <w:sz w:val="20"/>
-          <w:szCs w:val="20"/>
-        </w:rPr>
-        <w:t xml:space="preserve"> Took over </w:t>
-      </w:r>
-      <w:proofErr w:type="spellStart"/>
-      <w:r>
-        <w:rPr>
-          <w:rFonts w:ascii="Consolas" w:eastAsia="Times New Roman" w:hAnsi="Consolas" w:cs="Consolas"/>
-          <w:sz w:val="20"/>
-          <w:szCs w:val="20"/>
-        </w:rPr>
-        <w:t>objectSpawn</w:t>
-      </w:r>
-      <w:proofErr w:type="spellEnd"/>
-      <w:r>
-        <w:rPr>
-          <w:rFonts w:ascii="Consolas" w:eastAsia="Times New Roman" w:hAnsi="Consolas" w:cs="Consolas"/>
-          <w:sz w:val="20"/>
-          <w:szCs w:val="20"/>
-        </w:rPr>
-        <w:t>.</w:t>
-      </w:r>
-      <w:r>
-        <w:rPr>
-          <w:rFonts w:ascii="Consolas" w:eastAsia="Times New Roman" w:hAnsi="Consolas" w:cs="Consolas"/>
-          <w:sz w:val="20"/>
-          <w:szCs w:val="20"/>
-        </w:rPr>
-        <w:t xml:space="preserve"> Writing a script to </w:t>
-      </w:r>
-      <w:r>
-        <w:rPr>
-          <w:rFonts w:ascii="Consolas" w:eastAsia="Times New Roman" w:hAnsi="Consolas" w:cs="Consolas"/>
-          <w:sz w:val="20"/>
-          <w:szCs w:val="20"/>
-        </w:rPr>
-        <w:t xml:space="preserve">remove objects not in </w:t>
-      </w:r>
-      <w:proofErr w:type="spellStart"/>
-      <w:r>
-        <w:rPr>
-          <w:rFonts w:ascii="Consolas" w:eastAsia="Times New Roman" w:hAnsi="Consolas" w:cs="Consolas"/>
-          <w:sz w:val="20"/>
-          <w:szCs w:val="20"/>
-        </w:rPr>
-        <w:t>spawnRange</w:t>
-      </w:r>
-      <w:proofErr w:type="spellEnd"/>
-      <w:r>
-        <w:rPr>
-          <w:rFonts w:ascii="Consolas" w:eastAsia="Times New Roman" w:hAnsi="Consolas" w:cs="Consolas"/>
-          <w:sz w:val="20"/>
-          <w:szCs w:val="20"/>
-        </w:rPr>
-        <w:t>.</w:t>
-      </w:r>
-    </w:p>
-    <w:p>
-      <w:pPr>
-        <w:spacing w:after="0" w:line="240" w:lineRule="auto"/>
-        <w:rPr>
-          <w:rFonts w:ascii="Times New Roman" w:eastAsia="Times New Roman" w:hAnsi="Times New Roman" w:cs="Times New Roman"/>
-          <w:sz w:val="24"/>
-          <w:szCs w:val="24"/>
-        </w:rPr>
-      </w:pPr>
-    </w:p>
-    <w:p>
-      <w:pPr>
-        <w:spacing w:after="0" w:line="240" w:lineRule="auto"/>
-        <w:rPr>
-          <w:rFonts w:ascii="Times New Roman" w:eastAsia="Times New Roman" w:hAnsi="Times New Roman" w:cs="Times New Roman"/>
-          <w:sz w:val="24"/>
-          <w:szCs w:val="24"/>
-        </w:rPr>
-      </w:pPr>
-      <w:r>
-        <w:rPr>
-          <w:rFonts w:ascii="Impact" w:eastAsia="Times New Roman" w:hAnsi="Impact" w:cs="Times New Roman"/>
-          <w:color w:val="000000"/>
-          <w:sz w:val="20"/>
-          <w:szCs w:val="20"/>
-        </w:rPr>
-        <w:t>//03/23</w:t>
-      </w:r>
-      <w:r>
-        <w:rPr>
-          <w:rFonts w:ascii="Impact" w:eastAsia="Times New Roman" w:hAnsi="Impact" w:cs="Times New Roman"/>
-          <w:color w:val="000000"/>
-          <w:sz w:val="20"/>
-          <w:szCs w:val="20"/>
-        </w:rPr>
-        <w:t>/2017</w:t>
-      </w:r>
-    </w:p>
-    <w:p>
-      <w:pPr>
-        <w:spacing w:after="0" w:line="240" w:lineRule="auto"/>
-        <w:rPr>
-          <w:rFonts w:ascii="Times New Roman" w:eastAsia="Times New Roman" w:hAnsi="Times New Roman" w:cs="Times New Roman"/>
-          <w:sz w:val="24"/>
-          <w:szCs w:val="24"/>
-        </w:rPr>
-      </w:pPr>
-      <w:r>
-        <w:rPr>
-          <w:rFonts w:ascii="Impact" w:eastAsia="Times New Roman" w:hAnsi="Impact" w:cs="Times New Roman"/>
-          <w:color w:val="000000"/>
-          <w:sz w:val="20"/>
-          <w:szCs w:val="20"/>
-        </w:rPr>
-        <w:t>//</w:t>
-      </w:r>
-      <w:r>
-        <w:rPr>
-          <w:rFonts w:ascii="Impact" w:eastAsia="Times New Roman" w:hAnsi="Impact" w:cs="Times New Roman"/>
-          <w:color w:val="000000"/>
-          <w:sz w:val="20"/>
-          <w:szCs w:val="20"/>
-        </w:rPr>
-        <w:t>12:00AM – 8:00AM</w:t>
-      </w:r>
-      <w:r>
-        <w:rPr>
-          <w:rFonts w:ascii="Impact" w:eastAsia="Times New Roman" w:hAnsi="Impact" w:cs="Times New Roman"/>
-          <w:color w:val="000000"/>
-          <w:sz w:val="20"/>
-          <w:szCs w:val="20"/>
-        </w:rPr>
-        <w:t xml:space="preserve">, 11:00AM </w:t>
-      </w:r>
-      <w:r>
-        <w:rPr>
-          <w:rFonts w:ascii="Impact" w:eastAsia="Times New Roman" w:hAnsi="Impact" w:cs="Times New Roman"/>
-          <w:color w:val="000000"/>
-          <w:sz w:val="20"/>
-          <w:szCs w:val="20"/>
-        </w:rPr>
-        <w:t>–</w:t>
-      </w:r>
-      <w:r>
-        <w:rPr>
-          <w:rFonts w:ascii="Impact" w:eastAsia="Times New Roman" w:hAnsi="Impact" w:cs="Times New Roman"/>
-          <w:color w:val="000000"/>
-          <w:sz w:val="20"/>
-          <w:szCs w:val="20"/>
-        </w:rPr>
-        <w:t xml:space="preserve"> </w:t>
-      </w:r>
-      <w:r>
-        <w:rPr>
-          <w:rFonts w:ascii="Impact" w:eastAsia="Times New Roman" w:hAnsi="Impact" w:cs="Times New Roman"/>
-          <w:color w:val="000000"/>
-          <w:sz w:val="20"/>
-          <w:szCs w:val="20"/>
-        </w:rPr>
-        <w:t>7:00PM</w:t>
-      </w:r>
-      <w:r>
-        <w:rPr>
-          <w:rFonts w:ascii="Impact" w:eastAsia="Times New Roman" w:hAnsi="Impact" w:cs="Times New Roman"/>
-          <w:color w:val="000000"/>
-          <w:sz w:val="20"/>
-          <w:szCs w:val="20"/>
-        </w:rPr>
-        <w:t>, 11:00PM – 12:00AM</w:t>
-      </w:r>
-    </w:p>
-    <w:p>
-      <w:pPr>
-        <w:spacing w:after="0" w:line="240" w:lineRule="auto"/>
-        <w:rPr>
-          <w:rFonts w:ascii="Times New Roman" w:eastAsia="Times New Roman" w:hAnsi="Times New Roman" w:cs="Times New Roman"/>
-          <w:sz w:val="24"/>
-          <w:szCs w:val="24"/>
-        </w:rPr>
-      </w:pPr>
-      <w:r>
-        <w:rPr>
-          <w:rFonts w:ascii="Impact" w:eastAsia="Times New Roman" w:hAnsi="Impact" w:cs="Times New Roman"/>
-          <w:color w:val="000000"/>
-          <w:sz w:val="20"/>
-          <w:szCs w:val="20"/>
-        </w:rPr>
-        <w:t>//Sprite Count: 134</w:t>
-      </w:r>
-    </w:p>
-    <w:p>
-      <w:pPr>
-        <w:spacing w:after="0" w:line="240" w:lineRule="auto"/>
-        <w:rPr>
-          <w:rFonts w:ascii="Times New Roman" w:eastAsia="Times New Roman" w:hAnsi="Times New Roman" w:cs="Times New Roman"/>
-          <w:sz w:val="24"/>
-          <w:szCs w:val="24"/>
-        </w:rPr>
-      </w:pPr>
-    </w:p>
-    <w:p>
-      <w:pPr>
-        <w:spacing w:after="0" w:line="240" w:lineRule="auto"/>
-        <w:rPr>
-          <w:rFonts w:ascii="Consolas" w:eastAsia="Times New Roman" w:hAnsi="Consolas" w:cs="Consolas"/>
-          <w:sz w:val="20"/>
-          <w:szCs w:val="20"/>
-        </w:rPr>
-      </w:pPr>
-      <w:r>
-        <w:rPr>
-          <w:rFonts w:ascii="Consolas" w:eastAsia="Times New Roman" w:hAnsi="Consolas" w:cs="Consolas"/>
-          <w:sz w:val="20"/>
-          <w:szCs w:val="20"/>
-        </w:rPr>
-        <w:t>-</w:t>
-      </w:r>
-      <w:proofErr w:type="spellStart"/>
-      <w:r>
-        <w:rPr>
-          <w:rFonts w:ascii="Consolas" w:eastAsia="Times New Roman" w:hAnsi="Consolas" w:cs="Consolas"/>
-          <w:sz w:val="20"/>
-          <w:szCs w:val="20"/>
-        </w:rPr>
-        <w:t>projectileMovement</w:t>
-      </w:r>
-      <w:proofErr w:type="spellEnd"/>
-      <w:r>
-        <w:rPr>
-          <w:rFonts w:ascii="Consolas" w:eastAsia="Times New Roman" w:hAnsi="Consolas" w:cs="Consolas"/>
-          <w:sz w:val="20"/>
-          <w:szCs w:val="20"/>
-        </w:rPr>
-        <w:t xml:space="preserve"> is</w:t>
-      </w:r>
-      <w:r>
-        <w:rPr>
-          <w:rFonts w:ascii="Consolas" w:eastAsia="Times New Roman" w:hAnsi="Consolas" w:cs="Consolas"/>
-          <w:sz w:val="20"/>
-          <w:szCs w:val="20"/>
-        </w:rPr>
-        <w:t xml:space="preserve"> way</w:t>
-      </w:r>
-      <w:r>
-        <w:rPr>
-          <w:rFonts w:ascii="Consolas" w:eastAsia="Times New Roman" w:hAnsi="Consolas" w:cs="Consolas"/>
-          <w:sz w:val="20"/>
-          <w:szCs w:val="20"/>
-        </w:rPr>
-        <w:t xml:space="preserve"> more intelligent. Bullet speed changes according to rotation around player</w:t>
-      </w:r>
-      <w:r>
-        <w:rPr>
-          <w:rFonts w:ascii="Consolas" w:eastAsia="Times New Roman" w:hAnsi="Consolas" w:cs="Consolas"/>
-          <w:sz w:val="20"/>
-          <w:szCs w:val="20"/>
-        </w:rPr>
-        <w:t xml:space="preserve"> and player velocity</w:t>
-      </w:r>
-      <w:r>
-        <w:rPr>
-          <w:rFonts w:ascii="Consolas" w:eastAsia="Times New Roman" w:hAnsi="Consolas" w:cs="Consolas"/>
-          <w:sz w:val="20"/>
-          <w:szCs w:val="20"/>
-        </w:rPr>
-        <w:t>.</w:t>
-      </w:r>
-      <w:r>
-        <w:rPr>
-          <w:rFonts w:ascii="Consolas" w:eastAsia="Times New Roman" w:hAnsi="Consolas" w:cs="Consolas"/>
-          <w:sz w:val="20"/>
-          <w:szCs w:val="20"/>
-        </w:rPr>
-        <w:t xml:space="preserve"> Allows for interesting traits on bullets.</w:t>
-      </w:r>
-    </w:p>
-    <w:p>
-      <w:pPr>
-        <w:spacing w:after="0" w:line="240" w:lineRule="auto"/>
-        <w:rPr>
-          <w:rFonts w:ascii="Consolas" w:eastAsia="Times New Roman" w:hAnsi="Consolas" w:cs="Consolas"/>
-          <w:sz w:val="20"/>
-          <w:szCs w:val="20"/>
-        </w:rPr>
-      </w:pPr>
-    </w:p>
-    <w:p>
-      <w:pPr>
-        <w:spacing w:after="0" w:line="240" w:lineRule="auto"/>
-        <w:rPr>
-          <w:rFonts w:ascii="Consolas" w:eastAsia="Times New Roman" w:hAnsi="Consolas" w:cs="Consolas"/>
-          <w:sz w:val="20"/>
-          <w:szCs w:val="20"/>
-        </w:rPr>
-      </w:pPr>
-      <w:r>
-        <w:rPr>
-          <w:rFonts w:ascii="Consolas" w:eastAsia="Times New Roman" w:hAnsi="Consolas" w:cs="Consolas"/>
-          <w:sz w:val="20"/>
-          <w:szCs w:val="20"/>
-        </w:rPr>
-        <w:t>-</w:t>
-      </w:r>
-      <w:proofErr w:type="spellStart"/>
-      <w:r>
-        <w:rPr>
-          <w:rFonts w:ascii="Consolas" w:eastAsia="Times New Roman" w:hAnsi="Consolas" w:cs="Consolas"/>
-          <w:sz w:val="20"/>
-          <w:szCs w:val="20"/>
-        </w:rPr>
-        <w:t>streamLaser</w:t>
-      </w:r>
-      <w:proofErr w:type="spellEnd"/>
-      <w:r>
-        <w:rPr>
-          <w:rFonts w:ascii="Consolas" w:eastAsia="Times New Roman" w:hAnsi="Consolas" w:cs="Consolas"/>
-          <w:sz w:val="20"/>
-          <w:szCs w:val="20"/>
-        </w:rPr>
-        <w:t xml:space="preserve"> acts like a whip. Still finalizing the algebra involved in </w:t>
-      </w:r>
-      <w:proofErr w:type="spellStart"/>
-      <w:r>
-        <w:rPr>
-          <w:rFonts w:ascii="Consolas" w:eastAsia="Times New Roman" w:hAnsi="Consolas" w:cs="Consolas"/>
-          <w:sz w:val="20"/>
-          <w:szCs w:val="20"/>
-        </w:rPr>
-        <w:t>floatRotation</w:t>
-      </w:r>
-      <w:proofErr w:type="spellEnd"/>
-      <w:r>
-        <w:rPr>
-          <w:rFonts w:ascii="Consolas" w:eastAsia="Times New Roman" w:hAnsi="Consolas" w:cs="Consolas"/>
-          <w:sz w:val="20"/>
-          <w:szCs w:val="20"/>
-        </w:rPr>
-        <w:t xml:space="preserve"> but works somewhat happily now.</w:t>
-      </w:r>
-    </w:p>
-    <w:p>
-      <w:pPr>
-        <w:spacing w:after="0" w:line="240" w:lineRule="auto"/>
-        <w:rPr>
-          <w:rFonts w:ascii="Consolas" w:eastAsia="Times New Roman" w:hAnsi="Consolas" w:cs="Consolas"/>
-          <w:sz w:val="20"/>
-          <w:szCs w:val="20"/>
-        </w:rPr>
-      </w:pPr>
-    </w:p>
-    <w:p>
-      <w:pPr>
-        <w:spacing w:after="0" w:line="240" w:lineRule="auto"/>
-        <w:rPr>
-          <w:rFonts w:ascii="Consolas" w:eastAsia="Times New Roman" w:hAnsi="Consolas" w:cs="Consolas"/>
-          <w:sz w:val="20"/>
-          <w:szCs w:val="20"/>
-        </w:rPr>
-      </w:pPr>
-      <w:r>
-        <w:rPr>
-          <w:rFonts w:ascii="Consolas" w:eastAsia="Times New Roman" w:hAnsi="Consolas" w:cs="Consolas"/>
-          <w:sz w:val="20"/>
-          <w:szCs w:val="20"/>
-        </w:rPr>
-        <w:t>-New screenshot</w:t>
-      </w:r>
-      <w:r>
-        <w:rPr>
-          <w:rFonts w:ascii="Consolas" w:eastAsia="Times New Roman" w:hAnsi="Consolas" w:cs="Consolas"/>
-          <w:sz w:val="20"/>
-          <w:szCs w:val="20"/>
-        </w:rPr>
-        <w:t xml:space="preserve"> displaying weapon system on </w:t>
-      </w:r>
-      <w:proofErr w:type="spellStart"/>
-      <w:r>
-        <w:rPr>
-          <w:rFonts w:ascii="Consolas" w:eastAsia="Times New Roman" w:hAnsi="Consolas" w:cs="Consolas"/>
-          <w:sz w:val="20"/>
-          <w:szCs w:val="20"/>
-        </w:rPr>
-        <w:t>streamLaser</w:t>
-      </w:r>
-      <w:proofErr w:type="spellEnd"/>
-      <w:r>
-        <w:rPr>
-          <w:rFonts w:ascii="Consolas" w:eastAsia="Times New Roman" w:hAnsi="Consolas" w:cs="Consolas"/>
-          <w:sz w:val="20"/>
-          <w:szCs w:val="20"/>
-        </w:rPr>
-        <w:t>. Snapshot will be a while, there’s lots of wrinkles that need to be worked out.</w:t>
-      </w:r>
-    </w:p>
-    <w:p>
-      <w:pPr>
-        <w:spacing w:after="0" w:line="240" w:lineRule="auto"/>
-        <w:rPr>
-          <w:rFonts w:ascii="Times New Roman" w:eastAsia="Times New Roman" w:hAnsi="Times New Roman" w:cs="Times New Roman"/>
-          <w:sz w:val="24"/>
-          <w:szCs w:val="24"/>
-        </w:rPr>
-      </w:pPr>
-    </w:p>
-    <w:p>
-      <w:pPr>
-        <w:spacing w:after="0" w:line="240" w:lineRule="auto"/>
-        <w:rPr>
-          <w:rFonts w:ascii="Times New Roman" w:eastAsia="Times New Roman" w:hAnsi="Times New Roman" w:cs="Times New Roman"/>
-          <w:sz w:val="24"/>
-          <w:szCs w:val="24"/>
-        </w:rPr>
-      </w:pPr>
-      <w:r>
-        <w:rPr>
-          <w:rFonts w:ascii="Impact" w:eastAsia="Times New Roman" w:hAnsi="Impact" w:cs="Times New Roman"/>
-          <w:color w:val="000000"/>
-          <w:sz w:val="20"/>
-          <w:szCs w:val="20"/>
-        </w:rPr>
-        <w:t>//03/22</w:t>
-      </w:r>
-      <w:r>
-        <w:rPr>
-          <w:rFonts w:ascii="Impact" w:eastAsia="Times New Roman" w:hAnsi="Impact" w:cs="Times New Roman"/>
-          <w:color w:val="000000"/>
-          <w:sz w:val="20"/>
-          <w:szCs w:val="20"/>
-        </w:rPr>
-        <w:t>/2017</w:t>
-      </w:r>
-    </w:p>
-    <w:p>
-      <w:pPr>
-        <w:spacing w:after="0" w:line="240" w:lineRule="auto"/>
-        <w:rPr>
-          <w:rFonts w:ascii="Times New Roman" w:eastAsia="Times New Roman" w:hAnsi="Times New Roman" w:cs="Times New Roman"/>
-          <w:sz w:val="24"/>
-          <w:szCs w:val="24"/>
-        </w:rPr>
-      </w:pPr>
-      <w:r>
-        <w:rPr>
-          <w:rFonts w:ascii="Impact" w:eastAsia="Times New Roman" w:hAnsi="Impact" w:cs="Times New Roman"/>
-          <w:color w:val="000000"/>
-          <w:sz w:val="20"/>
-          <w:szCs w:val="20"/>
-        </w:rPr>
-        <w:t>//</w:t>
-      </w:r>
-      <w:r>
-        <w:rPr>
-          <w:rFonts w:ascii="Impact" w:eastAsia="Times New Roman" w:hAnsi="Impact" w:cs="Times New Roman"/>
-          <w:color w:val="000000"/>
-          <w:sz w:val="20"/>
-          <w:szCs w:val="20"/>
-        </w:rPr>
-        <w:t xml:space="preserve">10:00AM </w:t>
-      </w:r>
-      <w:r>
-        <w:rPr>
-          <w:rFonts w:ascii="Impact" w:eastAsia="Times New Roman" w:hAnsi="Impact" w:cs="Times New Roman"/>
-          <w:color w:val="000000"/>
-          <w:sz w:val="20"/>
-          <w:szCs w:val="20"/>
-        </w:rPr>
-        <w:t>–</w:t>
-      </w:r>
-      <w:r>
-        <w:rPr>
-          <w:rFonts w:ascii="Impact" w:eastAsia="Times New Roman" w:hAnsi="Impact" w:cs="Times New Roman"/>
-          <w:color w:val="000000"/>
-          <w:sz w:val="20"/>
-          <w:szCs w:val="20"/>
-        </w:rPr>
-        <w:t xml:space="preserve"> </w:t>
-      </w:r>
-      <w:r>
-        <w:rPr>
-          <w:rFonts w:ascii="Impact" w:eastAsia="Times New Roman" w:hAnsi="Impact" w:cs="Times New Roman"/>
-          <w:color w:val="000000"/>
-          <w:sz w:val="20"/>
-          <w:szCs w:val="20"/>
-        </w:rPr>
-        <w:t>12:00PM</w:t>
-      </w:r>
-    </w:p>
-    <w:p>
-      <w:pPr>
-        <w:spacing w:after="0" w:line="240" w:lineRule="auto"/>
-        <w:rPr>
-          <w:rFonts w:ascii="Times New Roman" w:eastAsia="Times New Roman" w:hAnsi="Times New Roman" w:cs="Times New Roman"/>
-          <w:sz w:val="24"/>
-          <w:szCs w:val="24"/>
-        </w:rPr>
-      </w:pPr>
-      <w:r>
-        <w:rPr>
-          <w:rFonts w:ascii="Impact" w:eastAsia="Times New Roman" w:hAnsi="Impact" w:cs="Times New Roman"/>
-          <w:color w:val="000000"/>
-          <w:sz w:val="20"/>
-          <w:szCs w:val="20"/>
-        </w:rPr>
-        <w:t>//Sprite Count: 134</w:t>
-      </w:r>
-    </w:p>
-    <w:p>
-      <w:pPr>
-        <w:spacing w:after="0" w:line="240" w:lineRule="auto"/>
-        <w:rPr>
-          <w:rFonts w:ascii="Times New Roman" w:eastAsia="Times New Roman" w:hAnsi="Times New Roman" w:cs="Times New Roman"/>
-          <w:sz w:val="24"/>
-          <w:szCs w:val="24"/>
-        </w:rPr>
-      </w:pPr>
-    </w:p>
-    <w:p>
-      <w:pPr>
-        <w:spacing w:after="0" w:line="240" w:lineRule="auto"/>
-        <w:rPr>
-          <w:rFonts w:ascii="Consolas" w:eastAsia="Times New Roman" w:hAnsi="Consolas" w:cs="Consolas"/>
-          <w:sz w:val="20"/>
-          <w:szCs w:val="20"/>
-        </w:rPr>
-      </w:pPr>
-      <w:r>
-        <w:rPr>
-          <w:rFonts w:ascii="Consolas" w:eastAsia="Times New Roman" w:hAnsi="Consolas" w:cs="Consolas"/>
-          <w:sz w:val="20"/>
-          <w:szCs w:val="20"/>
-        </w:rPr>
         <w:t>-Implementing more weapons.</w:t>
       </w:r>
     </w:p>
@@ -1153,7 +1409,6 @@
           <w:sz w:val="20"/>
           <w:szCs w:val="20"/>
         </w:rPr>
-        <w:lastRenderedPageBreak/>
         <w:t xml:space="preserve">-Added Stream Laser </w:t>
       </w:r>
       <w:r>
@@ -2595,6 +2850,7 @@
           <w:sz w:val="20"/>
           <w:szCs w:val="20"/>
         </w:rPr>
+        <w:lastRenderedPageBreak/>
         <w:t xml:space="preserve">-Multiplied all transforms by </w:t>
       </w:r>
       <w:proofErr w:type="spellStart"/>
@@ -2780,7 +3036,6 @@
           <w:sz w:val="20"/>
           <w:szCs w:val="20"/>
         </w:rPr>
-        <w:lastRenderedPageBreak/>
         <w:t xml:space="preserve">-General polishing, changed GUI a bit. Dropped </w:t>
       </w:r>
       <w:proofErr w:type="spellStart"/>
@@ -3573,7 +3828,6 @@
           <w:sz w:val="20"/>
           <w:szCs w:val="20"/>
         </w:rPr>
-        <w:lastRenderedPageBreak/>
         <w:t>-Spent about 20 minutes flying in circles shooting stuff. This is the ore distribution I got. Loads of copper decreasing to 1 Fluorite. All ores spawn and get picked up successfully.</w:t>
       </w:r>
     </w:p>
@@ -4544,6 +4798,7 @@
           <w:sz w:val="20"/>
           <w:szCs w:val="20"/>
         </w:rPr>
+        <w:lastRenderedPageBreak/>
         <w:t>-Player script now sees ore collision and stores ore as variables.</w:t>
       </w:r>
     </w:p>
@@ -4693,7 +4948,6 @@
           <w:sz w:val="20"/>
           <w:szCs w:val="20"/>
         </w:rPr>
-        <w:lastRenderedPageBreak/>
         <w:t>//Sprite Count: 119</w:t>
       </w:r>
     </w:p>
@@ -6404,6 +6658,7 @@
           <w:sz w:val="20"/>
           <w:szCs w:val="20"/>
         </w:rPr>
+        <w:lastRenderedPageBreak/>
         <w:t>asteroidDust</w:t>
       </w:r>
       <w:proofErr w:type="spellEnd"/>
@@ -6568,7 +6823,6 @@
           <w:sz w:val="20"/>
           <w:szCs w:val="20"/>
         </w:rPr>
-        <w:lastRenderedPageBreak/>
         <w:t>-Need movement script as well since asteroids are stationary for FPS reasons.</w:t>
       </w:r>
     </w:p>
@@ -7519,6 +7773,7 @@
           <w:sz w:val="18"/>
           <w:szCs w:val="18"/>
         </w:rPr>
+        <w:lastRenderedPageBreak/>
         <w:t xml:space="preserve">-Added </w:t>
       </w:r>
       <w:proofErr w:type="spellStart"/>
@@ -7769,7 +8024,6 @@
           <w:sz w:val="18"/>
           <w:szCs w:val="18"/>
         </w:rPr>
-        <w:lastRenderedPageBreak/>
         <w:t xml:space="preserve">-Made sprites for destroyed asteroids </w:t>
       </w:r>
       <w:r>
@@ -8330,6 +8584,7 @@
           <w:sz w:val="20"/>
           <w:szCs w:val="20"/>
         </w:rPr>
+        <w:lastRenderedPageBreak/>
         <w:t>//02/27/2017</w:t>
       </w:r>
     </w:p>
@@ -8466,7 +8721,6 @@
           <w:sz w:val="18"/>
           <w:szCs w:val="18"/>
         </w:rPr>
-        <w:lastRenderedPageBreak/>
         <w:t>-Basic weapon physics implemented. Needs to be worked on intensively.</w:t>
       </w:r>
     </w:p>
@@ -10470,6 +10724,7 @@
           <w:sz w:val="24"/>
           <w:szCs w:val="24"/>
         </w:rPr>
+        <w:lastRenderedPageBreak/>
         <w:drawing>
           <wp:inline distT="0" distB="0" distL="0" distR="0">
             <wp:extent cx="5715000" cy="952500"/>
@@ -10566,7 +10821,6 @@
           <w:sz w:val="18"/>
           <w:szCs w:val="18"/>
         </w:rPr>
-        <w:lastRenderedPageBreak/>
         <w:drawing>
           <wp:inline distT="0" distB="0" distL="0" distR="0">
             <wp:extent cx="1905000" cy="723900"/>

</xml_diff>

<commit_message>
Slight Cleanup and Optimization
Merged all Get Component, removed GameObject.Find, and Documented
rotationMath
</commit_message>
<xml_diff>
--- a/Kaylan's Dev Pit/miningBelt_Time.docx
+++ b/Kaylan's Dev Pit/miningBelt_Time.docx
@@ -69,67 +69,1274 @@
           <w:sz w:val="24"/>
           <w:szCs w:val="24"/>
         </w:rPr>
-        <w:t>//Time Log: 136</w:t>
+        <w:t>//Time Log: 141</w:t>
+      </w:r>
+      <w:r>
+        <w:rPr>
+          <w:rFonts w:ascii="Impact" w:eastAsia="Times New Roman" w:hAnsi="Impact" w:cs="Times New Roman"/>
+          <w:color w:val="000000"/>
+          <w:sz w:val="24"/>
+          <w:szCs w:val="24"/>
+        </w:rPr>
+        <w:t xml:space="preserve"> </w:t>
+      </w:r>
+      <w:r>
+        <w:rPr>
+          <w:rFonts w:ascii="Impact" w:eastAsia="Times New Roman" w:hAnsi="Impact" w:cs="Times New Roman"/>
+          <w:color w:val="000000"/>
+          <w:sz w:val="24"/>
+          <w:szCs w:val="24"/>
+        </w:rPr>
+        <w:t>hours</w:t>
+      </w:r>
+    </w:p>
+    <w:p>
+      <w:pPr>
+        <w:spacing w:after="0" w:line="240" w:lineRule="auto"/>
+        <w:rPr>
+          <w:rFonts w:ascii="Times New Roman" w:eastAsia="Times New Roman" w:hAnsi="Times New Roman" w:cs="Times New Roman"/>
+          <w:sz w:val="24"/>
+          <w:szCs w:val="24"/>
+        </w:rPr>
+      </w:pPr>
+      <w:r>
+        <w:rPr>
+          <w:rFonts w:ascii="Consolas" w:eastAsia="Times New Roman" w:hAnsi="Consolas" w:cs="Consolas"/>
+          <w:i/>
+          <w:iCs/>
+          <w:color w:val="000000"/>
+        </w:rPr>
+        <w:t>//Check my dev pit for more images and screenshots!</w:t>
+      </w:r>
+    </w:p>
+    <w:p>
+      <w:pPr>
+        <w:spacing w:after="0" w:line="240" w:lineRule="auto"/>
+        <w:rPr>
+          <w:rFonts w:ascii="Times New Roman" w:eastAsia="Times New Roman" w:hAnsi="Times New Roman" w:cs="Times New Roman"/>
+          <w:sz w:val="24"/>
+          <w:szCs w:val="24"/>
+        </w:rPr>
+      </w:pPr>
+    </w:p>
+    <w:p>
+      <w:pPr>
+        <w:spacing w:after="0" w:line="240" w:lineRule="auto"/>
+        <w:rPr>
+          <w:rFonts w:ascii="Times New Roman" w:eastAsia="Times New Roman" w:hAnsi="Times New Roman" w:cs="Times New Roman"/>
+          <w:sz w:val="24"/>
+          <w:szCs w:val="24"/>
+        </w:rPr>
+      </w:pPr>
+      <w:r>
+        <w:rPr>
+          <w:rFonts w:ascii="Impact" w:eastAsia="Times New Roman" w:hAnsi="Impact" w:cs="Times New Roman"/>
+          <w:color w:val="000000"/>
+          <w:sz w:val="20"/>
+          <w:szCs w:val="20"/>
+        </w:rPr>
+        <w:t>//03/25</w:t>
+      </w:r>
+      <w:r>
+        <w:rPr>
+          <w:rFonts w:ascii="Impact" w:eastAsia="Times New Roman" w:hAnsi="Impact" w:cs="Times New Roman"/>
+          <w:color w:val="000000"/>
+          <w:sz w:val="20"/>
+          <w:szCs w:val="20"/>
+        </w:rPr>
+        <w:t>/2017</w:t>
+      </w:r>
+    </w:p>
+    <w:p>
+      <w:pPr>
+        <w:spacing w:after="0" w:line="240" w:lineRule="auto"/>
+        <w:rPr>
+          <w:rFonts w:ascii="Impact" w:eastAsia="Times New Roman" w:hAnsi="Impact" w:cs="Times New Roman"/>
+          <w:color w:val="000000"/>
+          <w:sz w:val="20"/>
+          <w:szCs w:val="20"/>
+        </w:rPr>
+      </w:pPr>
+      <w:r>
+        <w:rPr>
+          <w:rFonts w:ascii="Impact" w:eastAsia="Times New Roman" w:hAnsi="Impact" w:cs="Times New Roman"/>
+          <w:color w:val="000000"/>
+          <w:sz w:val="20"/>
+          <w:szCs w:val="20"/>
+        </w:rPr>
+        <w:t>//</w:t>
+      </w:r>
+      <w:r>
+        <w:rPr>
+          <w:rFonts w:ascii="Impact" w:eastAsia="Times New Roman" w:hAnsi="Impact" w:cs="Times New Roman"/>
+          <w:color w:val="000000"/>
+          <w:sz w:val="20"/>
+          <w:szCs w:val="20"/>
+        </w:rPr>
+        <w:t xml:space="preserve">3:30PM </w:t>
+      </w:r>
+      <w:r>
+        <w:rPr>
+          <w:rFonts w:ascii="Impact" w:eastAsia="Times New Roman" w:hAnsi="Impact" w:cs="Times New Roman"/>
+          <w:color w:val="000000"/>
+          <w:sz w:val="20"/>
+          <w:szCs w:val="20"/>
+        </w:rPr>
+        <w:t>–</w:t>
+      </w:r>
+      <w:r>
+        <w:rPr>
+          <w:rFonts w:ascii="Impact" w:eastAsia="Times New Roman" w:hAnsi="Impact" w:cs="Times New Roman"/>
+          <w:color w:val="000000"/>
+          <w:sz w:val="20"/>
+          <w:szCs w:val="20"/>
+        </w:rPr>
+        <w:t xml:space="preserve"> </w:t>
+      </w:r>
+      <w:r>
+        <w:rPr>
+          <w:rFonts w:ascii="Impact" w:eastAsia="Times New Roman" w:hAnsi="Impact" w:cs="Times New Roman"/>
+          <w:color w:val="000000"/>
+          <w:sz w:val="20"/>
+          <w:szCs w:val="20"/>
+        </w:rPr>
+        <w:t>8</w:t>
+      </w:r>
+      <w:r>
+        <w:rPr>
+          <w:rFonts w:ascii="Impact" w:eastAsia="Times New Roman" w:hAnsi="Impact" w:cs="Times New Roman"/>
+          <w:color w:val="000000"/>
+          <w:sz w:val="20"/>
+          <w:szCs w:val="20"/>
+        </w:rPr>
+        <w:t>:30</w:t>
+      </w:r>
+      <w:r>
+        <w:rPr>
+          <w:rFonts w:ascii="Impact" w:eastAsia="Times New Roman" w:hAnsi="Impact" w:cs="Times New Roman"/>
+          <w:color w:val="000000"/>
+          <w:sz w:val="20"/>
+          <w:szCs w:val="20"/>
+        </w:rPr>
+        <w:t>PM</w:t>
+      </w:r>
+      <w:r>
+        <w:rPr>
+          <w:rFonts w:ascii="Impact" w:eastAsia="Times New Roman" w:hAnsi="Impact" w:cs="Times New Roman"/>
+          <w:color w:val="000000"/>
+          <w:sz w:val="20"/>
+          <w:szCs w:val="20"/>
+        </w:rPr>
+        <w:t>, 12:00PM – 2:00PM</w:t>
+      </w:r>
+    </w:p>
+    <w:p>
+      <w:pPr>
+        <w:spacing w:after="0" w:line="240" w:lineRule="auto"/>
+        <w:rPr>
+          <w:rFonts w:ascii="Times New Roman" w:eastAsia="Times New Roman" w:hAnsi="Times New Roman" w:cs="Times New Roman"/>
+          <w:sz w:val="24"/>
+          <w:szCs w:val="24"/>
+        </w:rPr>
+      </w:pPr>
+      <w:r>
+        <w:rPr>
+          <w:rFonts w:ascii="Impact" w:eastAsia="Times New Roman" w:hAnsi="Impact" w:cs="Times New Roman"/>
+          <w:color w:val="000000"/>
+          <w:sz w:val="20"/>
+          <w:szCs w:val="20"/>
+        </w:rPr>
+        <w:t>//Sprite Count: 133</w:t>
+      </w:r>
+    </w:p>
+    <w:p>
+      <w:pPr>
+        <w:spacing w:after="0" w:line="240" w:lineRule="auto"/>
+        <w:rPr>
+          <w:rFonts w:ascii="Times New Roman" w:eastAsia="Times New Roman" w:hAnsi="Times New Roman" w:cs="Times New Roman"/>
+          <w:sz w:val="24"/>
+          <w:szCs w:val="24"/>
+        </w:rPr>
+      </w:pPr>
+    </w:p>
+    <w:p>
+      <w:pPr>
+        <w:spacing w:after="0" w:line="240" w:lineRule="auto"/>
+        <w:rPr>
+          <w:rFonts w:ascii="Consolas" w:eastAsia="Times New Roman" w:hAnsi="Consolas" w:cs="Consolas"/>
+          <w:sz w:val="20"/>
+          <w:szCs w:val="20"/>
+        </w:rPr>
+      </w:pPr>
+      <w:r>
+        <w:rPr>
+          <w:rFonts w:ascii="Consolas" w:eastAsia="Times New Roman" w:hAnsi="Consolas" w:cs="Consolas"/>
+          <w:sz w:val="20"/>
+          <w:szCs w:val="20"/>
+        </w:rPr>
+        <w:t>-Working on weapon speed math. Starting a new word document so I can figure it out, and keep record of it.</w:t>
+      </w:r>
+      <w:r>
+        <w:rPr>
+          <w:rFonts w:ascii="Consolas" w:eastAsia="Times New Roman" w:hAnsi="Consolas" w:cs="Consolas"/>
+          <w:sz w:val="20"/>
+          <w:szCs w:val="20"/>
+        </w:rPr>
+        <w:t xml:space="preserve"> Modifier successfully goes from 1 to 0. </w:t>
+      </w:r>
+      <w:proofErr w:type="spellStart"/>
+      <w:r>
+        <w:rPr>
+          <w:rFonts w:ascii="Consolas" w:eastAsia="Times New Roman" w:hAnsi="Consolas" w:cs="Consolas"/>
+          <w:sz w:val="20"/>
+          <w:szCs w:val="20"/>
+        </w:rPr>
+        <w:t>Gotta</w:t>
+      </w:r>
+      <w:proofErr w:type="spellEnd"/>
+      <w:r>
+        <w:rPr>
+          <w:rFonts w:ascii="Consolas" w:eastAsia="Times New Roman" w:hAnsi="Consolas" w:cs="Consolas"/>
+          <w:sz w:val="20"/>
+          <w:szCs w:val="20"/>
+        </w:rPr>
+        <w:t xml:space="preserve"> get it from 1 to -1 now. Oh math.</w:t>
+      </w:r>
+    </w:p>
+    <w:p>
+      <w:pPr>
+        <w:spacing w:after="0" w:line="240" w:lineRule="auto"/>
+        <w:rPr>
+          <w:rFonts w:ascii="Consolas" w:eastAsia="Times New Roman" w:hAnsi="Consolas" w:cs="Consolas"/>
+          <w:sz w:val="20"/>
+          <w:szCs w:val="20"/>
+        </w:rPr>
+      </w:pPr>
+    </w:p>
+    <w:p>
+      <w:pPr>
+        <w:spacing w:after="0" w:line="240" w:lineRule="auto"/>
+        <w:rPr>
+          <w:rFonts w:ascii="Consolas" w:eastAsia="Times New Roman" w:hAnsi="Consolas" w:cs="Consolas"/>
+          <w:sz w:val="20"/>
+          <w:szCs w:val="20"/>
+        </w:rPr>
+      </w:pPr>
+      <w:r>
+        <w:rPr>
+          <w:rFonts w:ascii="Consolas" w:eastAsia="Times New Roman" w:hAnsi="Consolas" w:cs="Consolas"/>
+          <w:sz w:val="20"/>
+          <w:szCs w:val="20"/>
+        </w:rPr>
+        <w:t xml:space="preserve">-Outputs 1 to 0, </w:t>
+      </w:r>
+      <w:r>
+        <w:rPr>
+          <w:rFonts w:ascii="Consolas" w:eastAsia="Times New Roman" w:hAnsi="Consolas" w:cs="Consolas"/>
+          <w:sz w:val="20"/>
+          <w:szCs w:val="20"/>
+        </w:rPr>
+        <w:t>but a 90 degree difference</w:t>
+      </w:r>
+      <w:r>
+        <w:rPr>
+          <w:rFonts w:ascii="Consolas" w:eastAsia="Times New Roman" w:hAnsi="Consolas" w:cs="Consolas"/>
+          <w:sz w:val="20"/>
+          <w:szCs w:val="20"/>
+        </w:rPr>
+        <w:t xml:space="preserve"> is sending .2, not .5. Numbers get increasingly small till 0</w:t>
+      </w:r>
+      <w:r>
+        <w:rPr>
+          <w:rFonts w:ascii="Consolas" w:eastAsia="Times New Roman" w:hAnsi="Consolas" w:cs="Consolas"/>
+          <w:sz w:val="20"/>
+          <w:szCs w:val="20"/>
+        </w:rPr>
+        <w:t xml:space="preserve">. </w:t>
+      </w:r>
+      <w:r>
+        <w:rPr>
+          <w:rFonts w:ascii="Consolas" w:eastAsia="Times New Roman" w:hAnsi="Consolas" w:cs="Consolas"/>
+          <w:sz w:val="20"/>
+          <w:szCs w:val="20"/>
+        </w:rPr>
+        <w:t>Multiplied rotation z by 180. Goes from 0 to 180 like expected, but middle range is weird. 90 degree difference gives about 110 to 130. Makes everything a little more complicated.</w:t>
+      </w:r>
+    </w:p>
+    <w:p>
+      <w:pPr>
+        <w:spacing w:after="0" w:line="240" w:lineRule="auto"/>
+        <w:rPr>
+          <w:rFonts w:ascii="Consolas" w:eastAsia="Times New Roman" w:hAnsi="Consolas" w:cs="Consolas"/>
+          <w:sz w:val="20"/>
+          <w:szCs w:val="20"/>
+        </w:rPr>
+      </w:pPr>
+    </w:p>
+    <w:p>
+      <w:pPr>
+        <w:spacing w:after="0" w:line="240" w:lineRule="auto"/>
+        <w:rPr>
+          <w:rFonts w:ascii="Times New Roman" w:eastAsia="Times New Roman" w:hAnsi="Times New Roman" w:cs="Times New Roman"/>
+          <w:sz w:val="24"/>
+          <w:szCs w:val="24"/>
+        </w:rPr>
+      </w:pPr>
+      <w:r>
+        <w:rPr>
+          <w:rFonts w:ascii="Consolas" w:eastAsia="Times New Roman" w:hAnsi="Consolas" w:cs="Consolas"/>
+          <w:sz w:val="20"/>
+          <w:szCs w:val="20"/>
+        </w:rPr>
+        <w:t xml:space="preserve">-Optimized code. Seem to be getting slightly more FPS out of it. Took out the few </w:t>
+      </w:r>
+      <w:proofErr w:type="spellStart"/>
+      <w:r>
+        <w:rPr>
+          <w:rFonts w:ascii="Consolas" w:eastAsia="Times New Roman" w:hAnsi="Consolas" w:cs="Consolas"/>
+          <w:sz w:val="20"/>
+          <w:szCs w:val="20"/>
+        </w:rPr>
+        <w:t>gameObject.Find</w:t>
+      </w:r>
+      <w:proofErr w:type="spellEnd"/>
+      <w:r>
+        <w:rPr>
+          <w:rFonts w:ascii="Consolas" w:eastAsia="Times New Roman" w:hAnsi="Consolas" w:cs="Consolas"/>
+          <w:sz w:val="20"/>
+          <w:szCs w:val="20"/>
+        </w:rPr>
+        <w:t xml:space="preserve"> and merged all </w:t>
+      </w:r>
+      <w:proofErr w:type="spellStart"/>
+      <w:r>
+        <w:rPr>
+          <w:rFonts w:ascii="Consolas" w:eastAsia="Times New Roman" w:hAnsi="Consolas" w:cs="Consolas"/>
+          <w:sz w:val="20"/>
+          <w:szCs w:val="20"/>
+        </w:rPr>
+        <w:t>GetComponent</w:t>
+      </w:r>
+      <w:proofErr w:type="spellEnd"/>
+      <w:r>
+        <w:rPr>
+          <w:rFonts w:ascii="Consolas" w:eastAsia="Times New Roman" w:hAnsi="Consolas" w:cs="Consolas"/>
+          <w:sz w:val="20"/>
+          <w:szCs w:val="20"/>
+        </w:rPr>
+        <w:t xml:space="preserve"> into one at the beginning of scripts.</w:t>
+      </w:r>
+      <w:r>
+        <w:rPr>
+          <w:rFonts w:ascii="Consolas" w:eastAsia="Times New Roman" w:hAnsi="Consolas" w:cs="Consolas"/>
+          <w:sz w:val="20"/>
+          <w:szCs w:val="20"/>
+        </w:rPr>
+        <w:t xml:space="preserve"> Not sure why a pixel game is playing at 50 fps now.</w:t>
       </w:r>
       <w:bookmarkStart w:id="0" w:name="_GoBack"/>
       <w:bookmarkEnd w:id="0"/>
+    </w:p>
+    <w:p>
+      <w:pPr>
+        <w:spacing w:after="0" w:line="240" w:lineRule="auto"/>
+        <w:rPr>
+          <w:rFonts w:ascii="Times New Roman" w:eastAsia="Times New Roman" w:hAnsi="Times New Roman" w:cs="Times New Roman"/>
+          <w:sz w:val="24"/>
+          <w:szCs w:val="24"/>
+        </w:rPr>
+      </w:pPr>
+    </w:p>
+    <w:p>
+      <w:pPr>
+        <w:spacing w:after="0" w:line="240" w:lineRule="auto"/>
+        <w:rPr>
+          <w:rFonts w:ascii="Times New Roman" w:eastAsia="Times New Roman" w:hAnsi="Times New Roman" w:cs="Times New Roman"/>
+          <w:sz w:val="24"/>
+          <w:szCs w:val="24"/>
+        </w:rPr>
+      </w:pPr>
       <w:r>
         <w:rPr>
           <w:rFonts w:ascii="Impact" w:eastAsia="Times New Roman" w:hAnsi="Impact" w:cs="Times New Roman"/>
           <w:color w:val="000000"/>
-          <w:sz w:val="24"/>
-          <w:szCs w:val="24"/>
+          <w:sz w:val="20"/>
+          <w:szCs w:val="20"/>
+        </w:rPr>
+        <w:t>//03/24</w:t>
+      </w:r>
+      <w:r>
+        <w:rPr>
+          <w:rFonts w:ascii="Impact" w:eastAsia="Times New Roman" w:hAnsi="Impact" w:cs="Times New Roman"/>
+          <w:color w:val="000000"/>
+          <w:sz w:val="20"/>
+          <w:szCs w:val="20"/>
+        </w:rPr>
+        <w:t>/2017</w:t>
+      </w:r>
+    </w:p>
+    <w:p>
+      <w:pPr>
+        <w:spacing w:after="0" w:line="240" w:lineRule="auto"/>
+        <w:rPr>
+          <w:rFonts w:ascii="Impact" w:eastAsia="Times New Roman" w:hAnsi="Impact" w:cs="Times New Roman"/>
+          <w:color w:val="000000"/>
+          <w:sz w:val="20"/>
+          <w:szCs w:val="20"/>
+        </w:rPr>
+      </w:pPr>
+      <w:r>
+        <w:rPr>
+          <w:rFonts w:ascii="Impact" w:eastAsia="Times New Roman" w:hAnsi="Impact" w:cs="Times New Roman"/>
+          <w:color w:val="000000"/>
+          <w:sz w:val="20"/>
+          <w:szCs w:val="20"/>
+        </w:rPr>
+        <w:t>//</w:t>
+      </w:r>
+      <w:r>
+        <w:rPr>
+          <w:rFonts w:ascii="Impact" w:eastAsia="Times New Roman" w:hAnsi="Impact" w:cs="Times New Roman"/>
+          <w:color w:val="000000"/>
+          <w:sz w:val="20"/>
+          <w:szCs w:val="20"/>
+        </w:rPr>
+        <w:t>12:00AM –</w:t>
+      </w:r>
+      <w:r>
+        <w:rPr>
+          <w:rFonts w:ascii="Impact" w:eastAsia="Times New Roman" w:hAnsi="Impact" w:cs="Times New Roman"/>
+          <w:color w:val="000000"/>
+          <w:sz w:val="20"/>
+          <w:szCs w:val="20"/>
+        </w:rPr>
+        <w:t xml:space="preserve"> 4:00AM</w:t>
+      </w:r>
+      <w:r>
+        <w:rPr>
+          <w:rFonts w:ascii="Impact" w:eastAsia="Times New Roman" w:hAnsi="Impact" w:cs="Times New Roman"/>
+          <w:color w:val="000000"/>
+          <w:sz w:val="20"/>
+          <w:szCs w:val="20"/>
+        </w:rPr>
+        <w:t>, 12:00PM – 1:00PM</w:t>
+      </w:r>
+      <w:r>
+        <w:rPr>
+          <w:rFonts w:ascii="Impact" w:eastAsia="Times New Roman" w:hAnsi="Impact" w:cs="Times New Roman"/>
+          <w:color w:val="000000"/>
+          <w:sz w:val="20"/>
+          <w:szCs w:val="20"/>
+        </w:rPr>
+        <w:t>, 6:00PM – 11:00PM</w:t>
+      </w:r>
+    </w:p>
+    <w:p>
+      <w:pPr>
+        <w:spacing w:after="0" w:line="240" w:lineRule="auto"/>
+        <w:rPr>
+          <w:rFonts w:ascii="Times New Roman" w:eastAsia="Times New Roman" w:hAnsi="Times New Roman" w:cs="Times New Roman"/>
+          <w:sz w:val="24"/>
+          <w:szCs w:val="24"/>
+        </w:rPr>
+      </w:pPr>
+      <w:r>
+        <w:rPr>
+          <w:rFonts w:ascii="Impact" w:eastAsia="Times New Roman" w:hAnsi="Impact" w:cs="Times New Roman"/>
+          <w:color w:val="000000"/>
+          <w:sz w:val="20"/>
+          <w:szCs w:val="20"/>
+        </w:rPr>
+        <w:t>//Sprite Count: 133</w:t>
+      </w:r>
+    </w:p>
+    <w:p>
+      <w:pPr>
+        <w:spacing w:after="0" w:line="240" w:lineRule="auto"/>
+        <w:rPr>
+          <w:rFonts w:ascii="Times New Roman" w:eastAsia="Times New Roman" w:hAnsi="Times New Roman" w:cs="Times New Roman"/>
+          <w:sz w:val="24"/>
+          <w:szCs w:val="24"/>
+        </w:rPr>
+      </w:pPr>
+    </w:p>
+    <w:p>
+      <w:pPr>
+        <w:spacing w:after="0" w:line="240" w:lineRule="auto"/>
+        <w:rPr>
+          <w:rFonts w:ascii="Consolas" w:eastAsia="Times New Roman" w:hAnsi="Consolas" w:cs="Consolas"/>
+          <w:sz w:val="20"/>
+          <w:szCs w:val="20"/>
+        </w:rPr>
+      </w:pPr>
+      <w:r>
+        <w:rPr>
+          <w:rFonts w:ascii="Consolas" w:eastAsia="Times New Roman" w:hAnsi="Consolas" w:cs="Consolas"/>
+          <w:sz w:val="20"/>
+          <w:szCs w:val="20"/>
+        </w:rPr>
+        <w:t xml:space="preserve">-Ore particles are now collision events. The amount of things that you have to dodge is getting slightly out of hand </w:t>
+      </w:r>
+      <w:r>
+        <w:rPr>
+          <w:rFonts w:ascii="Consolas" w:eastAsia="Times New Roman" w:hAnsi="Consolas" w:cs="Consolas"/>
+          <w:sz w:val="20"/>
+          <w:szCs w:val="20"/>
+        </w:rPr>
+        <w:t>:D</w:t>
+      </w:r>
+    </w:p>
+    <w:p>
+      <w:pPr>
+        <w:spacing w:after="0" w:line="240" w:lineRule="auto"/>
+        <w:rPr>
+          <w:rFonts w:ascii="Consolas" w:eastAsia="Times New Roman" w:hAnsi="Consolas" w:cs="Consolas"/>
+          <w:sz w:val="20"/>
+          <w:szCs w:val="20"/>
+        </w:rPr>
+      </w:pPr>
+    </w:p>
+    <w:p>
+      <w:pPr>
+        <w:spacing w:after="0" w:line="240" w:lineRule="auto"/>
+        <w:rPr>
+          <w:rFonts w:ascii="Consolas" w:eastAsia="Times New Roman" w:hAnsi="Consolas" w:cs="Consolas"/>
+          <w:sz w:val="20"/>
+          <w:szCs w:val="20"/>
+        </w:rPr>
+      </w:pPr>
+      <w:r>
+        <w:rPr>
+          <w:rFonts w:ascii="Consolas" w:eastAsia="Times New Roman" w:hAnsi="Consolas" w:cs="Consolas"/>
+          <w:sz w:val="20"/>
+          <w:szCs w:val="20"/>
+        </w:rPr>
+        <w:t>-Particles updated. They are more persist</w:t>
+      </w:r>
+      <w:r>
+        <w:rPr>
+          <w:rFonts w:ascii="Consolas" w:eastAsia="Times New Roman" w:hAnsi="Consolas" w:cs="Consolas"/>
+          <w:sz w:val="20"/>
+          <w:szCs w:val="20"/>
+        </w:rPr>
+        <w:t>e</w:t>
+      </w:r>
+      <w:r>
+        <w:rPr>
+          <w:rFonts w:ascii="Consolas" w:eastAsia="Times New Roman" w:hAnsi="Consolas" w:cs="Consolas"/>
+          <w:sz w:val="20"/>
+          <w:szCs w:val="20"/>
+        </w:rPr>
+        <w:t xml:space="preserve">nt and will </w:t>
+      </w:r>
+      <w:proofErr w:type="spellStart"/>
+      <w:r>
+        <w:rPr>
+          <w:rFonts w:ascii="Consolas" w:eastAsia="Times New Roman" w:hAnsi="Consolas" w:cs="Consolas"/>
+          <w:sz w:val="20"/>
+          <w:szCs w:val="20"/>
+        </w:rPr>
+        <w:t>despawn</w:t>
+      </w:r>
+      <w:proofErr w:type="spellEnd"/>
+      <w:r>
+        <w:rPr>
+          <w:rFonts w:ascii="Consolas" w:eastAsia="Times New Roman" w:hAnsi="Consolas" w:cs="Consolas"/>
+          <w:sz w:val="20"/>
+          <w:szCs w:val="20"/>
+        </w:rPr>
+        <w:t xml:space="preserve"> with objects linked to </w:t>
+      </w:r>
+      <w:proofErr w:type="spellStart"/>
+      <w:r>
+        <w:rPr>
+          <w:rFonts w:ascii="Consolas" w:eastAsia="Times New Roman" w:hAnsi="Consolas" w:cs="Consolas"/>
+          <w:sz w:val="20"/>
+          <w:szCs w:val="20"/>
+        </w:rPr>
+        <w:t>closeSpawn</w:t>
+      </w:r>
+      <w:proofErr w:type="spellEnd"/>
+      <w:r>
+        <w:rPr>
+          <w:rFonts w:ascii="Consolas" w:eastAsia="Times New Roman" w:hAnsi="Consolas" w:cs="Consolas"/>
+          <w:sz w:val="20"/>
+          <w:szCs w:val="20"/>
+        </w:rPr>
+        <w:t>.</w:t>
+      </w:r>
+    </w:p>
+    <w:p>
+      <w:pPr>
+        <w:spacing w:after="0" w:line="240" w:lineRule="auto"/>
+        <w:rPr>
+          <w:rFonts w:ascii="Consolas" w:eastAsia="Times New Roman" w:hAnsi="Consolas" w:cs="Consolas"/>
+          <w:sz w:val="20"/>
+          <w:szCs w:val="20"/>
+        </w:rPr>
+      </w:pPr>
+    </w:p>
+    <w:p>
+      <w:pPr>
+        <w:spacing w:after="0" w:line="240" w:lineRule="auto"/>
+        <w:rPr>
+          <w:rFonts w:ascii="Consolas" w:eastAsia="Times New Roman" w:hAnsi="Consolas" w:cs="Consolas"/>
+          <w:sz w:val="20"/>
+          <w:szCs w:val="20"/>
+        </w:rPr>
+      </w:pPr>
+      <w:r>
+        <w:rPr>
+          <w:rFonts w:ascii="Consolas" w:eastAsia="Times New Roman" w:hAnsi="Consolas" w:cs="Consolas"/>
+          <w:sz w:val="20"/>
+          <w:szCs w:val="20"/>
+        </w:rPr>
+        <w:t>-Space gravity has been reduced a good amount. Movement is way more free</w:t>
+      </w:r>
+      <w:r>
+        <w:rPr>
+          <w:rFonts w:ascii="Consolas" w:eastAsia="Times New Roman" w:hAnsi="Consolas" w:cs="Consolas"/>
+          <w:sz w:val="20"/>
+          <w:szCs w:val="20"/>
+        </w:rPr>
+        <w:t>-flowing</w:t>
+      </w:r>
+      <w:r>
+        <w:rPr>
+          <w:rFonts w:ascii="Consolas" w:eastAsia="Times New Roman" w:hAnsi="Consolas" w:cs="Consolas"/>
+          <w:sz w:val="20"/>
+          <w:szCs w:val="20"/>
+        </w:rPr>
+        <w:t>.</w:t>
+      </w:r>
+    </w:p>
+    <w:p>
+      <w:pPr>
+        <w:spacing w:after="0" w:line="240" w:lineRule="auto"/>
+        <w:rPr>
+          <w:rFonts w:ascii="Consolas" w:eastAsia="Times New Roman" w:hAnsi="Consolas" w:cs="Consolas"/>
+          <w:sz w:val="20"/>
+          <w:szCs w:val="20"/>
+        </w:rPr>
+      </w:pPr>
+    </w:p>
+    <w:p>
+      <w:pPr>
+        <w:spacing w:after="0" w:line="240" w:lineRule="auto"/>
+        <w:rPr>
+          <w:rFonts w:ascii="Consolas" w:eastAsia="Times New Roman" w:hAnsi="Consolas" w:cs="Consolas"/>
+          <w:sz w:val="20"/>
+          <w:szCs w:val="20"/>
+        </w:rPr>
+      </w:pPr>
+      <w:r>
+        <w:rPr>
+          <w:rFonts w:ascii="Consolas" w:eastAsia="Times New Roman" w:hAnsi="Consolas" w:cs="Consolas"/>
+          <w:sz w:val="20"/>
+          <w:szCs w:val="20"/>
+        </w:rPr>
+        <w:t>-I’ve been ambitious and I decided to just keep making features</w:t>
+      </w:r>
+      <w:r>
+        <w:rPr>
+          <w:rFonts w:ascii="Consolas" w:eastAsia="Times New Roman" w:hAnsi="Consolas" w:cs="Consolas"/>
+          <w:sz w:val="20"/>
+          <w:szCs w:val="20"/>
+        </w:rPr>
+        <w:t xml:space="preserve"> and expand gameplay</w:t>
+      </w:r>
+      <w:r>
+        <w:rPr>
+          <w:rFonts w:ascii="Consolas" w:eastAsia="Times New Roman" w:hAnsi="Consolas" w:cs="Consolas"/>
+          <w:sz w:val="20"/>
+          <w:szCs w:val="20"/>
+        </w:rPr>
+        <w:t xml:space="preserve">. No one knows about </w:t>
+      </w:r>
+      <w:proofErr w:type="spellStart"/>
+      <w:r>
+        <w:rPr>
+          <w:rFonts w:ascii="Consolas" w:eastAsia="Times New Roman" w:hAnsi="Consolas" w:cs="Consolas"/>
+          <w:sz w:val="20"/>
+          <w:szCs w:val="20"/>
+        </w:rPr>
+        <w:t>miningBelt</w:t>
+      </w:r>
+      <w:proofErr w:type="spellEnd"/>
+      <w:r>
+        <w:rPr>
+          <w:rFonts w:ascii="Consolas" w:eastAsia="Times New Roman" w:hAnsi="Consolas" w:cs="Consolas"/>
+          <w:sz w:val="20"/>
+          <w:szCs w:val="20"/>
+        </w:rPr>
+        <w:t xml:space="preserve"> so there’s no reason in trying for Kickstart</w:t>
+      </w:r>
+      <w:r>
+        <w:rPr>
+          <w:rFonts w:ascii="Consolas" w:eastAsia="Times New Roman" w:hAnsi="Consolas" w:cs="Consolas"/>
+          <w:sz w:val="20"/>
+          <w:szCs w:val="20"/>
+        </w:rPr>
+        <w:t>er</w:t>
+      </w:r>
+      <w:r>
+        <w:rPr>
+          <w:rFonts w:ascii="Consolas" w:eastAsia="Times New Roman" w:hAnsi="Consolas" w:cs="Consolas"/>
+          <w:sz w:val="20"/>
+          <w:szCs w:val="20"/>
+        </w:rPr>
+        <w:t xml:space="preserve"> yet. Adding infinite galaxies currently, and will finish off weapons soon.</w:t>
+      </w:r>
+      <w:r>
+        <w:rPr>
+          <w:rFonts w:ascii="Consolas" w:eastAsia="Times New Roman" w:hAnsi="Consolas" w:cs="Consolas"/>
+          <w:sz w:val="20"/>
+          <w:szCs w:val="20"/>
+        </w:rPr>
+        <w:t xml:space="preserve"> After close to 20 hours of grinding that I needed a break.</w:t>
+      </w:r>
+      <w:r>
+        <w:rPr>
+          <w:rFonts w:ascii="Consolas" w:eastAsia="Times New Roman" w:hAnsi="Consolas" w:cs="Consolas"/>
+          <w:sz w:val="20"/>
+          <w:szCs w:val="20"/>
+        </w:rPr>
+        <w:t xml:space="preserve"> After this next stable build I may start poking into forums</w:t>
+      </w:r>
+      <w:r>
+        <w:rPr>
+          <w:rFonts w:ascii="Consolas" w:eastAsia="Times New Roman" w:hAnsi="Consolas" w:cs="Consolas"/>
+          <w:sz w:val="20"/>
+          <w:szCs w:val="20"/>
+        </w:rPr>
+        <w:t xml:space="preserve"> to get </w:t>
+      </w:r>
+      <w:proofErr w:type="spellStart"/>
+      <w:r>
+        <w:rPr>
+          <w:rFonts w:ascii="Consolas" w:eastAsia="Times New Roman" w:hAnsi="Consolas" w:cs="Consolas"/>
+          <w:sz w:val="20"/>
+          <w:szCs w:val="20"/>
+        </w:rPr>
+        <w:t>miningBelt</w:t>
+      </w:r>
+      <w:proofErr w:type="spellEnd"/>
+      <w:r>
+        <w:rPr>
+          <w:rFonts w:ascii="Consolas" w:eastAsia="Times New Roman" w:hAnsi="Consolas" w:cs="Consolas"/>
+          <w:sz w:val="20"/>
+          <w:szCs w:val="20"/>
+        </w:rPr>
+        <w:t xml:space="preserve"> out there</w:t>
+      </w:r>
+      <w:r>
+        <w:rPr>
+          <w:rFonts w:ascii="Consolas" w:eastAsia="Times New Roman" w:hAnsi="Consolas" w:cs="Consolas"/>
+          <w:sz w:val="20"/>
+          <w:szCs w:val="20"/>
+        </w:rPr>
+        <w:t>.</w:t>
+      </w:r>
+    </w:p>
+    <w:p>
+      <w:pPr>
+        <w:spacing w:after="0" w:line="240" w:lineRule="auto"/>
+        <w:rPr>
+          <w:rFonts w:ascii="Consolas" w:eastAsia="Times New Roman" w:hAnsi="Consolas" w:cs="Consolas"/>
+          <w:sz w:val="20"/>
+          <w:szCs w:val="20"/>
+        </w:rPr>
+      </w:pPr>
+    </w:p>
+    <w:p>
+      <w:pPr>
+        <w:spacing w:after="0" w:line="240" w:lineRule="auto"/>
+        <w:rPr>
+          <w:rFonts w:ascii="Consolas" w:eastAsia="Times New Roman" w:hAnsi="Consolas" w:cs="Consolas"/>
+          <w:sz w:val="20"/>
+          <w:szCs w:val="20"/>
+        </w:rPr>
+      </w:pPr>
+      <w:r>
+        <w:rPr>
+          <w:rFonts w:ascii="Consolas" w:eastAsia="Times New Roman" w:hAnsi="Consolas" w:cs="Consolas"/>
+          <w:sz w:val="20"/>
+          <w:szCs w:val="20"/>
+        </w:rPr>
+        <w:t>-</w:t>
+      </w:r>
+      <w:proofErr w:type="spellStart"/>
+      <w:r>
+        <w:rPr>
+          <w:rFonts w:ascii="Consolas" w:eastAsia="Times New Roman" w:hAnsi="Consolas" w:cs="Consolas"/>
+          <w:sz w:val="20"/>
+          <w:szCs w:val="20"/>
+        </w:rPr>
+        <w:t>closeSpawn</w:t>
+      </w:r>
+      <w:proofErr w:type="spellEnd"/>
+      <w:r>
+        <w:rPr>
+          <w:rFonts w:ascii="Consolas" w:eastAsia="Times New Roman" w:hAnsi="Consolas" w:cs="Consolas"/>
+          <w:sz w:val="20"/>
+          <w:szCs w:val="20"/>
+        </w:rPr>
+        <w:t xml:space="preserve"> controls background object spawning so stars and asteroids now will just be spawned in a 10x10 space (still tuning the size) around the player. Cleaning up memory allocations because even just my current 4 chunks with 500 stars each was lagging down hard.</w:t>
+      </w:r>
+      <w:r>
+        <w:rPr>
+          <w:rFonts w:ascii="Consolas" w:eastAsia="Times New Roman" w:hAnsi="Consolas" w:cs="Consolas"/>
+          <w:sz w:val="20"/>
+          <w:szCs w:val="20"/>
+        </w:rPr>
+        <w:t xml:space="preserve"> Will now just have 100 some stars, so a 10X decrease. Should allow for more pretty particles!</w:t>
+      </w:r>
+    </w:p>
+    <w:p>
+      <w:pPr>
+        <w:spacing w:after="0" w:line="240" w:lineRule="auto"/>
+        <w:rPr>
+          <w:rFonts w:ascii="Consolas" w:eastAsia="Times New Roman" w:hAnsi="Consolas" w:cs="Consolas"/>
+          <w:sz w:val="20"/>
+          <w:szCs w:val="20"/>
+        </w:rPr>
+      </w:pPr>
+    </w:p>
+    <w:p>
+      <w:pPr>
+        <w:spacing w:after="0" w:line="240" w:lineRule="auto"/>
+        <w:rPr>
+          <w:rFonts w:ascii="Consolas" w:eastAsia="Times New Roman" w:hAnsi="Consolas" w:cs="Consolas"/>
+          <w:sz w:val="20"/>
+          <w:szCs w:val="20"/>
+        </w:rPr>
+      </w:pPr>
+      <w:r>
+        <w:rPr>
+          <w:rFonts w:ascii="Consolas" w:eastAsia="Times New Roman" w:hAnsi="Consolas" w:cs="Consolas"/>
+          <w:sz w:val="20"/>
+          <w:szCs w:val="20"/>
+        </w:rPr>
+        <w:t>-</w:t>
+      </w:r>
+      <w:proofErr w:type="spellStart"/>
+      <w:r>
+        <w:rPr>
+          <w:rFonts w:ascii="Consolas" w:eastAsia="Times New Roman" w:hAnsi="Consolas" w:cs="Consolas"/>
+          <w:sz w:val="20"/>
+          <w:szCs w:val="20"/>
+        </w:rPr>
+        <w:t>closeSpawn</w:t>
+      </w:r>
+      <w:proofErr w:type="spellEnd"/>
+      <w:r>
+        <w:rPr>
+          <w:rFonts w:ascii="Consolas" w:eastAsia="Times New Roman" w:hAnsi="Consolas" w:cs="Consolas"/>
+          <w:sz w:val="20"/>
+          <w:szCs w:val="20"/>
+        </w:rPr>
+        <w:t xml:space="preserve"> is completed and fully implemented.</w:t>
+      </w:r>
+      <w:r>
+        <w:rPr>
+          <w:rFonts w:ascii="Consolas" w:eastAsia="Times New Roman" w:hAnsi="Consolas" w:cs="Consolas"/>
+          <w:sz w:val="20"/>
+          <w:szCs w:val="20"/>
+        </w:rPr>
+        <w:t xml:space="preserve"> Took over </w:t>
+      </w:r>
+      <w:proofErr w:type="spellStart"/>
+      <w:r>
+        <w:rPr>
+          <w:rFonts w:ascii="Consolas" w:eastAsia="Times New Roman" w:hAnsi="Consolas" w:cs="Consolas"/>
+          <w:sz w:val="20"/>
+          <w:szCs w:val="20"/>
+        </w:rPr>
+        <w:t>objectSpawn</w:t>
+      </w:r>
+      <w:proofErr w:type="spellEnd"/>
+      <w:r>
+        <w:rPr>
+          <w:rFonts w:ascii="Consolas" w:eastAsia="Times New Roman" w:hAnsi="Consolas" w:cs="Consolas"/>
+          <w:sz w:val="20"/>
+          <w:szCs w:val="20"/>
+        </w:rPr>
+        <w:t xml:space="preserve"> and </w:t>
+      </w:r>
+      <w:proofErr w:type="spellStart"/>
+      <w:r>
+        <w:rPr>
+          <w:rFonts w:ascii="Consolas" w:eastAsia="Times New Roman" w:hAnsi="Consolas" w:cs="Consolas"/>
+          <w:sz w:val="20"/>
+          <w:szCs w:val="20"/>
+        </w:rPr>
+        <w:t>levelGeneration</w:t>
+      </w:r>
+      <w:proofErr w:type="spellEnd"/>
+      <w:r>
+        <w:rPr>
+          <w:rFonts w:ascii="Consolas" w:eastAsia="Times New Roman" w:hAnsi="Consolas" w:cs="Consolas"/>
+          <w:sz w:val="20"/>
+          <w:szCs w:val="20"/>
+        </w:rPr>
+        <w:t>.</w:t>
+      </w:r>
+      <w:r>
+        <w:rPr>
+          <w:rFonts w:ascii="Consolas" w:eastAsia="Times New Roman" w:hAnsi="Consolas" w:cs="Consolas"/>
+          <w:sz w:val="20"/>
+          <w:szCs w:val="20"/>
         </w:rPr>
         <w:t xml:space="preserve"> </w:t>
       </w:r>
       <w:r>
         <w:rPr>
+          <w:rFonts w:ascii="Consolas" w:eastAsia="Times New Roman" w:hAnsi="Consolas" w:cs="Consolas"/>
+          <w:sz w:val="20"/>
+          <w:szCs w:val="20"/>
+        </w:rPr>
+        <w:t xml:space="preserve">Creates an invisible square that moves when objects are spawned. </w:t>
+      </w:r>
+      <w:r>
+        <w:rPr>
+          <w:rFonts w:ascii="Consolas" w:eastAsia="Times New Roman" w:hAnsi="Consolas" w:cs="Consolas"/>
+          <w:sz w:val="20"/>
+          <w:szCs w:val="20"/>
+        </w:rPr>
+        <w:t xml:space="preserve">Writing a script to </w:t>
+      </w:r>
+      <w:r>
+        <w:rPr>
+          <w:rFonts w:ascii="Consolas" w:eastAsia="Times New Roman" w:hAnsi="Consolas" w:cs="Consolas"/>
+          <w:sz w:val="20"/>
+          <w:szCs w:val="20"/>
+        </w:rPr>
+        <w:t xml:space="preserve">remove objects not in </w:t>
+      </w:r>
+      <w:proofErr w:type="spellStart"/>
+      <w:r>
+        <w:rPr>
+          <w:rFonts w:ascii="Consolas" w:eastAsia="Times New Roman" w:hAnsi="Consolas" w:cs="Consolas"/>
+          <w:sz w:val="20"/>
+          <w:szCs w:val="20"/>
+        </w:rPr>
+        <w:t>spawnRange</w:t>
+      </w:r>
+      <w:proofErr w:type="spellEnd"/>
+      <w:r>
+        <w:rPr>
+          <w:rFonts w:ascii="Consolas" w:eastAsia="Times New Roman" w:hAnsi="Consolas" w:cs="Consolas"/>
+          <w:sz w:val="20"/>
+          <w:szCs w:val="20"/>
+        </w:rPr>
+        <w:t>.</w:t>
+      </w:r>
+    </w:p>
+    <w:p>
+      <w:pPr>
+        <w:spacing w:after="0" w:line="240" w:lineRule="auto"/>
+        <w:rPr>
+          <w:rFonts w:ascii="Consolas" w:eastAsia="Times New Roman" w:hAnsi="Consolas" w:cs="Consolas"/>
+          <w:sz w:val="20"/>
+          <w:szCs w:val="20"/>
+        </w:rPr>
+      </w:pPr>
+    </w:p>
+    <w:p>
+      <w:pPr>
+        <w:spacing w:after="0" w:line="240" w:lineRule="auto"/>
+        <w:rPr>
+          <w:rFonts w:ascii="Consolas" w:eastAsia="Times New Roman" w:hAnsi="Consolas" w:cs="Consolas"/>
+          <w:sz w:val="20"/>
+          <w:szCs w:val="20"/>
+        </w:rPr>
+      </w:pPr>
+      <w:r>
+        <w:rPr>
+          <w:rFonts w:ascii="Consolas" w:eastAsia="Times New Roman" w:hAnsi="Consolas" w:cs="Consolas"/>
+          <w:sz w:val="20"/>
+          <w:szCs w:val="20"/>
+        </w:rPr>
+        <w:lastRenderedPageBreak/>
+        <w:t>-</w:t>
+      </w:r>
+      <w:proofErr w:type="spellStart"/>
+      <w:r>
+        <w:rPr>
+          <w:rFonts w:ascii="Consolas" w:eastAsia="Times New Roman" w:hAnsi="Consolas" w:cs="Consolas"/>
+          <w:sz w:val="20"/>
+          <w:szCs w:val="20"/>
+        </w:rPr>
+        <w:t>despawnRange</w:t>
+      </w:r>
+      <w:proofErr w:type="spellEnd"/>
+      <w:r>
+        <w:rPr>
+          <w:rFonts w:ascii="Consolas" w:eastAsia="Times New Roman" w:hAnsi="Consolas" w:cs="Consolas"/>
+          <w:sz w:val="20"/>
+          <w:szCs w:val="20"/>
+        </w:rPr>
+        <w:t xml:space="preserve"> reads </w:t>
+      </w:r>
+      <w:proofErr w:type="spellStart"/>
+      <w:r>
+        <w:rPr>
+          <w:rFonts w:ascii="Consolas" w:eastAsia="Times New Roman" w:hAnsi="Consolas" w:cs="Consolas"/>
+          <w:sz w:val="20"/>
+          <w:szCs w:val="20"/>
+        </w:rPr>
+        <w:t>spawnRangeX</w:t>
+      </w:r>
+      <w:proofErr w:type="spellEnd"/>
+      <w:r>
+        <w:rPr>
+          <w:rFonts w:ascii="Consolas" w:eastAsia="Times New Roman" w:hAnsi="Consolas" w:cs="Consolas"/>
+          <w:sz w:val="20"/>
+          <w:szCs w:val="20"/>
+        </w:rPr>
+        <w:t xml:space="preserve"> and </w:t>
+      </w:r>
+      <w:proofErr w:type="spellStart"/>
+      <w:r>
+        <w:rPr>
+          <w:rFonts w:ascii="Consolas" w:eastAsia="Times New Roman" w:hAnsi="Consolas" w:cs="Consolas"/>
+          <w:sz w:val="20"/>
+          <w:szCs w:val="20"/>
+        </w:rPr>
+        <w:t>spawnRangeY</w:t>
+      </w:r>
+      <w:proofErr w:type="spellEnd"/>
+      <w:r>
+        <w:rPr>
+          <w:rFonts w:ascii="Consolas" w:eastAsia="Times New Roman" w:hAnsi="Consolas" w:cs="Consolas"/>
+          <w:sz w:val="20"/>
+          <w:szCs w:val="20"/>
+        </w:rPr>
+        <w:t xml:space="preserve"> from player. If objects aren’t inside this square they </w:t>
+      </w:r>
+      <w:proofErr w:type="spellStart"/>
+      <w:r>
+        <w:rPr>
+          <w:rFonts w:ascii="Consolas" w:eastAsia="Times New Roman" w:hAnsi="Consolas" w:cs="Consolas"/>
+          <w:sz w:val="20"/>
+          <w:szCs w:val="20"/>
+        </w:rPr>
+        <w:t>despawn</w:t>
+      </w:r>
+      <w:proofErr w:type="spellEnd"/>
+      <w:r>
+        <w:rPr>
+          <w:rFonts w:ascii="Consolas" w:eastAsia="Times New Roman" w:hAnsi="Consolas" w:cs="Consolas"/>
+          <w:sz w:val="20"/>
+          <w:szCs w:val="20"/>
+        </w:rPr>
+        <w:t>. Attached to stars, asteroids, and particles so far.</w:t>
+      </w:r>
+    </w:p>
+    <w:p>
+      <w:pPr>
+        <w:spacing w:after="0" w:line="240" w:lineRule="auto"/>
+        <w:rPr>
+          <w:rFonts w:ascii="Consolas" w:eastAsia="Times New Roman" w:hAnsi="Consolas" w:cs="Consolas"/>
+          <w:sz w:val="20"/>
+          <w:szCs w:val="20"/>
+        </w:rPr>
+      </w:pPr>
+    </w:p>
+    <w:p>
+      <w:pPr>
+        <w:spacing w:after="0" w:line="240" w:lineRule="auto"/>
+        <w:rPr>
+          <w:rFonts w:ascii="Consolas" w:eastAsia="Times New Roman" w:hAnsi="Consolas" w:cs="Consolas"/>
+          <w:sz w:val="20"/>
+          <w:szCs w:val="20"/>
+        </w:rPr>
+      </w:pPr>
+      <w:r>
+        <w:rPr>
+          <w:rFonts w:ascii="Consolas" w:eastAsia="Times New Roman" w:hAnsi="Consolas" w:cs="Consolas"/>
+          <w:sz w:val="20"/>
+          <w:szCs w:val="20"/>
+        </w:rPr>
+        <w:t xml:space="preserve">-Removed chunks, </w:t>
+      </w:r>
+      <w:proofErr w:type="spellStart"/>
+      <w:r>
+        <w:rPr>
+          <w:rFonts w:ascii="Consolas" w:eastAsia="Times New Roman" w:hAnsi="Consolas" w:cs="Consolas"/>
+          <w:sz w:val="20"/>
+          <w:szCs w:val="20"/>
+        </w:rPr>
+        <w:t>objectSpawn</w:t>
+      </w:r>
+      <w:proofErr w:type="spellEnd"/>
+      <w:r>
+        <w:rPr>
+          <w:rFonts w:ascii="Consolas" w:eastAsia="Times New Roman" w:hAnsi="Consolas" w:cs="Consolas"/>
+          <w:sz w:val="20"/>
+          <w:szCs w:val="20"/>
+        </w:rPr>
+        <w:t xml:space="preserve">, </w:t>
+      </w:r>
+      <w:proofErr w:type="spellStart"/>
+      <w:r>
+        <w:rPr>
+          <w:rFonts w:ascii="Consolas" w:eastAsia="Times New Roman" w:hAnsi="Consolas" w:cs="Consolas"/>
+          <w:sz w:val="20"/>
+          <w:szCs w:val="20"/>
+        </w:rPr>
+        <w:t>chunkSpawn</w:t>
+      </w:r>
+      <w:proofErr w:type="spellEnd"/>
+      <w:r>
+        <w:rPr>
+          <w:rFonts w:ascii="Consolas" w:eastAsia="Times New Roman" w:hAnsi="Consolas" w:cs="Consolas"/>
+          <w:sz w:val="20"/>
+          <w:szCs w:val="20"/>
+        </w:rPr>
+        <w:t xml:space="preserve">, and </w:t>
+      </w:r>
+      <w:proofErr w:type="spellStart"/>
+      <w:r>
+        <w:rPr>
+          <w:rFonts w:ascii="Consolas" w:eastAsia="Times New Roman" w:hAnsi="Consolas" w:cs="Consolas"/>
+          <w:sz w:val="20"/>
+          <w:szCs w:val="20"/>
+        </w:rPr>
+        <w:t>levelGeneration</w:t>
+      </w:r>
+      <w:proofErr w:type="spellEnd"/>
+      <w:r>
+        <w:rPr>
+          <w:rFonts w:ascii="Consolas" w:eastAsia="Times New Roman" w:hAnsi="Consolas" w:cs="Consolas"/>
+          <w:sz w:val="20"/>
+          <w:szCs w:val="20"/>
+        </w:rPr>
+        <w:t>.</w:t>
+      </w:r>
+    </w:p>
+    <w:p>
+      <w:pPr>
+        <w:spacing w:after="0" w:line="240" w:lineRule="auto"/>
+        <w:rPr>
+          <w:rFonts w:ascii="Consolas" w:eastAsia="Times New Roman" w:hAnsi="Consolas" w:cs="Consolas"/>
+          <w:sz w:val="20"/>
+          <w:szCs w:val="20"/>
+        </w:rPr>
+      </w:pPr>
+    </w:p>
+    <w:p>
+      <w:pPr>
+        <w:spacing w:after="0" w:line="240" w:lineRule="auto"/>
+        <w:rPr>
+          <w:rFonts w:ascii="Consolas" w:eastAsia="Times New Roman" w:hAnsi="Consolas" w:cs="Consolas"/>
+          <w:sz w:val="20"/>
+          <w:szCs w:val="20"/>
+        </w:rPr>
+      </w:pPr>
+      <w:r>
+        <w:rPr>
+          <w:rFonts w:ascii="Consolas" w:eastAsia="Times New Roman" w:hAnsi="Consolas" w:cs="Consolas"/>
+          <w:sz w:val="20"/>
+          <w:szCs w:val="20"/>
+        </w:rPr>
+        <w:t xml:space="preserve">-Added pointless particles to weapons! Was bored of huge changes so put in some pizazz :D </w:t>
+      </w:r>
+      <w:proofErr w:type="spellStart"/>
+      <w:r>
+        <w:rPr>
+          <w:rFonts w:ascii="Consolas" w:eastAsia="Times New Roman" w:hAnsi="Consolas" w:cs="Consolas"/>
+          <w:sz w:val="20"/>
+          <w:szCs w:val="20"/>
+        </w:rPr>
+        <w:t>weaponParticle</w:t>
+      </w:r>
+      <w:proofErr w:type="spellEnd"/>
+      <w:r>
+        <w:rPr>
+          <w:rFonts w:ascii="Consolas" w:eastAsia="Times New Roman" w:hAnsi="Consolas" w:cs="Consolas"/>
+          <w:sz w:val="20"/>
+          <w:szCs w:val="20"/>
+        </w:rPr>
+        <w:t xml:space="preserve"> handles particle spawning during weapon life.</w:t>
+      </w:r>
+    </w:p>
+    <w:p>
+      <w:pPr>
+        <w:spacing w:after="0" w:line="240" w:lineRule="auto"/>
+        <w:rPr>
+          <w:rFonts w:ascii="Consolas" w:eastAsia="Times New Roman" w:hAnsi="Consolas" w:cs="Consolas"/>
+          <w:sz w:val="20"/>
+          <w:szCs w:val="20"/>
+        </w:rPr>
+      </w:pPr>
+    </w:p>
+    <w:p>
+      <w:pPr>
+        <w:spacing w:after="0" w:line="240" w:lineRule="auto"/>
+        <w:rPr>
+          <w:rFonts w:ascii="Times New Roman" w:eastAsia="Times New Roman" w:hAnsi="Times New Roman" w:cs="Times New Roman"/>
+          <w:b/>
+          <w:sz w:val="24"/>
+          <w:szCs w:val="24"/>
+        </w:rPr>
+      </w:pPr>
+      <w:r>
+        <w:rPr>
+          <w:rFonts w:ascii="Consolas" w:eastAsia="Times New Roman" w:hAnsi="Consolas" w:cs="Consolas"/>
+          <w:b/>
+          <w:sz w:val="20"/>
+          <w:szCs w:val="20"/>
+        </w:rPr>
+        <w:t>-Current EXE updated. Includes new energy weapons</w:t>
+      </w:r>
+      <w:r>
+        <w:rPr>
+          <w:rFonts w:ascii="Consolas" w:eastAsia="Times New Roman" w:hAnsi="Consolas" w:cs="Consolas"/>
+          <w:b/>
+          <w:sz w:val="20"/>
+          <w:szCs w:val="20"/>
+        </w:rPr>
+        <w:t>, weapon particles,</w:t>
+      </w:r>
+      <w:r>
+        <w:rPr>
+          <w:rFonts w:ascii="Consolas" w:eastAsia="Times New Roman" w:hAnsi="Consolas" w:cs="Consolas"/>
+          <w:b/>
+          <w:sz w:val="20"/>
+          <w:szCs w:val="20"/>
+        </w:rPr>
+        <w:t xml:space="preserve"> and basic infinite spawning.</w:t>
+      </w:r>
+    </w:p>
+    <w:p>
+      <w:pPr>
+        <w:spacing w:after="0" w:line="240" w:lineRule="auto"/>
+        <w:rPr>
+          <w:rFonts w:ascii="Times New Roman" w:eastAsia="Times New Roman" w:hAnsi="Times New Roman" w:cs="Times New Roman"/>
+          <w:sz w:val="24"/>
+          <w:szCs w:val="24"/>
+        </w:rPr>
+      </w:pPr>
+    </w:p>
+    <w:p>
+      <w:pPr>
+        <w:spacing w:after="0" w:line="240" w:lineRule="auto"/>
+        <w:rPr>
+          <w:rFonts w:ascii="Times New Roman" w:eastAsia="Times New Roman" w:hAnsi="Times New Roman" w:cs="Times New Roman"/>
+          <w:sz w:val="24"/>
+          <w:szCs w:val="24"/>
+        </w:rPr>
+      </w:pPr>
+      <w:r>
+        <w:rPr>
           <w:rFonts w:ascii="Impact" w:eastAsia="Times New Roman" w:hAnsi="Impact" w:cs="Times New Roman"/>
           <w:color w:val="000000"/>
-          <w:sz w:val="24"/>
-          <w:szCs w:val="24"/>
-        </w:rPr>
-        <w:t>hours</w:t>
-      </w:r>
-    </w:p>
-    <w:p>
-      <w:pPr>
-        <w:spacing w:after="0" w:line="240" w:lineRule="auto"/>
-        <w:rPr>
-          <w:rFonts w:ascii="Times New Roman" w:eastAsia="Times New Roman" w:hAnsi="Times New Roman" w:cs="Times New Roman"/>
-          <w:sz w:val="24"/>
-          <w:szCs w:val="24"/>
-        </w:rPr>
-      </w:pPr>
-      <w:r>
-        <w:rPr>
-          <w:rFonts w:ascii="Consolas" w:eastAsia="Times New Roman" w:hAnsi="Consolas" w:cs="Consolas"/>
-          <w:i/>
-          <w:iCs/>
-          <w:color w:val="000000"/>
-        </w:rPr>
-        <w:t>//Check my dev pit for more images and screenshots!</w:t>
-      </w:r>
-    </w:p>
-    <w:p>
-      <w:pPr>
-        <w:spacing w:after="0" w:line="240" w:lineRule="auto"/>
-        <w:rPr>
-          <w:rFonts w:ascii="Times New Roman" w:eastAsia="Times New Roman" w:hAnsi="Times New Roman" w:cs="Times New Roman"/>
-          <w:sz w:val="24"/>
-          <w:szCs w:val="24"/>
-        </w:rPr>
-      </w:pPr>
-    </w:p>
-    <w:p>
-      <w:pPr>
-        <w:spacing w:after="0" w:line="240" w:lineRule="auto"/>
-        <w:rPr>
-          <w:rFonts w:ascii="Times New Roman" w:eastAsia="Times New Roman" w:hAnsi="Times New Roman" w:cs="Times New Roman"/>
-          <w:sz w:val="24"/>
-          <w:szCs w:val="24"/>
-        </w:rPr>
-      </w:pPr>
+          <w:sz w:val="20"/>
+          <w:szCs w:val="20"/>
+        </w:rPr>
+        <w:t>//03/23</w:t>
+      </w:r>
       <w:r>
         <w:rPr>
           <w:rFonts w:ascii="Impact" w:eastAsia="Times New Roman" w:hAnsi="Impact" w:cs="Times New Roman"/>
@@ -137,8 +1344,18 @@
           <w:sz w:val="20"/>
           <w:szCs w:val="20"/>
         </w:rPr>
-        <w:t>//03/24</w:t>
-      </w:r>
+        <w:t>/2017</w:t>
+      </w:r>
+    </w:p>
+    <w:p>
+      <w:pPr>
+        <w:spacing w:after="0" w:line="240" w:lineRule="auto"/>
+        <w:rPr>
+          <w:rFonts w:ascii="Times New Roman" w:eastAsia="Times New Roman" w:hAnsi="Times New Roman" w:cs="Times New Roman"/>
+          <w:sz w:val="24"/>
+          <w:szCs w:val="24"/>
+        </w:rPr>
+      </w:pPr>
       <w:r>
         <w:rPr>
           <w:rFonts w:ascii="Impact" w:eastAsia="Times New Roman" w:hAnsi="Impact" w:cs="Times New Roman"/>
@@ -146,19 +1363,17 @@
           <w:sz w:val="20"/>
           <w:szCs w:val="20"/>
         </w:rPr>
-        <w:t>/2017</w:t>
-      </w:r>
-    </w:p>
-    <w:p>
-      <w:pPr>
-        <w:spacing w:after="0" w:line="240" w:lineRule="auto"/>
+        <w:t>//</w:t>
+      </w:r>
+      <w:r>
         <w:rPr>
           <w:rFonts w:ascii="Impact" w:eastAsia="Times New Roman" w:hAnsi="Impact" w:cs="Times New Roman"/>
           <w:color w:val="000000"/>
           <w:sz w:val="20"/>
           <w:szCs w:val="20"/>
         </w:rPr>
-      </w:pPr>
+        <w:t>12:00AM – 8:00AM</w:t>
+      </w:r>
       <w:r>
         <w:rPr>
           <w:rFonts w:ascii="Impact" w:eastAsia="Times New Roman" w:hAnsi="Impact" w:cs="Times New Roman"/>
@@ -166,7 +1381,7 @@
           <w:sz w:val="20"/>
           <w:szCs w:val="20"/>
         </w:rPr>
-        <w:t>//</w:t>
+        <w:t xml:space="preserve">, 11:00AM </w:t>
       </w:r>
       <w:r>
         <w:rPr>
@@ -175,7 +1390,7 @@
           <w:sz w:val="20"/>
           <w:szCs w:val="20"/>
         </w:rPr>
-        <w:t>12:00AM –</w:t>
+        <w:t>–</w:t>
       </w:r>
       <w:r>
         <w:rPr>
@@ -184,7 +1399,7 @@
           <w:sz w:val="20"/>
           <w:szCs w:val="20"/>
         </w:rPr>
-        <w:t xml:space="preserve"> 4:00AM</w:t>
+        <w:t xml:space="preserve"> </w:t>
       </w:r>
       <w:r>
         <w:rPr>
@@ -193,7 +1408,7 @@
           <w:sz w:val="20"/>
           <w:szCs w:val="20"/>
         </w:rPr>
-        <w:t>, 12:00PM – 1:00PM</w:t>
+        <w:t>7:00PM</w:t>
       </w:r>
       <w:r>
         <w:rPr>
@@ -202,7 +1417,7 @@
           <w:sz w:val="20"/>
           <w:szCs w:val="20"/>
         </w:rPr>
-        <w:t>, 6:00PM – 11:00PM</w:t>
+        <w:t>, 11:00PM – 12:00AM</w:t>
       </w:r>
     </w:p>
     <w:p>
@@ -221,87 +1436,35 @@
           <w:sz w:val="20"/>
           <w:szCs w:val="20"/>
         </w:rPr>
-        <w:t>//Sprite Count: 133</w:t>
-      </w:r>
-    </w:p>
-    <w:p>
-      <w:pPr>
-        <w:spacing w:after="0" w:line="240" w:lineRule="auto"/>
-        <w:rPr>
-          <w:rFonts w:ascii="Times New Roman" w:eastAsia="Times New Roman" w:hAnsi="Times New Roman" w:cs="Times New Roman"/>
-          <w:sz w:val="24"/>
-          <w:szCs w:val="24"/>
-        </w:rPr>
-      </w:pPr>
-    </w:p>
-    <w:p>
-      <w:pPr>
-        <w:spacing w:after="0" w:line="240" w:lineRule="auto"/>
-        <w:rPr>
-          <w:rFonts w:ascii="Consolas" w:eastAsia="Times New Roman" w:hAnsi="Consolas" w:cs="Consolas"/>
-          <w:sz w:val="20"/>
-          <w:szCs w:val="20"/>
-        </w:rPr>
-      </w:pPr>
-      <w:r>
-        <w:rPr>
-          <w:rFonts w:ascii="Consolas" w:eastAsia="Times New Roman" w:hAnsi="Consolas" w:cs="Consolas"/>
-          <w:sz w:val="20"/>
-          <w:szCs w:val="20"/>
-        </w:rPr>
-        <w:t xml:space="preserve">-Ore particles are now collision events. The amount of things that you have to dodge is getting slightly out of hand </w:t>
-      </w:r>
-      <w:r>
-        <w:rPr>
-          <w:rFonts w:ascii="Consolas" w:eastAsia="Times New Roman" w:hAnsi="Consolas" w:cs="Consolas"/>
-          <w:sz w:val="20"/>
-          <w:szCs w:val="20"/>
-        </w:rPr>
-        <w:t>:D</w:t>
-      </w:r>
-    </w:p>
-    <w:p>
-      <w:pPr>
-        <w:spacing w:after="0" w:line="240" w:lineRule="auto"/>
-        <w:rPr>
-          <w:rFonts w:ascii="Consolas" w:eastAsia="Times New Roman" w:hAnsi="Consolas" w:cs="Consolas"/>
-          <w:sz w:val="20"/>
-          <w:szCs w:val="20"/>
-        </w:rPr>
-      </w:pPr>
-    </w:p>
-    <w:p>
-      <w:pPr>
-        <w:spacing w:after="0" w:line="240" w:lineRule="auto"/>
-        <w:rPr>
-          <w:rFonts w:ascii="Consolas" w:eastAsia="Times New Roman" w:hAnsi="Consolas" w:cs="Consolas"/>
-          <w:sz w:val="20"/>
-          <w:szCs w:val="20"/>
-        </w:rPr>
-      </w:pPr>
-      <w:r>
-        <w:rPr>
-          <w:rFonts w:ascii="Consolas" w:eastAsia="Times New Roman" w:hAnsi="Consolas" w:cs="Consolas"/>
-          <w:sz w:val="20"/>
-          <w:szCs w:val="20"/>
-        </w:rPr>
-        <w:t>-Particles updated. They are more persist</w:t>
-      </w:r>
-      <w:r>
-        <w:rPr>
-          <w:rFonts w:ascii="Consolas" w:eastAsia="Times New Roman" w:hAnsi="Consolas" w:cs="Consolas"/>
-          <w:sz w:val="20"/>
-          <w:szCs w:val="20"/>
-        </w:rPr>
-        <w:t>e</w:t>
-      </w:r>
-      <w:r>
-        <w:rPr>
-          <w:rFonts w:ascii="Consolas" w:eastAsia="Times New Roman" w:hAnsi="Consolas" w:cs="Consolas"/>
-          <w:sz w:val="20"/>
-          <w:szCs w:val="20"/>
-        </w:rPr>
-        <w:t xml:space="preserve">nt and will </w:t>
+        <w:t>//Sprite Count: 134</w:t>
+      </w:r>
+    </w:p>
+    <w:p>
+      <w:pPr>
+        <w:spacing w:after="0" w:line="240" w:lineRule="auto"/>
+        <w:rPr>
+          <w:rFonts w:ascii="Times New Roman" w:eastAsia="Times New Roman" w:hAnsi="Times New Roman" w:cs="Times New Roman"/>
+          <w:sz w:val="24"/>
+          <w:szCs w:val="24"/>
+        </w:rPr>
+      </w:pPr>
+    </w:p>
+    <w:p>
+      <w:pPr>
+        <w:spacing w:after="0" w:line="240" w:lineRule="auto"/>
+        <w:rPr>
+          <w:rFonts w:ascii="Consolas" w:eastAsia="Times New Roman" w:hAnsi="Consolas" w:cs="Consolas"/>
+          <w:sz w:val="20"/>
+          <w:szCs w:val="20"/>
+        </w:rPr>
+      </w:pPr>
+      <w:r>
+        <w:rPr>
+          <w:rFonts w:ascii="Consolas" w:eastAsia="Times New Roman" w:hAnsi="Consolas" w:cs="Consolas"/>
+          <w:sz w:val="20"/>
+          <w:szCs w:val="20"/>
+        </w:rPr>
+        <w:t>-</w:t>
       </w:r>
       <w:proofErr w:type="spellStart"/>
       <w:r>
@@ -310,7 +1473,7 @@
           <w:sz w:val="20"/>
           <w:szCs w:val="20"/>
         </w:rPr>
-        <w:t>despawn</w:t>
+        <w:t>projectileMovement</w:t>
       </w:r>
       <w:proofErr w:type="spellEnd"/>
       <w:r>
@@ -319,18 +1482,32 @@
           <w:sz w:val="20"/>
           <w:szCs w:val="20"/>
         </w:rPr>
-        <w:t xml:space="preserve"> with objects linked to </w:t>
-      </w:r>
-      <w:proofErr w:type="spellStart"/>
-      <w:r>
-        <w:rPr>
-          <w:rFonts w:ascii="Consolas" w:eastAsia="Times New Roman" w:hAnsi="Consolas" w:cs="Consolas"/>
-          <w:sz w:val="20"/>
-          <w:szCs w:val="20"/>
-        </w:rPr>
-        <w:t>closeSpawn</w:t>
-      </w:r>
-      <w:proofErr w:type="spellEnd"/>
+        <w:t xml:space="preserve"> is</w:t>
+      </w:r>
+      <w:r>
+        <w:rPr>
+          <w:rFonts w:ascii="Consolas" w:eastAsia="Times New Roman" w:hAnsi="Consolas" w:cs="Consolas"/>
+          <w:sz w:val="20"/>
+          <w:szCs w:val="20"/>
+        </w:rPr>
+        <w:t xml:space="preserve"> way</w:t>
+      </w:r>
+      <w:r>
+        <w:rPr>
+          <w:rFonts w:ascii="Consolas" w:eastAsia="Times New Roman" w:hAnsi="Consolas" w:cs="Consolas"/>
+          <w:sz w:val="20"/>
+          <w:szCs w:val="20"/>
+        </w:rPr>
+        <w:t xml:space="preserve"> more intelligent. Bullet speed changes according to rotation around player</w:t>
+      </w:r>
+      <w:r>
+        <w:rPr>
+          <w:rFonts w:ascii="Consolas" w:eastAsia="Times New Roman" w:hAnsi="Consolas" w:cs="Consolas"/>
+          <w:sz w:val="20"/>
+          <w:szCs w:val="20"/>
+        </w:rPr>
+        <w:t xml:space="preserve"> and player velocity</w:t>
+      </w:r>
       <w:r>
         <w:rPr>
           <w:rFonts w:ascii="Consolas" w:eastAsia="Times New Roman" w:hAnsi="Consolas" w:cs="Consolas"/>
@@ -339,856 +1516,6 @@
         </w:rPr>
         <w:t>.</w:t>
       </w:r>
-    </w:p>
-    <w:p>
-      <w:pPr>
-        <w:spacing w:after="0" w:line="240" w:lineRule="auto"/>
-        <w:rPr>
-          <w:rFonts w:ascii="Consolas" w:eastAsia="Times New Roman" w:hAnsi="Consolas" w:cs="Consolas"/>
-          <w:sz w:val="20"/>
-          <w:szCs w:val="20"/>
-        </w:rPr>
-      </w:pPr>
-    </w:p>
-    <w:p>
-      <w:pPr>
-        <w:spacing w:after="0" w:line="240" w:lineRule="auto"/>
-        <w:rPr>
-          <w:rFonts w:ascii="Consolas" w:eastAsia="Times New Roman" w:hAnsi="Consolas" w:cs="Consolas"/>
-          <w:sz w:val="20"/>
-          <w:szCs w:val="20"/>
-        </w:rPr>
-      </w:pPr>
-      <w:r>
-        <w:rPr>
-          <w:rFonts w:ascii="Consolas" w:eastAsia="Times New Roman" w:hAnsi="Consolas" w:cs="Consolas"/>
-          <w:sz w:val="20"/>
-          <w:szCs w:val="20"/>
-        </w:rPr>
-        <w:t>-Space gravity has been reduced a good amount. Movement is way more free</w:t>
-      </w:r>
-      <w:r>
-        <w:rPr>
-          <w:rFonts w:ascii="Consolas" w:eastAsia="Times New Roman" w:hAnsi="Consolas" w:cs="Consolas"/>
-          <w:sz w:val="20"/>
-          <w:szCs w:val="20"/>
-        </w:rPr>
-        <w:t>-flowing</w:t>
-      </w:r>
-      <w:r>
-        <w:rPr>
-          <w:rFonts w:ascii="Consolas" w:eastAsia="Times New Roman" w:hAnsi="Consolas" w:cs="Consolas"/>
-          <w:sz w:val="20"/>
-          <w:szCs w:val="20"/>
-        </w:rPr>
-        <w:t>.</w:t>
-      </w:r>
-    </w:p>
-    <w:p>
-      <w:pPr>
-        <w:spacing w:after="0" w:line="240" w:lineRule="auto"/>
-        <w:rPr>
-          <w:rFonts w:ascii="Consolas" w:eastAsia="Times New Roman" w:hAnsi="Consolas" w:cs="Consolas"/>
-          <w:sz w:val="20"/>
-          <w:szCs w:val="20"/>
-        </w:rPr>
-      </w:pPr>
-    </w:p>
-    <w:p>
-      <w:pPr>
-        <w:spacing w:after="0" w:line="240" w:lineRule="auto"/>
-        <w:rPr>
-          <w:rFonts w:ascii="Consolas" w:eastAsia="Times New Roman" w:hAnsi="Consolas" w:cs="Consolas"/>
-          <w:sz w:val="20"/>
-          <w:szCs w:val="20"/>
-        </w:rPr>
-      </w:pPr>
-      <w:r>
-        <w:rPr>
-          <w:rFonts w:ascii="Consolas" w:eastAsia="Times New Roman" w:hAnsi="Consolas" w:cs="Consolas"/>
-          <w:sz w:val="20"/>
-          <w:szCs w:val="20"/>
-        </w:rPr>
-        <w:t>-I’ve been ambitious and I decided to just keep making features</w:t>
-      </w:r>
-      <w:r>
-        <w:rPr>
-          <w:rFonts w:ascii="Consolas" w:eastAsia="Times New Roman" w:hAnsi="Consolas" w:cs="Consolas"/>
-          <w:sz w:val="20"/>
-          <w:szCs w:val="20"/>
-        </w:rPr>
-        <w:t xml:space="preserve"> and expand gameplay</w:t>
-      </w:r>
-      <w:r>
-        <w:rPr>
-          <w:rFonts w:ascii="Consolas" w:eastAsia="Times New Roman" w:hAnsi="Consolas" w:cs="Consolas"/>
-          <w:sz w:val="20"/>
-          <w:szCs w:val="20"/>
-        </w:rPr>
-        <w:t xml:space="preserve">. No one knows about </w:t>
-      </w:r>
-      <w:proofErr w:type="spellStart"/>
-      <w:r>
-        <w:rPr>
-          <w:rFonts w:ascii="Consolas" w:eastAsia="Times New Roman" w:hAnsi="Consolas" w:cs="Consolas"/>
-          <w:sz w:val="20"/>
-          <w:szCs w:val="20"/>
-        </w:rPr>
-        <w:t>miningBelt</w:t>
-      </w:r>
-      <w:proofErr w:type="spellEnd"/>
-      <w:r>
-        <w:rPr>
-          <w:rFonts w:ascii="Consolas" w:eastAsia="Times New Roman" w:hAnsi="Consolas" w:cs="Consolas"/>
-          <w:sz w:val="20"/>
-          <w:szCs w:val="20"/>
-        </w:rPr>
-        <w:t xml:space="preserve"> so there’s no reason in trying for Kickstart</w:t>
-      </w:r>
-      <w:r>
-        <w:rPr>
-          <w:rFonts w:ascii="Consolas" w:eastAsia="Times New Roman" w:hAnsi="Consolas" w:cs="Consolas"/>
-          <w:sz w:val="20"/>
-          <w:szCs w:val="20"/>
-        </w:rPr>
-        <w:t>er</w:t>
-      </w:r>
-      <w:r>
-        <w:rPr>
-          <w:rFonts w:ascii="Consolas" w:eastAsia="Times New Roman" w:hAnsi="Consolas" w:cs="Consolas"/>
-          <w:sz w:val="20"/>
-          <w:szCs w:val="20"/>
-        </w:rPr>
-        <w:t xml:space="preserve"> yet. Adding infinite galaxies currently, and will finish off weapons soon.</w:t>
-      </w:r>
-      <w:r>
-        <w:rPr>
-          <w:rFonts w:ascii="Consolas" w:eastAsia="Times New Roman" w:hAnsi="Consolas" w:cs="Consolas"/>
-          <w:sz w:val="20"/>
-          <w:szCs w:val="20"/>
-        </w:rPr>
-        <w:t xml:space="preserve"> After close to 20 hours of grinding that I needed a break.</w:t>
-      </w:r>
-      <w:r>
-        <w:rPr>
-          <w:rFonts w:ascii="Consolas" w:eastAsia="Times New Roman" w:hAnsi="Consolas" w:cs="Consolas"/>
-          <w:sz w:val="20"/>
-          <w:szCs w:val="20"/>
-        </w:rPr>
-        <w:t xml:space="preserve"> After this next stable build I may start poking into forums</w:t>
-      </w:r>
-      <w:r>
-        <w:rPr>
-          <w:rFonts w:ascii="Consolas" w:eastAsia="Times New Roman" w:hAnsi="Consolas" w:cs="Consolas"/>
-          <w:sz w:val="20"/>
-          <w:szCs w:val="20"/>
-        </w:rPr>
-        <w:t xml:space="preserve"> to get </w:t>
-      </w:r>
-      <w:proofErr w:type="spellStart"/>
-      <w:r>
-        <w:rPr>
-          <w:rFonts w:ascii="Consolas" w:eastAsia="Times New Roman" w:hAnsi="Consolas" w:cs="Consolas"/>
-          <w:sz w:val="20"/>
-          <w:szCs w:val="20"/>
-        </w:rPr>
-        <w:t>miningBelt</w:t>
-      </w:r>
-      <w:proofErr w:type="spellEnd"/>
-      <w:r>
-        <w:rPr>
-          <w:rFonts w:ascii="Consolas" w:eastAsia="Times New Roman" w:hAnsi="Consolas" w:cs="Consolas"/>
-          <w:sz w:val="20"/>
-          <w:szCs w:val="20"/>
-        </w:rPr>
-        <w:t xml:space="preserve"> out there</w:t>
-      </w:r>
-      <w:r>
-        <w:rPr>
-          <w:rFonts w:ascii="Consolas" w:eastAsia="Times New Roman" w:hAnsi="Consolas" w:cs="Consolas"/>
-          <w:sz w:val="20"/>
-          <w:szCs w:val="20"/>
-        </w:rPr>
-        <w:t>.</w:t>
-      </w:r>
-    </w:p>
-    <w:p>
-      <w:pPr>
-        <w:spacing w:after="0" w:line="240" w:lineRule="auto"/>
-        <w:rPr>
-          <w:rFonts w:ascii="Consolas" w:eastAsia="Times New Roman" w:hAnsi="Consolas" w:cs="Consolas"/>
-          <w:sz w:val="20"/>
-          <w:szCs w:val="20"/>
-        </w:rPr>
-      </w:pPr>
-    </w:p>
-    <w:p>
-      <w:pPr>
-        <w:spacing w:after="0" w:line="240" w:lineRule="auto"/>
-        <w:rPr>
-          <w:rFonts w:ascii="Consolas" w:eastAsia="Times New Roman" w:hAnsi="Consolas" w:cs="Consolas"/>
-          <w:sz w:val="20"/>
-          <w:szCs w:val="20"/>
-        </w:rPr>
-      </w:pPr>
-      <w:r>
-        <w:rPr>
-          <w:rFonts w:ascii="Consolas" w:eastAsia="Times New Roman" w:hAnsi="Consolas" w:cs="Consolas"/>
-          <w:sz w:val="20"/>
-          <w:szCs w:val="20"/>
-        </w:rPr>
-        <w:t>-</w:t>
-      </w:r>
-      <w:proofErr w:type="spellStart"/>
-      <w:r>
-        <w:rPr>
-          <w:rFonts w:ascii="Consolas" w:eastAsia="Times New Roman" w:hAnsi="Consolas" w:cs="Consolas"/>
-          <w:sz w:val="20"/>
-          <w:szCs w:val="20"/>
-        </w:rPr>
-        <w:t>closeSpawn</w:t>
-      </w:r>
-      <w:proofErr w:type="spellEnd"/>
-      <w:r>
-        <w:rPr>
-          <w:rFonts w:ascii="Consolas" w:eastAsia="Times New Roman" w:hAnsi="Consolas" w:cs="Consolas"/>
-          <w:sz w:val="20"/>
-          <w:szCs w:val="20"/>
-        </w:rPr>
-        <w:t xml:space="preserve"> controls background object spawning so stars and asteroids now will just be spawned in a 10x10 space (still tuning the size) around the player. Cleaning up memory allocations because even just my current 4 chunks with 500 stars each was lagging down hard.</w:t>
-      </w:r>
-      <w:r>
-        <w:rPr>
-          <w:rFonts w:ascii="Consolas" w:eastAsia="Times New Roman" w:hAnsi="Consolas" w:cs="Consolas"/>
-          <w:sz w:val="20"/>
-          <w:szCs w:val="20"/>
-        </w:rPr>
-        <w:t xml:space="preserve"> Will now just have 100 some stars, so a 10X decrease. Should allow for more pretty particles!</w:t>
-      </w:r>
-    </w:p>
-    <w:p>
-      <w:pPr>
-        <w:spacing w:after="0" w:line="240" w:lineRule="auto"/>
-        <w:rPr>
-          <w:rFonts w:ascii="Consolas" w:eastAsia="Times New Roman" w:hAnsi="Consolas" w:cs="Consolas"/>
-          <w:sz w:val="20"/>
-          <w:szCs w:val="20"/>
-        </w:rPr>
-      </w:pPr>
-    </w:p>
-    <w:p>
-      <w:pPr>
-        <w:spacing w:after="0" w:line="240" w:lineRule="auto"/>
-        <w:rPr>
-          <w:rFonts w:ascii="Consolas" w:eastAsia="Times New Roman" w:hAnsi="Consolas" w:cs="Consolas"/>
-          <w:sz w:val="20"/>
-          <w:szCs w:val="20"/>
-        </w:rPr>
-      </w:pPr>
-      <w:r>
-        <w:rPr>
-          <w:rFonts w:ascii="Consolas" w:eastAsia="Times New Roman" w:hAnsi="Consolas" w:cs="Consolas"/>
-          <w:sz w:val="20"/>
-          <w:szCs w:val="20"/>
-        </w:rPr>
-        <w:t>-</w:t>
-      </w:r>
-      <w:proofErr w:type="spellStart"/>
-      <w:r>
-        <w:rPr>
-          <w:rFonts w:ascii="Consolas" w:eastAsia="Times New Roman" w:hAnsi="Consolas" w:cs="Consolas"/>
-          <w:sz w:val="20"/>
-          <w:szCs w:val="20"/>
-        </w:rPr>
-        <w:t>closeSpawn</w:t>
-      </w:r>
-      <w:proofErr w:type="spellEnd"/>
-      <w:r>
-        <w:rPr>
-          <w:rFonts w:ascii="Consolas" w:eastAsia="Times New Roman" w:hAnsi="Consolas" w:cs="Consolas"/>
-          <w:sz w:val="20"/>
-          <w:szCs w:val="20"/>
-        </w:rPr>
-        <w:t xml:space="preserve"> is completed and fully implemented.</w:t>
-      </w:r>
-      <w:r>
-        <w:rPr>
-          <w:rFonts w:ascii="Consolas" w:eastAsia="Times New Roman" w:hAnsi="Consolas" w:cs="Consolas"/>
-          <w:sz w:val="20"/>
-          <w:szCs w:val="20"/>
-        </w:rPr>
-        <w:t xml:space="preserve"> Took over </w:t>
-      </w:r>
-      <w:proofErr w:type="spellStart"/>
-      <w:r>
-        <w:rPr>
-          <w:rFonts w:ascii="Consolas" w:eastAsia="Times New Roman" w:hAnsi="Consolas" w:cs="Consolas"/>
-          <w:sz w:val="20"/>
-          <w:szCs w:val="20"/>
-        </w:rPr>
-        <w:t>objectSpawn</w:t>
-      </w:r>
-      <w:proofErr w:type="spellEnd"/>
-      <w:r>
-        <w:rPr>
-          <w:rFonts w:ascii="Consolas" w:eastAsia="Times New Roman" w:hAnsi="Consolas" w:cs="Consolas"/>
-          <w:sz w:val="20"/>
-          <w:szCs w:val="20"/>
-        </w:rPr>
-        <w:t xml:space="preserve"> and </w:t>
-      </w:r>
-      <w:proofErr w:type="spellStart"/>
-      <w:r>
-        <w:rPr>
-          <w:rFonts w:ascii="Consolas" w:eastAsia="Times New Roman" w:hAnsi="Consolas" w:cs="Consolas"/>
-          <w:sz w:val="20"/>
-          <w:szCs w:val="20"/>
-        </w:rPr>
-        <w:t>levelGeneration</w:t>
-      </w:r>
-      <w:proofErr w:type="spellEnd"/>
-      <w:r>
-        <w:rPr>
-          <w:rFonts w:ascii="Consolas" w:eastAsia="Times New Roman" w:hAnsi="Consolas" w:cs="Consolas"/>
-          <w:sz w:val="20"/>
-          <w:szCs w:val="20"/>
-        </w:rPr>
-        <w:t>.</w:t>
-      </w:r>
-      <w:r>
-        <w:rPr>
-          <w:rFonts w:ascii="Consolas" w:eastAsia="Times New Roman" w:hAnsi="Consolas" w:cs="Consolas"/>
-          <w:sz w:val="20"/>
-          <w:szCs w:val="20"/>
-        </w:rPr>
-        <w:t xml:space="preserve"> </w:t>
-      </w:r>
-      <w:r>
-        <w:rPr>
-          <w:rFonts w:ascii="Consolas" w:eastAsia="Times New Roman" w:hAnsi="Consolas" w:cs="Consolas"/>
-          <w:sz w:val="20"/>
-          <w:szCs w:val="20"/>
-        </w:rPr>
-        <w:t xml:space="preserve">Creates an invisible square that moves when objects are spawned. </w:t>
-      </w:r>
-      <w:r>
-        <w:rPr>
-          <w:rFonts w:ascii="Consolas" w:eastAsia="Times New Roman" w:hAnsi="Consolas" w:cs="Consolas"/>
-          <w:sz w:val="20"/>
-          <w:szCs w:val="20"/>
-        </w:rPr>
-        <w:t xml:space="preserve">Writing a script to </w:t>
-      </w:r>
-      <w:r>
-        <w:rPr>
-          <w:rFonts w:ascii="Consolas" w:eastAsia="Times New Roman" w:hAnsi="Consolas" w:cs="Consolas"/>
-          <w:sz w:val="20"/>
-          <w:szCs w:val="20"/>
-        </w:rPr>
-        <w:t xml:space="preserve">remove objects not in </w:t>
-      </w:r>
-      <w:proofErr w:type="spellStart"/>
-      <w:r>
-        <w:rPr>
-          <w:rFonts w:ascii="Consolas" w:eastAsia="Times New Roman" w:hAnsi="Consolas" w:cs="Consolas"/>
-          <w:sz w:val="20"/>
-          <w:szCs w:val="20"/>
-        </w:rPr>
-        <w:t>spawnRange</w:t>
-      </w:r>
-      <w:proofErr w:type="spellEnd"/>
-      <w:r>
-        <w:rPr>
-          <w:rFonts w:ascii="Consolas" w:eastAsia="Times New Roman" w:hAnsi="Consolas" w:cs="Consolas"/>
-          <w:sz w:val="20"/>
-          <w:szCs w:val="20"/>
-        </w:rPr>
-        <w:t>.</w:t>
-      </w:r>
-    </w:p>
-    <w:p>
-      <w:pPr>
-        <w:spacing w:after="0" w:line="240" w:lineRule="auto"/>
-        <w:rPr>
-          <w:rFonts w:ascii="Consolas" w:eastAsia="Times New Roman" w:hAnsi="Consolas" w:cs="Consolas"/>
-          <w:sz w:val="20"/>
-          <w:szCs w:val="20"/>
-        </w:rPr>
-      </w:pPr>
-    </w:p>
-    <w:p>
-      <w:pPr>
-        <w:spacing w:after="0" w:line="240" w:lineRule="auto"/>
-        <w:rPr>
-          <w:rFonts w:ascii="Consolas" w:eastAsia="Times New Roman" w:hAnsi="Consolas" w:cs="Consolas"/>
-          <w:sz w:val="20"/>
-          <w:szCs w:val="20"/>
-        </w:rPr>
-      </w:pPr>
-      <w:r>
-        <w:rPr>
-          <w:rFonts w:ascii="Consolas" w:eastAsia="Times New Roman" w:hAnsi="Consolas" w:cs="Consolas"/>
-          <w:sz w:val="20"/>
-          <w:szCs w:val="20"/>
-        </w:rPr>
-        <w:t>-</w:t>
-      </w:r>
-      <w:proofErr w:type="spellStart"/>
-      <w:r>
-        <w:rPr>
-          <w:rFonts w:ascii="Consolas" w:eastAsia="Times New Roman" w:hAnsi="Consolas" w:cs="Consolas"/>
-          <w:sz w:val="20"/>
-          <w:szCs w:val="20"/>
-        </w:rPr>
-        <w:t>despawnRange</w:t>
-      </w:r>
-      <w:proofErr w:type="spellEnd"/>
-      <w:r>
-        <w:rPr>
-          <w:rFonts w:ascii="Consolas" w:eastAsia="Times New Roman" w:hAnsi="Consolas" w:cs="Consolas"/>
-          <w:sz w:val="20"/>
-          <w:szCs w:val="20"/>
-        </w:rPr>
-        <w:t xml:space="preserve"> reads </w:t>
-      </w:r>
-      <w:proofErr w:type="spellStart"/>
-      <w:r>
-        <w:rPr>
-          <w:rFonts w:ascii="Consolas" w:eastAsia="Times New Roman" w:hAnsi="Consolas" w:cs="Consolas"/>
-          <w:sz w:val="20"/>
-          <w:szCs w:val="20"/>
-        </w:rPr>
-        <w:t>spawnRangeX</w:t>
-      </w:r>
-      <w:proofErr w:type="spellEnd"/>
-      <w:r>
-        <w:rPr>
-          <w:rFonts w:ascii="Consolas" w:eastAsia="Times New Roman" w:hAnsi="Consolas" w:cs="Consolas"/>
-          <w:sz w:val="20"/>
-          <w:szCs w:val="20"/>
-        </w:rPr>
-        <w:t xml:space="preserve"> and </w:t>
-      </w:r>
-      <w:proofErr w:type="spellStart"/>
-      <w:r>
-        <w:rPr>
-          <w:rFonts w:ascii="Consolas" w:eastAsia="Times New Roman" w:hAnsi="Consolas" w:cs="Consolas"/>
-          <w:sz w:val="20"/>
-          <w:szCs w:val="20"/>
-        </w:rPr>
-        <w:t>spawnRangeY</w:t>
-      </w:r>
-      <w:proofErr w:type="spellEnd"/>
-      <w:r>
-        <w:rPr>
-          <w:rFonts w:ascii="Consolas" w:eastAsia="Times New Roman" w:hAnsi="Consolas" w:cs="Consolas"/>
-          <w:sz w:val="20"/>
-          <w:szCs w:val="20"/>
-        </w:rPr>
-        <w:t xml:space="preserve"> from player. If objects aren’t inside this square they </w:t>
-      </w:r>
-      <w:proofErr w:type="spellStart"/>
-      <w:r>
-        <w:rPr>
-          <w:rFonts w:ascii="Consolas" w:eastAsia="Times New Roman" w:hAnsi="Consolas" w:cs="Consolas"/>
-          <w:sz w:val="20"/>
-          <w:szCs w:val="20"/>
-        </w:rPr>
-        <w:t>despawn</w:t>
-      </w:r>
-      <w:proofErr w:type="spellEnd"/>
-      <w:r>
-        <w:rPr>
-          <w:rFonts w:ascii="Consolas" w:eastAsia="Times New Roman" w:hAnsi="Consolas" w:cs="Consolas"/>
-          <w:sz w:val="20"/>
-          <w:szCs w:val="20"/>
-        </w:rPr>
-        <w:t>. Attached to stars, asteroids, and particles so far.</w:t>
-      </w:r>
-    </w:p>
-    <w:p>
-      <w:pPr>
-        <w:spacing w:after="0" w:line="240" w:lineRule="auto"/>
-        <w:rPr>
-          <w:rFonts w:ascii="Consolas" w:eastAsia="Times New Roman" w:hAnsi="Consolas" w:cs="Consolas"/>
-          <w:sz w:val="20"/>
-          <w:szCs w:val="20"/>
-        </w:rPr>
-      </w:pPr>
-    </w:p>
-    <w:p>
-      <w:pPr>
-        <w:spacing w:after="0" w:line="240" w:lineRule="auto"/>
-        <w:rPr>
-          <w:rFonts w:ascii="Consolas" w:eastAsia="Times New Roman" w:hAnsi="Consolas" w:cs="Consolas"/>
-          <w:sz w:val="20"/>
-          <w:szCs w:val="20"/>
-        </w:rPr>
-      </w:pPr>
-      <w:r>
-        <w:rPr>
-          <w:rFonts w:ascii="Consolas" w:eastAsia="Times New Roman" w:hAnsi="Consolas" w:cs="Consolas"/>
-          <w:sz w:val="20"/>
-          <w:szCs w:val="20"/>
-        </w:rPr>
-        <w:t xml:space="preserve">-Removed chunks, </w:t>
-      </w:r>
-      <w:proofErr w:type="spellStart"/>
-      <w:r>
-        <w:rPr>
-          <w:rFonts w:ascii="Consolas" w:eastAsia="Times New Roman" w:hAnsi="Consolas" w:cs="Consolas"/>
-          <w:sz w:val="20"/>
-          <w:szCs w:val="20"/>
-        </w:rPr>
-        <w:t>objectSpawn</w:t>
-      </w:r>
-      <w:proofErr w:type="spellEnd"/>
-      <w:r>
-        <w:rPr>
-          <w:rFonts w:ascii="Consolas" w:eastAsia="Times New Roman" w:hAnsi="Consolas" w:cs="Consolas"/>
-          <w:sz w:val="20"/>
-          <w:szCs w:val="20"/>
-        </w:rPr>
-        <w:t xml:space="preserve">, </w:t>
-      </w:r>
-      <w:proofErr w:type="spellStart"/>
-      <w:r>
-        <w:rPr>
-          <w:rFonts w:ascii="Consolas" w:eastAsia="Times New Roman" w:hAnsi="Consolas" w:cs="Consolas"/>
-          <w:sz w:val="20"/>
-          <w:szCs w:val="20"/>
-        </w:rPr>
-        <w:t>chunkSpawn</w:t>
-      </w:r>
-      <w:proofErr w:type="spellEnd"/>
-      <w:r>
-        <w:rPr>
-          <w:rFonts w:ascii="Consolas" w:eastAsia="Times New Roman" w:hAnsi="Consolas" w:cs="Consolas"/>
-          <w:sz w:val="20"/>
-          <w:szCs w:val="20"/>
-        </w:rPr>
-        <w:t xml:space="preserve">, and </w:t>
-      </w:r>
-      <w:proofErr w:type="spellStart"/>
-      <w:r>
-        <w:rPr>
-          <w:rFonts w:ascii="Consolas" w:eastAsia="Times New Roman" w:hAnsi="Consolas" w:cs="Consolas"/>
-          <w:sz w:val="20"/>
-          <w:szCs w:val="20"/>
-        </w:rPr>
-        <w:t>levelGeneration</w:t>
-      </w:r>
-      <w:proofErr w:type="spellEnd"/>
-      <w:r>
-        <w:rPr>
-          <w:rFonts w:ascii="Consolas" w:eastAsia="Times New Roman" w:hAnsi="Consolas" w:cs="Consolas"/>
-          <w:sz w:val="20"/>
-          <w:szCs w:val="20"/>
-        </w:rPr>
-        <w:t>.</w:t>
-      </w:r>
-    </w:p>
-    <w:p>
-      <w:pPr>
-        <w:spacing w:after="0" w:line="240" w:lineRule="auto"/>
-        <w:rPr>
-          <w:rFonts w:ascii="Consolas" w:eastAsia="Times New Roman" w:hAnsi="Consolas" w:cs="Consolas"/>
-          <w:sz w:val="20"/>
-          <w:szCs w:val="20"/>
-        </w:rPr>
-      </w:pPr>
-    </w:p>
-    <w:p>
-      <w:pPr>
-        <w:spacing w:after="0" w:line="240" w:lineRule="auto"/>
-        <w:rPr>
-          <w:rFonts w:ascii="Consolas" w:eastAsia="Times New Roman" w:hAnsi="Consolas" w:cs="Consolas"/>
-          <w:sz w:val="20"/>
-          <w:szCs w:val="20"/>
-        </w:rPr>
-      </w:pPr>
-      <w:r>
-        <w:rPr>
-          <w:rFonts w:ascii="Consolas" w:eastAsia="Times New Roman" w:hAnsi="Consolas" w:cs="Consolas"/>
-          <w:sz w:val="20"/>
-          <w:szCs w:val="20"/>
-        </w:rPr>
-        <w:t xml:space="preserve">-Added pointless particles to weapons! Was bored of huge changes so put in some pizazz :D </w:t>
-      </w:r>
-      <w:proofErr w:type="spellStart"/>
-      <w:r>
-        <w:rPr>
-          <w:rFonts w:ascii="Consolas" w:eastAsia="Times New Roman" w:hAnsi="Consolas" w:cs="Consolas"/>
-          <w:sz w:val="20"/>
-          <w:szCs w:val="20"/>
-        </w:rPr>
-        <w:t>weaponParticle</w:t>
-      </w:r>
-      <w:proofErr w:type="spellEnd"/>
-      <w:r>
-        <w:rPr>
-          <w:rFonts w:ascii="Consolas" w:eastAsia="Times New Roman" w:hAnsi="Consolas" w:cs="Consolas"/>
-          <w:sz w:val="20"/>
-          <w:szCs w:val="20"/>
-        </w:rPr>
-        <w:t xml:space="preserve"> handles particle spawning during weapon life.</w:t>
-      </w:r>
-    </w:p>
-    <w:p>
-      <w:pPr>
-        <w:spacing w:after="0" w:line="240" w:lineRule="auto"/>
-        <w:rPr>
-          <w:rFonts w:ascii="Consolas" w:eastAsia="Times New Roman" w:hAnsi="Consolas" w:cs="Consolas"/>
-          <w:sz w:val="20"/>
-          <w:szCs w:val="20"/>
-        </w:rPr>
-      </w:pPr>
-    </w:p>
-    <w:p>
-      <w:pPr>
-        <w:spacing w:after="0" w:line="240" w:lineRule="auto"/>
-        <w:rPr>
-          <w:rFonts w:ascii="Times New Roman" w:eastAsia="Times New Roman" w:hAnsi="Times New Roman" w:cs="Times New Roman"/>
-          <w:b/>
-          <w:sz w:val="24"/>
-          <w:szCs w:val="24"/>
-        </w:rPr>
-      </w:pPr>
-      <w:r>
-        <w:rPr>
-          <w:rFonts w:ascii="Consolas" w:eastAsia="Times New Roman" w:hAnsi="Consolas" w:cs="Consolas"/>
-          <w:b/>
-          <w:sz w:val="20"/>
-          <w:szCs w:val="20"/>
-        </w:rPr>
-        <w:t>-Current EXE updated. Includes new energy weapons</w:t>
-      </w:r>
-      <w:r>
-        <w:rPr>
-          <w:rFonts w:ascii="Consolas" w:eastAsia="Times New Roman" w:hAnsi="Consolas" w:cs="Consolas"/>
-          <w:b/>
-          <w:sz w:val="20"/>
-          <w:szCs w:val="20"/>
-        </w:rPr>
-        <w:t>, weapon particles,</w:t>
-      </w:r>
-      <w:r>
-        <w:rPr>
-          <w:rFonts w:ascii="Consolas" w:eastAsia="Times New Roman" w:hAnsi="Consolas" w:cs="Consolas"/>
-          <w:b/>
-          <w:sz w:val="20"/>
-          <w:szCs w:val="20"/>
-        </w:rPr>
-        <w:t xml:space="preserve"> and basic infinite spawning.</w:t>
-      </w:r>
-    </w:p>
-    <w:p>
-      <w:pPr>
-        <w:spacing w:after="0" w:line="240" w:lineRule="auto"/>
-        <w:rPr>
-          <w:rFonts w:ascii="Times New Roman" w:eastAsia="Times New Roman" w:hAnsi="Times New Roman" w:cs="Times New Roman"/>
-          <w:sz w:val="24"/>
-          <w:szCs w:val="24"/>
-        </w:rPr>
-      </w:pPr>
-    </w:p>
-    <w:p>
-      <w:pPr>
-        <w:spacing w:after="0" w:line="240" w:lineRule="auto"/>
-        <w:rPr>
-          <w:rFonts w:ascii="Times New Roman" w:eastAsia="Times New Roman" w:hAnsi="Times New Roman" w:cs="Times New Roman"/>
-          <w:sz w:val="24"/>
-          <w:szCs w:val="24"/>
-        </w:rPr>
-      </w:pPr>
-      <w:r>
-        <w:rPr>
-          <w:rFonts w:ascii="Impact" w:eastAsia="Times New Roman" w:hAnsi="Impact" w:cs="Times New Roman"/>
-          <w:color w:val="000000"/>
-          <w:sz w:val="20"/>
-          <w:szCs w:val="20"/>
-        </w:rPr>
-        <w:t>//03/23</w:t>
-      </w:r>
-      <w:r>
-        <w:rPr>
-          <w:rFonts w:ascii="Impact" w:eastAsia="Times New Roman" w:hAnsi="Impact" w:cs="Times New Roman"/>
-          <w:color w:val="000000"/>
-          <w:sz w:val="20"/>
-          <w:szCs w:val="20"/>
-        </w:rPr>
-        <w:t>/2017</w:t>
-      </w:r>
-    </w:p>
-    <w:p>
-      <w:pPr>
-        <w:spacing w:after="0" w:line="240" w:lineRule="auto"/>
-        <w:rPr>
-          <w:rFonts w:ascii="Times New Roman" w:eastAsia="Times New Roman" w:hAnsi="Times New Roman" w:cs="Times New Roman"/>
-          <w:sz w:val="24"/>
-          <w:szCs w:val="24"/>
-        </w:rPr>
-      </w:pPr>
-      <w:r>
-        <w:rPr>
-          <w:rFonts w:ascii="Impact" w:eastAsia="Times New Roman" w:hAnsi="Impact" w:cs="Times New Roman"/>
-          <w:color w:val="000000"/>
-          <w:sz w:val="20"/>
-          <w:szCs w:val="20"/>
-        </w:rPr>
-        <w:t>//</w:t>
-      </w:r>
-      <w:r>
-        <w:rPr>
-          <w:rFonts w:ascii="Impact" w:eastAsia="Times New Roman" w:hAnsi="Impact" w:cs="Times New Roman"/>
-          <w:color w:val="000000"/>
-          <w:sz w:val="20"/>
-          <w:szCs w:val="20"/>
-        </w:rPr>
-        <w:t>12:00AM – 8:00AM</w:t>
-      </w:r>
-      <w:r>
-        <w:rPr>
-          <w:rFonts w:ascii="Impact" w:eastAsia="Times New Roman" w:hAnsi="Impact" w:cs="Times New Roman"/>
-          <w:color w:val="000000"/>
-          <w:sz w:val="20"/>
-          <w:szCs w:val="20"/>
-        </w:rPr>
-        <w:t xml:space="preserve">, 11:00AM </w:t>
-      </w:r>
-      <w:r>
-        <w:rPr>
-          <w:rFonts w:ascii="Impact" w:eastAsia="Times New Roman" w:hAnsi="Impact" w:cs="Times New Roman"/>
-          <w:color w:val="000000"/>
-          <w:sz w:val="20"/>
-          <w:szCs w:val="20"/>
-        </w:rPr>
-        <w:t>–</w:t>
-      </w:r>
-      <w:r>
-        <w:rPr>
-          <w:rFonts w:ascii="Impact" w:eastAsia="Times New Roman" w:hAnsi="Impact" w:cs="Times New Roman"/>
-          <w:color w:val="000000"/>
-          <w:sz w:val="20"/>
-          <w:szCs w:val="20"/>
-        </w:rPr>
-        <w:t xml:space="preserve"> </w:t>
-      </w:r>
-      <w:r>
-        <w:rPr>
-          <w:rFonts w:ascii="Impact" w:eastAsia="Times New Roman" w:hAnsi="Impact" w:cs="Times New Roman"/>
-          <w:color w:val="000000"/>
-          <w:sz w:val="20"/>
-          <w:szCs w:val="20"/>
-        </w:rPr>
-        <w:t>7:00PM</w:t>
-      </w:r>
-      <w:r>
-        <w:rPr>
-          <w:rFonts w:ascii="Impact" w:eastAsia="Times New Roman" w:hAnsi="Impact" w:cs="Times New Roman"/>
-          <w:color w:val="000000"/>
-          <w:sz w:val="20"/>
-          <w:szCs w:val="20"/>
-        </w:rPr>
-        <w:t>, 11:00PM – 12:00AM</w:t>
-      </w:r>
-    </w:p>
-    <w:p>
-      <w:pPr>
-        <w:spacing w:after="0" w:line="240" w:lineRule="auto"/>
-        <w:rPr>
-          <w:rFonts w:ascii="Times New Roman" w:eastAsia="Times New Roman" w:hAnsi="Times New Roman" w:cs="Times New Roman"/>
-          <w:sz w:val="24"/>
-          <w:szCs w:val="24"/>
-        </w:rPr>
-      </w:pPr>
-      <w:r>
-        <w:rPr>
-          <w:rFonts w:ascii="Impact" w:eastAsia="Times New Roman" w:hAnsi="Impact" w:cs="Times New Roman"/>
-          <w:color w:val="000000"/>
-          <w:sz w:val="20"/>
-          <w:szCs w:val="20"/>
-        </w:rPr>
-        <w:t>//Sprite Count: 134</w:t>
-      </w:r>
-    </w:p>
-    <w:p>
-      <w:pPr>
-        <w:spacing w:after="0" w:line="240" w:lineRule="auto"/>
-        <w:rPr>
-          <w:rFonts w:ascii="Times New Roman" w:eastAsia="Times New Roman" w:hAnsi="Times New Roman" w:cs="Times New Roman"/>
-          <w:sz w:val="24"/>
-          <w:szCs w:val="24"/>
-        </w:rPr>
-      </w:pPr>
-    </w:p>
-    <w:p>
-      <w:pPr>
-        <w:spacing w:after="0" w:line="240" w:lineRule="auto"/>
-        <w:rPr>
-          <w:rFonts w:ascii="Consolas" w:eastAsia="Times New Roman" w:hAnsi="Consolas" w:cs="Consolas"/>
-          <w:sz w:val="20"/>
-          <w:szCs w:val="20"/>
-        </w:rPr>
-      </w:pPr>
-      <w:r>
-        <w:rPr>
-          <w:rFonts w:ascii="Consolas" w:eastAsia="Times New Roman" w:hAnsi="Consolas" w:cs="Consolas"/>
-          <w:sz w:val="20"/>
-          <w:szCs w:val="20"/>
-        </w:rPr>
-        <w:t>-</w:t>
-      </w:r>
-      <w:proofErr w:type="spellStart"/>
-      <w:r>
-        <w:rPr>
-          <w:rFonts w:ascii="Consolas" w:eastAsia="Times New Roman" w:hAnsi="Consolas" w:cs="Consolas"/>
-          <w:sz w:val="20"/>
-          <w:szCs w:val="20"/>
-        </w:rPr>
-        <w:t>projectileMovement</w:t>
-      </w:r>
-      <w:proofErr w:type="spellEnd"/>
-      <w:r>
-        <w:rPr>
-          <w:rFonts w:ascii="Consolas" w:eastAsia="Times New Roman" w:hAnsi="Consolas" w:cs="Consolas"/>
-          <w:sz w:val="20"/>
-          <w:szCs w:val="20"/>
-        </w:rPr>
-        <w:t xml:space="preserve"> is</w:t>
-      </w:r>
-      <w:r>
-        <w:rPr>
-          <w:rFonts w:ascii="Consolas" w:eastAsia="Times New Roman" w:hAnsi="Consolas" w:cs="Consolas"/>
-          <w:sz w:val="20"/>
-          <w:szCs w:val="20"/>
-        </w:rPr>
-        <w:t xml:space="preserve"> way</w:t>
-      </w:r>
-      <w:r>
-        <w:rPr>
-          <w:rFonts w:ascii="Consolas" w:eastAsia="Times New Roman" w:hAnsi="Consolas" w:cs="Consolas"/>
-          <w:sz w:val="20"/>
-          <w:szCs w:val="20"/>
-        </w:rPr>
-        <w:t xml:space="preserve"> more intelligent. Bullet speed changes according to rotation around player</w:t>
-      </w:r>
-      <w:r>
-        <w:rPr>
-          <w:rFonts w:ascii="Consolas" w:eastAsia="Times New Roman" w:hAnsi="Consolas" w:cs="Consolas"/>
-          <w:sz w:val="20"/>
-          <w:szCs w:val="20"/>
-        </w:rPr>
-        <w:t xml:space="preserve"> and player velocity</w:t>
-      </w:r>
-      <w:r>
-        <w:rPr>
-          <w:rFonts w:ascii="Consolas" w:eastAsia="Times New Roman" w:hAnsi="Consolas" w:cs="Consolas"/>
-          <w:sz w:val="20"/>
-          <w:szCs w:val="20"/>
-        </w:rPr>
-        <w:t>.</w:t>
-      </w:r>
       <w:r>
         <w:rPr>
           <w:rFonts w:ascii="Consolas" w:eastAsia="Times New Roman" w:hAnsi="Consolas" w:cs="Consolas"/>
@@ -1223,7 +1550,6 @@
           <w:sz w:val="20"/>
           <w:szCs w:val="20"/>
         </w:rPr>
-        <w:lastRenderedPageBreak/>
         <w:t>-</w:t>
       </w:r>
       <w:proofErr w:type="spellStart"/>
@@ -2480,6 +2806,7 @@
           <w:sz w:val="20"/>
           <w:szCs w:val="20"/>
         </w:rPr>
+        <w:lastRenderedPageBreak/>
         <w:t>-Implementing all holder objects for mods. Working on getting those to real</w:t>
       </w:r>
       <w:r>
@@ -2894,7 +3221,6 @@
           <w:sz w:val="20"/>
           <w:szCs w:val="20"/>
         </w:rPr>
-        <w:lastRenderedPageBreak/>
         <w:t>//Sprite Count: 126</w:t>
       </w:r>
     </w:p>
@@ -6629,7 +6955,6 @@
           <w:sz w:val="20"/>
           <w:szCs w:val="20"/>
         </w:rPr>
-        <w:lastRenderedPageBreak/>
         <w:t>asteroidDust</w:t>
       </w:r>
       <w:proofErr w:type="spellEnd"/>
@@ -7750,7 +8075,6 @@
           <w:sz w:val="18"/>
           <w:szCs w:val="18"/>
         </w:rPr>
-        <w:lastRenderedPageBreak/>
         <w:t xml:space="preserve">-Updates RJ’s asteroid sprite </w:t>
       </w:r>
       <w:r>
@@ -8531,6 +8855,7 @@
           <w:sz w:val="18"/>
           <w:szCs w:val="18"/>
         </w:rPr>
+        <w:lastRenderedPageBreak/>
         <w:drawing>
           <wp:inline distT="0" distB="0" distL="0" distR="0">
             <wp:extent cx="1400175" cy="3962400"/>
@@ -8607,7 +8932,6 @@
           <w:sz w:val="18"/>
           <w:szCs w:val="18"/>
         </w:rPr>
-        <w:lastRenderedPageBreak/>
         <w:t>-</w:t>
       </w:r>
       <w:proofErr w:type="spellStart"/>
@@ -9110,6 +9434,7 @@
           <w:sz w:val="18"/>
           <w:szCs w:val="18"/>
         </w:rPr>
+        <w:lastRenderedPageBreak/>
         <w:t>-Implemented movement system. Game objects rotate when thrusters engaged. Camera and GUI rotate when thrusters not engaged. Game window always shows ship facing up. Images added to Game Photos to explain process, and Movement added to docs.</w:t>
       </w:r>
     </w:p>
@@ -10776,7 +11101,6 @@
           <w:sz w:val="18"/>
           <w:szCs w:val="18"/>
         </w:rPr>
-        <w:lastRenderedPageBreak/>
         <w:t>-Shrunk XP Bar and added ITEM STORAGE. This will house all items like health recharges, weapon modifiers, and weapons.</w:t>
       </w:r>
     </w:p>
@@ -11085,6 +11409,7 @@
           <w:sz w:val="18"/>
           <w:szCs w:val="18"/>
         </w:rPr>
+        <w:lastRenderedPageBreak/>
         <w:t xml:space="preserve">-Created </w:t>
       </w:r>
       <w:proofErr w:type="spellStart"/>
@@ -12266,7 +12591,6 @@
           <w:sz w:val="18"/>
           <w:szCs w:val="18"/>
         </w:rPr>
-        <w:lastRenderedPageBreak/>
         <w:drawing>
           <wp:inline distT="0" distB="0" distL="0" distR="0">
             <wp:extent cx="5181600" cy="3895725"/>

</xml_diff>

<commit_message>
Basic Foundry,  Menu, & Ore Market
Working menu implemented. Adding ability to sell ore, get money, and
edit player stats next.
</commit_message>
<xml_diff>
--- a/Kaylan's Dev Pit/miningBelt_Time.docx
+++ b/Kaylan's Dev Pit/miningBelt_Time.docx
@@ -69,7 +69,7 @@
           <w:sz w:val="24"/>
           <w:szCs w:val="24"/>
         </w:rPr>
-        <w:t>//Time Log: 147</w:t>
+        <w:t>//Time Log: 149</w:t>
       </w:r>
       <w:bookmarkStart w:id="0" w:name="_GoBack"/>
       <w:bookmarkEnd w:id="0"/>
@@ -109,6 +109,777 @@
           <w:color w:val="000000"/>
         </w:rPr>
         <w:t>//Check my dev pit for more images and screenshots!</w:t>
+      </w:r>
+    </w:p>
+    <w:p>
+      <w:pPr>
+        <w:spacing w:after="0" w:line="240" w:lineRule="auto"/>
+        <w:rPr>
+          <w:rFonts w:ascii="Times New Roman" w:eastAsia="Times New Roman" w:hAnsi="Times New Roman" w:cs="Times New Roman"/>
+          <w:sz w:val="24"/>
+          <w:szCs w:val="24"/>
+        </w:rPr>
+      </w:pPr>
+    </w:p>
+    <w:p>
+      <w:pPr>
+        <w:spacing w:after="0" w:line="240" w:lineRule="auto"/>
+        <w:rPr>
+          <w:rFonts w:ascii="Times New Roman" w:eastAsia="Times New Roman" w:hAnsi="Times New Roman" w:cs="Times New Roman"/>
+          <w:sz w:val="24"/>
+          <w:szCs w:val="24"/>
+        </w:rPr>
+      </w:pPr>
+      <w:r>
+        <w:rPr>
+          <w:rFonts w:ascii="Impact" w:eastAsia="Times New Roman" w:hAnsi="Impact" w:cs="Times New Roman"/>
+          <w:color w:val="000000"/>
+          <w:sz w:val="20"/>
+          <w:szCs w:val="20"/>
+        </w:rPr>
+        <w:t>//04/</w:t>
+      </w:r>
+      <w:r>
+        <w:rPr>
+          <w:rFonts w:ascii="Impact" w:eastAsia="Times New Roman" w:hAnsi="Impact" w:cs="Times New Roman"/>
+          <w:color w:val="000000"/>
+          <w:sz w:val="20"/>
+          <w:szCs w:val="20"/>
+        </w:rPr>
+        <w:t>0</w:t>
+      </w:r>
+      <w:r>
+        <w:rPr>
+          <w:rFonts w:ascii="Impact" w:eastAsia="Times New Roman" w:hAnsi="Impact" w:cs="Times New Roman"/>
+          <w:color w:val="000000"/>
+          <w:sz w:val="20"/>
+          <w:szCs w:val="20"/>
+        </w:rPr>
+        <w:t>1</w:t>
+      </w:r>
+      <w:r>
+        <w:rPr>
+          <w:rFonts w:ascii="Impact" w:eastAsia="Times New Roman" w:hAnsi="Impact" w:cs="Times New Roman"/>
+          <w:color w:val="000000"/>
+          <w:sz w:val="20"/>
+          <w:szCs w:val="20"/>
+        </w:rPr>
+        <w:t>/2017</w:t>
+      </w:r>
+    </w:p>
+    <w:p>
+      <w:pPr>
+        <w:spacing w:after="0" w:line="240" w:lineRule="auto"/>
+        <w:rPr>
+          <w:rFonts w:ascii="Impact" w:eastAsia="Times New Roman" w:hAnsi="Impact" w:cs="Times New Roman"/>
+          <w:color w:val="000000"/>
+          <w:sz w:val="20"/>
+          <w:szCs w:val="20"/>
+        </w:rPr>
+      </w:pPr>
+      <w:r>
+        <w:rPr>
+          <w:rFonts w:ascii="Impact" w:eastAsia="Times New Roman" w:hAnsi="Impact" w:cs="Times New Roman"/>
+          <w:color w:val="000000"/>
+          <w:sz w:val="20"/>
+          <w:szCs w:val="20"/>
+        </w:rPr>
+        <w:t>//</w:t>
+      </w:r>
+      <w:r>
+        <w:rPr>
+          <w:rFonts w:ascii="Impact" w:eastAsia="Times New Roman" w:hAnsi="Impact" w:cs="Times New Roman"/>
+          <w:color w:val="000000"/>
+          <w:sz w:val="20"/>
+          <w:szCs w:val="20"/>
+        </w:rPr>
+        <w:t>8</w:t>
+      </w:r>
+      <w:r>
+        <w:rPr>
+          <w:rFonts w:ascii="Impact" w:eastAsia="Times New Roman" w:hAnsi="Impact" w:cs="Times New Roman"/>
+          <w:color w:val="000000"/>
+          <w:sz w:val="20"/>
+          <w:szCs w:val="20"/>
+        </w:rPr>
+        <w:t xml:space="preserve">:00PM </w:t>
+      </w:r>
+      <w:r>
+        <w:rPr>
+          <w:rFonts w:ascii="Impact" w:eastAsia="Times New Roman" w:hAnsi="Impact" w:cs="Times New Roman"/>
+          <w:color w:val="000000"/>
+          <w:sz w:val="20"/>
+          <w:szCs w:val="20"/>
+        </w:rPr>
+        <w:t>–</w:t>
+      </w:r>
+      <w:r>
+        <w:rPr>
+          <w:rFonts w:ascii="Impact" w:eastAsia="Times New Roman" w:hAnsi="Impact" w:cs="Times New Roman"/>
+          <w:color w:val="000000"/>
+          <w:sz w:val="20"/>
+          <w:szCs w:val="20"/>
+        </w:rPr>
+        <w:t xml:space="preserve"> </w:t>
+      </w:r>
+      <w:r>
+        <w:rPr>
+          <w:rFonts w:ascii="Impact" w:eastAsia="Times New Roman" w:hAnsi="Impact" w:cs="Times New Roman"/>
+          <w:color w:val="000000"/>
+          <w:sz w:val="20"/>
+          <w:szCs w:val="20"/>
+        </w:rPr>
+        <w:t>9:00PM</w:t>
+      </w:r>
+    </w:p>
+    <w:p>
+      <w:pPr>
+        <w:spacing w:after="0" w:line="240" w:lineRule="auto"/>
+        <w:rPr>
+          <w:rFonts w:ascii="Impact" w:eastAsia="Times New Roman" w:hAnsi="Impact" w:cs="Times New Roman"/>
+          <w:color w:val="000000"/>
+          <w:sz w:val="20"/>
+          <w:szCs w:val="20"/>
+        </w:rPr>
+      </w:pPr>
+      <w:r>
+        <w:rPr>
+          <w:rFonts w:ascii="Impact" w:eastAsia="Times New Roman" w:hAnsi="Impact" w:cs="Times New Roman"/>
+          <w:color w:val="000000"/>
+          <w:sz w:val="20"/>
+          <w:szCs w:val="20"/>
+        </w:rPr>
+        <w:t>//Sprite Count: 142</w:t>
+      </w:r>
+    </w:p>
+    <w:p>
+      <w:pPr>
+        <w:spacing w:after="0" w:line="240" w:lineRule="auto"/>
+        <w:rPr>
+          <w:rFonts w:ascii="Impact" w:eastAsia="Times New Roman" w:hAnsi="Impact" w:cs="Times New Roman"/>
+          <w:color w:val="000000"/>
+          <w:sz w:val="20"/>
+          <w:szCs w:val="20"/>
+        </w:rPr>
+      </w:pPr>
+    </w:p>
+    <w:p>
+      <w:pPr>
+        <w:spacing w:after="0" w:line="240" w:lineRule="auto"/>
+        <w:rPr>
+          <w:rFonts w:ascii="Consolas" w:eastAsia="Times New Roman" w:hAnsi="Consolas" w:cs="Consolas"/>
+          <w:color w:val="000000"/>
+          <w:sz w:val="18"/>
+          <w:szCs w:val="18"/>
+        </w:rPr>
+      </w:pPr>
+      <w:r>
+        <w:rPr>
+          <w:rFonts w:ascii="Consolas" w:eastAsia="Times New Roman" w:hAnsi="Consolas" w:cs="Consolas"/>
+          <w:color w:val="000000"/>
+          <w:sz w:val="18"/>
+          <w:szCs w:val="18"/>
+        </w:rPr>
+        <w:t>-Making current menus interact properly.</w:t>
+      </w:r>
+    </w:p>
+    <w:p>
+      <w:pPr>
+        <w:spacing w:after="0" w:line="240" w:lineRule="auto"/>
+        <w:rPr>
+          <w:rFonts w:ascii="Times New Roman" w:eastAsia="Times New Roman" w:hAnsi="Times New Roman" w:cs="Times New Roman"/>
+          <w:sz w:val="24"/>
+          <w:szCs w:val="24"/>
+        </w:rPr>
+      </w:pPr>
+    </w:p>
+    <w:p>
+      <w:pPr>
+        <w:spacing w:after="0" w:line="240" w:lineRule="auto"/>
+        <w:rPr>
+          <w:rFonts w:ascii="Times New Roman" w:eastAsia="Times New Roman" w:hAnsi="Times New Roman" w:cs="Times New Roman"/>
+          <w:sz w:val="24"/>
+          <w:szCs w:val="24"/>
+        </w:rPr>
+      </w:pPr>
+      <w:r>
+        <w:rPr>
+          <w:rFonts w:ascii="Impact" w:eastAsia="Times New Roman" w:hAnsi="Impact" w:cs="Times New Roman"/>
+          <w:color w:val="000000"/>
+          <w:sz w:val="20"/>
+          <w:szCs w:val="20"/>
+        </w:rPr>
+        <w:t>//03/30</w:t>
+      </w:r>
+      <w:r>
+        <w:rPr>
+          <w:rFonts w:ascii="Impact" w:eastAsia="Times New Roman" w:hAnsi="Impact" w:cs="Times New Roman"/>
+          <w:color w:val="000000"/>
+          <w:sz w:val="20"/>
+          <w:szCs w:val="20"/>
+        </w:rPr>
+        <w:t>/2017</w:t>
+      </w:r>
+    </w:p>
+    <w:p>
+      <w:pPr>
+        <w:spacing w:after="0" w:line="240" w:lineRule="auto"/>
+        <w:rPr>
+          <w:rFonts w:ascii="Impact" w:eastAsia="Times New Roman" w:hAnsi="Impact" w:cs="Times New Roman"/>
+          <w:color w:val="000000"/>
+          <w:sz w:val="20"/>
+          <w:szCs w:val="20"/>
+        </w:rPr>
+      </w:pPr>
+      <w:r>
+        <w:rPr>
+          <w:rFonts w:ascii="Impact" w:eastAsia="Times New Roman" w:hAnsi="Impact" w:cs="Times New Roman"/>
+          <w:color w:val="000000"/>
+          <w:sz w:val="20"/>
+          <w:szCs w:val="20"/>
+        </w:rPr>
+        <w:t>//</w:t>
+      </w:r>
+      <w:r>
+        <w:rPr>
+          <w:rFonts w:ascii="Impact" w:eastAsia="Times New Roman" w:hAnsi="Impact" w:cs="Times New Roman"/>
+          <w:color w:val="000000"/>
+          <w:sz w:val="20"/>
+          <w:szCs w:val="20"/>
+        </w:rPr>
+        <w:t xml:space="preserve">11:00PM – 12:00PM, 6:00PM </w:t>
+      </w:r>
+      <w:r>
+        <w:rPr>
+          <w:rFonts w:ascii="Impact" w:eastAsia="Times New Roman" w:hAnsi="Impact" w:cs="Times New Roman"/>
+          <w:color w:val="000000"/>
+          <w:sz w:val="20"/>
+          <w:szCs w:val="20"/>
+        </w:rPr>
+        <w:t>–</w:t>
+      </w:r>
+      <w:r>
+        <w:rPr>
+          <w:rFonts w:ascii="Impact" w:eastAsia="Times New Roman" w:hAnsi="Impact" w:cs="Times New Roman"/>
+          <w:color w:val="000000"/>
+          <w:sz w:val="20"/>
+          <w:szCs w:val="20"/>
+        </w:rPr>
+        <w:t xml:space="preserve"> </w:t>
+      </w:r>
+      <w:r>
+        <w:rPr>
+          <w:rFonts w:ascii="Impact" w:eastAsia="Times New Roman" w:hAnsi="Impact" w:cs="Times New Roman"/>
+          <w:color w:val="000000"/>
+          <w:sz w:val="20"/>
+          <w:szCs w:val="20"/>
+        </w:rPr>
+        <w:t>7:00PM</w:t>
+      </w:r>
+      <w:r>
+        <w:rPr>
+          <w:rFonts w:ascii="Impact" w:eastAsia="Times New Roman" w:hAnsi="Impact" w:cs="Times New Roman"/>
+          <w:color w:val="000000"/>
+          <w:sz w:val="20"/>
+          <w:szCs w:val="20"/>
+        </w:rPr>
+        <w:t>, 9:00PM – 10:00PM</w:t>
+      </w:r>
+    </w:p>
+    <w:p>
+      <w:pPr>
+        <w:spacing w:after="0" w:line="240" w:lineRule="auto"/>
+        <w:rPr>
+          <w:rFonts w:ascii="Impact" w:eastAsia="Times New Roman" w:hAnsi="Impact" w:cs="Times New Roman"/>
+          <w:color w:val="000000"/>
+          <w:sz w:val="20"/>
+          <w:szCs w:val="20"/>
+        </w:rPr>
+      </w:pPr>
+      <w:r>
+        <w:rPr>
+          <w:rFonts w:ascii="Impact" w:eastAsia="Times New Roman" w:hAnsi="Impact" w:cs="Times New Roman"/>
+          <w:color w:val="000000"/>
+          <w:sz w:val="20"/>
+          <w:szCs w:val="20"/>
+        </w:rPr>
+        <w:t>//Sprite Count: 142</w:t>
+      </w:r>
+    </w:p>
+    <w:p>
+      <w:pPr>
+        <w:spacing w:after="0" w:line="240" w:lineRule="auto"/>
+        <w:rPr>
+          <w:rFonts w:ascii="Times New Roman" w:eastAsia="Times New Roman" w:hAnsi="Times New Roman" w:cs="Times New Roman"/>
+          <w:sz w:val="24"/>
+          <w:szCs w:val="24"/>
+        </w:rPr>
+      </w:pPr>
+    </w:p>
+    <w:p>
+      <w:pPr>
+        <w:spacing w:after="0" w:line="240" w:lineRule="auto"/>
+        <w:rPr>
+          <w:rFonts w:ascii="Consolas" w:eastAsia="Times New Roman" w:hAnsi="Consolas" w:cs="Consolas"/>
+          <w:sz w:val="18"/>
+          <w:szCs w:val="18"/>
+        </w:rPr>
+      </w:pPr>
+      <w:r>
+        <w:rPr>
+          <w:rFonts w:ascii="Consolas" w:eastAsia="Times New Roman" w:hAnsi="Consolas" w:cs="Consolas"/>
+          <w:sz w:val="18"/>
+          <w:szCs w:val="18"/>
+        </w:rPr>
+        <w:t>-Adding basic menu when ship is on the foundry</w:t>
+      </w:r>
+    </w:p>
+    <w:p>
+      <w:pPr>
+        <w:spacing w:after="0" w:line="240" w:lineRule="auto"/>
+        <w:rPr>
+          <w:rFonts w:ascii="Times New Roman" w:eastAsia="Times New Roman" w:hAnsi="Times New Roman" w:cs="Times New Roman"/>
+          <w:sz w:val="24"/>
+          <w:szCs w:val="24"/>
+        </w:rPr>
+      </w:pPr>
+      <w:r>
+        <w:rPr>
+          <w:rFonts w:ascii="Consolas" w:eastAsia="Times New Roman" w:hAnsi="Consolas" w:cs="Consolas"/>
+          <w:noProof/>
+          <w:sz w:val="18"/>
+          <w:szCs w:val="18"/>
+        </w:rPr>
+        <w:drawing>
+          <wp:inline distT="0" distB="0" distL="0" distR="0">
+            <wp:extent cx="1905000" cy="1571625"/>
+            <wp:effectExtent l="0" t="0" r="0" b="9525"/>
+            <wp:docPr id="88" name="Picture 88" descr="C:\Users\Kaylan\Documents\GitHub\miningBelt\Sprites_JPEG\Mining Foundry\foundryOreMenu.png"/>
+            <wp:cNvGraphicFramePr>
+              <a:graphicFrameLocks xmlns:a="http://schemas.openxmlformats.org/drawingml/2006/main" noChangeAspect="1"/>
+            </wp:cNvGraphicFramePr>
+            <a:graphic xmlns:a="http://schemas.openxmlformats.org/drawingml/2006/main">
+              <a:graphicData uri="http://schemas.openxmlformats.org/drawingml/2006/picture">
+                <pic:pic xmlns:pic="http://schemas.openxmlformats.org/drawingml/2006/picture">
+                  <pic:nvPicPr>
+                    <pic:cNvPr id="0" name="Picture 2" descr="C:\Users\Kaylan\Documents\GitHub\miningBelt\Sprites_JPEG\Mining Foundry\foundryOreMenu.png"/>
+                    <pic:cNvPicPr>
+                      <a:picLocks noChangeAspect="1" noChangeArrowheads="1"/>
+                    </pic:cNvPicPr>
+                  </pic:nvPicPr>
+                  <pic:blipFill>
+                    <a:blip r:embed="rId5">
+                      <a:extLst>
+                        <a:ext uri="{28A0092B-C50C-407E-A947-70E740481C1C}">
+                          <a14:useLocalDpi xmlns:a14="http://schemas.microsoft.com/office/drawing/2010/main" val="0"/>
+                        </a:ext>
+                      </a:extLst>
+                    </a:blip>
+                    <a:srcRect/>
+                    <a:stretch>
+                      <a:fillRect/>
+                    </a:stretch>
+                  </pic:blipFill>
+                  <pic:spPr bwMode="auto">
+                    <a:xfrm>
+                      <a:off x="0" y="0"/>
+                      <a:ext cx="1905000" cy="1571625"/>
+                    </a:xfrm>
+                    <a:prstGeom prst="rect">
+                      <a:avLst/>
+                    </a:prstGeom>
+                    <a:noFill/>
+                    <a:ln>
+                      <a:noFill/>
+                    </a:ln>
+                  </pic:spPr>
+                </pic:pic>
+              </a:graphicData>
+            </a:graphic>
+          </wp:inline>
+        </w:drawing>
+      </w:r>
+      <w:r>
+        <w:rPr>
+          <w:rFonts w:ascii="Times New Roman" w:eastAsia="Times New Roman" w:hAnsi="Times New Roman" w:cs="Times New Roman"/>
+          <w:sz w:val="24"/>
+          <w:szCs w:val="24"/>
+        </w:rPr>
+        <w:t xml:space="preserve"> </w:t>
+      </w:r>
+      <w:r>
+        <w:rPr>
+          <w:rFonts w:ascii="Times New Roman" w:eastAsia="Times New Roman" w:hAnsi="Times New Roman" w:cs="Times New Roman"/>
+          <w:noProof/>
+          <w:sz w:val="24"/>
+          <w:szCs w:val="24"/>
+        </w:rPr>
+        <w:drawing>
+          <wp:inline distT="0" distB="0" distL="0" distR="0">
+            <wp:extent cx="1905000" cy="1571625"/>
+            <wp:effectExtent l="0" t="0" r="0" b="9525"/>
+            <wp:docPr id="94" name="Picture 94" descr="C:\Users\Kaylan\Documents\GitHub\miningBelt\Sprites_JPEG\Mining Foundry\foundryMenu.png"/>
+            <wp:cNvGraphicFramePr>
+              <a:graphicFrameLocks xmlns:a="http://schemas.openxmlformats.org/drawingml/2006/main" noChangeAspect="1"/>
+            </wp:cNvGraphicFramePr>
+            <a:graphic xmlns:a="http://schemas.openxmlformats.org/drawingml/2006/main">
+              <a:graphicData uri="http://schemas.openxmlformats.org/drawingml/2006/picture">
+                <pic:pic xmlns:pic="http://schemas.openxmlformats.org/drawingml/2006/picture">
+                  <pic:nvPicPr>
+                    <pic:cNvPr id="0" name="Picture 8" descr="C:\Users\Kaylan\Documents\GitHub\miningBelt\Sprites_JPEG\Mining Foundry\foundryMenu.png"/>
+                    <pic:cNvPicPr>
+                      <a:picLocks noChangeAspect="1" noChangeArrowheads="1"/>
+                    </pic:cNvPicPr>
+                  </pic:nvPicPr>
+                  <pic:blipFill>
+                    <a:blip r:embed="rId6">
+                      <a:extLst>
+                        <a:ext uri="{28A0092B-C50C-407E-A947-70E740481C1C}">
+                          <a14:useLocalDpi xmlns:a14="http://schemas.microsoft.com/office/drawing/2010/main" val="0"/>
+                        </a:ext>
+                      </a:extLst>
+                    </a:blip>
+                    <a:srcRect/>
+                    <a:stretch>
+                      <a:fillRect/>
+                    </a:stretch>
+                  </pic:blipFill>
+                  <pic:spPr bwMode="auto">
+                    <a:xfrm>
+                      <a:off x="0" y="0"/>
+                      <a:ext cx="1905000" cy="1571625"/>
+                    </a:xfrm>
+                    <a:prstGeom prst="rect">
+                      <a:avLst/>
+                    </a:prstGeom>
+                    <a:noFill/>
+                    <a:ln>
+                      <a:noFill/>
+                    </a:ln>
+                  </pic:spPr>
+                </pic:pic>
+              </a:graphicData>
+            </a:graphic>
+          </wp:inline>
+        </w:drawing>
+      </w:r>
+    </w:p>
+    <w:p>
+      <w:pPr>
+        <w:spacing w:after="0" w:line="240" w:lineRule="auto"/>
+        <w:rPr>
+          <w:rFonts w:ascii="Times New Roman" w:eastAsia="Times New Roman" w:hAnsi="Times New Roman" w:cs="Times New Roman"/>
+          <w:sz w:val="24"/>
+          <w:szCs w:val="24"/>
+        </w:rPr>
+      </w:pPr>
+      <w:r>
+        <w:rPr>
+          <w:rFonts w:ascii="Times New Roman" w:eastAsia="Times New Roman" w:hAnsi="Times New Roman" w:cs="Times New Roman"/>
+          <w:noProof/>
+          <w:sz w:val="24"/>
+          <w:szCs w:val="24"/>
+        </w:rPr>
+        <w:drawing>
+          <wp:inline distT="0" distB="0" distL="0" distR="0" wp14:anchorId="707B28DE" wp14:editId="3FDBC80E">
+            <wp:extent cx="1314450" cy="276225"/>
+            <wp:effectExtent l="0" t="0" r="0" b="9525"/>
+            <wp:docPr id="92" name="Picture 92" descr="C:\Users\Kaylan\Documents\GitHub\miningBelt\Sprites_JPEG\Mining Foundry\storeButton.png"/>
+            <wp:cNvGraphicFramePr>
+              <a:graphicFrameLocks xmlns:a="http://schemas.openxmlformats.org/drawingml/2006/main" noChangeAspect="1"/>
+            </wp:cNvGraphicFramePr>
+            <a:graphic xmlns:a="http://schemas.openxmlformats.org/drawingml/2006/main">
+              <a:graphicData uri="http://schemas.openxmlformats.org/drawingml/2006/picture">
+                <pic:pic xmlns:pic="http://schemas.openxmlformats.org/drawingml/2006/picture">
+                  <pic:nvPicPr>
+                    <pic:cNvPr id="0" name="Picture 6" descr="C:\Users\Kaylan\Documents\GitHub\miningBelt\Sprites_JPEG\Mining Foundry\storeButton.png"/>
+                    <pic:cNvPicPr>
+                      <a:picLocks noChangeAspect="1" noChangeArrowheads="1"/>
+                    </pic:cNvPicPr>
+                  </pic:nvPicPr>
+                  <pic:blipFill>
+                    <a:blip r:embed="rId7">
+                      <a:extLst>
+                        <a:ext uri="{28A0092B-C50C-407E-A947-70E740481C1C}">
+                          <a14:useLocalDpi xmlns:a14="http://schemas.microsoft.com/office/drawing/2010/main" val="0"/>
+                        </a:ext>
+                      </a:extLst>
+                    </a:blip>
+                    <a:srcRect/>
+                    <a:stretch>
+                      <a:fillRect/>
+                    </a:stretch>
+                  </pic:blipFill>
+                  <pic:spPr bwMode="auto">
+                    <a:xfrm>
+                      <a:off x="0" y="0"/>
+                      <a:ext cx="1314450" cy="276225"/>
+                    </a:xfrm>
+                    <a:prstGeom prst="rect">
+                      <a:avLst/>
+                    </a:prstGeom>
+                    <a:noFill/>
+                    <a:ln>
+                      <a:noFill/>
+                    </a:ln>
+                  </pic:spPr>
+                </pic:pic>
+              </a:graphicData>
+            </a:graphic>
+          </wp:inline>
+        </w:drawing>
+      </w:r>
+      <w:r>
+        <w:rPr>
+          <w:rFonts w:ascii="Times New Roman" w:eastAsia="Times New Roman" w:hAnsi="Times New Roman" w:cs="Times New Roman"/>
+          <w:sz w:val="24"/>
+          <w:szCs w:val="24"/>
+        </w:rPr>
+        <w:t xml:space="preserve"> </w:t>
+      </w:r>
+      <w:r>
+        <w:rPr>
+          <w:rFonts w:ascii="Times New Roman" w:eastAsia="Times New Roman" w:hAnsi="Times New Roman" w:cs="Times New Roman"/>
+          <w:noProof/>
+          <w:sz w:val="24"/>
+          <w:szCs w:val="24"/>
+        </w:rPr>
+        <w:drawing>
+          <wp:inline distT="0" distB="0" distL="0" distR="0">
+            <wp:extent cx="1314450" cy="276225"/>
+            <wp:effectExtent l="0" t="0" r="0" b="9525"/>
+            <wp:docPr id="93" name="Picture 93" descr="C:\Users\Kaylan\Documents\GitHub\miningBelt\Sprites_JPEG\Mining Foundry\sellAllButton.png"/>
+            <wp:cNvGraphicFramePr>
+              <a:graphicFrameLocks xmlns:a="http://schemas.openxmlformats.org/drawingml/2006/main" noChangeAspect="1"/>
+            </wp:cNvGraphicFramePr>
+            <a:graphic xmlns:a="http://schemas.openxmlformats.org/drawingml/2006/main">
+              <a:graphicData uri="http://schemas.openxmlformats.org/drawingml/2006/picture">
+                <pic:pic xmlns:pic="http://schemas.openxmlformats.org/drawingml/2006/picture">
+                  <pic:nvPicPr>
+                    <pic:cNvPr id="0" name="Picture 7" descr="C:\Users\Kaylan\Documents\GitHub\miningBelt\Sprites_JPEG\Mining Foundry\sellAllButton.png"/>
+                    <pic:cNvPicPr>
+                      <a:picLocks noChangeAspect="1" noChangeArrowheads="1"/>
+                    </pic:cNvPicPr>
+                  </pic:nvPicPr>
+                  <pic:blipFill>
+                    <a:blip r:embed="rId8">
+                      <a:extLst>
+                        <a:ext uri="{28A0092B-C50C-407E-A947-70E740481C1C}">
+                          <a14:useLocalDpi xmlns:a14="http://schemas.microsoft.com/office/drawing/2010/main" val="0"/>
+                        </a:ext>
+                      </a:extLst>
+                    </a:blip>
+                    <a:srcRect/>
+                    <a:stretch>
+                      <a:fillRect/>
+                    </a:stretch>
+                  </pic:blipFill>
+                  <pic:spPr bwMode="auto">
+                    <a:xfrm>
+                      <a:off x="0" y="0"/>
+                      <a:ext cx="1314450" cy="276225"/>
+                    </a:xfrm>
+                    <a:prstGeom prst="rect">
+                      <a:avLst/>
+                    </a:prstGeom>
+                    <a:noFill/>
+                    <a:ln>
+                      <a:noFill/>
+                    </a:ln>
+                  </pic:spPr>
+                </pic:pic>
+              </a:graphicData>
+            </a:graphic>
+          </wp:inline>
+        </w:drawing>
+      </w:r>
+      <w:r>
+        <w:rPr>
+          <w:rFonts w:ascii="Times New Roman" w:eastAsia="Times New Roman" w:hAnsi="Times New Roman" w:cs="Times New Roman"/>
+          <w:sz w:val="24"/>
+          <w:szCs w:val="24"/>
+        </w:rPr>
+        <w:t xml:space="preserve"> </w:t>
+      </w:r>
+      <w:r>
+        <w:rPr>
+          <w:rFonts w:ascii="Times New Roman" w:eastAsia="Times New Roman" w:hAnsi="Times New Roman" w:cs="Times New Roman"/>
+          <w:noProof/>
+          <w:sz w:val="24"/>
+          <w:szCs w:val="24"/>
+        </w:rPr>
+        <w:drawing>
+          <wp:inline distT="0" distB="0" distL="0" distR="0">
+            <wp:extent cx="1323975" cy="276225"/>
+            <wp:effectExtent l="0" t="0" r="9525" b="9525"/>
+            <wp:docPr id="91" name="Picture 91" descr="C:\Users\Kaylan\Documents\GitHub\miningBelt\Sprites_JPEG\Mining Foundry\sellOreButton.png"/>
+            <wp:cNvGraphicFramePr>
+              <a:graphicFrameLocks xmlns:a="http://schemas.openxmlformats.org/drawingml/2006/main" noChangeAspect="1"/>
+            </wp:cNvGraphicFramePr>
+            <a:graphic xmlns:a="http://schemas.openxmlformats.org/drawingml/2006/main">
+              <a:graphicData uri="http://schemas.openxmlformats.org/drawingml/2006/picture">
+                <pic:pic xmlns:pic="http://schemas.openxmlformats.org/drawingml/2006/picture">
+                  <pic:nvPicPr>
+                    <pic:cNvPr id="0" name="Picture 5" descr="C:\Users\Kaylan\Documents\GitHub\miningBelt\Sprites_JPEG\Mining Foundry\sellOreButton.png"/>
+                    <pic:cNvPicPr>
+                      <a:picLocks noChangeAspect="1" noChangeArrowheads="1"/>
+                    </pic:cNvPicPr>
+                  </pic:nvPicPr>
+                  <pic:blipFill>
+                    <a:blip r:embed="rId9">
+                      <a:extLst>
+                        <a:ext uri="{28A0092B-C50C-407E-A947-70E740481C1C}">
+                          <a14:useLocalDpi xmlns:a14="http://schemas.microsoft.com/office/drawing/2010/main" val="0"/>
+                        </a:ext>
+                      </a:extLst>
+                    </a:blip>
+                    <a:srcRect/>
+                    <a:stretch>
+                      <a:fillRect/>
+                    </a:stretch>
+                  </pic:blipFill>
+                  <pic:spPr bwMode="auto">
+                    <a:xfrm>
+                      <a:off x="0" y="0"/>
+                      <a:ext cx="1323975" cy="276225"/>
+                    </a:xfrm>
+                    <a:prstGeom prst="rect">
+                      <a:avLst/>
+                    </a:prstGeom>
+                    <a:noFill/>
+                    <a:ln>
+                      <a:noFill/>
+                    </a:ln>
+                  </pic:spPr>
+                </pic:pic>
+              </a:graphicData>
+            </a:graphic>
+          </wp:inline>
+        </w:drawing>
+      </w:r>
+      <w:r>
+        <w:rPr>
+          <w:rFonts w:ascii="Times New Roman" w:eastAsia="Times New Roman" w:hAnsi="Times New Roman" w:cs="Times New Roman"/>
+          <w:sz w:val="24"/>
+          <w:szCs w:val="24"/>
+        </w:rPr>
+        <w:t xml:space="preserve"> </w:t>
+      </w:r>
+      <w:r>
+        <w:rPr>
+          <w:rFonts w:ascii="Times New Roman" w:eastAsia="Times New Roman" w:hAnsi="Times New Roman" w:cs="Times New Roman"/>
+          <w:noProof/>
+          <w:sz w:val="24"/>
+          <w:szCs w:val="24"/>
+        </w:rPr>
+        <w:drawing>
+          <wp:inline distT="0" distB="0" distL="0" distR="0" wp14:anchorId="6769362B" wp14:editId="4A4FF5C0">
+            <wp:extent cx="600075" cy="123825"/>
+            <wp:effectExtent l="0" t="0" r="9525" b="9525"/>
+            <wp:docPr id="89" name="Picture 89" descr="C:\Users\Kaylan\Documents\GitHub\miningBelt\Sprites_JPEG\Mining Foundry\foundrySellOne.png"/>
+            <wp:cNvGraphicFramePr>
+              <a:graphicFrameLocks xmlns:a="http://schemas.openxmlformats.org/drawingml/2006/main" noChangeAspect="1"/>
+            </wp:cNvGraphicFramePr>
+            <a:graphic xmlns:a="http://schemas.openxmlformats.org/drawingml/2006/main">
+              <a:graphicData uri="http://schemas.openxmlformats.org/drawingml/2006/picture">
+                <pic:pic xmlns:pic="http://schemas.openxmlformats.org/drawingml/2006/picture">
+                  <pic:nvPicPr>
+                    <pic:cNvPr id="0" name="Picture 3" descr="C:\Users\Kaylan\Documents\GitHub\miningBelt\Sprites_JPEG\Mining Foundry\foundrySellOne.png"/>
+                    <pic:cNvPicPr>
+                      <a:picLocks noChangeAspect="1" noChangeArrowheads="1"/>
+                    </pic:cNvPicPr>
+                  </pic:nvPicPr>
+                  <pic:blipFill>
+                    <a:blip r:embed="rId10">
+                      <a:extLst>
+                        <a:ext uri="{28A0092B-C50C-407E-A947-70E740481C1C}">
+                          <a14:useLocalDpi xmlns:a14="http://schemas.microsoft.com/office/drawing/2010/main" val="0"/>
+                        </a:ext>
+                      </a:extLst>
+                    </a:blip>
+                    <a:srcRect/>
+                    <a:stretch>
+                      <a:fillRect/>
+                    </a:stretch>
+                  </pic:blipFill>
+                  <pic:spPr bwMode="auto">
+                    <a:xfrm>
+                      <a:off x="0" y="0"/>
+                      <a:ext cx="600075" cy="123825"/>
+                    </a:xfrm>
+                    <a:prstGeom prst="rect">
+                      <a:avLst/>
+                    </a:prstGeom>
+                    <a:noFill/>
+                    <a:ln>
+                      <a:noFill/>
+                    </a:ln>
+                  </pic:spPr>
+                </pic:pic>
+              </a:graphicData>
+            </a:graphic>
+          </wp:inline>
+        </w:drawing>
+      </w:r>
+    </w:p>
+    <w:p>
+      <w:pPr>
+        <w:spacing w:after="0" w:line="240" w:lineRule="auto"/>
+        <w:rPr>
+          <w:rFonts w:ascii="Times New Roman" w:eastAsia="Times New Roman" w:hAnsi="Times New Roman" w:cs="Times New Roman"/>
+          <w:sz w:val="24"/>
+          <w:szCs w:val="24"/>
+        </w:rPr>
+      </w:pPr>
+    </w:p>
+    <w:p>
+      <w:pPr>
+        <w:spacing w:after="0" w:line="240" w:lineRule="auto"/>
+        <w:rPr>
+          <w:rFonts w:ascii="Consolas" w:eastAsia="Times New Roman" w:hAnsi="Consolas" w:cs="Consolas"/>
+          <w:sz w:val="18"/>
+          <w:szCs w:val="18"/>
+        </w:rPr>
+      </w:pPr>
+      <w:r>
+        <w:rPr>
+          <w:rFonts w:ascii="Consolas" w:eastAsia="Times New Roman" w:hAnsi="Consolas" w:cs="Consolas"/>
+          <w:sz w:val="18"/>
+          <w:szCs w:val="18"/>
+        </w:rPr>
+        <w:t>-Foundry m</w:t>
+      </w:r>
+      <w:r>
+        <w:rPr>
+          <w:rFonts w:ascii="Consolas" w:eastAsia="Times New Roman" w:hAnsi="Consolas" w:cs="Consolas"/>
+          <w:sz w:val="18"/>
+          <w:szCs w:val="18"/>
+        </w:rPr>
+        <w:t xml:space="preserve">enu </w:t>
+      </w:r>
+      <w:r>
+        <w:rPr>
+          <w:rFonts w:ascii="Consolas" w:eastAsia="Times New Roman" w:hAnsi="Consolas" w:cs="Consolas"/>
+          <w:sz w:val="18"/>
+          <w:szCs w:val="18"/>
+        </w:rPr>
+        <w:t>and buttons move</w:t>
+      </w:r>
+      <w:r>
+        <w:rPr>
+          <w:rFonts w:ascii="Consolas" w:eastAsia="Times New Roman" w:hAnsi="Consolas" w:cs="Consolas"/>
+          <w:sz w:val="18"/>
+          <w:szCs w:val="18"/>
+        </w:rPr>
+        <w:t xml:space="preserve"> with player collision</w:t>
+      </w:r>
+      <w:r>
+        <w:rPr>
+          <w:rFonts w:ascii="Consolas" w:eastAsia="Times New Roman" w:hAnsi="Consolas" w:cs="Consolas"/>
+          <w:sz w:val="18"/>
+          <w:szCs w:val="18"/>
+        </w:rPr>
+        <w:t>.</w:t>
       </w:r>
     </w:p>
     <w:p>
@@ -340,7 +1111,7 @@
                     </pic:cNvPicPr>
                   </pic:nvPicPr>
                   <pic:blipFill>
-                    <a:blip r:embed="rId5">
+                    <a:blip r:embed="rId11">
                       <a:extLst>
                         <a:ext uri="{28A0092B-C50C-407E-A947-70E740481C1C}">
                           <a14:useLocalDpi xmlns:a14="http://schemas.microsoft.com/office/drawing/2010/main" val="0"/>
@@ -414,7 +1185,7 @@
                     </pic:cNvPicPr>
                   </pic:nvPicPr>
                   <pic:blipFill>
-                    <a:blip r:embed="rId6">
+                    <a:blip r:embed="rId12">
                       <a:extLst>
                         <a:ext uri="{28A0092B-C50C-407E-A947-70E740481C1C}">
                           <a14:useLocalDpi xmlns:a14="http://schemas.microsoft.com/office/drawing/2010/main" val="0"/>
@@ -508,6 +1279,7 @@
           <w:sz w:val="18"/>
           <w:szCs w:val="18"/>
         </w:rPr>
+        <w:lastRenderedPageBreak/>
         <w:drawing>
           <wp:inline distT="0" distB="0" distL="0" distR="0">
             <wp:extent cx="1219200" cy="1219200"/>
@@ -526,7 +1298,7 @@
                     </pic:cNvPicPr>
                   </pic:nvPicPr>
                   <pic:blipFill>
-                    <a:blip r:embed="rId7">
+                    <a:blip r:embed="rId13">
                       <a:extLst>
                         <a:ext uri="{28A0092B-C50C-407E-A947-70E740481C1C}">
                           <a14:useLocalDpi xmlns:a14="http://schemas.microsoft.com/office/drawing/2010/main" val="0"/>
@@ -630,7 +1402,7 @@
                     </pic:cNvPicPr>
                   </pic:nvPicPr>
                   <pic:blipFill>
-                    <a:blip r:embed="rId8">
+                    <a:blip r:embed="rId14">
                       <a:extLst>
                         <a:ext uri="{28A0092B-C50C-407E-A947-70E740481C1C}">
                           <a14:useLocalDpi xmlns:a14="http://schemas.microsoft.com/office/drawing/2010/main" val="0"/>
@@ -796,7 +1568,7 @@
                     </pic:cNvPicPr>
                   </pic:nvPicPr>
                   <pic:blipFill>
-                    <a:blip r:embed="rId9">
+                    <a:blip r:embed="rId15">
                       <a:extLst>
                         <a:ext uri="{28A0092B-C50C-407E-A947-70E740481C1C}">
                           <a14:useLocalDpi xmlns:a14="http://schemas.microsoft.com/office/drawing/2010/main" val="0"/>
@@ -1229,6 +2001,7 @@
           <w:sz w:val="20"/>
           <w:szCs w:val="20"/>
         </w:rPr>
+        <w:lastRenderedPageBreak/>
         <w:t xml:space="preserve">-Made </w:t>
       </w:r>
       <w:proofErr w:type="spellStart"/>
@@ -3419,7 +4192,7 @@
                     </pic:cNvPicPr>
                   </pic:nvPicPr>
                   <pic:blipFill>
-                    <a:blip r:embed="rId10">
+                    <a:blip r:embed="rId16">
                       <a:extLst>
                         <a:ext uri="{28A0092B-C50C-407E-A947-70E740481C1C}">
                           <a14:useLocalDpi xmlns:a14="http://schemas.microsoft.com/office/drawing/2010/main" val="0"/>
@@ -3483,7 +4256,7 @@
                     </pic:cNvPicPr>
                   </pic:nvPicPr>
                   <pic:blipFill>
-                    <a:blip r:embed="rId11">
+                    <a:blip r:embed="rId17">
                       <a:extLst>
                         <a:ext uri="{28A0092B-C50C-407E-A947-70E740481C1C}">
                           <a14:useLocalDpi xmlns:a14="http://schemas.microsoft.com/office/drawing/2010/main" val="0"/>
@@ -3547,7 +4320,7 @@
                     </pic:cNvPicPr>
                   </pic:nvPicPr>
                   <pic:blipFill>
-                    <a:blip r:embed="rId12">
+                    <a:blip r:embed="rId18">
                       <a:extLst>
                         <a:ext uri="{28A0092B-C50C-407E-A947-70E740481C1C}">
                           <a14:useLocalDpi xmlns:a14="http://schemas.microsoft.com/office/drawing/2010/main" val="0"/>
@@ -3611,7 +4384,7 @@
                     </pic:cNvPicPr>
                   </pic:nvPicPr>
                   <pic:blipFill>
-                    <a:blip r:embed="rId13">
+                    <a:blip r:embed="rId19">
                       <a:extLst>
                         <a:ext uri="{28A0092B-C50C-407E-A947-70E740481C1C}">
                           <a14:useLocalDpi xmlns:a14="http://schemas.microsoft.com/office/drawing/2010/main" val="0"/>
@@ -3675,7 +4448,7 @@
                     </pic:cNvPicPr>
                   </pic:nvPicPr>
                   <pic:blipFill>
-                    <a:blip r:embed="rId14">
+                    <a:blip r:embed="rId20">
                       <a:extLst>
                         <a:ext uri="{28A0092B-C50C-407E-A947-70E740481C1C}">
                           <a14:useLocalDpi xmlns:a14="http://schemas.microsoft.com/office/drawing/2010/main" val="0"/>
@@ -3739,7 +4512,7 @@
                     </pic:cNvPicPr>
                   </pic:nvPicPr>
                   <pic:blipFill>
-                    <a:blip r:embed="rId15">
+                    <a:blip r:embed="rId21">
                       <a:extLst>
                         <a:ext uri="{28A0092B-C50C-407E-A947-70E740481C1C}">
                           <a14:useLocalDpi xmlns:a14="http://schemas.microsoft.com/office/drawing/2010/main" val="0"/>
@@ -3803,7 +4576,7 @@
                     </pic:cNvPicPr>
                   </pic:nvPicPr>
                   <pic:blipFill>
-                    <a:blip r:embed="rId16">
+                    <a:blip r:embed="rId22">
                       <a:extLst>
                         <a:ext uri="{28A0092B-C50C-407E-A947-70E740481C1C}">
                           <a14:useLocalDpi xmlns:a14="http://schemas.microsoft.com/office/drawing/2010/main" val="0"/>
@@ -3867,7 +4640,7 @@
                     </pic:cNvPicPr>
                   </pic:nvPicPr>
                   <pic:blipFill>
-                    <a:blip r:embed="rId17">
+                    <a:blip r:embed="rId23">
                       <a:extLst>
                         <a:ext uri="{28A0092B-C50C-407E-A947-70E740481C1C}">
                           <a14:useLocalDpi xmlns:a14="http://schemas.microsoft.com/office/drawing/2010/main" val="0"/>
@@ -4562,463 +5335,463 @@
           <w:sz w:val="20"/>
           <w:szCs w:val="20"/>
         </w:rPr>
+        <w:t>//Sprite Count: 126</w:t>
+      </w:r>
+    </w:p>
+    <w:p>
+      <w:pPr>
+        <w:spacing w:after="0" w:line="240" w:lineRule="auto"/>
+        <w:rPr>
+          <w:rFonts w:ascii="Times New Roman" w:eastAsia="Times New Roman" w:hAnsi="Times New Roman" w:cs="Times New Roman"/>
+          <w:sz w:val="24"/>
+          <w:szCs w:val="24"/>
+        </w:rPr>
+      </w:pPr>
+    </w:p>
+    <w:p>
+      <w:pPr>
+        <w:spacing w:after="0" w:line="240" w:lineRule="auto"/>
+        <w:rPr>
+          <w:rFonts w:ascii="Consolas" w:eastAsia="Times New Roman" w:hAnsi="Consolas" w:cs="Consolas"/>
+          <w:sz w:val="20"/>
+          <w:szCs w:val="20"/>
+        </w:rPr>
+      </w:pPr>
+      <w:r>
+        <w:rPr>
+          <w:rFonts w:ascii="Consolas" w:eastAsia="Times New Roman" w:hAnsi="Consolas" w:cs="Consolas"/>
+        </w:rPr>
+        <w:t>-</w:t>
+      </w:r>
+      <w:r>
+        <w:rPr>
+          <w:rFonts w:ascii="Consolas" w:eastAsia="Times New Roman" w:hAnsi="Consolas" w:cs="Consolas"/>
+          <w:sz w:val="20"/>
+          <w:szCs w:val="20"/>
+        </w:rPr>
+        <w:t>Working on weapon</w:t>
+      </w:r>
+      <w:r>
+        <w:rPr>
+          <w:rFonts w:ascii="Consolas" w:eastAsia="Times New Roman" w:hAnsi="Consolas" w:cs="Consolas"/>
+        </w:rPr>
+        <w:t xml:space="preserve"> </w:t>
+      </w:r>
+      <w:r>
+        <w:rPr>
+          <w:rFonts w:ascii="Consolas" w:eastAsia="Times New Roman" w:hAnsi="Consolas" w:cs="Consolas"/>
+          <w:sz w:val="20"/>
+          <w:szCs w:val="20"/>
+        </w:rPr>
+        <w:t>equipping and smart item storage.</w:t>
+      </w:r>
+    </w:p>
+    <w:p>
+      <w:pPr>
+        <w:spacing w:after="0" w:line="240" w:lineRule="auto"/>
+        <w:rPr>
+          <w:rFonts w:ascii="Consolas" w:eastAsia="Times New Roman" w:hAnsi="Consolas" w:cs="Consolas"/>
+          <w:sz w:val="20"/>
+          <w:szCs w:val="20"/>
+        </w:rPr>
+      </w:pPr>
+    </w:p>
+    <w:p>
+      <w:pPr>
+        <w:spacing w:after="0" w:line="240" w:lineRule="auto"/>
+        <w:rPr>
+          <w:rFonts w:ascii="Consolas" w:eastAsia="Times New Roman" w:hAnsi="Consolas" w:cs="Consolas"/>
+          <w:sz w:val="20"/>
+          <w:szCs w:val="20"/>
+        </w:rPr>
+      </w:pPr>
+      <w:r>
+        <w:rPr>
+          <w:rFonts w:ascii="Consolas" w:eastAsia="Times New Roman" w:hAnsi="Consolas" w:cs="Consolas"/>
+          <w:sz w:val="20"/>
+          <w:szCs w:val="20"/>
+        </w:rPr>
+        <w:t>-Inventory smart stacks! Whatever space is open will take an unequipped item</w:t>
+      </w:r>
+      <w:r>
+        <w:rPr>
+          <w:rFonts w:ascii="Consolas" w:eastAsia="Times New Roman" w:hAnsi="Consolas" w:cs="Consolas"/>
+          <w:sz w:val="20"/>
+          <w:szCs w:val="20"/>
+        </w:rPr>
+        <w:t xml:space="preserve"> or item from store.</w:t>
+      </w:r>
+    </w:p>
+    <w:p>
+      <w:pPr>
+        <w:spacing w:after="0" w:line="240" w:lineRule="auto"/>
+        <w:rPr>
+          <w:rFonts w:ascii="Consolas" w:eastAsia="Times New Roman" w:hAnsi="Consolas" w:cs="Consolas"/>
+          <w:sz w:val="20"/>
+          <w:szCs w:val="20"/>
+        </w:rPr>
+      </w:pPr>
+    </w:p>
+    <w:p>
+      <w:pPr>
+        <w:spacing w:after="0" w:line="240" w:lineRule="auto"/>
+        <w:rPr>
+          <w:rFonts w:ascii="Consolas" w:eastAsia="Times New Roman" w:hAnsi="Consolas" w:cs="Consolas"/>
+          <w:sz w:val="20"/>
+          <w:szCs w:val="20"/>
+        </w:rPr>
+      </w:pPr>
+      <w:r>
+        <w:rPr>
+          <w:rFonts w:ascii="Consolas" w:eastAsia="Times New Roman" w:hAnsi="Consolas" w:cs="Consolas"/>
+          <w:sz w:val="20"/>
+          <w:szCs w:val="20"/>
+        </w:rPr>
+        <w:t xml:space="preserve">-Learned Arrays for </w:t>
+      </w:r>
+      <w:proofErr w:type="spellStart"/>
+      <w:r>
+        <w:rPr>
+          <w:rFonts w:ascii="Consolas" w:eastAsia="Times New Roman" w:hAnsi="Consolas" w:cs="Consolas"/>
+          <w:sz w:val="20"/>
+          <w:szCs w:val="20"/>
+        </w:rPr>
+        <w:t>GameObjects</w:t>
+      </w:r>
+      <w:proofErr w:type="spellEnd"/>
+      <w:r>
+        <w:rPr>
+          <w:rFonts w:ascii="Consolas" w:eastAsia="Times New Roman" w:hAnsi="Consolas" w:cs="Consolas"/>
+          <w:sz w:val="20"/>
+          <w:szCs w:val="20"/>
+        </w:rPr>
+        <w:t xml:space="preserve">. Will be changing scripts to array format. Currently initializing tons of variables. </w:t>
+      </w:r>
+      <w:proofErr w:type="spellStart"/>
+      <w:r>
+        <w:rPr>
+          <w:rFonts w:ascii="Consolas" w:eastAsia="Times New Roman" w:hAnsi="Consolas" w:cs="Consolas"/>
+          <w:sz w:val="20"/>
+          <w:szCs w:val="20"/>
+        </w:rPr>
+        <w:t>particleDestroy</w:t>
+      </w:r>
+      <w:proofErr w:type="spellEnd"/>
+      <w:r>
+        <w:rPr>
+          <w:rFonts w:ascii="Consolas" w:eastAsia="Times New Roman" w:hAnsi="Consolas" w:cs="Consolas"/>
+          <w:sz w:val="20"/>
+          <w:szCs w:val="20"/>
+        </w:rPr>
+        <w:t xml:space="preserve"> really needs to change, very redundant.</w:t>
+      </w:r>
+    </w:p>
+    <w:p>
+      <w:pPr>
+        <w:spacing w:after="0" w:line="240" w:lineRule="auto"/>
+        <w:rPr>
+          <w:rFonts w:ascii="Times New Roman" w:eastAsia="Times New Roman" w:hAnsi="Times New Roman" w:cs="Times New Roman"/>
+          <w:sz w:val="24"/>
+          <w:szCs w:val="24"/>
+        </w:rPr>
+      </w:pPr>
+    </w:p>
+    <w:p>
+      <w:pPr>
+        <w:spacing w:after="0" w:line="240" w:lineRule="auto"/>
+        <w:rPr>
+          <w:rFonts w:ascii="Times New Roman" w:eastAsia="Times New Roman" w:hAnsi="Times New Roman" w:cs="Times New Roman"/>
+          <w:sz w:val="24"/>
+          <w:szCs w:val="24"/>
+        </w:rPr>
+      </w:pPr>
+      <w:r>
+        <w:rPr>
+          <w:rFonts w:ascii="Impact" w:eastAsia="Times New Roman" w:hAnsi="Impact" w:cs="Times New Roman"/>
+          <w:color w:val="000000"/>
+          <w:sz w:val="20"/>
+          <w:szCs w:val="20"/>
+        </w:rPr>
+        <w:t>//03/17/2017</w:t>
+      </w:r>
+    </w:p>
+    <w:p>
+      <w:pPr>
+        <w:spacing w:after="0" w:line="240" w:lineRule="auto"/>
+        <w:rPr>
+          <w:rFonts w:ascii="Times New Roman" w:eastAsia="Times New Roman" w:hAnsi="Times New Roman" w:cs="Times New Roman"/>
+          <w:sz w:val="24"/>
+          <w:szCs w:val="24"/>
+        </w:rPr>
+      </w:pPr>
+      <w:r>
+        <w:rPr>
+          <w:rFonts w:ascii="Impact" w:eastAsia="Times New Roman" w:hAnsi="Impact" w:cs="Times New Roman"/>
+          <w:color w:val="000000"/>
+          <w:sz w:val="20"/>
+          <w:szCs w:val="20"/>
+        </w:rPr>
+        <w:t xml:space="preserve">//4:00PM - 4:30PM 7:00PM </w:t>
+      </w:r>
+      <w:r>
+        <w:rPr>
+          <w:rFonts w:ascii="Impact" w:eastAsia="Times New Roman" w:hAnsi="Impact" w:cs="Times New Roman"/>
+          <w:color w:val="000000"/>
+          <w:sz w:val="20"/>
+          <w:szCs w:val="20"/>
+        </w:rPr>
+        <w:t>–</w:t>
+      </w:r>
+      <w:r>
+        <w:rPr>
+          <w:rFonts w:ascii="Impact" w:eastAsia="Times New Roman" w:hAnsi="Impact" w:cs="Times New Roman"/>
+          <w:color w:val="000000"/>
+          <w:sz w:val="20"/>
+          <w:szCs w:val="20"/>
+        </w:rPr>
+        <w:t xml:space="preserve"> </w:t>
+      </w:r>
+      <w:r>
+        <w:rPr>
+          <w:rFonts w:ascii="Impact" w:eastAsia="Times New Roman" w:hAnsi="Impact" w:cs="Times New Roman"/>
+          <w:color w:val="000000"/>
+          <w:sz w:val="20"/>
+          <w:szCs w:val="20"/>
+        </w:rPr>
+        <w:t>8:30PM</w:t>
+      </w:r>
+    </w:p>
+    <w:p>
+      <w:pPr>
+        <w:spacing w:after="0" w:line="240" w:lineRule="auto"/>
+        <w:rPr>
+          <w:rFonts w:ascii="Times New Roman" w:eastAsia="Times New Roman" w:hAnsi="Times New Roman" w:cs="Times New Roman"/>
+          <w:sz w:val="24"/>
+          <w:szCs w:val="24"/>
+        </w:rPr>
+      </w:pPr>
+      <w:r>
+        <w:rPr>
+          <w:rFonts w:ascii="Impact" w:eastAsia="Times New Roman" w:hAnsi="Impact" w:cs="Times New Roman"/>
+          <w:color w:val="000000"/>
+          <w:sz w:val="20"/>
+          <w:szCs w:val="20"/>
+        </w:rPr>
+        <w:t>//Sprite Count: 126</w:t>
+      </w:r>
+    </w:p>
+    <w:p>
+      <w:pPr>
+        <w:spacing w:after="0" w:line="240" w:lineRule="auto"/>
+        <w:rPr>
+          <w:rFonts w:ascii="Times New Roman" w:eastAsia="Times New Roman" w:hAnsi="Times New Roman" w:cs="Times New Roman"/>
+          <w:sz w:val="24"/>
+          <w:szCs w:val="24"/>
+        </w:rPr>
+      </w:pPr>
+    </w:p>
+    <w:p>
+      <w:pPr>
+        <w:spacing w:after="0" w:line="240" w:lineRule="auto"/>
+        <w:rPr>
+          <w:rFonts w:ascii="Times New Roman" w:eastAsia="Times New Roman" w:hAnsi="Times New Roman" w:cs="Times New Roman"/>
+          <w:sz w:val="24"/>
+          <w:szCs w:val="24"/>
+        </w:rPr>
+      </w:pPr>
+      <w:r>
+        <w:rPr>
+          <w:rFonts w:ascii="Consolas" w:eastAsia="Times New Roman" w:hAnsi="Consolas" w:cs="Consolas"/>
+          <w:color w:val="000000"/>
+          <w:sz w:val="20"/>
+          <w:szCs w:val="20"/>
+        </w:rPr>
+        <w:t xml:space="preserve">-Multiplied all transforms by </w:t>
+      </w:r>
+      <w:proofErr w:type="spellStart"/>
+      <w:r>
+        <w:rPr>
+          <w:rFonts w:ascii="Consolas" w:eastAsia="Times New Roman" w:hAnsi="Consolas" w:cs="Consolas"/>
+          <w:color w:val="000000"/>
+          <w:sz w:val="20"/>
+          <w:szCs w:val="20"/>
+        </w:rPr>
+        <w:t>Time.deltaTime</w:t>
+      </w:r>
+      <w:proofErr w:type="spellEnd"/>
+      <w:r>
+        <w:rPr>
+          <w:rFonts w:ascii="Consolas" w:eastAsia="Times New Roman" w:hAnsi="Consolas" w:cs="Consolas"/>
+          <w:color w:val="000000"/>
+          <w:sz w:val="20"/>
+          <w:szCs w:val="20"/>
+        </w:rPr>
+        <w:t xml:space="preserve"> to fix builds. Standalone was running </w:t>
+      </w:r>
+      <w:proofErr w:type="spellStart"/>
+      <w:r>
+        <w:rPr>
+          <w:rFonts w:ascii="Consolas" w:eastAsia="Times New Roman" w:hAnsi="Consolas" w:cs="Consolas"/>
+          <w:color w:val="000000"/>
+          <w:sz w:val="20"/>
+          <w:szCs w:val="20"/>
+        </w:rPr>
+        <w:t>super fast</w:t>
+      </w:r>
+      <w:proofErr w:type="spellEnd"/>
+      <w:r>
+        <w:rPr>
+          <w:rFonts w:ascii="Consolas" w:eastAsia="Times New Roman" w:hAnsi="Consolas" w:cs="Consolas"/>
+          <w:color w:val="000000"/>
+          <w:sz w:val="20"/>
+          <w:szCs w:val="20"/>
+        </w:rPr>
+        <w:t xml:space="preserve"> on some computers.</w:t>
+      </w:r>
+    </w:p>
+    <w:p>
+      <w:pPr>
+        <w:spacing w:after="0" w:line="240" w:lineRule="auto"/>
+        <w:rPr>
+          <w:rFonts w:ascii="Times New Roman" w:eastAsia="Times New Roman" w:hAnsi="Times New Roman" w:cs="Times New Roman"/>
+          <w:sz w:val="24"/>
+          <w:szCs w:val="24"/>
+        </w:rPr>
+      </w:pPr>
+    </w:p>
+    <w:p>
+      <w:pPr>
+        <w:spacing w:after="0" w:line="240" w:lineRule="auto"/>
+        <w:rPr>
+          <w:rFonts w:ascii="Times New Roman" w:eastAsia="Times New Roman" w:hAnsi="Times New Roman" w:cs="Times New Roman"/>
+          <w:sz w:val="24"/>
+          <w:szCs w:val="24"/>
+        </w:rPr>
+      </w:pPr>
+      <w:r>
+        <w:rPr>
+          <w:rFonts w:ascii="Consolas" w:eastAsia="Times New Roman" w:hAnsi="Consolas" w:cs="Consolas"/>
+          <w:color w:val="000000"/>
+          <w:sz w:val="20"/>
+          <w:szCs w:val="20"/>
+        </w:rPr>
+        <w:t xml:space="preserve">-Setting up a GitHub for </w:t>
+      </w:r>
+      <w:proofErr w:type="spellStart"/>
+      <w:r>
+        <w:rPr>
+          <w:rFonts w:ascii="Consolas" w:eastAsia="Times New Roman" w:hAnsi="Consolas" w:cs="Consolas"/>
+          <w:color w:val="000000"/>
+          <w:sz w:val="20"/>
+          <w:szCs w:val="20"/>
+        </w:rPr>
+        <w:t>miningBelt</w:t>
+      </w:r>
+      <w:proofErr w:type="spellEnd"/>
+      <w:r>
+        <w:rPr>
+          <w:rFonts w:ascii="Consolas" w:eastAsia="Times New Roman" w:hAnsi="Consolas" w:cs="Consolas"/>
+          <w:color w:val="000000"/>
+          <w:sz w:val="20"/>
+          <w:szCs w:val="20"/>
+        </w:rPr>
+        <w:t>.</w:t>
+      </w:r>
+    </w:p>
+    <w:p>
+      <w:pPr>
+        <w:spacing w:after="0" w:line="240" w:lineRule="auto"/>
+        <w:rPr>
+          <w:rFonts w:ascii="Times New Roman" w:eastAsia="Times New Roman" w:hAnsi="Times New Roman" w:cs="Times New Roman"/>
+          <w:sz w:val="24"/>
+          <w:szCs w:val="24"/>
+        </w:rPr>
+      </w:pPr>
+    </w:p>
+    <w:p>
+      <w:pPr>
+        <w:spacing w:after="0" w:line="240" w:lineRule="auto"/>
+        <w:rPr>
+          <w:rFonts w:ascii="Times New Roman" w:eastAsia="Times New Roman" w:hAnsi="Times New Roman" w:cs="Times New Roman"/>
+          <w:sz w:val="24"/>
+          <w:szCs w:val="24"/>
+        </w:rPr>
+      </w:pPr>
+      <w:r>
+        <w:rPr>
+          <w:rFonts w:ascii="Impact" w:eastAsia="Times New Roman" w:hAnsi="Impact" w:cs="Times New Roman"/>
+          <w:color w:val="000000"/>
+          <w:sz w:val="20"/>
+          <w:szCs w:val="20"/>
+        </w:rPr>
+        <w:t>//03/16/2017</w:t>
+      </w:r>
+    </w:p>
+    <w:p>
+      <w:pPr>
+        <w:spacing w:after="0" w:line="240" w:lineRule="auto"/>
+        <w:rPr>
+          <w:rFonts w:ascii="Times New Roman" w:eastAsia="Times New Roman" w:hAnsi="Times New Roman" w:cs="Times New Roman"/>
+          <w:sz w:val="24"/>
+          <w:szCs w:val="24"/>
+        </w:rPr>
+      </w:pPr>
+      <w:r>
+        <w:rPr>
+          <w:rFonts w:ascii="Impact" w:eastAsia="Times New Roman" w:hAnsi="Impact" w:cs="Times New Roman"/>
+          <w:color w:val="000000"/>
+          <w:sz w:val="20"/>
+          <w:szCs w:val="20"/>
+        </w:rPr>
+        <w:t>//8:00AM - 9:00AM</w:t>
+      </w:r>
+    </w:p>
+    <w:p>
+      <w:pPr>
+        <w:spacing w:after="0" w:line="240" w:lineRule="auto"/>
+        <w:rPr>
+          <w:rFonts w:ascii="Times New Roman" w:eastAsia="Times New Roman" w:hAnsi="Times New Roman" w:cs="Times New Roman"/>
+          <w:sz w:val="24"/>
+          <w:szCs w:val="24"/>
+        </w:rPr>
+      </w:pPr>
+      <w:r>
+        <w:rPr>
+          <w:rFonts w:ascii="Impact" w:eastAsia="Times New Roman" w:hAnsi="Impact" w:cs="Times New Roman"/>
+          <w:color w:val="000000"/>
+          <w:sz w:val="20"/>
+          <w:szCs w:val="20"/>
+        </w:rPr>
+        <w:t>//Sprite Count: 126</w:t>
+      </w:r>
+    </w:p>
+    <w:p>
+      <w:pPr>
+        <w:spacing w:after="0" w:line="240" w:lineRule="auto"/>
+        <w:rPr>
+          <w:rFonts w:ascii="Times New Roman" w:eastAsia="Times New Roman" w:hAnsi="Times New Roman" w:cs="Times New Roman"/>
+          <w:sz w:val="24"/>
+          <w:szCs w:val="24"/>
+        </w:rPr>
+      </w:pPr>
+    </w:p>
+    <w:p>
+      <w:pPr>
+        <w:spacing w:after="0" w:line="240" w:lineRule="auto"/>
+        <w:rPr>
+          <w:rFonts w:ascii="Times New Roman" w:eastAsia="Times New Roman" w:hAnsi="Times New Roman" w:cs="Times New Roman"/>
+          <w:sz w:val="24"/>
+          <w:szCs w:val="24"/>
+        </w:rPr>
+      </w:pPr>
+      <w:r>
+        <w:rPr>
+          <w:rFonts w:ascii="Consolas" w:eastAsia="Times New Roman" w:hAnsi="Consolas" w:cs="Consolas"/>
+          <w:color w:val="000000"/>
+          <w:sz w:val="20"/>
+          <w:szCs w:val="20"/>
+        </w:rPr>
         <w:lastRenderedPageBreak/>
-        <w:t>//Sprite Count: 126</w:t>
-      </w:r>
-    </w:p>
-    <w:p>
-      <w:pPr>
-        <w:spacing w:after="0" w:line="240" w:lineRule="auto"/>
-        <w:rPr>
-          <w:rFonts w:ascii="Times New Roman" w:eastAsia="Times New Roman" w:hAnsi="Times New Roman" w:cs="Times New Roman"/>
-          <w:sz w:val="24"/>
-          <w:szCs w:val="24"/>
-        </w:rPr>
-      </w:pPr>
-    </w:p>
-    <w:p>
-      <w:pPr>
-        <w:spacing w:after="0" w:line="240" w:lineRule="auto"/>
-        <w:rPr>
-          <w:rFonts w:ascii="Consolas" w:eastAsia="Times New Roman" w:hAnsi="Consolas" w:cs="Consolas"/>
-          <w:sz w:val="20"/>
-          <w:szCs w:val="20"/>
-        </w:rPr>
-      </w:pPr>
-      <w:r>
-        <w:rPr>
-          <w:rFonts w:ascii="Consolas" w:eastAsia="Times New Roman" w:hAnsi="Consolas" w:cs="Consolas"/>
-        </w:rPr>
-        <w:t>-</w:t>
-      </w:r>
-      <w:r>
-        <w:rPr>
-          <w:rFonts w:ascii="Consolas" w:eastAsia="Times New Roman" w:hAnsi="Consolas" w:cs="Consolas"/>
-          <w:sz w:val="20"/>
-          <w:szCs w:val="20"/>
-        </w:rPr>
-        <w:t>Working on weapon</w:t>
-      </w:r>
-      <w:r>
-        <w:rPr>
-          <w:rFonts w:ascii="Consolas" w:eastAsia="Times New Roman" w:hAnsi="Consolas" w:cs="Consolas"/>
-        </w:rPr>
-        <w:t xml:space="preserve"> </w:t>
-      </w:r>
-      <w:r>
-        <w:rPr>
-          <w:rFonts w:ascii="Consolas" w:eastAsia="Times New Roman" w:hAnsi="Consolas" w:cs="Consolas"/>
-          <w:sz w:val="20"/>
-          <w:szCs w:val="20"/>
-        </w:rPr>
-        <w:t>equipping and smart item storage.</w:t>
-      </w:r>
-    </w:p>
-    <w:p>
-      <w:pPr>
-        <w:spacing w:after="0" w:line="240" w:lineRule="auto"/>
-        <w:rPr>
-          <w:rFonts w:ascii="Consolas" w:eastAsia="Times New Roman" w:hAnsi="Consolas" w:cs="Consolas"/>
-          <w:sz w:val="20"/>
-          <w:szCs w:val="20"/>
-        </w:rPr>
-      </w:pPr>
-    </w:p>
-    <w:p>
-      <w:pPr>
-        <w:spacing w:after="0" w:line="240" w:lineRule="auto"/>
-        <w:rPr>
-          <w:rFonts w:ascii="Consolas" w:eastAsia="Times New Roman" w:hAnsi="Consolas" w:cs="Consolas"/>
-          <w:sz w:val="20"/>
-          <w:szCs w:val="20"/>
-        </w:rPr>
-      </w:pPr>
-      <w:r>
-        <w:rPr>
-          <w:rFonts w:ascii="Consolas" w:eastAsia="Times New Roman" w:hAnsi="Consolas" w:cs="Consolas"/>
-          <w:sz w:val="20"/>
-          <w:szCs w:val="20"/>
-        </w:rPr>
-        <w:t>-Inventory smart stacks! Whatever space is open will take an unequipped item</w:t>
-      </w:r>
-      <w:r>
-        <w:rPr>
-          <w:rFonts w:ascii="Consolas" w:eastAsia="Times New Roman" w:hAnsi="Consolas" w:cs="Consolas"/>
-          <w:sz w:val="20"/>
-          <w:szCs w:val="20"/>
-        </w:rPr>
-        <w:t xml:space="preserve"> or item from store.</w:t>
-      </w:r>
-    </w:p>
-    <w:p>
-      <w:pPr>
-        <w:spacing w:after="0" w:line="240" w:lineRule="auto"/>
-        <w:rPr>
-          <w:rFonts w:ascii="Consolas" w:eastAsia="Times New Roman" w:hAnsi="Consolas" w:cs="Consolas"/>
-          <w:sz w:val="20"/>
-          <w:szCs w:val="20"/>
-        </w:rPr>
-      </w:pPr>
-    </w:p>
-    <w:p>
-      <w:pPr>
-        <w:spacing w:after="0" w:line="240" w:lineRule="auto"/>
-        <w:rPr>
-          <w:rFonts w:ascii="Consolas" w:eastAsia="Times New Roman" w:hAnsi="Consolas" w:cs="Consolas"/>
-          <w:sz w:val="20"/>
-          <w:szCs w:val="20"/>
-        </w:rPr>
-      </w:pPr>
-      <w:r>
-        <w:rPr>
-          <w:rFonts w:ascii="Consolas" w:eastAsia="Times New Roman" w:hAnsi="Consolas" w:cs="Consolas"/>
-          <w:sz w:val="20"/>
-          <w:szCs w:val="20"/>
-        </w:rPr>
-        <w:t xml:space="preserve">-Learned Arrays for </w:t>
-      </w:r>
-      <w:proofErr w:type="spellStart"/>
-      <w:r>
-        <w:rPr>
-          <w:rFonts w:ascii="Consolas" w:eastAsia="Times New Roman" w:hAnsi="Consolas" w:cs="Consolas"/>
-          <w:sz w:val="20"/>
-          <w:szCs w:val="20"/>
-        </w:rPr>
-        <w:t>GameObjects</w:t>
-      </w:r>
-      <w:proofErr w:type="spellEnd"/>
-      <w:r>
-        <w:rPr>
-          <w:rFonts w:ascii="Consolas" w:eastAsia="Times New Roman" w:hAnsi="Consolas" w:cs="Consolas"/>
-          <w:sz w:val="20"/>
-          <w:szCs w:val="20"/>
-        </w:rPr>
-        <w:t xml:space="preserve">. Will be changing scripts to array format. Currently initializing tons of variables. </w:t>
-      </w:r>
-      <w:proofErr w:type="spellStart"/>
-      <w:r>
-        <w:rPr>
-          <w:rFonts w:ascii="Consolas" w:eastAsia="Times New Roman" w:hAnsi="Consolas" w:cs="Consolas"/>
-          <w:sz w:val="20"/>
-          <w:szCs w:val="20"/>
-        </w:rPr>
-        <w:t>particleDestroy</w:t>
-      </w:r>
-      <w:proofErr w:type="spellEnd"/>
-      <w:r>
-        <w:rPr>
-          <w:rFonts w:ascii="Consolas" w:eastAsia="Times New Roman" w:hAnsi="Consolas" w:cs="Consolas"/>
-          <w:sz w:val="20"/>
-          <w:szCs w:val="20"/>
-        </w:rPr>
-        <w:t xml:space="preserve"> really needs to change, very redundant.</w:t>
-      </w:r>
-    </w:p>
-    <w:p>
-      <w:pPr>
-        <w:spacing w:after="0" w:line="240" w:lineRule="auto"/>
-        <w:rPr>
-          <w:rFonts w:ascii="Times New Roman" w:eastAsia="Times New Roman" w:hAnsi="Times New Roman" w:cs="Times New Roman"/>
-          <w:sz w:val="24"/>
-          <w:szCs w:val="24"/>
-        </w:rPr>
-      </w:pPr>
-    </w:p>
-    <w:p>
-      <w:pPr>
-        <w:spacing w:after="0" w:line="240" w:lineRule="auto"/>
-        <w:rPr>
-          <w:rFonts w:ascii="Times New Roman" w:eastAsia="Times New Roman" w:hAnsi="Times New Roman" w:cs="Times New Roman"/>
-          <w:sz w:val="24"/>
-          <w:szCs w:val="24"/>
-        </w:rPr>
-      </w:pPr>
-      <w:r>
-        <w:rPr>
-          <w:rFonts w:ascii="Impact" w:eastAsia="Times New Roman" w:hAnsi="Impact" w:cs="Times New Roman"/>
-          <w:color w:val="000000"/>
-          <w:sz w:val="20"/>
-          <w:szCs w:val="20"/>
-        </w:rPr>
-        <w:t>//03/17/2017</w:t>
-      </w:r>
-    </w:p>
-    <w:p>
-      <w:pPr>
-        <w:spacing w:after="0" w:line="240" w:lineRule="auto"/>
-        <w:rPr>
-          <w:rFonts w:ascii="Times New Roman" w:eastAsia="Times New Roman" w:hAnsi="Times New Roman" w:cs="Times New Roman"/>
-          <w:sz w:val="24"/>
-          <w:szCs w:val="24"/>
-        </w:rPr>
-      </w:pPr>
-      <w:r>
-        <w:rPr>
-          <w:rFonts w:ascii="Impact" w:eastAsia="Times New Roman" w:hAnsi="Impact" w:cs="Times New Roman"/>
-          <w:color w:val="000000"/>
-          <w:sz w:val="20"/>
-          <w:szCs w:val="20"/>
-        </w:rPr>
-        <w:t xml:space="preserve">//4:00PM - 4:30PM 7:00PM </w:t>
-      </w:r>
-      <w:r>
-        <w:rPr>
-          <w:rFonts w:ascii="Impact" w:eastAsia="Times New Roman" w:hAnsi="Impact" w:cs="Times New Roman"/>
-          <w:color w:val="000000"/>
-          <w:sz w:val="20"/>
-          <w:szCs w:val="20"/>
-        </w:rPr>
-        <w:t>–</w:t>
-      </w:r>
-      <w:r>
-        <w:rPr>
-          <w:rFonts w:ascii="Impact" w:eastAsia="Times New Roman" w:hAnsi="Impact" w:cs="Times New Roman"/>
-          <w:color w:val="000000"/>
-          <w:sz w:val="20"/>
-          <w:szCs w:val="20"/>
-        </w:rPr>
-        <w:t xml:space="preserve"> </w:t>
-      </w:r>
-      <w:r>
-        <w:rPr>
-          <w:rFonts w:ascii="Impact" w:eastAsia="Times New Roman" w:hAnsi="Impact" w:cs="Times New Roman"/>
-          <w:color w:val="000000"/>
-          <w:sz w:val="20"/>
-          <w:szCs w:val="20"/>
-        </w:rPr>
-        <w:t>8:30PM</w:t>
-      </w:r>
-    </w:p>
-    <w:p>
-      <w:pPr>
-        <w:spacing w:after="0" w:line="240" w:lineRule="auto"/>
-        <w:rPr>
-          <w:rFonts w:ascii="Times New Roman" w:eastAsia="Times New Roman" w:hAnsi="Times New Roman" w:cs="Times New Roman"/>
-          <w:sz w:val="24"/>
-          <w:szCs w:val="24"/>
-        </w:rPr>
-      </w:pPr>
-      <w:r>
-        <w:rPr>
-          <w:rFonts w:ascii="Impact" w:eastAsia="Times New Roman" w:hAnsi="Impact" w:cs="Times New Roman"/>
-          <w:color w:val="000000"/>
-          <w:sz w:val="20"/>
-          <w:szCs w:val="20"/>
-        </w:rPr>
-        <w:t>//Sprite Count: 126</w:t>
-      </w:r>
-    </w:p>
-    <w:p>
-      <w:pPr>
-        <w:spacing w:after="0" w:line="240" w:lineRule="auto"/>
-        <w:rPr>
-          <w:rFonts w:ascii="Times New Roman" w:eastAsia="Times New Roman" w:hAnsi="Times New Roman" w:cs="Times New Roman"/>
-          <w:sz w:val="24"/>
-          <w:szCs w:val="24"/>
-        </w:rPr>
-      </w:pPr>
-    </w:p>
-    <w:p>
-      <w:pPr>
-        <w:spacing w:after="0" w:line="240" w:lineRule="auto"/>
-        <w:rPr>
-          <w:rFonts w:ascii="Times New Roman" w:eastAsia="Times New Roman" w:hAnsi="Times New Roman" w:cs="Times New Roman"/>
-          <w:sz w:val="24"/>
-          <w:szCs w:val="24"/>
-        </w:rPr>
-      </w:pPr>
-      <w:r>
-        <w:rPr>
-          <w:rFonts w:ascii="Consolas" w:eastAsia="Times New Roman" w:hAnsi="Consolas" w:cs="Consolas"/>
-          <w:color w:val="000000"/>
-          <w:sz w:val="20"/>
-          <w:szCs w:val="20"/>
-        </w:rPr>
-        <w:t xml:space="preserve">-Multiplied all transforms by </w:t>
-      </w:r>
-      <w:proofErr w:type="spellStart"/>
-      <w:r>
-        <w:rPr>
-          <w:rFonts w:ascii="Consolas" w:eastAsia="Times New Roman" w:hAnsi="Consolas" w:cs="Consolas"/>
-          <w:color w:val="000000"/>
-          <w:sz w:val="20"/>
-          <w:szCs w:val="20"/>
-        </w:rPr>
-        <w:t>Time.deltaTime</w:t>
-      </w:r>
-      <w:proofErr w:type="spellEnd"/>
-      <w:r>
-        <w:rPr>
-          <w:rFonts w:ascii="Consolas" w:eastAsia="Times New Roman" w:hAnsi="Consolas" w:cs="Consolas"/>
-          <w:color w:val="000000"/>
-          <w:sz w:val="20"/>
-          <w:szCs w:val="20"/>
-        </w:rPr>
-        <w:t xml:space="preserve"> to fix builds. Standalone was running </w:t>
-      </w:r>
-      <w:proofErr w:type="spellStart"/>
-      <w:r>
-        <w:rPr>
-          <w:rFonts w:ascii="Consolas" w:eastAsia="Times New Roman" w:hAnsi="Consolas" w:cs="Consolas"/>
-          <w:color w:val="000000"/>
-          <w:sz w:val="20"/>
-          <w:szCs w:val="20"/>
-        </w:rPr>
-        <w:t>super fast</w:t>
-      </w:r>
-      <w:proofErr w:type="spellEnd"/>
-      <w:r>
-        <w:rPr>
-          <w:rFonts w:ascii="Consolas" w:eastAsia="Times New Roman" w:hAnsi="Consolas" w:cs="Consolas"/>
-          <w:color w:val="000000"/>
-          <w:sz w:val="20"/>
-          <w:szCs w:val="20"/>
-        </w:rPr>
-        <w:t xml:space="preserve"> on some computers.</w:t>
-      </w:r>
-    </w:p>
-    <w:p>
-      <w:pPr>
-        <w:spacing w:after="0" w:line="240" w:lineRule="auto"/>
-        <w:rPr>
-          <w:rFonts w:ascii="Times New Roman" w:eastAsia="Times New Roman" w:hAnsi="Times New Roman" w:cs="Times New Roman"/>
-          <w:sz w:val="24"/>
-          <w:szCs w:val="24"/>
-        </w:rPr>
-      </w:pPr>
-    </w:p>
-    <w:p>
-      <w:pPr>
-        <w:spacing w:after="0" w:line="240" w:lineRule="auto"/>
-        <w:rPr>
-          <w:rFonts w:ascii="Times New Roman" w:eastAsia="Times New Roman" w:hAnsi="Times New Roman" w:cs="Times New Roman"/>
-          <w:sz w:val="24"/>
-          <w:szCs w:val="24"/>
-        </w:rPr>
-      </w:pPr>
-      <w:r>
-        <w:rPr>
-          <w:rFonts w:ascii="Consolas" w:eastAsia="Times New Roman" w:hAnsi="Consolas" w:cs="Consolas"/>
-          <w:color w:val="000000"/>
-          <w:sz w:val="20"/>
-          <w:szCs w:val="20"/>
-        </w:rPr>
-        <w:t xml:space="preserve">-Setting up a GitHub for </w:t>
-      </w:r>
-      <w:proofErr w:type="spellStart"/>
-      <w:r>
-        <w:rPr>
-          <w:rFonts w:ascii="Consolas" w:eastAsia="Times New Roman" w:hAnsi="Consolas" w:cs="Consolas"/>
-          <w:color w:val="000000"/>
-          <w:sz w:val="20"/>
-          <w:szCs w:val="20"/>
-        </w:rPr>
-        <w:t>miningBelt</w:t>
-      </w:r>
-      <w:proofErr w:type="spellEnd"/>
-      <w:r>
-        <w:rPr>
-          <w:rFonts w:ascii="Consolas" w:eastAsia="Times New Roman" w:hAnsi="Consolas" w:cs="Consolas"/>
-          <w:color w:val="000000"/>
-          <w:sz w:val="20"/>
-          <w:szCs w:val="20"/>
-        </w:rPr>
-        <w:t>.</w:t>
-      </w:r>
-    </w:p>
-    <w:p>
-      <w:pPr>
-        <w:spacing w:after="0" w:line="240" w:lineRule="auto"/>
-        <w:rPr>
-          <w:rFonts w:ascii="Times New Roman" w:eastAsia="Times New Roman" w:hAnsi="Times New Roman" w:cs="Times New Roman"/>
-          <w:sz w:val="24"/>
-          <w:szCs w:val="24"/>
-        </w:rPr>
-      </w:pPr>
-    </w:p>
-    <w:p>
-      <w:pPr>
-        <w:spacing w:after="0" w:line="240" w:lineRule="auto"/>
-        <w:rPr>
-          <w:rFonts w:ascii="Times New Roman" w:eastAsia="Times New Roman" w:hAnsi="Times New Roman" w:cs="Times New Roman"/>
-          <w:sz w:val="24"/>
-          <w:szCs w:val="24"/>
-        </w:rPr>
-      </w:pPr>
-      <w:r>
-        <w:rPr>
-          <w:rFonts w:ascii="Impact" w:eastAsia="Times New Roman" w:hAnsi="Impact" w:cs="Times New Roman"/>
-          <w:color w:val="000000"/>
-          <w:sz w:val="20"/>
-          <w:szCs w:val="20"/>
-        </w:rPr>
-        <w:t>//03/16/2017</w:t>
-      </w:r>
-    </w:p>
-    <w:p>
-      <w:pPr>
-        <w:spacing w:after="0" w:line="240" w:lineRule="auto"/>
-        <w:rPr>
-          <w:rFonts w:ascii="Times New Roman" w:eastAsia="Times New Roman" w:hAnsi="Times New Roman" w:cs="Times New Roman"/>
-          <w:sz w:val="24"/>
-          <w:szCs w:val="24"/>
-        </w:rPr>
-      </w:pPr>
-      <w:r>
-        <w:rPr>
-          <w:rFonts w:ascii="Impact" w:eastAsia="Times New Roman" w:hAnsi="Impact" w:cs="Times New Roman"/>
-          <w:color w:val="000000"/>
-          <w:sz w:val="20"/>
-          <w:szCs w:val="20"/>
-        </w:rPr>
-        <w:t>//8:00AM - 9:00AM</w:t>
-      </w:r>
-    </w:p>
-    <w:p>
-      <w:pPr>
-        <w:spacing w:after="0" w:line="240" w:lineRule="auto"/>
-        <w:rPr>
-          <w:rFonts w:ascii="Times New Roman" w:eastAsia="Times New Roman" w:hAnsi="Times New Roman" w:cs="Times New Roman"/>
-          <w:sz w:val="24"/>
-          <w:szCs w:val="24"/>
-        </w:rPr>
-      </w:pPr>
-      <w:r>
-        <w:rPr>
-          <w:rFonts w:ascii="Impact" w:eastAsia="Times New Roman" w:hAnsi="Impact" w:cs="Times New Roman"/>
-          <w:color w:val="000000"/>
-          <w:sz w:val="20"/>
-          <w:szCs w:val="20"/>
-        </w:rPr>
-        <w:t>//Sprite Count: 126</w:t>
-      </w:r>
-    </w:p>
-    <w:p>
-      <w:pPr>
-        <w:spacing w:after="0" w:line="240" w:lineRule="auto"/>
-        <w:rPr>
-          <w:rFonts w:ascii="Times New Roman" w:eastAsia="Times New Roman" w:hAnsi="Times New Roman" w:cs="Times New Roman"/>
-          <w:sz w:val="24"/>
-          <w:szCs w:val="24"/>
-        </w:rPr>
-      </w:pPr>
-    </w:p>
-    <w:p>
-      <w:pPr>
-        <w:spacing w:after="0" w:line="240" w:lineRule="auto"/>
-        <w:rPr>
-          <w:rFonts w:ascii="Times New Roman" w:eastAsia="Times New Roman" w:hAnsi="Times New Roman" w:cs="Times New Roman"/>
-          <w:sz w:val="24"/>
-          <w:szCs w:val="24"/>
-        </w:rPr>
-      </w:pPr>
-      <w:r>
-        <w:rPr>
-          <w:rFonts w:ascii="Consolas" w:eastAsia="Times New Roman" w:hAnsi="Consolas" w:cs="Consolas"/>
-          <w:color w:val="000000"/>
-          <w:sz w:val="20"/>
-          <w:szCs w:val="20"/>
-        </w:rPr>
         <w:t xml:space="preserve">-General polishing, changed GUI a bit. Dropped </w:t>
       </w:r>
       <w:proofErr w:type="spellStart"/>
@@ -5232,7 +6005,7 @@
                     </pic:cNvPicPr>
                   </pic:nvPicPr>
                   <pic:blipFill>
-                    <a:blip r:embed="rId18">
+                    <a:blip r:embed="rId24">
                       <a:extLst>
                         <a:ext uri="{28A0092B-C50C-407E-A947-70E740481C1C}">
                           <a14:useLocalDpi xmlns:a14="http://schemas.microsoft.com/office/drawing/2010/main" val="0"/>
@@ -5299,7 +6072,7 @@
                     </pic:cNvPicPr>
                   </pic:nvPicPr>
                   <pic:blipFill>
-                    <a:blip r:embed="rId19">
+                    <a:blip r:embed="rId25">
                       <a:extLst>
                         <a:ext uri="{28A0092B-C50C-407E-A947-70E740481C1C}">
                           <a14:useLocalDpi xmlns:a14="http://schemas.microsoft.com/office/drawing/2010/main" val="0"/>
@@ -5398,7 +6171,6 @@
           <w:sz w:val="18"/>
           <w:szCs w:val="18"/>
         </w:rPr>
-        <w:lastRenderedPageBreak/>
         <w:drawing>
           <wp:inline distT="0" distB="0" distL="0" distR="0">
             <wp:extent cx="1905000" cy="1066800"/>
@@ -5417,7 +6189,7 @@
                     </pic:cNvPicPr>
                   </pic:nvPicPr>
                   <pic:blipFill>
-                    <a:blip r:embed="rId20">
+                    <a:blip r:embed="rId26">
                       <a:extLst>
                         <a:ext uri="{28A0092B-C50C-407E-A947-70E740481C1C}">
                           <a14:useLocalDpi xmlns:a14="http://schemas.microsoft.com/office/drawing/2010/main" val="0"/>
@@ -5474,7 +6246,7 @@
                     </pic:cNvPicPr>
                   </pic:nvPicPr>
                   <pic:blipFill>
-                    <a:blip r:embed="rId21">
+                    <a:blip r:embed="rId27">
                       <a:extLst>
                         <a:ext uri="{28A0092B-C50C-407E-A947-70E740481C1C}">
                           <a14:useLocalDpi xmlns:a14="http://schemas.microsoft.com/office/drawing/2010/main" val="0"/>
@@ -5531,7 +6303,7 @@
                     </pic:cNvPicPr>
                   </pic:nvPicPr>
                   <pic:blipFill>
-                    <a:blip r:embed="rId22">
+                    <a:blip r:embed="rId28">
                       <a:extLst>
                         <a:ext uri="{28A0092B-C50C-407E-A947-70E740481C1C}">
                           <a14:useLocalDpi xmlns:a14="http://schemas.microsoft.com/office/drawing/2010/main" val="0"/>
@@ -5812,6 +6584,7 @@
           <w:sz w:val="20"/>
           <w:szCs w:val="20"/>
         </w:rPr>
+        <w:lastRenderedPageBreak/>
         <w:t>-Spent about 20 minutes flying in circles shooting stuff. This is the ore distribution I got. Loads of copper decreasing to 1 Fluorite. All ores spawn and get picked up successfully.</w:t>
       </w:r>
     </w:p>
@@ -5850,7 +6623,7 @@
                     </pic:cNvPicPr>
                   </pic:nvPicPr>
                   <pic:blipFill>
-                    <a:blip r:embed="rId23">
+                    <a:blip r:embed="rId29">
                       <a:extLst>
                         <a:ext uri="{28A0092B-C50C-407E-A947-70E740481C1C}">
                           <a14:useLocalDpi xmlns:a14="http://schemas.microsoft.com/office/drawing/2010/main" val="0"/>
@@ -6052,7 +6825,7 @@
                     </pic:cNvPicPr>
                   </pic:nvPicPr>
                   <pic:blipFill>
-                    <a:blip r:embed="rId24">
+                    <a:blip r:embed="rId30">
                       <a:extLst>
                         <a:ext uri="{28A0092B-C50C-407E-A947-70E740481C1C}">
                           <a14:useLocalDpi xmlns:a14="http://schemas.microsoft.com/office/drawing/2010/main" val="0"/>
@@ -6109,7 +6882,7 @@
                     </pic:cNvPicPr>
                   </pic:nvPicPr>
                   <pic:blipFill>
-                    <a:blip r:embed="rId25">
+                    <a:blip r:embed="rId31">
                       <a:extLst>
                         <a:ext uri="{28A0092B-C50C-407E-A947-70E740481C1C}">
                           <a14:useLocalDpi xmlns:a14="http://schemas.microsoft.com/office/drawing/2010/main" val="0"/>
@@ -6195,7 +6968,7 @@
                     </pic:cNvPicPr>
                   </pic:nvPicPr>
                   <pic:blipFill>
-                    <a:blip r:embed="rId26">
+                    <a:blip r:embed="rId32">
                       <a:extLst>
                         <a:ext uri="{28A0092B-C50C-407E-A947-70E740481C1C}">
                           <a14:useLocalDpi xmlns:a14="http://schemas.microsoft.com/office/drawing/2010/main" val="0"/>
@@ -6252,7 +7025,7 @@
                     </pic:cNvPicPr>
                   </pic:nvPicPr>
                   <pic:blipFill>
-                    <a:blip r:embed="rId27">
+                    <a:blip r:embed="rId33">
                       <a:extLst>
                         <a:ext uri="{28A0092B-C50C-407E-A947-70E740481C1C}">
                           <a14:useLocalDpi xmlns:a14="http://schemas.microsoft.com/office/drawing/2010/main" val="0"/>
@@ -6497,7 +7270,6 @@
           <w:sz w:val="20"/>
           <w:szCs w:val="20"/>
         </w:rPr>
-        <w:lastRenderedPageBreak/>
         <w:t xml:space="preserve">-Fixed particles! Was already buggy </w:t>
       </w:r>
       <w:proofErr w:type="spellStart"/>
@@ -6932,6 +7704,7 @@
           <w:sz w:val="20"/>
           <w:szCs w:val="20"/>
         </w:rPr>
+        <w:lastRenderedPageBreak/>
         <w:t>//Sprite Count: 119</w:t>
       </w:r>
     </w:p>
@@ -6999,7 +7772,7 @@
                     </pic:cNvPicPr>
                   </pic:nvPicPr>
                   <pic:blipFill>
-                    <a:blip r:embed="rId28">
+                    <a:blip r:embed="rId34">
                       <a:extLst>
                         <a:ext uri="{28A0092B-C50C-407E-A947-70E740481C1C}">
                           <a14:useLocalDpi xmlns:a14="http://schemas.microsoft.com/office/drawing/2010/main" val="0"/>
@@ -7056,7 +7829,7 @@
                     </pic:cNvPicPr>
                   </pic:nvPicPr>
                   <pic:blipFill>
-                    <a:blip r:embed="rId29">
+                    <a:blip r:embed="rId35">
                       <a:extLst>
                         <a:ext uri="{28A0092B-C50C-407E-A947-70E740481C1C}">
                           <a14:useLocalDpi xmlns:a14="http://schemas.microsoft.com/office/drawing/2010/main" val="0"/>
@@ -7113,7 +7886,7 @@
                     </pic:cNvPicPr>
                   </pic:nvPicPr>
                   <pic:blipFill>
-                    <a:blip r:embed="rId30">
+                    <a:blip r:embed="rId36">
                       <a:extLst>
                         <a:ext uri="{28A0092B-C50C-407E-A947-70E740481C1C}">
                           <a14:useLocalDpi xmlns:a14="http://schemas.microsoft.com/office/drawing/2010/main" val="0"/>
@@ -7451,7 +8224,7 @@
                     </pic:cNvPicPr>
                   </pic:nvPicPr>
                   <pic:blipFill>
-                    <a:blip r:embed="rId31">
+                    <a:blip r:embed="rId37">
                       <a:extLst>
                         <a:ext uri="{28A0092B-C50C-407E-A947-70E740481C1C}">
                           <a14:useLocalDpi xmlns:a14="http://schemas.microsoft.com/office/drawing/2010/main" val="0"/>
@@ -7508,7 +8281,7 @@
                     </pic:cNvPicPr>
                   </pic:nvPicPr>
                   <pic:blipFill>
-                    <a:blip r:embed="rId32">
+                    <a:blip r:embed="rId38">
                       <a:extLst>
                         <a:ext uri="{28A0092B-C50C-407E-A947-70E740481C1C}">
                           <a14:useLocalDpi xmlns:a14="http://schemas.microsoft.com/office/drawing/2010/main" val="0"/>
@@ -7565,7 +8338,7 @@
                     </pic:cNvPicPr>
                   </pic:nvPicPr>
                   <pic:blipFill>
-                    <a:blip r:embed="rId33">
+                    <a:blip r:embed="rId39">
                       <a:extLst>
                         <a:ext uri="{28A0092B-C50C-407E-A947-70E740481C1C}">
                           <a14:useLocalDpi xmlns:a14="http://schemas.microsoft.com/office/drawing/2010/main" val="0"/>
@@ -7622,7 +8395,7 @@
                     </pic:cNvPicPr>
                   </pic:nvPicPr>
                   <pic:blipFill>
-                    <a:blip r:embed="rId34">
+                    <a:blip r:embed="rId40">
                       <a:extLst>
                         <a:ext uri="{28A0092B-C50C-407E-A947-70E740481C1C}">
                           <a14:useLocalDpi xmlns:a14="http://schemas.microsoft.com/office/drawing/2010/main" val="0"/>
@@ -7679,7 +8452,7 @@
                     </pic:cNvPicPr>
                   </pic:nvPicPr>
                   <pic:blipFill>
-                    <a:blip r:embed="rId35">
+                    <a:blip r:embed="rId41">
                       <a:extLst>
                         <a:ext uri="{28A0092B-C50C-407E-A947-70E740481C1C}">
                           <a14:useLocalDpi xmlns:a14="http://schemas.microsoft.com/office/drawing/2010/main" val="0"/>
@@ -7736,7 +8509,7 @@
                     </pic:cNvPicPr>
                   </pic:nvPicPr>
                   <pic:blipFill>
-                    <a:blip r:embed="rId36">
+                    <a:blip r:embed="rId42">
                       <a:extLst>
                         <a:ext uri="{28A0092B-C50C-407E-A947-70E740481C1C}">
                           <a14:useLocalDpi xmlns:a14="http://schemas.microsoft.com/office/drawing/2010/main" val="0"/>
@@ -7793,7 +8566,7 @@
                     </pic:cNvPicPr>
                   </pic:nvPicPr>
                   <pic:blipFill>
-                    <a:blip r:embed="rId37">
+                    <a:blip r:embed="rId43">
                       <a:extLst>
                         <a:ext uri="{28A0092B-C50C-407E-A947-70E740481C1C}">
                           <a14:useLocalDpi xmlns:a14="http://schemas.microsoft.com/office/drawing/2010/main" val="0"/>
@@ -7949,7 +8722,6 @@
           <w:sz w:val="20"/>
           <w:szCs w:val="20"/>
         </w:rPr>
-        <w:lastRenderedPageBreak/>
         <w:t>//Sprite Count: 109</w:t>
       </w:r>
     </w:p>
@@ -8017,7 +8789,7 @@
                     </pic:cNvPicPr>
                   </pic:nvPicPr>
                   <pic:blipFill>
-                    <a:blip r:embed="rId38">
+                    <a:blip r:embed="rId44">
                       <a:extLst>
                         <a:ext uri="{28A0092B-C50C-407E-A947-70E740481C1C}">
                           <a14:useLocalDpi xmlns:a14="http://schemas.microsoft.com/office/drawing/2010/main" val="0"/>
@@ -8201,7 +8973,7 @@
                     </pic:cNvPicPr>
                   </pic:nvPicPr>
                   <pic:blipFill>
-                    <a:blip r:embed="rId39">
+                    <a:blip r:embed="rId45">
                       <a:extLst>
                         <a:ext uri="{28A0092B-C50C-407E-A947-70E740481C1C}">
                           <a14:useLocalDpi xmlns:a14="http://schemas.microsoft.com/office/drawing/2010/main" val="0"/>
@@ -8267,7 +9039,7 @@
                     </pic:cNvPicPr>
                   </pic:nvPicPr>
                   <pic:blipFill>
-                    <a:blip r:embed="rId40">
+                    <a:blip r:embed="rId46">
                       <a:extLst>
                         <a:ext uri="{28A0092B-C50C-407E-A947-70E740481C1C}">
                           <a14:useLocalDpi xmlns:a14="http://schemas.microsoft.com/office/drawing/2010/main" val="0"/>
@@ -8333,7 +9105,7 @@
                     </pic:cNvPicPr>
                   </pic:nvPicPr>
                   <pic:blipFill>
-                    <a:blip r:embed="rId41">
+                    <a:blip r:embed="rId47">
                       <a:extLst>
                         <a:ext uri="{28A0092B-C50C-407E-A947-70E740481C1C}">
                           <a14:useLocalDpi xmlns:a14="http://schemas.microsoft.com/office/drawing/2010/main" val="0"/>
@@ -8740,7 +9512,7 @@
                     </pic:cNvPicPr>
                   </pic:nvPicPr>
                   <pic:blipFill>
-                    <a:blip r:embed="rId42">
+                    <a:blip r:embed="rId48">
                       <a:extLst>
                         <a:ext uri="{28A0092B-C50C-407E-A947-70E740481C1C}">
                           <a14:useLocalDpi xmlns:a14="http://schemas.microsoft.com/office/drawing/2010/main" val="0"/>
@@ -8807,6 +9579,7 @@
           <w:sz w:val="20"/>
           <w:szCs w:val="20"/>
         </w:rPr>
+        <w:lastRenderedPageBreak/>
         <w:t>-Need movement script as well since asteroids are stationary for FPS reasons.</w:t>
       </w:r>
     </w:p>
@@ -9027,7 +9800,7 @@
                     </pic:cNvPicPr>
                   </pic:nvPicPr>
                   <pic:blipFill>
-                    <a:blip r:embed="rId43">
+                    <a:blip r:embed="rId49">
                       <a:extLst>
                         <a:ext uri="{28A0092B-C50C-407E-A947-70E740481C1C}">
                           <a14:useLocalDpi xmlns:a14="http://schemas.microsoft.com/office/drawing/2010/main" val="0"/>
@@ -9093,7 +9866,7 @@
                     </pic:cNvPicPr>
                   </pic:nvPicPr>
                   <pic:blipFill>
-                    <a:blip r:embed="rId44">
+                    <a:blip r:embed="rId50">
                       <a:extLst>
                         <a:ext uri="{28A0092B-C50C-407E-A947-70E740481C1C}">
                           <a14:useLocalDpi xmlns:a14="http://schemas.microsoft.com/office/drawing/2010/main" val="0"/>
@@ -9159,7 +9932,7 @@
                     </pic:cNvPicPr>
                   </pic:nvPicPr>
                   <pic:blipFill>
-                    <a:blip r:embed="rId45">
+                    <a:blip r:embed="rId51">
                       <a:extLst>
                         <a:ext uri="{28A0092B-C50C-407E-A947-70E740481C1C}">
                           <a14:useLocalDpi xmlns:a14="http://schemas.microsoft.com/office/drawing/2010/main" val="0"/>
@@ -9225,7 +9998,7 @@
                     </pic:cNvPicPr>
                   </pic:nvPicPr>
                   <pic:blipFill>
-                    <a:blip r:embed="rId46">
+                    <a:blip r:embed="rId52">
                       <a:extLst>
                         <a:ext uri="{28A0092B-C50C-407E-A947-70E740481C1C}">
                           <a14:useLocalDpi xmlns:a14="http://schemas.microsoft.com/office/drawing/2010/main" val="0"/>
@@ -9690,7 +10463,7 @@
                     </pic:cNvPicPr>
                   </pic:nvPicPr>
                   <pic:blipFill>
-                    <a:blip r:embed="rId47">
+                    <a:blip r:embed="rId53">
                       <a:extLst>
                         <a:ext uri="{28A0092B-C50C-407E-A947-70E740481C1C}">
                           <a14:useLocalDpi xmlns:a14="http://schemas.microsoft.com/office/drawing/2010/main" val="0"/>
@@ -9902,7 +10675,7 @@
                     </pic:cNvPicPr>
                   </pic:nvPicPr>
                   <pic:blipFill>
-                    <a:blip r:embed="rId48">
+                    <a:blip r:embed="rId54">
                       <a:extLst>
                         <a:ext uri="{28A0092B-C50C-407E-A947-70E740481C1C}">
                           <a14:useLocalDpi xmlns:a14="http://schemas.microsoft.com/office/drawing/2010/main" val="0"/>
@@ -9959,7 +10732,7 @@
                     </pic:cNvPicPr>
                   </pic:nvPicPr>
                   <pic:blipFill>
-                    <a:blip r:embed="rId49">
+                    <a:blip r:embed="rId55">
                       <a:extLst>
                         <a:ext uri="{28A0092B-C50C-407E-A947-70E740481C1C}">
                           <a14:useLocalDpi xmlns:a14="http://schemas.microsoft.com/office/drawing/2010/main" val="0"/>
@@ -10007,6 +10780,7 @@
           <w:sz w:val="18"/>
           <w:szCs w:val="18"/>
         </w:rPr>
+        <w:lastRenderedPageBreak/>
         <w:t xml:space="preserve">-Made sprites for destroyed asteroids </w:t>
       </w:r>
       <w:r>
@@ -10035,7 +10809,7 @@
                     </pic:cNvPicPr>
                   </pic:nvPicPr>
                   <pic:blipFill>
-                    <a:blip r:embed="rId50">
+                    <a:blip r:embed="rId56">
                       <a:extLst>
                         <a:ext uri="{28A0092B-C50C-407E-A947-70E740481C1C}">
                           <a14:useLocalDpi xmlns:a14="http://schemas.microsoft.com/office/drawing/2010/main" val="0"/>
@@ -10092,7 +10866,7 @@
                     </pic:cNvPicPr>
                   </pic:nvPicPr>
                   <pic:blipFill>
-                    <a:blip r:embed="rId51">
+                    <a:blip r:embed="rId57">
                       <a:extLst>
                         <a:ext uri="{28A0092B-C50C-407E-A947-70E740481C1C}">
                           <a14:useLocalDpi xmlns:a14="http://schemas.microsoft.com/office/drawing/2010/main" val="0"/>
@@ -10149,7 +10923,7 @@
                     </pic:cNvPicPr>
                   </pic:nvPicPr>
                   <pic:blipFill>
-                    <a:blip r:embed="rId52">
+                    <a:blip r:embed="rId58">
                       <a:extLst>
                         <a:ext uri="{28A0092B-C50C-407E-A947-70E740481C1C}">
                           <a14:useLocalDpi xmlns:a14="http://schemas.microsoft.com/office/drawing/2010/main" val="0"/>
@@ -10442,7 +11216,6 @@
           <w:sz w:val="18"/>
           <w:szCs w:val="18"/>
         </w:rPr>
-        <w:lastRenderedPageBreak/>
         <w:drawing>
           <wp:inline distT="0" distB="0" distL="0" distR="0">
             <wp:extent cx="1400175" cy="3962400"/>
@@ -10461,7 +11234,7 @@
                     </pic:cNvPicPr>
                   </pic:nvPicPr>
                   <pic:blipFill>
-                    <a:blip r:embed="rId53">
+                    <a:blip r:embed="rId59">
                       <a:extLst>
                         <a:ext uri="{28A0092B-C50C-407E-A947-70E740481C1C}">
                           <a14:useLocalDpi xmlns:a14="http://schemas.microsoft.com/office/drawing/2010/main" val="0"/>
@@ -10704,6 +11477,7 @@
           <w:sz w:val="18"/>
           <w:szCs w:val="18"/>
         </w:rPr>
+        <w:lastRenderedPageBreak/>
         <w:t>-Basic weapon physics implemented. Needs to be worked on intensively.</w:t>
       </w:r>
     </w:p>
@@ -10963,7 +11737,7 @@
                     </pic:cNvPicPr>
                   </pic:nvPicPr>
                   <pic:blipFill>
-                    <a:blip r:embed="rId54">
+                    <a:blip r:embed="rId60">
                       <a:extLst>
                         <a:ext uri="{28A0092B-C50C-407E-A947-70E740481C1C}">
                           <a14:useLocalDpi xmlns:a14="http://schemas.microsoft.com/office/drawing/2010/main" val="0"/>
@@ -11021,7 +11795,6 @@
           <w:sz w:val="18"/>
           <w:szCs w:val="18"/>
         </w:rPr>
-        <w:lastRenderedPageBreak/>
         <w:t>-Implemented movement system. Game objects rotate when thrusters engaged. Camera and GUI rotate when thrusters not engaged. Game window always shows ship facing up. Images added to Game Photos to explain process, and Movement added to docs.</w:t>
       </w:r>
     </w:p>
@@ -11226,7 +11999,7 @@
                     </pic:cNvPicPr>
                   </pic:nvPicPr>
                   <pic:blipFill>
-                    <a:blip r:embed="rId55">
+                    <a:blip r:embed="rId61">
                       <a:extLst>
                         <a:ext uri="{28A0092B-C50C-407E-A947-70E740481C1C}">
                           <a14:useLocalDpi xmlns:a14="http://schemas.microsoft.com/office/drawing/2010/main" val="0"/>
@@ -11292,7 +12065,7 @@
                     </pic:cNvPicPr>
                   </pic:nvPicPr>
                   <pic:blipFill>
-                    <a:blip r:embed="rId56">
+                    <a:blip r:embed="rId62">
                       <a:extLst>
                         <a:ext uri="{28A0092B-C50C-407E-A947-70E740481C1C}">
                           <a14:useLocalDpi xmlns:a14="http://schemas.microsoft.com/office/drawing/2010/main" val="0"/>
@@ -11358,7 +12131,7 @@
                     </pic:cNvPicPr>
                   </pic:nvPicPr>
                   <pic:blipFill>
-                    <a:blip r:embed="rId57">
+                    <a:blip r:embed="rId63">
                       <a:extLst>
                         <a:ext uri="{28A0092B-C50C-407E-A947-70E740481C1C}">
                           <a14:useLocalDpi xmlns:a14="http://schemas.microsoft.com/office/drawing/2010/main" val="0"/>
@@ -11473,7 +12246,7 @@
                     </pic:cNvPicPr>
                   </pic:nvPicPr>
                   <pic:blipFill>
-                    <a:blip r:embed="rId58">
+                    <a:blip r:embed="rId64">
                       <a:extLst>
                         <a:ext uri="{28A0092B-C50C-407E-A947-70E740481C1C}">
                           <a14:useLocalDpi xmlns:a14="http://schemas.microsoft.com/office/drawing/2010/main" val="0"/>
@@ -11559,7 +12332,7 @@
                     </pic:cNvPicPr>
                   </pic:nvPicPr>
                   <pic:blipFill>
-                    <a:blip r:embed="rId59">
+                    <a:blip r:embed="rId65">
                       <a:extLst>
                         <a:ext uri="{28A0092B-C50C-407E-A947-70E740481C1C}">
                           <a14:useLocalDpi xmlns:a14="http://schemas.microsoft.com/office/drawing/2010/main" val="0"/>
@@ -11645,7 +12418,7 @@
                     </pic:cNvPicPr>
                   </pic:nvPicPr>
                   <pic:blipFill>
-                    <a:blip r:embed="rId60">
+                    <a:blip r:embed="rId66">
                       <a:extLst>
                         <a:ext uri="{28A0092B-C50C-407E-A947-70E740481C1C}">
                           <a14:useLocalDpi xmlns:a14="http://schemas.microsoft.com/office/drawing/2010/main" val="0"/>
@@ -11711,7 +12484,7 @@
                     </pic:cNvPicPr>
                   </pic:nvPicPr>
                   <pic:blipFill>
-                    <a:blip r:embed="rId61">
+                    <a:blip r:embed="rId67">
                       <a:extLst>
                         <a:ext uri="{28A0092B-C50C-407E-A947-70E740481C1C}">
                           <a14:useLocalDpi xmlns:a14="http://schemas.microsoft.com/office/drawing/2010/main" val="0"/>
@@ -11777,7 +12550,7 @@
                     </pic:cNvPicPr>
                   </pic:nvPicPr>
                   <pic:blipFill>
-                    <a:blip r:embed="rId62">
+                    <a:blip r:embed="rId68">
                       <a:extLst>
                         <a:ext uri="{28A0092B-C50C-407E-A947-70E740481C1C}">
                           <a14:useLocalDpi xmlns:a14="http://schemas.microsoft.com/office/drawing/2010/main" val="0"/>
@@ -11867,402 +12640,6 @@
                 <pic:pic xmlns:pic="http://schemas.openxmlformats.org/drawingml/2006/picture">
                   <pic:nvPicPr>
                     <pic:cNvPr id="0" name="Picture 46" descr="https://lh6.googleusercontent.com/Na79qrcMf68KxQwsEc0wseV9zuZ2iRZIrZiTA6n5Ovdas09KjrJcMzS1Mz9DZDSq36iVxpqC7XX5sHyD0XT_BTHtDGDB0Spgypbae8D1ojgDGIEt8ep9VwWdUUGNrCVK4HPcWTm2"/>
-                    <pic:cNvPicPr>
-                      <a:picLocks noChangeAspect="1" noChangeArrowheads="1"/>
-                    </pic:cNvPicPr>
-                  </pic:nvPicPr>
-                  <pic:blipFill>
-                    <a:blip r:embed="rId63">
-                      <a:extLst>
-                        <a:ext uri="{28A0092B-C50C-407E-A947-70E740481C1C}">
-                          <a14:useLocalDpi xmlns:a14="http://schemas.microsoft.com/office/drawing/2010/main" val="0"/>
-                        </a:ext>
-                      </a:extLst>
-                    </a:blip>
-                    <a:srcRect/>
-                    <a:stretch>
-                      <a:fillRect/>
-                    </a:stretch>
-                  </pic:blipFill>
-                  <pic:spPr bwMode="auto">
-                    <a:xfrm>
-                      <a:off x="0" y="0"/>
-                      <a:ext cx="76200" cy="76200"/>
-                    </a:xfrm>
-                    <a:prstGeom prst="rect">
-                      <a:avLst/>
-                    </a:prstGeom>
-                    <a:noFill/>
-                    <a:ln>
-                      <a:noFill/>
-                    </a:ln>
-                  </pic:spPr>
-                </pic:pic>
-              </a:graphicData>
-            </a:graphic>
-          </wp:inline>
-        </w:drawing>
-      </w:r>
-      <w:r>
-        <w:rPr>
-          <w:rFonts w:ascii="Consolas" w:eastAsia="Times New Roman" w:hAnsi="Consolas" w:cs="Consolas"/>
-          <w:color w:val="000000"/>
-          <w:sz w:val="18"/>
-          <w:szCs w:val="18"/>
-        </w:rPr>
-        <w:t xml:space="preserve">, Crystal </w:t>
-      </w:r>
-      <w:r>
-        <w:rPr>
-          <w:rFonts w:ascii="Consolas" w:eastAsia="Times New Roman" w:hAnsi="Consolas" w:cs="Consolas"/>
-          <w:noProof/>
-          <w:color w:val="000000"/>
-          <w:sz w:val="18"/>
-          <w:szCs w:val="18"/>
-        </w:rPr>
-        <w:drawing>
-          <wp:inline distT="0" distB="0" distL="0" distR="0">
-            <wp:extent cx="76200" cy="76200"/>
-            <wp:effectExtent l="0" t="0" r="0" b="0"/>
-            <wp:docPr id="27" name="Picture 27" descr="https://lh5.googleusercontent.com/SJgmyL5u4Mh1oSeC2ns5fToW6cPkuc3gouca80xXgE-SjDm57sAg_wGtZY-8f5bPdTWkQc5m-KmxepQ9SiBovpERgLB2xXF2TLCz6LSYfhpVyuvTmDc0x2Bc5dfBHgJHwisaKQKc"/>
-            <wp:cNvGraphicFramePr>
-              <a:graphicFrameLocks xmlns:a="http://schemas.openxmlformats.org/drawingml/2006/main" noChangeAspect="1"/>
-            </wp:cNvGraphicFramePr>
-            <a:graphic xmlns:a="http://schemas.openxmlformats.org/drawingml/2006/main">
-              <a:graphicData uri="http://schemas.openxmlformats.org/drawingml/2006/picture">
-                <pic:pic xmlns:pic="http://schemas.openxmlformats.org/drawingml/2006/picture">
-                  <pic:nvPicPr>
-                    <pic:cNvPr id="0" name="Picture 47" descr="https://lh5.googleusercontent.com/SJgmyL5u4Mh1oSeC2ns5fToW6cPkuc3gouca80xXgE-SjDm57sAg_wGtZY-8f5bPdTWkQc5m-KmxepQ9SiBovpERgLB2xXF2TLCz6LSYfhpVyuvTmDc0x2Bc5dfBHgJHwisaKQKc"/>
-                    <pic:cNvPicPr>
-                      <a:picLocks noChangeAspect="1" noChangeArrowheads="1"/>
-                    </pic:cNvPicPr>
-                  </pic:nvPicPr>
-                  <pic:blipFill>
-                    <a:blip r:embed="rId64">
-                      <a:extLst>
-                        <a:ext uri="{28A0092B-C50C-407E-A947-70E740481C1C}">
-                          <a14:useLocalDpi xmlns:a14="http://schemas.microsoft.com/office/drawing/2010/main" val="0"/>
-                        </a:ext>
-                      </a:extLst>
-                    </a:blip>
-                    <a:srcRect/>
-                    <a:stretch>
-                      <a:fillRect/>
-                    </a:stretch>
-                  </pic:blipFill>
-                  <pic:spPr bwMode="auto">
-                    <a:xfrm>
-                      <a:off x="0" y="0"/>
-                      <a:ext cx="76200" cy="76200"/>
-                    </a:xfrm>
-                    <a:prstGeom prst="rect">
-                      <a:avLst/>
-                    </a:prstGeom>
-                    <a:noFill/>
-                    <a:ln>
-                      <a:noFill/>
-                    </a:ln>
-                  </pic:spPr>
-                </pic:pic>
-              </a:graphicData>
-            </a:graphic>
-          </wp:inline>
-        </w:drawing>
-      </w:r>
-      <w:r>
-        <w:rPr>
-          <w:rFonts w:ascii="Consolas" w:eastAsia="Times New Roman" w:hAnsi="Consolas" w:cs="Consolas"/>
-          <w:color w:val="000000"/>
-          <w:sz w:val="18"/>
-          <w:szCs w:val="18"/>
-        </w:rPr>
-        <w:t xml:space="preserve">, Diamond </w:t>
-      </w:r>
-      <w:r>
-        <w:rPr>
-          <w:rFonts w:ascii="Consolas" w:eastAsia="Times New Roman" w:hAnsi="Consolas" w:cs="Consolas"/>
-          <w:noProof/>
-          <w:color w:val="000000"/>
-          <w:sz w:val="18"/>
-          <w:szCs w:val="18"/>
-        </w:rPr>
-        <w:drawing>
-          <wp:inline distT="0" distB="0" distL="0" distR="0">
-            <wp:extent cx="76200" cy="76200"/>
-            <wp:effectExtent l="0" t="0" r="0" b="0"/>
-            <wp:docPr id="26" name="Picture 26" descr="https://lh4.googleusercontent.com/QPQN7u-rqkJcm8SdzRcljWDKDR4ah7SpvC-emCg1VZdNhy3XGV7Abwvvgdf37whYh2JU-89HwGxUWZGxrsMl4l5_Vd2P8L8Mws35HaPi96J7zZXvL9BiVxGqFtYiL4T0D8f8KBi4"/>
-            <wp:cNvGraphicFramePr>
-              <a:graphicFrameLocks xmlns:a="http://schemas.openxmlformats.org/drawingml/2006/main" noChangeAspect="1"/>
-            </wp:cNvGraphicFramePr>
-            <a:graphic xmlns:a="http://schemas.openxmlformats.org/drawingml/2006/main">
-              <a:graphicData uri="http://schemas.openxmlformats.org/drawingml/2006/picture">
-                <pic:pic xmlns:pic="http://schemas.openxmlformats.org/drawingml/2006/picture">
-                  <pic:nvPicPr>
-                    <pic:cNvPr id="0" name="Picture 48" descr="https://lh4.googleusercontent.com/QPQN7u-rqkJcm8SdzRcljWDKDR4ah7SpvC-emCg1VZdNhy3XGV7Abwvvgdf37whYh2JU-89HwGxUWZGxrsMl4l5_Vd2P8L8Mws35HaPi96J7zZXvL9BiVxGqFtYiL4T0D8f8KBi4"/>
-                    <pic:cNvPicPr>
-                      <a:picLocks noChangeAspect="1" noChangeArrowheads="1"/>
-                    </pic:cNvPicPr>
-                  </pic:nvPicPr>
-                  <pic:blipFill>
-                    <a:blip r:embed="rId65">
-                      <a:extLst>
-                        <a:ext uri="{28A0092B-C50C-407E-A947-70E740481C1C}">
-                          <a14:useLocalDpi xmlns:a14="http://schemas.microsoft.com/office/drawing/2010/main" val="0"/>
-                        </a:ext>
-                      </a:extLst>
-                    </a:blip>
-                    <a:srcRect/>
-                    <a:stretch>
-                      <a:fillRect/>
-                    </a:stretch>
-                  </pic:blipFill>
-                  <pic:spPr bwMode="auto">
-                    <a:xfrm>
-                      <a:off x="0" y="0"/>
-                      <a:ext cx="76200" cy="76200"/>
-                    </a:xfrm>
-                    <a:prstGeom prst="rect">
-                      <a:avLst/>
-                    </a:prstGeom>
-                    <a:noFill/>
-                    <a:ln>
-                      <a:noFill/>
-                    </a:ln>
-                  </pic:spPr>
-                </pic:pic>
-              </a:graphicData>
-            </a:graphic>
-          </wp:inline>
-        </w:drawing>
-      </w:r>
-      <w:r>
-        <w:rPr>
-          <w:rFonts w:ascii="Consolas" w:eastAsia="Times New Roman" w:hAnsi="Consolas" w:cs="Consolas"/>
-          <w:color w:val="000000"/>
-          <w:sz w:val="18"/>
-          <w:szCs w:val="18"/>
-        </w:rPr>
-        <w:t xml:space="preserve">, Fluorite </w:t>
-      </w:r>
-      <w:r>
-        <w:rPr>
-          <w:rFonts w:ascii="Consolas" w:eastAsia="Times New Roman" w:hAnsi="Consolas" w:cs="Consolas"/>
-          <w:noProof/>
-          <w:color w:val="000000"/>
-          <w:sz w:val="18"/>
-          <w:szCs w:val="18"/>
-        </w:rPr>
-        <w:drawing>
-          <wp:inline distT="0" distB="0" distL="0" distR="0">
-            <wp:extent cx="76200" cy="76200"/>
-            <wp:effectExtent l="0" t="0" r="0" b="0"/>
-            <wp:docPr id="25" name="Picture 25" descr="https://lh6.googleusercontent.com/Nlw_jbPX58VjzziTDF5NWu_cK1hA1iWIhZ297gUTqwM3ogaEGSAdX3feZybr6dbadjqZMtMQ-qNsBp_MnDBmcKqhEQULYqFzLuoTUk2DPVcmpzCgQl5GzHK_Jw5DRD9oSCbDMvcu"/>
-            <wp:cNvGraphicFramePr>
-              <a:graphicFrameLocks xmlns:a="http://schemas.openxmlformats.org/drawingml/2006/main" noChangeAspect="1"/>
-            </wp:cNvGraphicFramePr>
-            <a:graphic xmlns:a="http://schemas.openxmlformats.org/drawingml/2006/main">
-              <a:graphicData uri="http://schemas.openxmlformats.org/drawingml/2006/picture">
-                <pic:pic xmlns:pic="http://schemas.openxmlformats.org/drawingml/2006/picture">
-                  <pic:nvPicPr>
-                    <pic:cNvPr id="0" name="Picture 49" descr="https://lh6.googleusercontent.com/Nlw_jbPX58VjzziTDF5NWu_cK1hA1iWIhZ297gUTqwM3ogaEGSAdX3feZybr6dbadjqZMtMQ-qNsBp_MnDBmcKqhEQULYqFzLuoTUk2DPVcmpzCgQl5GzHK_Jw5DRD9oSCbDMvcu"/>
-                    <pic:cNvPicPr>
-                      <a:picLocks noChangeAspect="1" noChangeArrowheads="1"/>
-                    </pic:cNvPicPr>
-                  </pic:nvPicPr>
-                  <pic:blipFill>
-                    <a:blip r:embed="rId66">
-                      <a:extLst>
-                        <a:ext uri="{28A0092B-C50C-407E-A947-70E740481C1C}">
-                          <a14:useLocalDpi xmlns:a14="http://schemas.microsoft.com/office/drawing/2010/main" val="0"/>
-                        </a:ext>
-                      </a:extLst>
-                    </a:blip>
-                    <a:srcRect/>
-                    <a:stretch>
-                      <a:fillRect/>
-                    </a:stretch>
-                  </pic:blipFill>
-                  <pic:spPr bwMode="auto">
-                    <a:xfrm>
-                      <a:off x="0" y="0"/>
-                      <a:ext cx="76200" cy="76200"/>
-                    </a:xfrm>
-                    <a:prstGeom prst="rect">
-                      <a:avLst/>
-                    </a:prstGeom>
-                    <a:noFill/>
-                    <a:ln>
-                      <a:noFill/>
-                    </a:ln>
-                  </pic:spPr>
-                </pic:pic>
-              </a:graphicData>
-            </a:graphic>
-          </wp:inline>
-        </w:drawing>
-      </w:r>
-      <w:r>
-        <w:rPr>
-          <w:rFonts w:ascii="Consolas" w:eastAsia="Times New Roman" w:hAnsi="Consolas" w:cs="Consolas"/>
-          <w:color w:val="000000"/>
-          <w:sz w:val="18"/>
-          <w:szCs w:val="18"/>
-        </w:rPr>
-        <w:t xml:space="preserve">, Gold </w:t>
-      </w:r>
-      <w:r>
-        <w:rPr>
-          <w:rFonts w:ascii="Consolas" w:eastAsia="Times New Roman" w:hAnsi="Consolas" w:cs="Consolas"/>
-          <w:noProof/>
-          <w:color w:val="000000"/>
-          <w:sz w:val="18"/>
-          <w:szCs w:val="18"/>
-        </w:rPr>
-        <w:drawing>
-          <wp:inline distT="0" distB="0" distL="0" distR="0">
-            <wp:extent cx="76200" cy="76200"/>
-            <wp:effectExtent l="0" t="0" r="0" b="0"/>
-            <wp:docPr id="24" name="Picture 24" descr="https://lh4.googleusercontent.com/6NbCll0-VDfPDdu5Twqo1ma5ngk8gFyOAsn88uOKdzCRkaQLzQN2IIeyGkmAHSKSih4gBQzuBaxadQIYXb4EZTXnr2-renN3zEDBgyCPg9L5o_D1CVEbHWIRzhJyV4prr7DLtRvg"/>
-            <wp:cNvGraphicFramePr>
-              <a:graphicFrameLocks xmlns:a="http://schemas.openxmlformats.org/drawingml/2006/main" noChangeAspect="1"/>
-            </wp:cNvGraphicFramePr>
-            <a:graphic xmlns:a="http://schemas.openxmlformats.org/drawingml/2006/main">
-              <a:graphicData uri="http://schemas.openxmlformats.org/drawingml/2006/picture">
-                <pic:pic xmlns:pic="http://schemas.openxmlformats.org/drawingml/2006/picture">
-                  <pic:nvPicPr>
-                    <pic:cNvPr id="0" name="Picture 50" descr="https://lh4.googleusercontent.com/6NbCll0-VDfPDdu5Twqo1ma5ngk8gFyOAsn88uOKdzCRkaQLzQN2IIeyGkmAHSKSih4gBQzuBaxadQIYXb4EZTXnr2-renN3zEDBgyCPg9L5o_D1CVEbHWIRzhJyV4prr7DLtRvg"/>
-                    <pic:cNvPicPr>
-                      <a:picLocks noChangeAspect="1" noChangeArrowheads="1"/>
-                    </pic:cNvPicPr>
-                  </pic:nvPicPr>
-                  <pic:blipFill>
-                    <a:blip r:embed="rId67">
-                      <a:extLst>
-                        <a:ext uri="{28A0092B-C50C-407E-A947-70E740481C1C}">
-                          <a14:useLocalDpi xmlns:a14="http://schemas.microsoft.com/office/drawing/2010/main" val="0"/>
-                        </a:ext>
-                      </a:extLst>
-                    </a:blip>
-                    <a:srcRect/>
-                    <a:stretch>
-                      <a:fillRect/>
-                    </a:stretch>
-                  </pic:blipFill>
-                  <pic:spPr bwMode="auto">
-                    <a:xfrm>
-                      <a:off x="0" y="0"/>
-                      <a:ext cx="76200" cy="76200"/>
-                    </a:xfrm>
-                    <a:prstGeom prst="rect">
-                      <a:avLst/>
-                    </a:prstGeom>
-                    <a:noFill/>
-                    <a:ln>
-                      <a:noFill/>
-                    </a:ln>
-                  </pic:spPr>
-                </pic:pic>
-              </a:graphicData>
-            </a:graphic>
-          </wp:inline>
-        </w:drawing>
-      </w:r>
-      <w:r>
-        <w:rPr>
-          <w:rFonts w:ascii="Consolas" w:eastAsia="Times New Roman" w:hAnsi="Consolas" w:cs="Consolas"/>
-          <w:color w:val="000000"/>
-          <w:sz w:val="18"/>
-          <w:szCs w:val="18"/>
-        </w:rPr>
-        <w:t xml:space="preserve">, Magnesium </w:t>
-      </w:r>
-      <w:r>
-        <w:rPr>
-          <w:rFonts w:ascii="Consolas" w:eastAsia="Times New Roman" w:hAnsi="Consolas" w:cs="Consolas"/>
-          <w:noProof/>
-          <w:color w:val="000000"/>
-          <w:sz w:val="18"/>
-          <w:szCs w:val="18"/>
-        </w:rPr>
-        <w:drawing>
-          <wp:inline distT="0" distB="0" distL="0" distR="0">
-            <wp:extent cx="76200" cy="76200"/>
-            <wp:effectExtent l="0" t="0" r="0" b="0"/>
-            <wp:docPr id="23" name="Picture 23" descr="https://lh5.googleusercontent.com/nF8FkbOs-2K47YujGuVSjjcf6KrO1EPu_n58dLCxuS7eT04dsyzOhhqRJmSoWqxKk3P6xtaJDWREvKA6XVOlBeyJ8eXQUmKyJ9bG-e5H-GJ6oG5JqcuTQqkj9zRk_NjUi3MDFN2f"/>
-            <wp:cNvGraphicFramePr>
-              <a:graphicFrameLocks xmlns:a="http://schemas.openxmlformats.org/drawingml/2006/main" noChangeAspect="1"/>
-            </wp:cNvGraphicFramePr>
-            <a:graphic xmlns:a="http://schemas.openxmlformats.org/drawingml/2006/main">
-              <a:graphicData uri="http://schemas.openxmlformats.org/drawingml/2006/picture">
-                <pic:pic xmlns:pic="http://schemas.openxmlformats.org/drawingml/2006/picture">
-                  <pic:nvPicPr>
-                    <pic:cNvPr id="0" name="Picture 51" descr="https://lh5.googleusercontent.com/nF8FkbOs-2K47YujGuVSjjcf6KrO1EPu_n58dLCxuS7eT04dsyzOhhqRJmSoWqxKk3P6xtaJDWREvKA6XVOlBeyJ8eXQUmKyJ9bG-e5H-GJ6oG5JqcuTQqkj9zRk_NjUi3MDFN2f"/>
-                    <pic:cNvPicPr>
-                      <a:picLocks noChangeAspect="1" noChangeArrowheads="1"/>
-                    </pic:cNvPicPr>
-                  </pic:nvPicPr>
-                  <pic:blipFill>
-                    <a:blip r:embed="rId68">
-                      <a:extLst>
-                        <a:ext uri="{28A0092B-C50C-407E-A947-70E740481C1C}">
-                          <a14:useLocalDpi xmlns:a14="http://schemas.microsoft.com/office/drawing/2010/main" val="0"/>
-                        </a:ext>
-                      </a:extLst>
-                    </a:blip>
-                    <a:srcRect/>
-                    <a:stretch>
-                      <a:fillRect/>
-                    </a:stretch>
-                  </pic:blipFill>
-                  <pic:spPr bwMode="auto">
-                    <a:xfrm>
-                      <a:off x="0" y="0"/>
-                      <a:ext cx="76200" cy="76200"/>
-                    </a:xfrm>
-                    <a:prstGeom prst="rect">
-                      <a:avLst/>
-                    </a:prstGeom>
-                    <a:noFill/>
-                    <a:ln>
-                      <a:noFill/>
-                    </a:ln>
-                  </pic:spPr>
-                </pic:pic>
-              </a:graphicData>
-            </a:graphic>
-          </wp:inline>
-        </w:drawing>
-      </w:r>
-      <w:r>
-        <w:rPr>
-          <w:rFonts w:ascii="Consolas" w:eastAsia="Times New Roman" w:hAnsi="Consolas" w:cs="Consolas"/>
-          <w:color w:val="000000"/>
-          <w:sz w:val="18"/>
-          <w:szCs w:val="18"/>
-        </w:rPr>
-        <w:t xml:space="preserve">, Silicon </w:t>
-      </w:r>
-      <w:r>
-        <w:rPr>
-          <w:rFonts w:ascii="Consolas" w:eastAsia="Times New Roman" w:hAnsi="Consolas" w:cs="Consolas"/>
-          <w:noProof/>
-          <w:color w:val="000000"/>
-          <w:sz w:val="18"/>
-          <w:szCs w:val="18"/>
-        </w:rPr>
-        <w:drawing>
-          <wp:inline distT="0" distB="0" distL="0" distR="0">
-            <wp:extent cx="76200" cy="76200"/>
-            <wp:effectExtent l="0" t="0" r="0" b="0"/>
-            <wp:docPr id="22" name="Picture 22" descr="https://lh4.googleusercontent.com/Nioetc68-axoXLPvotnHs991Svd6hnYYoYyncybPcUrE3LUVADu_UnnBEoVoAzzQ_eBvqNSqq5tTxdosuFhacM11_-mHNkLrCv04d5bvI3VzEoIXGf0vGVPnGiIWwI7XNbHtdk8y"/>
-            <wp:cNvGraphicFramePr>
-              <a:graphicFrameLocks xmlns:a="http://schemas.openxmlformats.org/drawingml/2006/main" noChangeAspect="1"/>
-            </wp:cNvGraphicFramePr>
-            <a:graphic xmlns:a="http://schemas.openxmlformats.org/drawingml/2006/main">
-              <a:graphicData uri="http://schemas.openxmlformats.org/drawingml/2006/picture">
-                <pic:pic xmlns:pic="http://schemas.openxmlformats.org/drawingml/2006/picture">
-                  <pic:nvPicPr>
-                    <pic:cNvPr id="0" name="Picture 52" descr="https://lh4.googleusercontent.com/Nioetc68-axoXLPvotnHs991Svd6hnYYoYyncybPcUrE3LUVADu_UnnBEoVoAzzQ_eBvqNSqq5tTxdosuFhacM11_-mHNkLrCv04d5bvI3VzEoIXGf0vGVPnGiIWwI7XNbHtdk8y"/>
                     <pic:cNvPicPr>
                       <a:picLocks noChangeAspect="1" noChangeArrowheads="1"/>
                     </pic:cNvPicPr>
@@ -12306,7 +12683,7 @@
           <w:sz w:val="18"/>
           <w:szCs w:val="18"/>
         </w:rPr>
-        <w:t xml:space="preserve">, Silver </w:t>
+        <w:t xml:space="preserve">, Crystal </w:t>
       </w:r>
       <w:r>
         <w:rPr>
@@ -12320,7 +12697,7 @@
           <wp:inline distT="0" distB="0" distL="0" distR="0">
             <wp:extent cx="76200" cy="76200"/>
             <wp:effectExtent l="0" t="0" r="0" b="0"/>
-            <wp:docPr id="21" name="Picture 21" descr="https://lh5.googleusercontent.com/VKB3Go7XUemIrdROouY3sei2bHuZcnfYQkhcQ0tN1JAUwdVVUWy6arqqQdqD7cLP97hDoY4syAhfcZDHzskrEyxoN8zw65RFvcCDZ0aG0Slr0QvyEArS5_CxmbWy4AmoAI9zc6jV"/>
+            <wp:docPr id="27" name="Picture 27" descr="https://lh5.googleusercontent.com/SJgmyL5u4Mh1oSeC2ns5fToW6cPkuc3gouca80xXgE-SjDm57sAg_wGtZY-8f5bPdTWkQc5m-KmxepQ9SiBovpERgLB2xXF2TLCz6LSYfhpVyuvTmDc0x2Bc5dfBHgJHwisaKQKc"/>
             <wp:cNvGraphicFramePr>
               <a:graphicFrameLocks xmlns:a="http://schemas.openxmlformats.org/drawingml/2006/main" noChangeAspect="1"/>
             </wp:cNvGraphicFramePr>
@@ -12328,7 +12705,7 @@
               <a:graphicData uri="http://schemas.openxmlformats.org/drawingml/2006/picture">
                 <pic:pic xmlns:pic="http://schemas.openxmlformats.org/drawingml/2006/picture">
                   <pic:nvPicPr>
-                    <pic:cNvPr id="0" name="Picture 53" descr="https://lh5.googleusercontent.com/VKB3Go7XUemIrdROouY3sei2bHuZcnfYQkhcQ0tN1JAUwdVVUWy6arqqQdqD7cLP97hDoY4syAhfcZDHzskrEyxoN8zw65RFvcCDZ0aG0Slr0QvyEArS5_CxmbWy4AmoAI9zc6jV"/>
+                    <pic:cNvPr id="0" name="Picture 47" descr="https://lh5.googleusercontent.com/SJgmyL5u4Mh1oSeC2ns5fToW6cPkuc3gouca80xXgE-SjDm57sAg_wGtZY-8f5bPdTWkQc5m-KmxepQ9SiBovpERgLB2xXF2TLCz6LSYfhpVyuvTmDc0x2Bc5dfBHgJHwisaKQKc"/>
                     <pic:cNvPicPr>
                       <a:picLocks noChangeAspect="1" noChangeArrowheads="1"/>
                     </pic:cNvPicPr>
@@ -12372,7 +12749,7 @@
           <w:sz w:val="18"/>
           <w:szCs w:val="18"/>
         </w:rPr>
-        <w:t xml:space="preserve">, and Uranium </w:t>
+        <w:t xml:space="preserve">, Diamond </w:t>
       </w:r>
       <w:r>
         <w:rPr>
@@ -12386,7 +12763,7 @@
           <wp:inline distT="0" distB="0" distL="0" distR="0">
             <wp:extent cx="76200" cy="76200"/>
             <wp:effectExtent l="0" t="0" r="0" b="0"/>
-            <wp:docPr id="20" name="Picture 20" descr="https://lh4.googleusercontent.com/waWZsvt3tRici6IdtJdrNvh6lIRibcQYqWJo5EzZHm_xcc7T_XbSmiyTdOAwhnaxpMRKU1D3OlzGRs1C3DemwIXWZTwJ9l0rR5FCFQayD6U9xorZemQk4CphM26SNpkApuU8vrI7"/>
+            <wp:docPr id="26" name="Picture 26" descr="https://lh4.googleusercontent.com/QPQN7u-rqkJcm8SdzRcljWDKDR4ah7SpvC-emCg1VZdNhy3XGV7Abwvvgdf37whYh2JU-89HwGxUWZGxrsMl4l5_Vd2P8L8Mws35HaPi96J7zZXvL9BiVxGqFtYiL4T0D8f8KBi4"/>
             <wp:cNvGraphicFramePr>
               <a:graphicFrameLocks xmlns:a="http://schemas.openxmlformats.org/drawingml/2006/main" noChangeAspect="1"/>
             </wp:cNvGraphicFramePr>
@@ -12394,7 +12771,7 @@
               <a:graphicData uri="http://schemas.openxmlformats.org/drawingml/2006/picture">
                 <pic:pic xmlns:pic="http://schemas.openxmlformats.org/drawingml/2006/picture">
                   <pic:nvPicPr>
-                    <pic:cNvPr id="0" name="Picture 54" descr="https://lh4.googleusercontent.com/waWZsvt3tRici6IdtJdrNvh6lIRibcQYqWJo5EzZHm_xcc7T_XbSmiyTdOAwhnaxpMRKU1D3OlzGRs1C3DemwIXWZTwJ9l0rR5FCFQayD6U9xorZemQk4CphM26SNpkApuU8vrI7"/>
+                    <pic:cNvPr id="0" name="Picture 48" descr="https://lh4.googleusercontent.com/QPQN7u-rqkJcm8SdzRcljWDKDR4ah7SpvC-emCg1VZdNhy3XGV7Abwvvgdf37whYh2JU-89HwGxUWZGxrsMl4l5_Vd2P8L8Mws35HaPi96J7zZXvL9BiVxGqFtYiL4T0D8f8KBi4"/>
                     <pic:cNvPicPr>
                       <a:picLocks noChangeAspect="1" noChangeArrowheads="1"/>
                     </pic:cNvPicPr>
@@ -12438,6 +12815,402 @@
           <w:sz w:val="18"/>
           <w:szCs w:val="18"/>
         </w:rPr>
+        <w:t xml:space="preserve">, Fluorite </w:t>
+      </w:r>
+      <w:r>
+        <w:rPr>
+          <w:rFonts w:ascii="Consolas" w:eastAsia="Times New Roman" w:hAnsi="Consolas" w:cs="Consolas"/>
+          <w:noProof/>
+          <w:color w:val="000000"/>
+          <w:sz w:val="18"/>
+          <w:szCs w:val="18"/>
+        </w:rPr>
+        <w:drawing>
+          <wp:inline distT="0" distB="0" distL="0" distR="0">
+            <wp:extent cx="76200" cy="76200"/>
+            <wp:effectExtent l="0" t="0" r="0" b="0"/>
+            <wp:docPr id="25" name="Picture 25" descr="https://lh6.googleusercontent.com/Nlw_jbPX58VjzziTDF5NWu_cK1hA1iWIhZ297gUTqwM3ogaEGSAdX3feZybr6dbadjqZMtMQ-qNsBp_MnDBmcKqhEQULYqFzLuoTUk2DPVcmpzCgQl5GzHK_Jw5DRD9oSCbDMvcu"/>
+            <wp:cNvGraphicFramePr>
+              <a:graphicFrameLocks xmlns:a="http://schemas.openxmlformats.org/drawingml/2006/main" noChangeAspect="1"/>
+            </wp:cNvGraphicFramePr>
+            <a:graphic xmlns:a="http://schemas.openxmlformats.org/drawingml/2006/main">
+              <a:graphicData uri="http://schemas.openxmlformats.org/drawingml/2006/picture">
+                <pic:pic xmlns:pic="http://schemas.openxmlformats.org/drawingml/2006/picture">
+                  <pic:nvPicPr>
+                    <pic:cNvPr id="0" name="Picture 49" descr="https://lh6.googleusercontent.com/Nlw_jbPX58VjzziTDF5NWu_cK1hA1iWIhZ297gUTqwM3ogaEGSAdX3feZybr6dbadjqZMtMQ-qNsBp_MnDBmcKqhEQULYqFzLuoTUk2DPVcmpzCgQl5GzHK_Jw5DRD9oSCbDMvcu"/>
+                    <pic:cNvPicPr>
+                      <a:picLocks noChangeAspect="1" noChangeArrowheads="1"/>
+                    </pic:cNvPicPr>
+                  </pic:nvPicPr>
+                  <pic:blipFill>
+                    <a:blip r:embed="rId72">
+                      <a:extLst>
+                        <a:ext uri="{28A0092B-C50C-407E-A947-70E740481C1C}">
+                          <a14:useLocalDpi xmlns:a14="http://schemas.microsoft.com/office/drawing/2010/main" val="0"/>
+                        </a:ext>
+                      </a:extLst>
+                    </a:blip>
+                    <a:srcRect/>
+                    <a:stretch>
+                      <a:fillRect/>
+                    </a:stretch>
+                  </pic:blipFill>
+                  <pic:spPr bwMode="auto">
+                    <a:xfrm>
+                      <a:off x="0" y="0"/>
+                      <a:ext cx="76200" cy="76200"/>
+                    </a:xfrm>
+                    <a:prstGeom prst="rect">
+                      <a:avLst/>
+                    </a:prstGeom>
+                    <a:noFill/>
+                    <a:ln>
+                      <a:noFill/>
+                    </a:ln>
+                  </pic:spPr>
+                </pic:pic>
+              </a:graphicData>
+            </a:graphic>
+          </wp:inline>
+        </w:drawing>
+      </w:r>
+      <w:r>
+        <w:rPr>
+          <w:rFonts w:ascii="Consolas" w:eastAsia="Times New Roman" w:hAnsi="Consolas" w:cs="Consolas"/>
+          <w:color w:val="000000"/>
+          <w:sz w:val="18"/>
+          <w:szCs w:val="18"/>
+        </w:rPr>
+        <w:t xml:space="preserve">, Gold </w:t>
+      </w:r>
+      <w:r>
+        <w:rPr>
+          <w:rFonts w:ascii="Consolas" w:eastAsia="Times New Roman" w:hAnsi="Consolas" w:cs="Consolas"/>
+          <w:noProof/>
+          <w:color w:val="000000"/>
+          <w:sz w:val="18"/>
+          <w:szCs w:val="18"/>
+        </w:rPr>
+        <w:drawing>
+          <wp:inline distT="0" distB="0" distL="0" distR="0">
+            <wp:extent cx="76200" cy="76200"/>
+            <wp:effectExtent l="0" t="0" r="0" b="0"/>
+            <wp:docPr id="24" name="Picture 24" descr="https://lh4.googleusercontent.com/6NbCll0-VDfPDdu5Twqo1ma5ngk8gFyOAsn88uOKdzCRkaQLzQN2IIeyGkmAHSKSih4gBQzuBaxadQIYXb4EZTXnr2-renN3zEDBgyCPg9L5o_D1CVEbHWIRzhJyV4prr7DLtRvg"/>
+            <wp:cNvGraphicFramePr>
+              <a:graphicFrameLocks xmlns:a="http://schemas.openxmlformats.org/drawingml/2006/main" noChangeAspect="1"/>
+            </wp:cNvGraphicFramePr>
+            <a:graphic xmlns:a="http://schemas.openxmlformats.org/drawingml/2006/main">
+              <a:graphicData uri="http://schemas.openxmlformats.org/drawingml/2006/picture">
+                <pic:pic xmlns:pic="http://schemas.openxmlformats.org/drawingml/2006/picture">
+                  <pic:nvPicPr>
+                    <pic:cNvPr id="0" name="Picture 50" descr="https://lh4.googleusercontent.com/6NbCll0-VDfPDdu5Twqo1ma5ngk8gFyOAsn88uOKdzCRkaQLzQN2IIeyGkmAHSKSih4gBQzuBaxadQIYXb4EZTXnr2-renN3zEDBgyCPg9L5o_D1CVEbHWIRzhJyV4prr7DLtRvg"/>
+                    <pic:cNvPicPr>
+                      <a:picLocks noChangeAspect="1" noChangeArrowheads="1"/>
+                    </pic:cNvPicPr>
+                  </pic:nvPicPr>
+                  <pic:blipFill>
+                    <a:blip r:embed="rId73">
+                      <a:extLst>
+                        <a:ext uri="{28A0092B-C50C-407E-A947-70E740481C1C}">
+                          <a14:useLocalDpi xmlns:a14="http://schemas.microsoft.com/office/drawing/2010/main" val="0"/>
+                        </a:ext>
+                      </a:extLst>
+                    </a:blip>
+                    <a:srcRect/>
+                    <a:stretch>
+                      <a:fillRect/>
+                    </a:stretch>
+                  </pic:blipFill>
+                  <pic:spPr bwMode="auto">
+                    <a:xfrm>
+                      <a:off x="0" y="0"/>
+                      <a:ext cx="76200" cy="76200"/>
+                    </a:xfrm>
+                    <a:prstGeom prst="rect">
+                      <a:avLst/>
+                    </a:prstGeom>
+                    <a:noFill/>
+                    <a:ln>
+                      <a:noFill/>
+                    </a:ln>
+                  </pic:spPr>
+                </pic:pic>
+              </a:graphicData>
+            </a:graphic>
+          </wp:inline>
+        </w:drawing>
+      </w:r>
+      <w:r>
+        <w:rPr>
+          <w:rFonts w:ascii="Consolas" w:eastAsia="Times New Roman" w:hAnsi="Consolas" w:cs="Consolas"/>
+          <w:color w:val="000000"/>
+          <w:sz w:val="18"/>
+          <w:szCs w:val="18"/>
+        </w:rPr>
+        <w:t xml:space="preserve">, Magnesium </w:t>
+      </w:r>
+      <w:r>
+        <w:rPr>
+          <w:rFonts w:ascii="Consolas" w:eastAsia="Times New Roman" w:hAnsi="Consolas" w:cs="Consolas"/>
+          <w:noProof/>
+          <w:color w:val="000000"/>
+          <w:sz w:val="18"/>
+          <w:szCs w:val="18"/>
+        </w:rPr>
+        <w:drawing>
+          <wp:inline distT="0" distB="0" distL="0" distR="0">
+            <wp:extent cx="76200" cy="76200"/>
+            <wp:effectExtent l="0" t="0" r="0" b="0"/>
+            <wp:docPr id="23" name="Picture 23" descr="https://lh5.googleusercontent.com/nF8FkbOs-2K47YujGuVSjjcf6KrO1EPu_n58dLCxuS7eT04dsyzOhhqRJmSoWqxKk3P6xtaJDWREvKA6XVOlBeyJ8eXQUmKyJ9bG-e5H-GJ6oG5JqcuTQqkj9zRk_NjUi3MDFN2f"/>
+            <wp:cNvGraphicFramePr>
+              <a:graphicFrameLocks xmlns:a="http://schemas.openxmlformats.org/drawingml/2006/main" noChangeAspect="1"/>
+            </wp:cNvGraphicFramePr>
+            <a:graphic xmlns:a="http://schemas.openxmlformats.org/drawingml/2006/main">
+              <a:graphicData uri="http://schemas.openxmlformats.org/drawingml/2006/picture">
+                <pic:pic xmlns:pic="http://schemas.openxmlformats.org/drawingml/2006/picture">
+                  <pic:nvPicPr>
+                    <pic:cNvPr id="0" name="Picture 51" descr="https://lh5.googleusercontent.com/nF8FkbOs-2K47YujGuVSjjcf6KrO1EPu_n58dLCxuS7eT04dsyzOhhqRJmSoWqxKk3P6xtaJDWREvKA6XVOlBeyJ8eXQUmKyJ9bG-e5H-GJ6oG5JqcuTQqkj9zRk_NjUi3MDFN2f"/>
+                    <pic:cNvPicPr>
+                      <a:picLocks noChangeAspect="1" noChangeArrowheads="1"/>
+                    </pic:cNvPicPr>
+                  </pic:nvPicPr>
+                  <pic:blipFill>
+                    <a:blip r:embed="rId74">
+                      <a:extLst>
+                        <a:ext uri="{28A0092B-C50C-407E-A947-70E740481C1C}">
+                          <a14:useLocalDpi xmlns:a14="http://schemas.microsoft.com/office/drawing/2010/main" val="0"/>
+                        </a:ext>
+                      </a:extLst>
+                    </a:blip>
+                    <a:srcRect/>
+                    <a:stretch>
+                      <a:fillRect/>
+                    </a:stretch>
+                  </pic:blipFill>
+                  <pic:spPr bwMode="auto">
+                    <a:xfrm>
+                      <a:off x="0" y="0"/>
+                      <a:ext cx="76200" cy="76200"/>
+                    </a:xfrm>
+                    <a:prstGeom prst="rect">
+                      <a:avLst/>
+                    </a:prstGeom>
+                    <a:noFill/>
+                    <a:ln>
+                      <a:noFill/>
+                    </a:ln>
+                  </pic:spPr>
+                </pic:pic>
+              </a:graphicData>
+            </a:graphic>
+          </wp:inline>
+        </w:drawing>
+      </w:r>
+      <w:r>
+        <w:rPr>
+          <w:rFonts w:ascii="Consolas" w:eastAsia="Times New Roman" w:hAnsi="Consolas" w:cs="Consolas"/>
+          <w:color w:val="000000"/>
+          <w:sz w:val="18"/>
+          <w:szCs w:val="18"/>
+        </w:rPr>
+        <w:t xml:space="preserve">, Silicon </w:t>
+      </w:r>
+      <w:r>
+        <w:rPr>
+          <w:rFonts w:ascii="Consolas" w:eastAsia="Times New Roman" w:hAnsi="Consolas" w:cs="Consolas"/>
+          <w:noProof/>
+          <w:color w:val="000000"/>
+          <w:sz w:val="18"/>
+          <w:szCs w:val="18"/>
+        </w:rPr>
+        <w:drawing>
+          <wp:inline distT="0" distB="0" distL="0" distR="0">
+            <wp:extent cx="76200" cy="76200"/>
+            <wp:effectExtent l="0" t="0" r="0" b="0"/>
+            <wp:docPr id="22" name="Picture 22" descr="https://lh4.googleusercontent.com/Nioetc68-axoXLPvotnHs991Svd6hnYYoYyncybPcUrE3LUVADu_UnnBEoVoAzzQ_eBvqNSqq5tTxdosuFhacM11_-mHNkLrCv04d5bvI3VzEoIXGf0vGVPnGiIWwI7XNbHtdk8y"/>
+            <wp:cNvGraphicFramePr>
+              <a:graphicFrameLocks xmlns:a="http://schemas.openxmlformats.org/drawingml/2006/main" noChangeAspect="1"/>
+            </wp:cNvGraphicFramePr>
+            <a:graphic xmlns:a="http://schemas.openxmlformats.org/drawingml/2006/main">
+              <a:graphicData uri="http://schemas.openxmlformats.org/drawingml/2006/picture">
+                <pic:pic xmlns:pic="http://schemas.openxmlformats.org/drawingml/2006/picture">
+                  <pic:nvPicPr>
+                    <pic:cNvPr id="0" name="Picture 52" descr="https://lh4.googleusercontent.com/Nioetc68-axoXLPvotnHs991Svd6hnYYoYyncybPcUrE3LUVADu_UnnBEoVoAzzQ_eBvqNSqq5tTxdosuFhacM11_-mHNkLrCv04d5bvI3VzEoIXGf0vGVPnGiIWwI7XNbHtdk8y"/>
+                    <pic:cNvPicPr>
+                      <a:picLocks noChangeAspect="1" noChangeArrowheads="1"/>
+                    </pic:cNvPicPr>
+                  </pic:nvPicPr>
+                  <pic:blipFill>
+                    <a:blip r:embed="rId75">
+                      <a:extLst>
+                        <a:ext uri="{28A0092B-C50C-407E-A947-70E740481C1C}">
+                          <a14:useLocalDpi xmlns:a14="http://schemas.microsoft.com/office/drawing/2010/main" val="0"/>
+                        </a:ext>
+                      </a:extLst>
+                    </a:blip>
+                    <a:srcRect/>
+                    <a:stretch>
+                      <a:fillRect/>
+                    </a:stretch>
+                  </pic:blipFill>
+                  <pic:spPr bwMode="auto">
+                    <a:xfrm>
+                      <a:off x="0" y="0"/>
+                      <a:ext cx="76200" cy="76200"/>
+                    </a:xfrm>
+                    <a:prstGeom prst="rect">
+                      <a:avLst/>
+                    </a:prstGeom>
+                    <a:noFill/>
+                    <a:ln>
+                      <a:noFill/>
+                    </a:ln>
+                  </pic:spPr>
+                </pic:pic>
+              </a:graphicData>
+            </a:graphic>
+          </wp:inline>
+        </w:drawing>
+      </w:r>
+      <w:r>
+        <w:rPr>
+          <w:rFonts w:ascii="Consolas" w:eastAsia="Times New Roman" w:hAnsi="Consolas" w:cs="Consolas"/>
+          <w:color w:val="000000"/>
+          <w:sz w:val="18"/>
+          <w:szCs w:val="18"/>
+        </w:rPr>
+        <w:t xml:space="preserve">, Silver </w:t>
+      </w:r>
+      <w:r>
+        <w:rPr>
+          <w:rFonts w:ascii="Consolas" w:eastAsia="Times New Roman" w:hAnsi="Consolas" w:cs="Consolas"/>
+          <w:noProof/>
+          <w:color w:val="000000"/>
+          <w:sz w:val="18"/>
+          <w:szCs w:val="18"/>
+        </w:rPr>
+        <w:drawing>
+          <wp:inline distT="0" distB="0" distL="0" distR="0">
+            <wp:extent cx="76200" cy="76200"/>
+            <wp:effectExtent l="0" t="0" r="0" b="0"/>
+            <wp:docPr id="21" name="Picture 21" descr="https://lh5.googleusercontent.com/VKB3Go7XUemIrdROouY3sei2bHuZcnfYQkhcQ0tN1JAUwdVVUWy6arqqQdqD7cLP97hDoY4syAhfcZDHzskrEyxoN8zw65RFvcCDZ0aG0Slr0QvyEArS5_CxmbWy4AmoAI9zc6jV"/>
+            <wp:cNvGraphicFramePr>
+              <a:graphicFrameLocks xmlns:a="http://schemas.openxmlformats.org/drawingml/2006/main" noChangeAspect="1"/>
+            </wp:cNvGraphicFramePr>
+            <a:graphic xmlns:a="http://schemas.openxmlformats.org/drawingml/2006/main">
+              <a:graphicData uri="http://schemas.openxmlformats.org/drawingml/2006/picture">
+                <pic:pic xmlns:pic="http://schemas.openxmlformats.org/drawingml/2006/picture">
+                  <pic:nvPicPr>
+                    <pic:cNvPr id="0" name="Picture 53" descr="https://lh5.googleusercontent.com/VKB3Go7XUemIrdROouY3sei2bHuZcnfYQkhcQ0tN1JAUwdVVUWy6arqqQdqD7cLP97hDoY4syAhfcZDHzskrEyxoN8zw65RFvcCDZ0aG0Slr0QvyEArS5_CxmbWy4AmoAI9zc6jV"/>
+                    <pic:cNvPicPr>
+                      <a:picLocks noChangeAspect="1" noChangeArrowheads="1"/>
+                    </pic:cNvPicPr>
+                  </pic:nvPicPr>
+                  <pic:blipFill>
+                    <a:blip r:embed="rId76">
+                      <a:extLst>
+                        <a:ext uri="{28A0092B-C50C-407E-A947-70E740481C1C}">
+                          <a14:useLocalDpi xmlns:a14="http://schemas.microsoft.com/office/drawing/2010/main" val="0"/>
+                        </a:ext>
+                      </a:extLst>
+                    </a:blip>
+                    <a:srcRect/>
+                    <a:stretch>
+                      <a:fillRect/>
+                    </a:stretch>
+                  </pic:blipFill>
+                  <pic:spPr bwMode="auto">
+                    <a:xfrm>
+                      <a:off x="0" y="0"/>
+                      <a:ext cx="76200" cy="76200"/>
+                    </a:xfrm>
+                    <a:prstGeom prst="rect">
+                      <a:avLst/>
+                    </a:prstGeom>
+                    <a:noFill/>
+                    <a:ln>
+                      <a:noFill/>
+                    </a:ln>
+                  </pic:spPr>
+                </pic:pic>
+              </a:graphicData>
+            </a:graphic>
+          </wp:inline>
+        </w:drawing>
+      </w:r>
+      <w:r>
+        <w:rPr>
+          <w:rFonts w:ascii="Consolas" w:eastAsia="Times New Roman" w:hAnsi="Consolas" w:cs="Consolas"/>
+          <w:color w:val="000000"/>
+          <w:sz w:val="18"/>
+          <w:szCs w:val="18"/>
+        </w:rPr>
+        <w:t xml:space="preserve">, and Uranium </w:t>
+      </w:r>
+      <w:r>
+        <w:rPr>
+          <w:rFonts w:ascii="Consolas" w:eastAsia="Times New Roman" w:hAnsi="Consolas" w:cs="Consolas"/>
+          <w:noProof/>
+          <w:color w:val="000000"/>
+          <w:sz w:val="18"/>
+          <w:szCs w:val="18"/>
+        </w:rPr>
+        <w:drawing>
+          <wp:inline distT="0" distB="0" distL="0" distR="0">
+            <wp:extent cx="76200" cy="76200"/>
+            <wp:effectExtent l="0" t="0" r="0" b="0"/>
+            <wp:docPr id="20" name="Picture 20" descr="https://lh4.googleusercontent.com/waWZsvt3tRici6IdtJdrNvh6lIRibcQYqWJo5EzZHm_xcc7T_XbSmiyTdOAwhnaxpMRKU1D3OlzGRs1C3DemwIXWZTwJ9l0rR5FCFQayD6U9xorZemQk4CphM26SNpkApuU8vrI7"/>
+            <wp:cNvGraphicFramePr>
+              <a:graphicFrameLocks xmlns:a="http://schemas.openxmlformats.org/drawingml/2006/main" noChangeAspect="1"/>
+            </wp:cNvGraphicFramePr>
+            <a:graphic xmlns:a="http://schemas.openxmlformats.org/drawingml/2006/main">
+              <a:graphicData uri="http://schemas.openxmlformats.org/drawingml/2006/picture">
+                <pic:pic xmlns:pic="http://schemas.openxmlformats.org/drawingml/2006/picture">
+                  <pic:nvPicPr>
+                    <pic:cNvPr id="0" name="Picture 54" descr="https://lh4.googleusercontent.com/waWZsvt3tRici6IdtJdrNvh6lIRibcQYqWJo5EzZHm_xcc7T_XbSmiyTdOAwhnaxpMRKU1D3OlzGRs1C3DemwIXWZTwJ9l0rR5FCFQayD6U9xorZemQk4CphM26SNpkApuU8vrI7"/>
+                    <pic:cNvPicPr>
+                      <a:picLocks noChangeAspect="1" noChangeArrowheads="1"/>
+                    </pic:cNvPicPr>
+                  </pic:nvPicPr>
+                  <pic:blipFill>
+                    <a:blip r:embed="rId77">
+                      <a:extLst>
+                        <a:ext uri="{28A0092B-C50C-407E-A947-70E740481C1C}">
+                          <a14:useLocalDpi xmlns:a14="http://schemas.microsoft.com/office/drawing/2010/main" val="0"/>
+                        </a:ext>
+                      </a:extLst>
+                    </a:blip>
+                    <a:srcRect/>
+                    <a:stretch>
+                      <a:fillRect/>
+                    </a:stretch>
+                  </pic:blipFill>
+                  <pic:spPr bwMode="auto">
+                    <a:xfrm>
+                      <a:off x="0" y="0"/>
+                      <a:ext cx="76200" cy="76200"/>
+                    </a:xfrm>
+                    <a:prstGeom prst="rect">
+                      <a:avLst/>
+                    </a:prstGeom>
+                    <a:noFill/>
+                    <a:ln>
+                      <a:noFill/>
+                    </a:ln>
+                  </pic:spPr>
+                </pic:pic>
+              </a:graphicData>
+            </a:graphic>
+          </wp:inline>
+        </w:drawing>
+      </w:r>
+      <w:r>
+        <w:rPr>
+          <w:rFonts w:ascii="Consolas" w:eastAsia="Times New Roman" w:hAnsi="Consolas" w:cs="Consolas"/>
+          <w:color w:val="000000"/>
+          <w:sz w:val="18"/>
+          <w:szCs w:val="18"/>
+        </w:rPr>
         <w:t>.</w:t>
       </w:r>
     </w:p>
@@ -12544,7 +13317,7 @@
                     </pic:cNvPicPr>
                   </pic:nvPicPr>
                   <pic:blipFill>
-                    <a:blip r:embed="rId72">
+                    <a:blip r:embed="rId78">
                       <a:extLst>
                         <a:ext uri="{28A0092B-C50C-407E-A947-70E740481C1C}">
                           <a14:useLocalDpi xmlns:a14="http://schemas.microsoft.com/office/drawing/2010/main" val="0"/>
@@ -12630,7 +13403,7 @@
                     </pic:cNvPicPr>
                   </pic:nvPicPr>
                   <pic:blipFill>
-                    <a:blip r:embed="rId73">
+                    <a:blip r:embed="rId79">
                       <a:extLst>
                         <a:ext uri="{28A0092B-C50C-407E-A947-70E740481C1C}">
                           <a14:useLocalDpi xmlns:a14="http://schemas.microsoft.com/office/drawing/2010/main" val="0"/>
@@ -12726,7 +13499,7 @@
                     </pic:cNvPicPr>
                   </pic:nvPicPr>
                   <pic:blipFill>
-                    <a:blip r:embed="rId74">
+                    <a:blip r:embed="rId80">
                       <a:extLst>
                         <a:ext uri="{28A0092B-C50C-407E-A947-70E740481C1C}">
                           <a14:useLocalDpi xmlns:a14="http://schemas.microsoft.com/office/drawing/2010/main" val="0"/>
@@ -12804,6 +13577,7 @@
           <w:sz w:val="18"/>
           <w:szCs w:val="18"/>
         </w:rPr>
+        <w:lastRenderedPageBreak/>
         <w:drawing>
           <wp:inline distT="0" distB="0" distL="0" distR="0">
             <wp:extent cx="1905000" cy="723900"/>
@@ -12822,7 +13596,7 @@
                     </pic:cNvPicPr>
                   </pic:nvPicPr>
                   <pic:blipFill>
-                    <a:blip r:embed="rId75">
+                    <a:blip r:embed="rId81">
                       <a:extLst>
                         <a:ext uri="{28A0092B-C50C-407E-A947-70E740481C1C}">
                           <a14:useLocalDpi xmlns:a14="http://schemas.microsoft.com/office/drawing/2010/main" val="0"/>
@@ -12996,7 +13770,6 @@
           <w:sz w:val="18"/>
           <w:szCs w:val="18"/>
         </w:rPr>
-        <w:lastRenderedPageBreak/>
         <w:t xml:space="preserve">-Created </w:t>
       </w:r>
       <w:proofErr w:type="spellStart"/>
@@ -13231,7 +14004,7 @@
                     </pic:cNvPicPr>
                   </pic:nvPicPr>
                   <pic:blipFill>
-                    <a:blip r:embed="rId76">
+                    <a:blip r:embed="rId82">
                       <a:extLst>
                         <a:ext uri="{28A0092B-C50C-407E-A947-70E740481C1C}">
                           <a14:useLocalDpi xmlns:a14="http://schemas.microsoft.com/office/drawing/2010/main" val="0"/>
@@ -13292,402 +14065,6 @@
                 <pic:pic xmlns:pic="http://schemas.openxmlformats.org/drawingml/2006/picture">
                   <pic:nvPicPr>
                     <pic:cNvPr id="0" name="Picture 60" descr="https://lh6.googleusercontent.com/i3JJCIDRt6hJ7OJutPcgvlx3L-gXrc3X09nhWIfCjM9KADlSwGpX3Ux1rUVsXfnYr_bXfzJ8mACr0by8OCaViT5h9zzGHKu9olSeGRGb34_UFs0k6fWzkQaPdB0g9jUvl7SNvD0h"/>
-                    <pic:cNvPicPr>
-                      <a:picLocks noChangeAspect="1" noChangeArrowheads="1"/>
-                    </pic:cNvPicPr>
-                  </pic:nvPicPr>
-                  <pic:blipFill>
-                    <a:blip r:embed="rId77">
-                      <a:extLst>
-                        <a:ext uri="{28A0092B-C50C-407E-A947-70E740481C1C}">
-                          <a14:useLocalDpi xmlns:a14="http://schemas.microsoft.com/office/drawing/2010/main" val="0"/>
-                        </a:ext>
-                      </a:extLst>
-                    </a:blip>
-                    <a:srcRect/>
-                    <a:stretch>
-                      <a:fillRect/>
-                    </a:stretch>
-                  </pic:blipFill>
-                  <pic:spPr bwMode="auto">
-                    <a:xfrm>
-                      <a:off x="0" y="0"/>
-                      <a:ext cx="152400" cy="304800"/>
-                    </a:xfrm>
-                    <a:prstGeom prst="rect">
-                      <a:avLst/>
-                    </a:prstGeom>
-                    <a:noFill/>
-                    <a:ln>
-                      <a:noFill/>
-                    </a:ln>
-                  </pic:spPr>
-                </pic:pic>
-              </a:graphicData>
-            </a:graphic>
-          </wp:inline>
-        </w:drawing>
-      </w:r>
-      <w:r>
-        <w:rPr>
-          <w:rFonts w:ascii="Consolas" w:eastAsia="Times New Roman" w:hAnsi="Consolas" w:cs="Consolas"/>
-          <w:color w:val="000000"/>
-          <w:sz w:val="18"/>
-          <w:szCs w:val="18"/>
-        </w:rPr>
-        <w:t xml:space="preserve"> </w:t>
-      </w:r>
-      <w:r>
-        <w:rPr>
-          <w:rFonts w:ascii="Consolas" w:eastAsia="Times New Roman" w:hAnsi="Consolas" w:cs="Consolas"/>
-          <w:noProof/>
-          <w:color w:val="000000"/>
-          <w:sz w:val="18"/>
-          <w:szCs w:val="18"/>
-        </w:rPr>
-        <w:drawing>
-          <wp:inline distT="0" distB="0" distL="0" distR="0">
-            <wp:extent cx="152400" cy="152400"/>
-            <wp:effectExtent l="0" t="0" r="0" b="0"/>
-            <wp:docPr id="13" name="Picture 13" descr="https://lh5.googleusercontent.com/QFgOSd9319z2z-gHiNFRl-Xf25vtgnFr8h34sQvGAfu7RWIu8prGSzZihmqYRRoAOwCVxAa7EdF-G4ucbD_EL84eXM8_P4RT27_E_4zP-xJ-BUGTqT635vosN9CKZpE3V32mIDRE"/>
-            <wp:cNvGraphicFramePr>
-              <a:graphicFrameLocks xmlns:a="http://schemas.openxmlformats.org/drawingml/2006/main" noChangeAspect="1"/>
-            </wp:cNvGraphicFramePr>
-            <a:graphic xmlns:a="http://schemas.openxmlformats.org/drawingml/2006/main">
-              <a:graphicData uri="http://schemas.openxmlformats.org/drawingml/2006/picture">
-                <pic:pic xmlns:pic="http://schemas.openxmlformats.org/drawingml/2006/picture">
-                  <pic:nvPicPr>
-                    <pic:cNvPr id="0" name="Picture 61" descr="https://lh5.googleusercontent.com/QFgOSd9319z2z-gHiNFRl-Xf25vtgnFr8h34sQvGAfu7RWIu8prGSzZihmqYRRoAOwCVxAa7EdF-G4ucbD_EL84eXM8_P4RT27_E_4zP-xJ-BUGTqT635vosN9CKZpE3V32mIDRE"/>
-                    <pic:cNvPicPr>
-                      <a:picLocks noChangeAspect="1" noChangeArrowheads="1"/>
-                    </pic:cNvPicPr>
-                  </pic:nvPicPr>
-                  <pic:blipFill>
-                    <a:blip r:embed="rId78">
-                      <a:extLst>
-                        <a:ext uri="{28A0092B-C50C-407E-A947-70E740481C1C}">
-                          <a14:useLocalDpi xmlns:a14="http://schemas.microsoft.com/office/drawing/2010/main" val="0"/>
-                        </a:ext>
-                      </a:extLst>
-                    </a:blip>
-                    <a:srcRect/>
-                    <a:stretch>
-                      <a:fillRect/>
-                    </a:stretch>
-                  </pic:blipFill>
-                  <pic:spPr bwMode="auto">
-                    <a:xfrm>
-                      <a:off x="0" y="0"/>
-                      <a:ext cx="152400" cy="152400"/>
-                    </a:xfrm>
-                    <a:prstGeom prst="rect">
-                      <a:avLst/>
-                    </a:prstGeom>
-                    <a:noFill/>
-                    <a:ln>
-                      <a:noFill/>
-                    </a:ln>
-                  </pic:spPr>
-                </pic:pic>
-              </a:graphicData>
-            </a:graphic>
-          </wp:inline>
-        </w:drawing>
-      </w:r>
-      <w:r>
-        <w:rPr>
-          <w:rFonts w:ascii="Consolas" w:eastAsia="Times New Roman" w:hAnsi="Consolas" w:cs="Consolas"/>
-          <w:color w:val="000000"/>
-          <w:sz w:val="18"/>
-          <w:szCs w:val="18"/>
-        </w:rPr>
-        <w:t xml:space="preserve"> </w:t>
-      </w:r>
-      <w:r>
-        <w:rPr>
-          <w:rFonts w:ascii="Consolas" w:eastAsia="Times New Roman" w:hAnsi="Consolas" w:cs="Consolas"/>
-          <w:noProof/>
-          <w:color w:val="000000"/>
-          <w:sz w:val="18"/>
-          <w:szCs w:val="18"/>
-        </w:rPr>
-        <w:drawing>
-          <wp:inline distT="0" distB="0" distL="0" distR="0">
-            <wp:extent cx="152400" cy="152400"/>
-            <wp:effectExtent l="0" t="0" r="0" b="0"/>
-            <wp:docPr id="12" name="Picture 12" descr="https://lh6.googleusercontent.com/qVmKaMSfjf4ztHtoNNXY_0rTJYkfGz5mSou0V5uNiBME-U0auvpaJUHRv0MxgdHv2lZ_3rFgOnwJzQmTuDuYTNw7QSvHCfoldv0e9EswVENXK7Srr3kCu_SAcD9n0bZeSX76Wt4_"/>
-            <wp:cNvGraphicFramePr>
-              <a:graphicFrameLocks xmlns:a="http://schemas.openxmlformats.org/drawingml/2006/main" noChangeAspect="1"/>
-            </wp:cNvGraphicFramePr>
-            <a:graphic xmlns:a="http://schemas.openxmlformats.org/drawingml/2006/main">
-              <a:graphicData uri="http://schemas.openxmlformats.org/drawingml/2006/picture">
-                <pic:pic xmlns:pic="http://schemas.openxmlformats.org/drawingml/2006/picture">
-                  <pic:nvPicPr>
-                    <pic:cNvPr id="0" name="Picture 62" descr="https://lh6.googleusercontent.com/qVmKaMSfjf4ztHtoNNXY_0rTJYkfGz5mSou0V5uNiBME-U0auvpaJUHRv0MxgdHv2lZ_3rFgOnwJzQmTuDuYTNw7QSvHCfoldv0e9EswVENXK7Srr3kCu_SAcD9n0bZeSX76Wt4_"/>
-                    <pic:cNvPicPr>
-                      <a:picLocks noChangeAspect="1" noChangeArrowheads="1"/>
-                    </pic:cNvPicPr>
-                  </pic:nvPicPr>
-                  <pic:blipFill>
-                    <a:blip r:embed="rId79">
-                      <a:extLst>
-                        <a:ext uri="{28A0092B-C50C-407E-A947-70E740481C1C}">
-                          <a14:useLocalDpi xmlns:a14="http://schemas.microsoft.com/office/drawing/2010/main" val="0"/>
-                        </a:ext>
-                      </a:extLst>
-                    </a:blip>
-                    <a:srcRect/>
-                    <a:stretch>
-                      <a:fillRect/>
-                    </a:stretch>
-                  </pic:blipFill>
-                  <pic:spPr bwMode="auto">
-                    <a:xfrm>
-                      <a:off x="0" y="0"/>
-                      <a:ext cx="152400" cy="152400"/>
-                    </a:xfrm>
-                    <a:prstGeom prst="rect">
-                      <a:avLst/>
-                    </a:prstGeom>
-                    <a:noFill/>
-                    <a:ln>
-                      <a:noFill/>
-                    </a:ln>
-                  </pic:spPr>
-                </pic:pic>
-              </a:graphicData>
-            </a:graphic>
-          </wp:inline>
-        </w:drawing>
-      </w:r>
-      <w:r>
-        <w:rPr>
-          <w:rFonts w:ascii="Consolas" w:eastAsia="Times New Roman" w:hAnsi="Consolas" w:cs="Consolas"/>
-          <w:color w:val="000000"/>
-          <w:sz w:val="18"/>
-          <w:szCs w:val="18"/>
-        </w:rPr>
-        <w:t xml:space="preserve"> </w:t>
-      </w:r>
-      <w:r>
-        <w:rPr>
-          <w:rFonts w:ascii="Consolas" w:eastAsia="Times New Roman" w:hAnsi="Consolas" w:cs="Consolas"/>
-          <w:noProof/>
-          <w:color w:val="000000"/>
-          <w:sz w:val="18"/>
-          <w:szCs w:val="18"/>
-        </w:rPr>
-        <w:drawing>
-          <wp:inline distT="0" distB="0" distL="0" distR="0">
-            <wp:extent cx="152400" cy="304800"/>
-            <wp:effectExtent l="0" t="0" r="0" b="0"/>
-            <wp:docPr id="11" name="Picture 11" descr="https://lh3.googleusercontent.com/G8gS3xrt8DoS60tf31GK_6tMylbKAVIMvKsx_Sou9AdMObbumO5rRt-dZdUPqET8k4P1kVeukAr8BB2jyHbAaLqRVN9f87SshmgVU9enkuZ99K04-8l0uEjcH4iBof-xD0MIxbPI"/>
-            <wp:cNvGraphicFramePr>
-              <a:graphicFrameLocks xmlns:a="http://schemas.openxmlformats.org/drawingml/2006/main" noChangeAspect="1"/>
-            </wp:cNvGraphicFramePr>
-            <a:graphic xmlns:a="http://schemas.openxmlformats.org/drawingml/2006/main">
-              <a:graphicData uri="http://schemas.openxmlformats.org/drawingml/2006/picture">
-                <pic:pic xmlns:pic="http://schemas.openxmlformats.org/drawingml/2006/picture">
-                  <pic:nvPicPr>
-                    <pic:cNvPr id="0" name="Picture 63" descr="https://lh3.googleusercontent.com/G8gS3xrt8DoS60tf31GK_6tMylbKAVIMvKsx_Sou9AdMObbumO5rRt-dZdUPqET8k4P1kVeukAr8BB2jyHbAaLqRVN9f87SshmgVU9enkuZ99K04-8l0uEjcH4iBof-xD0MIxbPI"/>
-                    <pic:cNvPicPr>
-                      <a:picLocks noChangeAspect="1" noChangeArrowheads="1"/>
-                    </pic:cNvPicPr>
-                  </pic:nvPicPr>
-                  <pic:blipFill>
-                    <a:blip r:embed="rId80">
-                      <a:extLst>
-                        <a:ext uri="{28A0092B-C50C-407E-A947-70E740481C1C}">
-                          <a14:useLocalDpi xmlns:a14="http://schemas.microsoft.com/office/drawing/2010/main" val="0"/>
-                        </a:ext>
-                      </a:extLst>
-                    </a:blip>
-                    <a:srcRect/>
-                    <a:stretch>
-                      <a:fillRect/>
-                    </a:stretch>
-                  </pic:blipFill>
-                  <pic:spPr bwMode="auto">
-                    <a:xfrm>
-                      <a:off x="0" y="0"/>
-                      <a:ext cx="152400" cy="304800"/>
-                    </a:xfrm>
-                    <a:prstGeom prst="rect">
-                      <a:avLst/>
-                    </a:prstGeom>
-                    <a:noFill/>
-                    <a:ln>
-                      <a:noFill/>
-                    </a:ln>
-                  </pic:spPr>
-                </pic:pic>
-              </a:graphicData>
-            </a:graphic>
-          </wp:inline>
-        </w:drawing>
-      </w:r>
-      <w:r>
-        <w:rPr>
-          <w:rFonts w:ascii="Consolas" w:eastAsia="Times New Roman" w:hAnsi="Consolas" w:cs="Consolas"/>
-          <w:color w:val="000000"/>
-          <w:sz w:val="18"/>
-          <w:szCs w:val="18"/>
-        </w:rPr>
-        <w:t xml:space="preserve"> </w:t>
-      </w:r>
-      <w:r>
-        <w:rPr>
-          <w:rFonts w:ascii="Consolas" w:eastAsia="Times New Roman" w:hAnsi="Consolas" w:cs="Consolas"/>
-          <w:noProof/>
-          <w:color w:val="000000"/>
-          <w:sz w:val="18"/>
-          <w:szCs w:val="18"/>
-        </w:rPr>
-        <w:drawing>
-          <wp:inline distT="0" distB="0" distL="0" distR="0">
-            <wp:extent cx="152400" cy="304800"/>
-            <wp:effectExtent l="0" t="0" r="0" b="0"/>
-            <wp:docPr id="10" name="Picture 10" descr="https://lh4.googleusercontent.com/Llk1Lzcn6yc1__zTbj-86Vn1ovMzfooiEVC0K4jAT5J9RQ2IROgKrtFNXrCn-Aqs0zEHMJB2B7nuOXEYH3I_5CNGNCuu2EzVSZeseLVgMJ-Wi-Kfy2s_DjdzcsdxI2tPRldWbkRA"/>
-            <wp:cNvGraphicFramePr>
-              <a:graphicFrameLocks xmlns:a="http://schemas.openxmlformats.org/drawingml/2006/main" noChangeAspect="1"/>
-            </wp:cNvGraphicFramePr>
-            <a:graphic xmlns:a="http://schemas.openxmlformats.org/drawingml/2006/main">
-              <a:graphicData uri="http://schemas.openxmlformats.org/drawingml/2006/picture">
-                <pic:pic xmlns:pic="http://schemas.openxmlformats.org/drawingml/2006/picture">
-                  <pic:nvPicPr>
-                    <pic:cNvPr id="0" name="Picture 64" descr="https://lh4.googleusercontent.com/Llk1Lzcn6yc1__zTbj-86Vn1ovMzfooiEVC0K4jAT5J9RQ2IROgKrtFNXrCn-Aqs0zEHMJB2B7nuOXEYH3I_5CNGNCuu2EzVSZeseLVgMJ-Wi-Kfy2s_DjdzcsdxI2tPRldWbkRA"/>
-                    <pic:cNvPicPr>
-                      <a:picLocks noChangeAspect="1" noChangeArrowheads="1"/>
-                    </pic:cNvPicPr>
-                  </pic:nvPicPr>
-                  <pic:blipFill>
-                    <a:blip r:embed="rId81">
-                      <a:extLst>
-                        <a:ext uri="{28A0092B-C50C-407E-A947-70E740481C1C}">
-                          <a14:useLocalDpi xmlns:a14="http://schemas.microsoft.com/office/drawing/2010/main" val="0"/>
-                        </a:ext>
-                      </a:extLst>
-                    </a:blip>
-                    <a:srcRect/>
-                    <a:stretch>
-                      <a:fillRect/>
-                    </a:stretch>
-                  </pic:blipFill>
-                  <pic:spPr bwMode="auto">
-                    <a:xfrm>
-                      <a:off x="0" y="0"/>
-                      <a:ext cx="152400" cy="304800"/>
-                    </a:xfrm>
-                    <a:prstGeom prst="rect">
-                      <a:avLst/>
-                    </a:prstGeom>
-                    <a:noFill/>
-                    <a:ln>
-                      <a:noFill/>
-                    </a:ln>
-                  </pic:spPr>
-                </pic:pic>
-              </a:graphicData>
-            </a:graphic>
-          </wp:inline>
-        </w:drawing>
-      </w:r>
-      <w:r>
-        <w:rPr>
-          <w:rFonts w:ascii="Consolas" w:eastAsia="Times New Roman" w:hAnsi="Consolas" w:cs="Consolas"/>
-          <w:color w:val="000000"/>
-          <w:sz w:val="18"/>
-          <w:szCs w:val="18"/>
-        </w:rPr>
-        <w:t xml:space="preserve"> </w:t>
-      </w:r>
-      <w:r>
-        <w:rPr>
-          <w:rFonts w:ascii="Consolas" w:eastAsia="Times New Roman" w:hAnsi="Consolas" w:cs="Consolas"/>
-          <w:noProof/>
-          <w:color w:val="000000"/>
-          <w:sz w:val="18"/>
-          <w:szCs w:val="18"/>
-        </w:rPr>
-        <w:drawing>
-          <wp:inline distT="0" distB="0" distL="0" distR="0">
-            <wp:extent cx="304800" cy="304800"/>
-            <wp:effectExtent l="0" t="0" r="0" b="0"/>
-            <wp:docPr id="9" name="Picture 9" descr="https://lh5.googleusercontent.com/abfn_0OBZcPMmVveEIdPj0MqHP6AoZlXBvd-4-1-Zt1Uuy2ZCiYKtVzY6H2-9wGFsCcz_2DVQG0rdsGLcuVgLsSvdxehOKd2BU2FbByGz5EPfjsNAUVbpKolyIvogfHPgcurtUGy"/>
-            <wp:cNvGraphicFramePr>
-              <a:graphicFrameLocks xmlns:a="http://schemas.openxmlformats.org/drawingml/2006/main" noChangeAspect="1"/>
-            </wp:cNvGraphicFramePr>
-            <a:graphic xmlns:a="http://schemas.openxmlformats.org/drawingml/2006/main">
-              <a:graphicData uri="http://schemas.openxmlformats.org/drawingml/2006/picture">
-                <pic:pic xmlns:pic="http://schemas.openxmlformats.org/drawingml/2006/picture">
-                  <pic:nvPicPr>
-                    <pic:cNvPr id="0" name="Picture 65" descr="https://lh5.googleusercontent.com/abfn_0OBZcPMmVveEIdPj0MqHP6AoZlXBvd-4-1-Zt1Uuy2ZCiYKtVzY6H2-9wGFsCcz_2DVQG0rdsGLcuVgLsSvdxehOKd2BU2FbByGz5EPfjsNAUVbpKolyIvogfHPgcurtUGy"/>
-                    <pic:cNvPicPr>
-                      <a:picLocks noChangeAspect="1" noChangeArrowheads="1"/>
-                    </pic:cNvPicPr>
-                  </pic:nvPicPr>
-                  <pic:blipFill>
-                    <a:blip r:embed="rId82">
-                      <a:extLst>
-                        <a:ext uri="{28A0092B-C50C-407E-A947-70E740481C1C}">
-                          <a14:useLocalDpi xmlns:a14="http://schemas.microsoft.com/office/drawing/2010/main" val="0"/>
-                        </a:ext>
-                      </a:extLst>
-                    </a:blip>
-                    <a:srcRect/>
-                    <a:stretch>
-                      <a:fillRect/>
-                    </a:stretch>
-                  </pic:blipFill>
-                  <pic:spPr bwMode="auto">
-                    <a:xfrm>
-                      <a:off x="0" y="0"/>
-                      <a:ext cx="304800" cy="304800"/>
-                    </a:xfrm>
-                    <a:prstGeom prst="rect">
-                      <a:avLst/>
-                    </a:prstGeom>
-                    <a:noFill/>
-                    <a:ln>
-                      <a:noFill/>
-                    </a:ln>
-                  </pic:spPr>
-                </pic:pic>
-              </a:graphicData>
-            </a:graphic>
-          </wp:inline>
-        </w:drawing>
-      </w:r>
-      <w:r>
-        <w:rPr>
-          <w:rFonts w:ascii="Consolas" w:eastAsia="Times New Roman" w:hAnsi="Consolas" w:cs="Consolas"/>
-          <w:color w:val="000000"/>
-          <w:sz w:val="18"/>
-          <w:szCs w:val="18"/>
-        </w:rPr>
-        <w:t xml:space="preserve"> </w:t>
-      </w:r>
-      <w:r>
-        <w:rPr>
-          <w:rFonts w:ascii="Consolas" w:eastAsia="Times New Roman" w:hAnsi="Consolas" w:cs="Consolas"/>
-          <w:noProof/>
-          <w:color w:val="000000"/>
-          <w:sz w:val="18"/>
-          <w:szCs w:val="18"/>
-        </w:rPr>
-        <w:drawing>
-          <wp:inline distT="0" distB="0" distL="0" distR="0">
-            <wp:extent cx="152400" cy="304800"/>
-            <wp:effectExtent l="0" t="0" r="0" b="0"/>
-            <wp:docPr id="8" name="Picture 8" descr="https://lh4.googleusercontent.com/9Prd5eXJWEeAiLHnTJMEZ0o_a9cA7VjeT1p5tPyE-7T8RvuvfJh0zHGYg478ivy6Gh-31nuTl9Kzt3jcOuJakn4SCH4Gaf-OidatA2L3uMWFenU78Of0NaQGozE2uEosvuOBJNwe"/>
-            <wp:cNvGraphicFramePr>
-              <a:graphicFrameLocks xmlns:a="http://schemas.openxmlformats.org/drawingml/2006/main" noChangeAspect="1"/>
-            </wp:cNvGraphicFramePr>
-            <a:graphic xmlns:a="http://schemas.openxmlformats.org/drawingml/2006/main">
-              <a:graphicData uri="http://schemas.openxmlformats.org/drawingml/2006/picture">
-                <pic:pic xmlns:pic="http://schemas.openxmlformats.org/drawingml/2006/picture">
-                  <pic:nvPicPr>
-                    <pic:cNvPr id="0" name="Picture 66" descr="https://lh4.googleusercontent.com/9Prd5eXJWEeAiLHnTJMEZ0o_a9cA7VjeT1p5tPyE-7T8RvuvfJh0zHGYg478ivy6Gh-31nuTl9Kzt3jcOuJakn4SCH4Gaf-OidatA2L3uMWFenU78Of0NaQGozE2uEosvuOBJNwe"/>
                     <pic:cNvPicPr>
                       <a:picLocks noChangeAspect="1" noChangeArrowheads="1"/>
                     </pic:cNvPicPr>
@@ -13743,9 +14120,9 @@
         </w:rPr>
         <w:drawing>
           <wp:inline distT="0" distB="0" distL="0" distR="0">
-            <wp:extent cx="152400" cy="457200"/>
+            <wp:extent cx="152400" cy="152400"/>
             <wp:effectExtent l="0" t="0" r="0" b="0"/>
-            <wp:docPr id="7" name="Picture 7" descr="https://lh6.googleusercontent.com/1KsuHSWE03LECYVmxR--LQBAOBFt6FSVsjfn5YWVfpEFjUbWm2nqi4VZpYtXYpy_7ZdDuGcv-mLYjVXVGOsjHjPygb8JCB0D-Q8CdahT-71n_Vl9hk9SCGE6EEMmrTpBT7-E4ngG"/>
+            <wp:docPr id="13" name="Picture 13" descr="https://lh5.googleusercontent.com/QFgOSd9319z2z-gHiNFRl-Xf25vtgnFr8h34sQvGAfu7RWIu8prGSzZihmqYRRoAOwCVxAa7EdF-G4ucbD_EL84eXM8_P4RT27_E_4zP-xJ-BUGTqT635vosN9CKZpE3V32mIDRE"/>
             <wp:cNvGraphicFramePr>
               <a:graphicFrameLocks xmlns:a="http://schemas.openxmlformats.org/drawingml/2006/main" noChangeAspect="1"/>
             </wp:cNvGraphicFramePr>
@@ -13753,7 +14130,7 @@
               <a:graphicData uri="http://schemas.openxmlformats.org/drawingml/2006/picture">
                 <pic:pic xmlns:pic="http://schemas.openxmlformats.org/drawingml/2006/picture">
                   <pic:nvPicPr>
-                    <pic:cNvPr id="0" name="Picture 67" descr="https://lh6.googleusercontent.com/1KsuHSWE03LECYVmxR--LQBAOBFt6FSVsjfn5YWVfpEFjUbWm2nqi4VZpYtXYpy_7ZdDuGcv-mLYjVXVGOsjHjPygb8JCB0D-Q8CdahT-71n_Vl9hk9SCGE6EEMmrTpBT7-E4ngG"/>
+                    <pic:cNvPr id="0" name="Picture 61" descr="https://lh5.googleusercontent.com/QFgOSd9319z2z-gHiNFRl-Xf25vtgnFr8h34sQvGAfu7RWIu8prGSzZihmqYRRoAOwCVxAa7EdF-G4ucbD_EL84eXM8_P4RT27_E_4zP-xJ-BUGTqT635vosN9CKZpE3V32mIDRE"/>
                     <pic:cNvPicPr>
                       <a:picLocks noChangeAspect="1" noChangeArrowheads="1"/>
                     </pic:cNvPicPr>
@@ -13774,7 +14151,7 @@
                   <pic:spPr bwMode="auto">
                     <a:xfrm>
                       <a:off x="0" y="0"/>
-                      <a:ext cx="152400" cy="457200"/>
+                      <a:ext cx="152400" cy="152400"/>
                     </a:xfrm>
                     <a:prstGeom prst="rect">
                       <a:avLst/>
@@ -13809,9 +14186,9 @@
         </w:rPr>
         <w:drawing>
           <wp:inline distT="0" distB="0" distL="0" distR="0">
-            <wp:extent cx="152400" cy="304800"/>
+            <wp:extent cx="152400" cy="152400"/>
             <wp:effectExtent l="0" t="0" r="0" b="0"/>
-            <wp:docPr id="6" name="Picture 6" descr="https://lh4.googleusercontent.com/dFCLO8AbalqGd2emB--4B3Wi_KUf6RWzIIjMpECZX9ZCEC5gpols5qQwJyAMxEwj_scVrdmBBWspnjeOcQV6nDz2aRmUDmucy5PWvotQr__cdmXbn2y3tc0zxRmADTlHrLnZ8nhG"/>
+            <wp:docPr id="12" name="Picture 12" descr="https://lh6.googleusercontent.com/qVmKaMSfjf4ztHtoNNXY_0rTJYkfGz5mSou0V5uNiBME-U0auvpaJUHRv0MxgdHv2lZ_3rFgOnwJzQmTuDuYTNw7QSvHCfoldv0e9EswVENXK7Srr3kCu_SAcD9n0bZeSX76Wt4_"/>
             <wp:cNvGraphicFramePr>
               <a:graphicFrameLocks xmlns:a="http://schemas.openxmlformats.org/drawingml/2006/main" noChangeAspect="1"/>
             </wp:cNvGraphicFramePr>
@@ -13819,7 +14196,7 @@
               <a:graphicData uri="http://schemas.openxmlformats.org/drawingml/2006/picture">
                 <pic:pic xmlns:pic="http://schemas.openxmlformats.org/drawingml/2006/picture">
                   <pic:nvPicPr>
-                    <pic:cNvPr id="0" name="Picture 68" descr="https://lh4.googleusercontent.com/dFCLO8AbalqGd2emB--4B3Wi_KUf6RWzIIjMpECZX9ZCEC5gpols5qQwJyAMxEwj_scVrdmBBWspnjeOcQV6nDz2aRmUDmucy5PWvotQr__cdmXbn2y3tc0zxRmADTlHrLnZ8nhG"/>
+                    <pic:cNvPr id="0" name="Picture 62" descr="https://lh6.googleusercontent.com/qVmKaMSfjf4ztHtoNNXY_0rTJYkfGz5mSou0V5uNiBME-U0auvpaJUHRv0MxgdHv2lZ_3rFgOnwJzQmTuDuYTNw7QSvHCfoldv0e9EswVENXK7Srr3kCu_SAcD9n0bZeSX76Wt4_"/>
                     <pic:cNvPicPr>
                       <a:picLocks noChangeAspect="1" noChangeArrowheads="1"/>
                     </pic:cNvPicPr>
@@ -13840,7 +14217,7 @@
                   <pic:spPr bwMode="auto">
                     <a:xfrm>
                       <a:off x="0" y="0"/>
-                      <a:ext cx="152400" cy="304800"/>
+                      <a:ext cx="152400" cy="152400"/>
                     </a:xfrm>
                     <a:prstGeom prst="rect">
                       <a:avLst/>
@@ -13877,7 +14254,7 @@
           <wp:inline distT="0" distB="0" distL="0" distR="0">
             <wp:extent cx="152400" cy="304800"/>
             <wp:effectExtent l="0" t="0" r="0" b="0"/>
-            <wp:docPr id="5" name="Picture 5" descr="https://lh3.googleusercontent.com/7PP61x2w-EE8NXCq9iqIoeCPhCoQMnoQ1Gin-PJKyEw94H3OTVQNwRwTjJlKjhAHrBiXjE4PKFucvFDFSLrVw0Y-FooDVNAOcgYJa00Tje0hxHHZFSU-oE7vHGCfyNksxrfLCBaY"/>
+            <wp:docPr id="11" name="Picture 11" descr="https://lh3.googleusercontent.com/G8gS3xrt8DoS60tf31GK_6tMylbKAVIMvKsx_Sou9AdMObbumO5rRt-dZdUPqET8k4P1kVeukAr8BB2jyHbAaLqRVN9f87SshmgVU9enkuZ99K04-8l0uEjcH4iBof-xD0MIxbPI"/>
             <wp:cNvGraphicFramePr>
               <a:graphicFrameLocks xmlns:a="http://schemas.openxmlformats.org/drawingml/2006/main" noChangeAspect="1"/>
             </wp:cNvGraphicFramePr>
@@ -13885,7 +14262,7 @@
               <a:graphicData uri="http://schemas.openxmlformats.org/drawingml/2006/picture">
                 <pic:pic xmlns:pic="http://schemas.openxmlformats.org/drawingml/2006/picture">
                   <pic:nvPicPr>
-                    <pic:cNvPr id="0" name="Picture 69" descr="https://lh3.googleusercontent.com/7PP61x2w-EE8NXCq9iqIoeCPhCoQMnoQ1Gin-PJKyEw94H3OTVQNwRwTjJlKjhAHrBiXjE4PKFucvFDFSLrVw0Y-FooDVNAOcgYJa00Tje0hxHHZFSU-oE7vHGCfyNksxrfLCBaY"/>
+                    <pic:cNvPr id="0" name="Picture 63" descr="https://lh3.googleusercontent.com/G8gS3xrt8DoS60tf31GK_6tMylbKAVIMvKsx_Sou9AdMObbumO5rRt-dZdUPqET8k4P1kVeukAr8BB2jyHbAaLqRVN9f87SshmgVU9enkuZ99K04-8l0uEjcH4iBof-xD0MIxbPI"/>
                     <pic:cNvPicPr>
                       <a:picLocks noChangeAspect="1" noChangeArrowheads="1"/>
                     </pic:cNvPicPr>
@@ -13943,7 +14320,7 @@
           <wp:inline distT="0" distB="0" distL="0" distR="0">
             <wp:extent cx="152400" cy="304800"/>
             <wp:effectExtent l="0" t="0" r="0" b="0"/>
-            <wp:docPr id="4" name="Picture 4" descr="https://lh3.googleusercontent.com/L5AoWAtnCf-qD6anbpnJNCo_6AUgHBnSozhbbtQWyrnxEs_oZ4Ry6Z5d6416pAU8ZzEJQ6vhC99KhGMcvBAEG6Zo6Uf480TXTKEH0vsaJDnhflWdoyWEG0BN4YQpHC7i7JH_w-IG"/>
+            <wp:docPr id="10" name="Picture 10" descr="https://lh4.googleusercontent.com/Llk1Lzcn6yc1__zTbj-86Vn1ovMzfooiEVC0K4jAT5J9RQ2IROgKrtFNXrCn-Aqs0zEHMJB2B7nuOXEYH3I_5CNGNCuu2EzVSZeseLVgMJ-Wi-Kfy2s_DjdzcsdxI2tPRldWbkRA"/>
             <wp:cNvGraphicFramePr>
               <a:graphicFrameLocks xmlns:a="http://schemas.openxmlformats.org/drawingml/2006/main" noChangeAspect="1"/>
             </wp:cNvGraphicFramePr>
@@ -13951,7 +14328,7 @@
               <a:graphicData uri="http://schemas.openxmlformats.org/drawingml/2006/picture">
                 <pic:pic xmlns:pic="http://schemas.openxmlformats.org/drawingml/2006/picture">
                   <pic:nvPicPr>
-                    <pic:cNvPr id="0" name="Picture 70" descr="https://lh3.googleusercontent.com/L5AoWAtnCf-qD6anbpnJNCo_6AUgHBnSozhbbtQWyrnxEs_oZ4Ry6Z5d6416pAU8ZzEJQ6vhC99KhGMcvBAEG6Zo6Uf480TXTKEH0vsaJDnhflWdoyWEG0BN4YQpHC7i7JH_w-IG"/>
+                    <pic:cNvPr id="0" name="Picture 64" descr="https://lh4.googleusercontent.com/Llk1Lzcn6yc1__zTbj-86Vn1ovMzfooiEVC0K4jAT5J9RQ2IROgKrtFNXrCn-Aqs0zEHMJB2B7nuOXEYH3I_5CNGNCuu2EzVSZeseLVgMJ-Wi-Kfy2s_DjdzcsdxI2tPRldWbkRA"/>
                     <pic:cNvPicPr>
                       <a:picLocks noChangeAspect="1" noChangeArrowheads="1"/>
                     </pic:cNvPicPr>
@@ -13988,6 +14365,402 @@
           </wp:inline>
         </w:drawing>
       </w:r>
+      <w:r>
+        <w:rPr>
+          <w:rFonts w:ascii="Consolas" w:eastAsia="Times New Roman" w:hAnsi="Consolas" w:cs="Consolas"/>
+          <w:color w:val="000000"/>
+          <w:sz w:val="18"/>
+          <w:szCs w:val="18"/>
+        </w:rPr>
+        <w:t xml:space="preserve"> </w:t>
+      </w:r>
+      <w:r>
+        <w:rPr>
+          <w:rFonts w:ascii="Consolas" w:eastAsia="Times New Roman" w:hAnsi="Consolas" w:cs="Consolas"/>
+          <w:noProof/>
+          <w:color w:val="000000"/>
+          <w:sz w:val="18"/>
+          <w:szCs w:val="18"/>
+        </w:rPr>
+        <w:drawing>
+          <wp:inline distT="0" distB="0" distL="0" distR="0">
+            <wp:extent cx="304800" cy="304800"/>
+            <wp:effectExtent l="0" t="0" r="0" b="0"/>
+            <wp:docPr id="9" name="Picture 9" descr="https://lh5.googleusercontent.com/abfn_0OBZcPMmVveEIdPj0MqHP6AoZlXBvd-4-1-Zt1Uuy2ZCiYKtVzY6H2-9wGFsCcz_2DVQG0rdsGLcuVgLsSvdxehOKd2BU2FbByGz5EPfjsNAUVbpKolyIvogfHPgcurtUGy"/>
+            <wp:cNvGraphicFramePr>
+              <a:graphicFrameLocks xmlns:a="http://schemas.openxmlformats.org/drawingml/2006/main" noChangeAspect="1"/>
+            </wp:cNvGraphicFramePr>
+            <a:graphic xmlns:a="http://schemas.openxmlformats.org/drawingml/2006/main">
+              <a:graphicData uri="http://schemas.openxmlformats.org/drawingml/2006/picture">
+                <pic:pic xmlns:pic="http://schemas.openxmlformats.org/drawingml/2006/picture">
+                  <pic:nvPicPr>
+                    <pic:cNvPr id="0" name="Picture 65" descr="https://lh5.googleusercontent.com/abfn_0OBZcPMmVveEIdPj0MqHP6AoZlXBvd-4-1-Zt1Uuy2ZCiYKtVzY6H2-9wGFsCcz_2DVQG0rdsGLcuVgLsSvdxehOKd2BU2FbByGz5EPfjsNAUVbpKolyIvogfHPgcurtUGy"/>
+                    <pic:cNvPicPr>
+                      <a:picLocks noChangeAspect="1" noChangeArrowheads="1"/>
+                    </pic:cNvPicPr>
+                  </pic:nvPicPr>
+                  <pic:blipFill>
+                    <a:blip r:embed="rId88">
+                      <a:extLst>
+                        <a:ext uri="{28A0092B-C50C-407E-A947-70E740481C1C}">
+                          <a14:useLocalDpi xmlns:a14="http://schemas.microsoft.com/office/drawing/2010/main" val="0"/>
+                        </a:ext>
+                      </a:extLst>
+                    </a:blip>
+                    <a:srcRect/>
+                    <a:stretch>
+                      <a:fillRect/>
+                    </a:stretch>
+                  </pic:blipFill>
+                  <pic:spPr bwMode="auto">
+                    <a:xfrm>
+                      <a:off x="0" y="0"/>
+                      <a:ext cx="304800" cy="304800"/>
+                    </a:xfrm>
+                    <a:prstGeom prst="rect">
+                      <a:avLst/>
+                    </a:prstGeom>
+                    <a:noFill/>
+                    <a:ln>
+                      <a:noFill/>
+                    </a:ln>
+                  </pic:spPr>
+                </pic:pic>
+              </a:graphicData>
+            </a:graphic>
+          </wp:inline>
+        </w:drawing>
+      </w:r>
+      <w:r>
+        <w:rPr>
+          <w:rFonts w:ascii="Consolas" w:eastAsia="Times New Roman" w:hAnsi="Consolas" w:cs="Consolas"/>
+          <w:color w:val="000000"/>
+          <w:sz w:val="18"/>
+          <w:szCs w:val="18"/>
+        </w:rPr>
+        <w:t xml:space="preserve"> </w:t>
+      </w:r>
+      <w:r>
+        <w:rPr>
+          <w:rFonts w:ascii="Consolas" w:eastAsia="Times New Roman" w:hAnsi="Consolas" w:cs="Consolas"/>
+          <w:noProof/>
+          <w:color w:val="000000"/>
+          <w:sz w:val="18"/>
+          <w:szCs w:val="18"/>
+        </w:rPr>
+        <w:drawing>
+          <wp:inline distT="0" distB="0" distL="0" distR="0">
+            <wp:extent cx="152400" cy="304800"/>
+            <wp:effectExtent l="0" t="0" r="0" b="0"/>
+            <wp:docPr id="8" name="Picture 8" descr="https://lh4.googleusercontent.com/9Prd5eXJWEeAiLHnTJMEZ0o_a9cA7VjeT1p5tPyE-7T8RvuvfJh0zHGYg478ivy6Gh-31nuTl9Kzt3jcOuJakn4SCH4Gaf-OidatA2L3uMWFenU78Of0NaQGozE2uEosvuOBJNwe"/>
+            <wp:cNvGraphicFramePr>
+              <a:graphicFrameLocks xmlns:a="http://schemas.openxmlformats.org/drawingml/2006/main" noChangeAspect="1"/>
+            </wp:cNvGraphicFramePr>
+            <a:graphic xmlns:a="http://schemas.openxmlformats.org/drawingml/2006/main">
+              <a:graphicData uri="http://schemas.openxmlformats.org/drawingml/2006/picture">
+                <pic:pic xmlns:pic="http://schemas.openxmlformats.org/drawingml/2006/picture">
+                  <pic:nvPicPr>
+                    <pic:cNvPr id="0" name="Picture 66" descr="https://lh4.googleusercontent.com/9Prd5eXJWEeAiLHnTJMEZ0o_a9cA7VjeT1p5tPyE-7T8RvuvfJh0zHGYg478ivy6Gh-31nuTl9Kzt3jcOuJakn4SCH4Gaf-OidatA2L3uMWFenU78Of0NaQGozE2uEosvuOBJNwe"/>
+                    <pic:cNvPicPr>
+                      <a:picLocks noChangeAspect="1" noChangeArrowheads="1"/>
+                    </pic:cNvPicPr>
+                  </pic:nvPicPr>
+                  <pic:blipFill>
+                    <a:blip r:embed="rId89">
+                      <a:extLst>
+                        <a:ext uri="{28A0092B-C50C-407E-A947-70E740481C1C}">
+                          <a14:useLocalDpi xmlns:a14="http://schemas.microsoft.com/office/drawing/2010/main" val="0"/>
+                        </a:ext>
+                      </a:extLst>
+                    </a:blip>
+                    <a:srcRect/>
+                    <a:stretch>
+                      <a:fillRect/>
+                    </a:stretch>
+                  </pic:blipFill>
+                  <pic:spPr bwMode="auto">
+                    <a:xfrm>
+                      <a:off x="0" y="0"/>
+                      <a:ext cx="152400" cy="304800"/>
+                    </a:xfrm>
+                    <a:prstGeom prst="rect">
+                      <a:avLst/>
+                    </a:prstGeom>
+                    <a:noFill/>
+                    <a:ln>
+                      <a:noFill/>
+                    </a:ln>
+                  </pic:spPr>
+                </pic:pic>
+              </a:graphicData>
+            </a:graphic>
+          </wp:inline>
+        </w:drawing>
+      </w:r>
+      <w:r>
+        <w:rPr>
+          <w:rFonts w:ascii="Consolas" w:eastAsia="Times New Roman" w:hAnsi="Consolas" w:cs="Consolas"/>
+          <w:color w:val="000000"/>
+          <w:sz w:val="18"/>
+          <w:szCs w:val="18"/>
+        </w:rPr>
+        <w:t xml:space="preserve"> </w:t>
+      </w:r>
+      <w:r>
+        <w:rPr>
+          <w:rFonts w:ascii="Consolas" w:eastAsia="Times New Roman" w:hAnsi="Consolas" w:cs="Consolas"/>
+          <w:noProof/>
+          <w:color w:val="000000"/>
+          <w:sz w:val="18"/>
+          <w:szCs w:val="18"/>
+        </w:rPr>
+        <w:drawing>
+          <wp:inline distT="0" distB="0" distL="0" distR="0">
+            <wp:extent cx="152400" cy="457200"/>
+            <wp:effectExtent l="0" t="0" r="0" b="0"/>
+            <wp:docPr id="7" name="Picture 7" descr="https://lh6.googleusercontent.com/1KsuHSWE03LECYVmxR--LQBAOBFt6FSVsjfn5YWVfpEFjUbWm2nqi4VZpYtXYpy_7ZdDuGcv-mLYjVXVGOsjHjPygb8JCB0D-Q8CdahT-71n_Vl9hk9SCGE6EEMmrTpBT7-E4ngG"/>
+            <wp:cNvGraphicFramePr>
+              <a:graphicFrameLocks xmlns:a="http://schemas.openxmlformats.org/drawingml/2006/main" noChangeAspect="1"/>
+            </wp:cNvGraphicFramePr>
+            <a:graphic xmlns:a="http://schemas.openxmlformats.org/drawingml/2006/main">
+              <a:graphicData uri="http://schemas.openxmlformats.org/drawingml/2006/picture">
+                <pic:pic xmlns:pic="http://schemas.openxmlformats.org/drawingml/2006/picture">
+                  <pic:nvPicPr>
+                    <pic:cNvPr id="0" name="Picture 67" descr="https://lh6.googleusercontent.com/1KsuHSWE03LECYVmxR--LQBAOBFt6FSVsjfn5YWVfpEFjUbWm2nqi4VZpYtXYpy_7ZdDuGcv-mLYjVXVGOsjHjPygb8JCB0D-Q8CdahT-71n_Vl9hk9SCGE6EEMmrTpBT7-E4ngG"/>
+                    <pic:cNvPicPr>
+                      <a:picLocks noChangeAspect="1" noChangeArrowheads="1"/>
+                    </pic:cNvPicPr>
+                  </pic:nvPicPr>
+                  <pic:blipFill>
+                    <a:blip r:embed="rId90">
+                      <a:extLst>
+                        <a:ext uri="{28A0092B-C50C-407E-A947-70E740481C1C}">
+                          <a14:useLocalDpi xmlns:a14="http://schemas.microsoft.com/office/drawing/2010/main" val="0"/>
+                        </a:ext>
+                      </a:extLst>
+                    </a:blip>
+                    <a:srcRect/>
+                    <a:stretch>
+                      <a:fillRect/>
+                    </a:stretch>
+                  </pic:blipFill>
+                  <pic:spPr bwMode="auto">
+                    <a:xfrm>
+                      <a:off x="0" y="0"/>
+                      <a:ext cx="152400" cy="457200"/>
+                    </a:xfrm>
+                    <a:prstGeom prst="rect">
+                      <a:avLst/>
+                    </a:prstGeom>
+                    <a:noFill/>
+                    <a:ln>
+                      <a:noFill/>
+                    </a:ln>
+                  </pic:spPr>
+                </pic:pic>
+              </a:graphicData>
+            </a:graphic>
+          </wp:inline>
+        </w:drawing>
+      </w:r>
+      <w:r>
+        <w:rPr>
+          <w:rFonts w:ascii="Consolas" w:eastAsia="Times New Roman" w:hAnsi="Consolas" w:cs="Consolas"/>
+          <w:color w:val="000000"/>
+          <w:sz w:val="18"/>
+          <w:szCs w:val="18"/>
+        </w:rPr>
+        <w:t xml:space="preserve"> </w:t>
+      </w:r>
+      <w:r>
+        <w:rPr>
+          <w:rFonts w:ascii="Consolas" w:eastAsia="Times New Roman" w:hAnsi="Consolas" w:cs="Consolas"/>
+          <w:noProof/>
+          <w:color w:val="000000"/>
+          <w:sz w:val="18"/>
+          <w:szCs w:val="18"/>
+        </w:rPr>
+        <w:drawing>
+          <wp:inline distT="0" distB="0" distL="0" distR="0">
+            <wp:extent cx="152400" cy="304800"/>
+            <wp:effectExtent l="0" t="0" r="0" b="0"/>
+            <wp:docPr id="6" name="Picture 6" descr="https://lh4.googleusercontent.com/dFCLO8AbalqGd2emB--4B3Wi_KUf6RWzIIjMpECZX9ZCEC5gpols5qQwJyAMxEwj_scVrdmBBWspnjeOcQV6nDz2aRmUDmucy5PWvotQr__cdmXbn2y3tc0zxRmADTlHrLnZ8nhG"/>
+            <wp:cNvGraphicFramePr>
+              <a:graphicFrameLocks xmlns:a="http://schemas.openxmlformats.org/drawingml/2006/main" noChangeAspect="1"/>
+            </wp:cNvGraphicFramePr>
+            <a:graphic xmlns:a="http://schemas.openxmlformats.org/drawingml/2006/main">
+              <a:graphicData uri="http://schemas.openxmlformats.org/drawingml/2006/picture">
+                <pic:pic xmlns:pic="http://schemas.openxmlformats.org/drawingml/2006/picture">
+                  <pic:nvPicPr>
+                    <pic:cNvPr id="0" name="Picture 68" descr="https://lh4.googleusercontent.com/dFCLO8AbalqGd2emB--4B3Wi_KUf6RWzIIjMpECZX9ZCEC5gpols5qQwJyAMxEwj_scVrdmBBWspnjeOcQV6nDz2aRmUDmucy5PWvotQr__cdmXbn2y3tc0zxRmADTlHrLnZ8nhG"/>
+                    <pic:cNvPicPr>
+                      <a:picLocks noChangeAspect="1" noChangeArrowheads="1"/>
+                    </pic:cNvPicPr>
+                  </pic:nvPicPr>
+                  <pic:blipFill>
+                    <a:blip r:embed="rId91">
+                      <a:extLst>
+                        <a:ext uri="{28A0092B-C50C-407E-A947-70E740481C1C}">
+                          <a14:useLocalDpi xmlns:a14="http://schemas.microsoft.com/office/drawing/2010/main" val="0"/>
+                        </a:ext>
+                      </a:extLst>
+                    </a:blip>
+                    <a:srcRect/>
+                    <a:stretch>
+                      <a:fillRect/>
+                    </a:stretch>
+                  </pic:blipFill>
+                  <pic:spPr bwMode="auto">
+                    <a:xfrm>
+                      <a:off x="0" y="0"/>
+                      <a:ext cx="152400" cy="304800"/>
+                    </a:xfrm>
+                    <a:prstGeom prst="rect">
+                      <a:avLst/>
+                    </a:prstGeom>
+                    <a:noFill/>
+                    <a:ln>
+                      <a:noFill/>
+                    </a:ln>
+                  </pic:spPr>
+                </pic:pic>
+              </a:graphicData>
+            </a:graphic>
+          </wp:inline>
+        </w:drawing>
+      </w:r>
+      <w:r>
+        <w:rPr>
+          <w:rFonts w:ascii="Consolas" w:eastAsia="Times New Roman" w:hAnsi="Consolas" w:cs="Consolas"/>
+          <w:color w:val="000000"/>
+          <w:sz w:val="18"/>
+          <w:szCs w:val="18"/>
+        </w:rPr>
+        <w:t xml:space="preserve"> </w:t>
+      </w:r>
+      <w:r>
+        <w:rPr>
+          <w:rFonts w:ascii="Consolas" w:eastAsia="Times New Roman" w:hAnsi="Consolas" w:cs="Consolas"/>
+          <w:noProof/>
+          <w:color w:val="000000"/>
+          <w:sz w:val="18"/>
+          <w:szCs w:val="18"/>
+        </w:rPr>
+        <w:drawing>
+          <wp:inline distT="0" distB="0" distL="0" distR="0">
+            <wp:extent cx="152400" cy="304800"/>
+            <wp:effectExtent l="0" t="0" r="0" b="0"/>
+            <wp:docPr id="5" name="Picture 5" descr="https://lh3.googleusercontent.com/7PP61x2w-EE8NXCq9iqIoeCPhCoQMnoQ1Gin-PJKyEw94H3OTVQNwRwTjJlKjhAHrBiXjE4PKFucvFDFSLrVw0Y-FooDVNAOcgYJa00Tje0hxHHZFSU-oE7vHGCfyNksxrfLCBaY"/>
+            <wp:cNvGraphicFramePr>
+              <a:graphicFrameLocks xmlns:a="http://schemas.openxmlformats.org/drawingml/2006/main" noChangeAspect="1"/>
+            </wp:cNvGraphicFramePr>
+            <a:graphic xmlns:a="http://schemas.openxmlformats.org/drawingml/2006/main">
+              <a:graphicData uri="http://schemas.openxmlformats.org/drawingml/2006/picture">
+                <pic:pic xmlns:pic="http://schemas.openxmlformats.org/drawingml/2006/picture">
+                  <pic:nvPicPr>
+                    <pic:cNvPr id="0" name="Picture 69" descr="https://lh3.googleusercontent.com/7PP61x2w-EE8NXCq9iqIoeCPhCoQMnoQ1Gin-PJKyEw94H3OTVQNwRwTjJlKjhAHrBiXjE4PKFucvFDFSLrVw0Y-FooDVNAOcgYJa00Tje0hxHHZFSU-oE7vHGCfyNksxrfLCBaY"/>
+                    <pic:cNvPicPr>
+                      <a:picLocks noChangeAspect="1" noChangeArrowheads="1"/>
+                    </pic:cNvPicPr>
+                  </pic:nvPicPr>
+                  <pic:blipFill>
+                    <a:blip r:embed="rId92">
+                      <a:extLst>
+                        <a:ext uri="{28A0092B-C50C-407E-A947-70E740481C1C}">
+                          <a14:useLocalDpi xmlns:a14="http://schemas.microsoft.com/office/drawing/2010/main" val="0"/>
+                        </a:ext>
+                      </a:extLst>
+                    </a:blip>
+                    <a:srcRect/>
+                    <a:stretch>
+                      <a:fillRect/>
+                    </a:stretch>
+                  </pic:blipFill>
+                  <pic:spPr bwMode="auto">
+                    <a:xfrm>
+                      <a:off x="0" y="0"/>
+                      <a:ext cx="152400" cy="304800"/>
+                    </a:xfrm>
+                    <a:prstGeom prst="rect">
+                      <a:avLst/>
+                    </a:prstGeom>
+                    <a:noFill/>
+                    <a:ln>
+                      <a:noFill/>
+                    </a:ln>
+                  </pic:spPr>
+                </pic:pic>
+              </a:graphicData>
+            </a:graphic>
+          </wp:inline>
+        </w:drawing>
+      </w:r>
+      <w:r>
+        <w:rPr>
+          <w:rFonts w:ascii="Consolas" w:eastAsia="Times New Roman" w:hAnsi="Consolas" w:cs="Consolas"/>
+          <w:color w:val="000000"/>
+          <w:sz w:val="18"/>
+          <w:szCs w:val="18"/>
+        </w:rPr>
+        <w:t xml:space="preserve"> </w:t>
+      </w:r>
+      <w:r>
+        <w:rPr>
+          <w:rFonts w:ascii="Consolas" w:eastAsia="Times New Roman" w:hAnsi="Consolas" w:cs="Consolas"/>
+          <w:noProof/>
+          <w:color w:val="000000"/>
+          <w:sz w:val="18"/>
+          <w:szCs w:val="18"/>
+        </w:rPr>
+        <w:drawing>
+          <wp:inline distT="0" distB="0" distL="0" distR="0">
+            <wp:extent cx="152400" cy="304800"/>
+            <wp:effectExtent l="0" t="0" r="0" b="0"/>
+            <wp:docPr id="4" name="Picture 4" descr="https://lh3.googleusercontent.com/L5AoWAtnCf-qD6anbpnJNCo_6AUgHBnSozhbbtQWyrnxEs_oZ4Ry6Z5d6416pAU8ZzEJQ6vhC99KhGMcvBAEG6Zo6Uf480TXTKEH0vsaJDnhflWdoyWEG0BN4YQpHC7i7JH_w-IG"/>
+            <wp:cNvGraphicFramePr>
+              <a:graphicFrameLocks xmlns:a="http://schemas.openxmlformats.org/drawingml/2006/main" noChangeAspect="1"/>
+            </wp:cNvGraphicFramePr>
+            <a:graphic xmlns:a="http://schemas.openxmlformats.org/drawingml/2006/main">
+              <a:graphicData uri="http://schemas.openxmlformats.org/drawingml/2006/picture">
+                <pic:pic xmlns:pic="http://schemas.openxmlformats.org/drawingml/2006/picture">
+                  <pic:nvPicPr>
+                    <pic:cNvPr id="0" name="Picture 70" descr="https://lh3.googleusercontent.com/L5AoWAtnCf-qD6anbpnJNCo_6AUgHBnSozhbbtQWyrnxEs_oZ4Ry6Z5d6416pAU8ZzEJQ6vhC99KhGMcvBAEG6Zo6Uf480TXTKEH0vsaJDnhflWdoyWEG0BN4YQpHC7i7JH_w-IG"/>
+                    <pic:cNvPicPr>
+                      <a:picLocks noChangeAspect="1" noChangeArrowheads="1"/>
+                    </pic:cNvPicPr>
+                  </pic:nvPicPr>
+                  <pic:blipFill>
+                    <a:blip r:embed="rId93">
+                      <a:extLst>
+                        <a:ext uri="{28A0092B-C50C-407E-A947-70E740481C1C}">
+                          <a14:useLocalDpi xmlns:a14="http://schemas.microsoft.com/office/drawing/2010/main" val="0"/>
+                        </a:ext>
+                      </a:extLst>
+                    </a:blip>
+                    <a:srcRect/>
+                    <a:stretch>
+                      <a:fillRect/>
+                    </a:stretch>
+                  </pic:blipFill>
+                  <pic:spPr bwMode="auto">
+                    <a:xfrm>
+                      <a:off x="0" y="0"/>
+                      <a:ext cx="152400" cy="304800"/>
+                    </a:xfrm>
+                    <a:prstGeom prst="rect">
+                      <a:avLst/>
+                    </a:prstGeom>
+                    <a:noFill/>
+                    <a:ln>
+                      <a:noFill/>
+                    </a:ln>
+                  </pic:spPr>
+                </pic:pic>
+              </a:graphicData>
+            </a:graphic>
+          </wp:inline>
+        </w:drawing>
+      </w:r>
     </w:p>
     <w:p>
       <w:pPr>
@@ -14043,7 +14816,7 @@
                     </pic:cNvPicPr>
                   </pic:nvPicPr>
                   <pic:blipFill>
-                    <a:blip r:embed="rId88">
+                    <a:blip r:embed="rId94">
                       <a:extLst>
                         <a:ext uri="{28A0092B-C50C-407E-A947-70E740481C1C}">
                           <a14:useLocalDpi xmlns:a14="http://schemas.microsoft.com/office/drawing/2010/main" val="0"/>
@@ -14100,7 +14873,7 @@
                     </pic:cNvPicPr>
                   </pic:nvPicPr>
                   <pic:blipFill>
-                    <a:blip r:embed="rId89">
+                    <a:blip r:embed="rId95">
                       <a:extLst>
                         <a:ext uri="{28A0092B-C50C-407E-A947-70E740481C1C}">
                           <a14:useLocalDpi xmlns:a14="http://schemas.microsoft.com/office/drawing/2010/main" val="0"/>
@@ -14196,7 +14969,7 @@
                     </pic:cNvPicPr>
                   </pic:nvPicPr>
                   <pic:blipFill>
-                    <a:blip r:embed="rId90" cstate="print">
+                    <a:blip r:embed="rId96" cstate="print">
                       <a:extLst>
                         <a:ext uri="{28A0092B-C50C-407E-A947-70E740481C1C}">
                           <a14:useLocalDpi xmlns:a14="http://schemas.microsoft.com/office/drawing/2010/main" val="0"/>
@@ -14241,6 +15014,119 @@
 <file path=word/numbering.xml><?xml version="1.0" encoding="utf-8"?>
 <w:numbering xmlns:wpc="http://schemas.microsoft.com/office/word/2010/wordprocessingCanvas" xmlns:cx="http://schemas.microsoft.com/office/drawing/2014/chartex" xmlns:cx1="http://schemas.microsoft.com/office/drawing/2015/9/8/chartex" xmlns:cx2="http://schemas.microsoft.com/office/drawing/2015/10/21/chartex" xmlns:cx3="http://schemas.microsoft.com/office/drawing/2016/5/9/chartex" xmlns:cx4="http://schemas.microsoft.com/office/drawing/2016/5/10/chartex" xmlns:cx5="http://schemas.microsoft.com/office/drawing/2016/5/11/chartex" xmlns:mc="http://schemas.openxmlformats.org/markup-compatibility/2006" xmlns:o="urn:schemas-microsoft-com:office:office" xmlns:r="http://schemas.openxmlformats.org/officeDocument/2006/relationships" xmlns:m="http://schemas.openxmlformats.org/officeDocument/2006/math" xmlns:v="urn:schemas-microsoft-com:vml" xmlns:wp14="http://schemas.microsoft.com/office/word/2010/wordprocessingDrawing" xmlns:wp="http://schemas.openxmlformats.org/drawingml/2006/wordprocessingDrawing" xmlns:w10="urn:schemas-microsoft-com:office:word" xmlns:w="http://schemas.openxmlformats.org/wordprocessingml/2006/main" xmlns:w14="http://schemas.microsoft.com/office/word/2010/wordml" xmlns:w15="http://schemas.microsoft.com/office/word/2012/wordml" xmlns:w16se="http://schemas.microsoft.com/office/word/2015/wordml/symex" xmlns:wpg="http://schemas.microsoft.com/office/word/2010/wordprocessingGroup" xmlns:wpi="http://schemas.microsoft.com/office/word/2010/wordprocessingInk" xmlns:wne="http://schemas.microsoft.com/office/word/2006/wordml" xmlns:wps="http://schemas.microsoft.com/office/word/2010/wordprocessingShape" mc:Ignorable="w14 w15 w16se wp14">
   <w:abstractNum w:abstractNumId="0" w15:restartNumberingAfterBreak="0">
+    <w:nsid w:val="0C9553F9"/>
+    <w:multiLevelType w:val="hybridMultilevel"/>
+    <w:tmpl w:val="CB76060E"/>
+    <w:lvl w:ilvl="0" w:tplc="1AD019B6">
+      <w:numFmt w:val="bullet"/>
+      <w:lvlText w:val="-"/>
+      <w:lvlJc w:val="left"/>
+      <w:pPr>
+        <w:ind w:left="720" w:hanging="360"/>
+      </w:pPr>
+      <w:rPr>
+        <w:rFonts w:ascii="Consolas" w:eastAsia="Times New Roman" w:hAnsi="Consolas" w:cs="Consolas" w:hint="default"/>
+        <w:sz w:val="18"/>
+      </w:rPr>
+    </w:lvl>
+    <w:lvl w:ilvl="1" w:tplc="04090003" w:tentative="1">
+      <w:start w:val="1"/>
+      <w:numFmt w:val="bullet"/>
+      <w:lvlText w:val="o"/>
+      <w:lvlJc w:val="left"/>
+      <w:pPr>
+        <w:ind w:left="1440" w:hanging="360"/>
+      </w:pPr>
+      <w:rPr>
+        <w:rFonts w:ascii="Courier New" w:hAnsi="Courier New" w:cs="Courier New" w:hint="default"/>
+      </w:rPr>
+    </w:lvl>
+    <w:lvl w:ilvl="2" w:tplc="04090005" w:tentative="1">
+      <w:start w:val="1"/>
+      <w:numFmt w:val="bullet"/>
+      <w:lvlText w:val=""/>
+      <w:lvlJc w:val="left"/>
+      <w:pPr>
+        <w:ind w:left="2160" w:hanging="360"/>
+      </w:pPr>
+      <w:rPr>
+        <w:rFonts w:ascii="Wingdings" w:hAnsi="Wingdings" w:hint="default"/>
+      </w:rPr>
+    </w:lvl>
+    <w:lvl w:ilvl="3" w:tplc="04090001" w:tentative="1">
+      <w:start w:val="1"/>
+      <w:numFmt w:val="bullet"/>
+      <w:lvlText w:val=""/>
+      <w:lvlJc w:val="left"/>
+      <w:pPr>
+        <w:ind w:left="2880" w:hanging="360"/>
+      </w:pPr>
+      <w:rPr>
+        <w:rFonts w:ascii="Symbol" w:hAnsi="Symbol" w:hint="default"/>
+      </w:rPr>
+    </w:lvl>
+    <w:lvl w:ilvl="4" w:tplc="04090003" w:tentative="1">
+      <w:start w:val="1"/>
+      <w:numFmt w:val="bullet"/>
+      <w:lvlText w:val="o"/>
+      <w:lvlJc w:val="left"/>
+      <w:pPr>
+        <w:ind w:left="3600" w:hanging="360"/>
+      </w:pPr>
+      <w:rPr>
+        <w:rFonts w:ascii="Courier New" w:hAnsi="Courier New" w:cs="Courier New" w:hint="default"/>
+      </w:rPr>
+    </w:lvl>
+    <w:lvl w:ilvl="5" w:tplc="04090005" w:tentative="1">
+      <w:start w:val="1"/>
+      <w:numFmt w:val="bullet"/>
+      <w:lvlText w:val=""/>
+      <w:lvlJc w:val="left"/>
+      <w:pPr>
+        <w:ind w:left="4320" w:hanging="360"/>
+      </w:pPr>
+      <w:rPr>
+        <w:rFonts w:ascii="Wingdings" w:hAnsi="Wingdings" w:hint="default"/>
+      </w:rPr>
+    </w:lvl>
+    <w:lvl w:ilvl="6" w:tplc="04090001" w:tentative="1">
+      <w:start w:val="1"/>
+      <w:numFmt w:val="bullet"/>
+      <w:lvlText w:val=""/>
+      <w:lvlJc w:val="left"/>
+      <w:pPr>
+        <w:ind w:left="5040" w:hanging="360"/>
+      </w:pPr>
+      <w:rPr>
+        <w:rFonts w:ascii="Symbol" w:hAnsi="Symbol" w:hint="default"/>
+      </w:rPr>
+    </w:lvl>
+    <w:lvl w:ilvl="7" w:tplc="04090003" w:tentative="1">
+      <w:start w:val="1"/>
+      <w:numFmt w:val="bullet"/>
+      <w:lvlText w:val="o"/>
+      <w:lvlJc w:val="left"/>
+      <w:pPr>
+        <w:ind w:left="5760" w:hanging="360"/>
+      </w:pPr>
+      <w:rPr>
+        <w:rFonts w:ascii="Courier New" w:hAnsi="Courier New" w:cs="Courier New" w:hint="default"/>
+      </w:rPr>
+    </w:lvl>
+    <w:lvl w:ilvl="8" w:tplc="04090005" w:tentative="1">
+      <w:start w:val="1"/>
+      <w:numFmt w:val="bullet"/>
+      <w:lvlText w:val=""/>
+      <w:lvlJc w:val="left"/>
+      <w:pPr>
+        <w:ind w:left="6480" w:hanging="360"/>
+      </w:pPr>
+      <w:rPr>
+        <w:rFonts w:ascii="Wingdings" w:hAnsi="Wingdings" w:hint="default"/>
+      </w:rPr>
+    </w:lvl>
+  </w:abstractNum>
+  <w:abstractNum w:abstractNumId="1" w15:restartNumberingAfterBreak="0">
     <w:nsid w:val="19934579"/>
     <w:multiLevelType w:val="hybridMultilevel"/>
     <w:tmpl w:val="3968A032"/>
@@ -14353,7 +15239,7 @@
       </w:rPr>
     </w:lvl>
   </w:abstractNum>
-  <w:abstractNum w:abstractNumId="1" w15:restartNumberingAfterBreak="0">
+  <w:abstractNum w:abstractNumId="2" w15:restartNumberingAfterBreak="0">
     <w:nsid w:val="25987601"/>
     <w:multiLevelType w:val="hybridMultilevel"/>
     <w:tmpl w:val="604227C6"/>
@@ -14466,7 +15352,7 @@
       </w:rPr>
     </w:lvl>
   </w:abstractNum>
-  <w:abstractNum w:abstractNumId="2" w15:restartNumberingAfterBreak="0">
+  <w:abstractNum w:abstractNumId="3" w15:restartNumberingAfterBreak="0">
     <w:nsid w:val="69273D60"/>
     <w:multiLevelType w:val="hybridMultilevel"/>
     <w:tmpl w:val="EEBC2F4E"/>
@@ -14581,12 +15467,15 @@
     </w:lvl>
   </w:abstractNum>
   <w:num w:numId="1">
+    <w:abstractNumId w:val="3"/>
+  </w:num>
+  <w:num w:numId="2">
     <w:abstractNumId w:val="2"/>
   </w:num>
-  <w:num w:numId="2">
+  <w:num w:numId="3">
     <w:abstractNumId w:val="1"/>
   </w:num>
-  <w:num w:numId="3">
+  <w:num w:numId="4">
     <w:abstractNumId w:val="0"/>
   </w:num>
 </w:numbering>

</xml_diff>

<commit_message>
Part Menu Upgrade & Bug Fixes
Totally revamped the part menu. Looks much cleaner now and parts can be
selected. Multiple bug fixes and removed unneccessary gameObjects.
</commit_message>
<xml_diff>
--- a/Kaylan's Dev Pit/miningBelt_Time.docx
+++ b/Kaylan's Dev Pit/miningBelt_Time.docx
@@ -69,8 +69,10 @@
           <w:sz w:val="24"/>
           <w:szCs w:val="24"/>
         </w:rPr>
-        <w:t>//Time Log: 198</w:t>
-      </w:r>
+        <w:t>//Time Log: 213</w:t>
+      </w:r>
+      <w:bookmarkStart w:id="0" w:name="_GoBack"/>
+      <w:bookmarkEnd w:id="0"/>
       <w:r>
         <w:rPr>
           <w:rFonts w:ascii="Impact" w:eastAsia="Times New Roman" w:hAnsi="Impact" w:cs="Times New Roman"/>
@@ -135,6 +137,339 @@
           <w:sz w:val="20"/>
           <w:szCs w:val="20"/>
         </w:rPr>
+        <w:t>//05/01</w:t>
+      </w:r>
+      <w:r>
+        <w:rPr>
+          <w:rFonts w:ascii="Impact" w:eastAsia="Times New Roman" w:hAnsi="Impact" w:cs="Times New Roman"/>
+          <w:color w:val="000000"/>
+          <w:sz w:val="20"/>
+          <w:szCs w:val="20"/>
+        </w:rPr>
+        <w:t>/2017</w:t>
+      </w:r>
+    </w:p>
+    <w:p>
+      <w:pPr>
+        <w:spacing w:after="0" w:line="240" w:lineRule="auto"/>
+        <w:rPr>
+          <w:rFonts w:ascii="Impact" w:eastAsia="Times New Roman" w:hAnsi="Impact" w:cs="Times New Roman"/>
+          <w:color w:val="000000"/>
+          <w:sz w:val="20"/>
+          <w:szCs w:val="20"/>
+        </w:rPr>
+      </w:pPr>
+      <w:r>
+        <w:rPr>
+          <w:rFonts w:ascii="Impact" w:eastAsia="Times New Roman" w:hAnsi="Impact" w:cs="Times New Roman"/>
+          <w:color w:val="000000"/>
+          <w:sz w:val="20"/>
+          <w:szCs w:val="20"/>
+        </w:rPr>
+        <w:t>//</w:t>
+      </w:r>
+      <w:r>
+        <w:rPr>
+          <w:rFonts w:ascii="Impact" w:eastAsia="Times New Roman" w:hAnsi="Impact" w:cs="Times New Roman"/>
+          <w:color w:val="000000"/>
+          <w:sz w:val="20"/>
+          <w:szCs w:val="20"/>
+        </w:rPr>
+        <w:t xml:space="preserve">12:00PM – </w:t>
+      </w:r>
+      <w:r>
+        <w:rPr>
+          <w:rFonts w:ascii="Impact" w:eastAsia="Times New Roman" w:hAnsi="Impact" w:cs="Times New Roman"/>
+          <w:color w:val="000000"/>
+          <w:sz w:val="20"/>
+          <w:szCs w:val="20"/>
+        </w:rPr>
+        <w:t>8:00PM</w:t>
+      </w:r>
+    </w:p>
+    <w:p>
+      <w:pPr>
+        <w:spacing w:after="0" w:line="240" w:lineRule="auto"/>
+        <w:rPr>
+          <w:rFonts w:ascii="Impact" w:eastAsia="Times New Roman" w:hAnsi="Impact" w:cs="Times New Roman"/>
+          <w:color w:val="000000"/>
+          <w:sz w:val="20"/>
+          <w:szCs w:val="20"/>
+        </w:rPr>
+      </w:pPr>
+      <w:r>
+        <w:rPr>
+          <w:rFonts w:ascii="Impact" w:eastAsia="Times New Roman" w:hAnsi="Impact" w:cs="Times New Roman"/>
+          <w:color w:val="000000"/>
+          <w:sz w:val="20"/>
+          <w:szCs w:val="20"/>
+        </w:rPr>
+        <w:t>//Sprite Count: 323</w:t>
+      </w:r>
+    </w:p>
+    <w:p>
+      <w:pPr>
+        <w:spacing w:after="0" w:line="240" w:lineRule="auto"/>
+        <w:rPr>
+          <w:rFonts w:ascii="Impact" w:eastAsia="Times New Roman" w:hAnsi="Impact" w:cs="Times New Roman"/>
+          <w:color w:val="000000"/>
+          <w:sz w:val="20"/>
+          <w:szCs w:val="20"/>
+        </w:rPr>
+      </w:pPr>
+    </w:p>
+    <w:p>
+      <w:pPr>
+        <w:spacing w:after="0" w:line="240" w:lineRule="auto"/>
+        <w:rPr>
+          <w:rFonts w:ascii="Consolas" w:eastAsia="Times New Roman" w:hAnsi="Consolas" w:cs="Consolas"/>
+          <w:color w:val="000000"/>
+          <w:sz w:val="18"/>
+          <w:szCs w:val="18"/>
+        </w:rPr>
+      </w:pPr>
+      <w:r>
+        <w:rPr>
+          <w:rFonts w:ascii="Consolas" w:eastAsia="Times New Roman" w:hAnsi="Consolas" w:cs="Consolas"/>
+          <w:color w:val="000000"/>
+          <w:sz w:val="18"/>
+          <w:szCs w:val="18"/>
+        </w:rPr>
+        <w:t>-</w:t>
+      </w:r>
+      <w:r>
+        <w:rPr>
+          <w:rFonts w:ascii="Consolas" w:eastAsia="Times New Roman" w:hAnsi="Consolas" w:cs="Consolas"/>
+          <w:color w:val="000000"/>
+          <w:sz w:val="18"/>
+          <w:szCs w:val="18"/>
+        </w:rPr>
+        <w:t>Working on ship customization. Hardest thing I’ve coded so far. Bear with me.</w:t>
+      </w:r>
+    </w:p>
+    <w:p>
+      <w:pPr>
+        <w:spacing w:after="0" w:line="240" w:lineRule="auto"/>
+        <w:rPr>
+          <w:rFonts w:ascii="Consolas" w:eastAsia="Times New Roman" w:hAnsi="Consolas" w:cs="Consolas"/>
+          <w:color w:val="000000"/>
+          <w:sz w:val="18"/>
+          <w:szCs w:val="18"/>
+        </w:rPr>
+      </w:pPr>
+    </w:p>
+    <w:p>
+      <w:pPr>
+        <w:spacing w:after="0" w:line="240" w:lineRule="auto"/>
+        <w:rPr>
+          <w:rFonts w:ascii="Consolas" w:eastAsia="Times New Roman" w:hAnsi="Consolas" w:cs="Consolas"/>
+          <w:color w:val="000000"/>
+          <w:sz w:val="18"/>
+          <w:szCs w:val="18"/>
+        </w:rPr>
+      </w:pPr>
+      <w:r>
+        <w:rPr>
+          <w:rFonts w:ascii="Consolas" w:eastAsia="Times New Roman" w:hAnsi="Consolas" w:cs="Consolas"/>
+          <w:color w:val="000000"/>
+          <w:sz w:val="18"/>
+          <w:szCs w:val="18"/>
+        </w:rPr>
+        <w:t>-Changed</w:t>
+      </w:r>
+      <w:r>
+        <w:rPr>
+          <w:rFonts w:ascii="Consolas" w:eastAsia="Times New Roman" w:hAnsi="Consolas" w:cs="Consolas"/>
+          <w:color w:val="000000"/>
+          <w:sz w:val="18"/>
+          <w:szCs w:val="18"/>
+        </w:rPr>
+        <w:t xml:space="preserve"> font for all GUI elements to terminal. </w:t>
+      </w:r>
+      <w:r>
+        <w:rPr>
+          <w:rFonts w:ascii="Consolas" w:eastAsia="Times New Roman" w:hAnsi="Consolas" w:cs="Consolas"/>
+          <w:color w:val="000000"/>
+          <w:sz w:val="18"/>
+          <w:szCs w:val="18"/>
+        </w:rPr>
+        <w:t>Changed positions to account for new font.</w:t>
+      </w:r>
+    </w:p>
+    <w:p>
+      <w:pPr>
+        <w:spacing w:after="0" w:line="240" w:lineRule="auto"/>
+        <w:rPr>
+          <w:rFonts w:ascii="Consolas" w:eastAsia="Times New Roman" w:hAnsi="Consolas" w:cs="Consolas"/>
+          <w:color w:val="000000"/>
+          <w:sz w:val="18"/>
+          <w:szCs w:val="18"/>
+        </w:rPr>
+      </w:pPr>
+    </w:p>
+    <w:p>
+      <w:pPr>
+        <w:spacing w:after="0" w:line="240" w:lineRule="auto"/>
+        <w:rPr>
+          <w:rFonts w:ascii="Times New Roman" w:eastAsia="Times New Roman" w:hAnsi="Times New Roman" w:cs="Times New Roman"/>
+          <w:sz w:val="24"/>
+          <w:szCs w:val="24"/>
+        </w:rPr>
+      </w:pPr>
+      <w:r>
+        <w:rPr>
+          <w:rFonts w:ascii="Consolas" w:eastAsia="Times New Roman" w:hAnsi="Consolas" w:cs="Consolas"/>
+          <w:color w:val="000000"/>
+          <w:sz w:val="18"/>
+          <w:szCs w:val="18"/>
+        </w:rPr>
+        <w:t>-Fixed level buy menu so you can’t buy level 3 before level 2.</w:t>
+      </w:r>
+    </w:p>
+    <w:p>
+      <w:pPr>
+        <w:spacing w:after="0" w:line="240" w:lineRule="auto"/>
+        <w:rPr>
+          <w:rFonts w:ascii="Consolas" w:eastAsia="Times New Roman" w:hAnsi="Consolas" w:cs="Consolas"/>
+          <w:color w:val="000000"/>
+          <w:sz w:val="18"/>
+          <w:szCs w:val="18"/>
+        </w:rPr>
+      </w:pPr>
+    </w:p>
+    <w:p>
+      <w:pPr>
+        <w:spacing w:after="0" w:line="240" w:lineRule="auto"/>
+        <w:rPr>
+          <w:rFonts w:ascii="Consolas" w:eastAsia="Times New Roman" w:hAnsi="Consolas" w:cs="Consolas"/>
+          <w:color w:val="000000"/>
+          <w:sz w:val="18"/>
+          <w:szCs w:val="18"/>
+        </w:rPr>
+      </w:pPr>
+      <w:r>
+        <w:rPr>
+          <w:rFonts w:ascii="Consolas" w:eastAsia="Times New Roman" w:hAnsi="Consolas" w:cs="Consolas"/>
+          <w:color w:val="000000"/>
+          <w:sz w:val="18"/>
+          <w:szCs w:val="18"/>
+        </w:rPr>
+        <w:t xml:space="preserve">-Changed part menu a lot. </w:t>
+      </w:r>
+      <w:r>
+        <w:rPr>
+          <w:rFonts w:ascii="Consolas" w:eastAsia="Times New Roman" w:hAnsi="Consolas" w:cs="Consolas"/>
+          <w:color w:val="000000"/>
+          <w:sz w:val="18"/>
+          <w:szCs w:val="18"/>
+        </w:rPr>
+        <w:t>System is a lot more organized. Allows for 10 parts of each type and level. Removed specific part menu borders and made everything fit into one sprite.</w:t>
+      </w:r>
+    </w:p>
+    <w:p>
+      <w:pPr>
+        <w:spacing w:after="0" w:line="240" w:lineRule="auto"/>
+        <w:rPr>
+          <w:rFonts w:ascii="Consolas" w:eastAsia="Times New Roman" w:hAnsi="Consolas" w:cs="Consolas"/>
+          <w:color w:val="000000"/>
+          <w:sz w:val="18"/>
+          <w:szCs w:val="18"/>
+        </w:rPr>
+      </w:pPr>
+    </w:p>
+    <w:p>
+      <w:pPr>
+        <w:spacing w:after="0" w:line="240" w:lineRule="auto"/>
+        <w:rPr>
+          <w:rFonts w:ascii="Consolas" w:eastAsia="Times New Roman" w:hAnsi="Consolas" w:cs="Consolas"/>
+          <w:color w:val="000000"/>
+          <w:sz w:val="18"/>
+          <w:szCs w:val="18"/>
+        </w:rPr>
+      </w:pPr>
+      <w:r>
+        <w:rPr>
+          <w:rFonts w:ascii="Consolas" w:eastAsia="Times New Roman" w:hAnsi="Consolas" w:cs="Consolas"/>
+          <w:color w:val="000000"/>
+          <w:sz w:val="18"/>
+          <w:szCs w:val="18"/>
+        </w:rPr>
+        <w:t>-Ship c</w:t>
+      </w:r>
+      <w:r>
+        <w:rPr>
+          <w:rFonts w:ascii="Consolas" w:eastAsia="Times New Roman" w:hAnsi="Consolas" w:cs="Consolas"/>
+          <w:color w:val="000000"/>
+          <w:sz w:val="18"/>
+          <w:szCs w:val="18"/>
+        </w:rPr>
+        <w:t xml:space="preserve">ustomization grids are now working. Changes sprites, not objects </w:t>
+      </w:r>
+      <w:r>
+        <w:rPr>
+          <w:rFonts w:ascii="Consolas" w:eastAsia="Times New Roman" w:hAnsi="Consolas" w:cs="Consolas"/>
+          <w:color w:val="000000"/>
+          <w:sz w:val="18"/>
+          <w:szCs w:val="18"/>
+        </w:rPr>
+        <w:t xml:space="preserve">to reduce </w:t>
+      </w:r>
+      <w:proofErr w:type="spellStart"/>
+      <w:r>
+        <w:rPr>
+          <w:rFonts w:ascii="Consolas" w:eastAsia="Times New Roman" w:hAnsi="Consolas" w:cs="Consolas"/>
+          <w:color w:val="000000"/>
+          <w:sz w:val="18"/>
+          <w:szCs w:val="18"/>
+        </w:rPr>
+        <w:t>gameO</w:t>
+      </w:r>
+      <w:r>
+        <w:rPr>
+          <w:rFonts w:ascii="Consolas" w:eastAsia="Times New Roman" w:hAnsi="Consolas" w:cs="Consolas"/>
+          <w:color w:val="000000"/>
+          <w:sz w:val="18"/>
+          <w:szCs w:val="18"/>
+        </w:rPr>
+        <w:t>bjects</w:t>
+      </w:r>
+      <w:proofErr w:type="spellEnd"/>
+      <w:r>
+        <w:rPr>
+          <w:rFonts w:ascii="Consolas" w:eastAsia="Times New Roman" w:hAnsi="Consolas" w:cs="Consolas"/>
+          <w:color w:val="000000"/>
+          <w:sz w:val="18"/>
+          <w:szCs w:val="18"/>
+        </w:rPr>
+        <w:t>.</w:t>
+      </w:r>
+    </w:p>
+    <w:p>
+      <w:pPr>
+        <w:spacing w:after="0" w:line="240" w:lineRule="auto"/>
+        <w:rPr>
+          <w:rFonts w:ascii="Times New Roman" w:eastAsia="Times New Roman" w:hAnsi="Times New Roman" w:cs="Times New Roman"/>
+          <w:sz w:val="24"/>
+          <w:szCs w:val="24"/>
+        </w:rPr>
+      </w:pPr>
+    </w:p>
+    <w:p>
+      <w:pPr>
+        <w:spacing w:after="0" w:line="240" w:lineRule="auto"/>
+        <w:rPr>
+          <w:rFonts w:ascii="Times New Roman" w:eastAsia="Times New Roman" w:hAnsi="Times New Roman" w:cs="Times New Roman"/>
+          <w:sz w:val="24"/>
+          <w:szCs w:val="24"/>
+        </w:rPr>
+      </w:pPr>
+      <w:r>
+        <w:rPr>
+          <w:rFonts w:ascii="Impact" w:eastAsia="Times New Roman" w:hAnsi="Impact" w:cs="Times New Roman"/>
+          <w:color w:val="000000"/>
+          <w:sz w:val="20"/>
+          <w:szCs w:val="20"/>
+        </w:rPr>
         <w:t>//04/27</w:t>
       </w:r>
       <w:r>
@@ -173,7 +508,7 @@
           <w:sz w:val="20"/>
           <w:szCs w:val="20"/>
         </w:rPr>
-        <w:t xml:space="preserve">9:00AM – </w:t>
+        <w:t>9:00AM – 4:00</w:t>
       </w:r>
       <w:r>
         <w:rPr>
@@ -182,47 +517,27 @@
           <w:sz w:val="20"/>
           <w:szCs w:val="20"/>
         </w:rPr>
-        <w:t>2:3</w:t>
-      </w:r>
-      <w:bookmarkStart w:id="0" w:name="_GoBack"/>
-      <w:bookmarkEnd w:id="0"/>
-      <w:r>
+        <w:t>PM</w:t>
+      </w:r>
+    </w:p>
+    <w:p>
+      <w:pPr>
+        <w:spacing w:after="0" w:line="240" w:lineRule="auto"/>
         <w:rPr>
           <w:rFonts w:ascii="Impact" w:eastAsia="Times New Roman" w:hAnsi="Impact" w:cs="Times New Roman"/>
           <w:color w:val="000000"/>
           <w:sz w:val="20"/>
           <w:szCs w:val="20"/>
         </w:rPr>
-        <w:t>0PM</w:t>
-      </w:r>
-    </w:p>
-    <w:p>
-      <w:pPr>
-        <w:spacing w:after="0" w:line="240" w:lineRule="auto"/>
+      </w:pPr>
+      <w:r>
         <w:rPr>
           <w:rFonts w:ascii="Impact" w:eastAsia="Times New Roman" w:hAnsi="Impact" w:cs="Times New Roman"/>
           <w:color w:val="000000"/>
           <w:sz w:val="20"/>
           <w:szCs w:val="20"/>
         </w:rPr>
-      </w:pPr>
-      <w:r>
-        <w:rPr>
-          <w:rFonts w:ascii="Impact" w:eastAsia="Times New Roman" w:hAnsi="Impact" w:cs="Times New Roman"/>
-          <w:color w:val="000000"/>
-          <w:sz w:val="20"/>
-          <w:szCs w:val="20"/>
-        </w:rPr>
-        <w:t>//Sprite Count: 3</w:t>
-      </w:r>
-      <w:r>
-        <w:rPr>
-          <w:rFonts w:ascii="Impact" w:eastAsia="Times New Roman" w:hAnsi="Impact" w:cs="Times New Roman"/>
-          <w:color w:val="000000"/>
-          <w:sz w:val="20"/>
-          <w:szCs w:val="20"/>
-        </w:rPr>
-        <w:t>31</w:t>
+        <w:t>//Sprite Count: 331</w:t>
       </w:r>
     </w:p>
     <w:p>
@@ -1187,6 +1502,7 @@
           <w:sz w:val="18"/>
           <w:szCs w:val="18"/>
         </w:rPr>
+        <w:lastRenderedPageBreak/>
         <w:t xml:space="preserve"> </w:t>
       </w:r>
       <w:r>
@@ -1838,7 +2154,6 @@
           <w:sz w:val="18"/>
           <w:szCs w:val="18"/>
         </w:rPr>
-        <w:lastRenderedPageBreak/>
         <w:t>-Cargo bar is scaled as well. Once the cargo bar is full no more ore can be picked up. Resets on sell.</w:t>
       </w:r>
     </w:p>
@@ -3811,6 +4126,7 @@
           <w:sz w:val="18"/>
           <w:szCs w:val="18"/>
         </w:rPr>
+        <w:lastRenderedPageBreak/>
         <w:t>-Played with a ton of menus. Just making it more streamlined.</w:t>
       </w:r>
     </w:p>
@@ -4043,7 +4359,6 @@
           <w:sz w:val="18"/>
           <w:szCs w:val="18"/>
         </w:rPr>
-        <w:lastRenderedPageBreak/>
         <w:drawing>
           <wp:inline distT="0" distB="0" distL="0" distR="0">
             <wp:extent cx="2009775" cy="1504950"/>
@@ -4908,6 +5223,7 @@
           <w:sz w:val="18"/>
           <w:szCs w:val="18"/>
         </w:rPr>
+        <w:lastRenderedPageBreak/>
         <w:drawing>
           <wp:inline distT="0" distB="0" distL="0" distR="0">
             <wp:extent cx="476250" cy="476250"/>
@@ -5350,7 +5666,6 @@
           <w:sz w:val="20"/>
           <w:szCs w:val="20"/>
         </w:rPr>
-        <w:lastRenderedPageBreak/>
         <w:t>//04/14</w:t>
       </w:r>
       <w:r>
@@ -6161,6 +6476,7 @@
           <w:sz w:val="18"/>
           <w:szCs w:val="18"/>
         </w:rPr>
+        <w:lastRenderedPageBreak/>
         <w:drawing>
           <wp:inline distT="0" distB="0" distL="0" distR="0">
             <wp:extent cx="1809750" cy="2600325"/>
@@ -6403,7 +6719,6 @@
           <w:sz w:val="24"/>
           <w:szCs w:val="24"/>
         </w:rPr>
-        <w:lastRenderedPageBreak/>
         <w:drawing>
           <wp:inline distT="0" distB="0" distL="0" distR="0">
             <wp:extent cx="1990725" cy="1990725"/>
@@ -7236,6 +7551,7 @@
           <w:sz w:val="18"/>
           <w:szCs w:val="18"/>
         </w:rPr>
+        <w:lastRenderedPageBreak/>
         <w:drawing>
           <wp:inline distT="0" distB="0" distL="0" distR="0">
             <wp:extent cx="1828800" cy="3552825"/>
@@ -8229,36 +8545,36 @@
           <w:sz w:val="18"/>
           <w:szCs w:val="18"/>
         </w:rPr>
+        <w:t>-Level 2 bodies:</w:t>
+      </w:r>
+    </w:p>
+    <w:p>
+      <w:pPr>
+        <w:spacing w:after="0" w:line="240" w:lineRule="auto"/>
+        <w:rPr>
+          <w:rFonts w:ascii="Consolas" w:eastAsia="Times New Roman" w:hAnsi="Consolas" w:cs="Consolas"/>
+          <w:sz w:val="18"/>
+          <w:szCs w:val="18"/>
+        </w:rPr>
+      </w:pPr>
+    </w:p>
+    <w:p>
+      <w:pPr>
+        <w:spacing w:after="0" w:line="240" w:lineRule="auto"/>
+        <w:rPr>
+          <w:rFonts w:ascii="Consolas" w:eastAsia="Times New Roman" w:hAnsi="Consolas" w:cs="Consolas"/>
+          <w:sz w:val="18"/>
+          <w:szCs w:val="18"/>
+        </w:rPr>
+      </w:pPr>
+      <w:r>
+        <w:rPr>
+          <w:rFonts w:ascii="Consolas" w:eastAsia="Times New Roman" w:hAnsi="Consolas" w:cs="Consolas"/>
+          <w:noProof/>
+          <w:sz w:val="18"/>
+          <w:szCs w:val="18"/>
+        </w:rPr>
         <w:lastRenderedPageBreak/>
-        <w:t>-Level 2 bodies:</w:t>
-      </w:r>
-    </w:p>
-    <w:p>
-      <w:pPr>
-        <w:spacing w:after="0" w:line="240" w:lineRule="auto"/>
-        <w:rPr>
-          <w:rFonts w:ascii="Consolas" w:eastAsia="Times New Roman" w:hAnsi="Consolas" w:cs="Consolas"/>
-          <w:sz w:val="18"/>
-          <w:szCs w:val="18"/>
-        </w:rPr>
-      </w:pPr>
-    </w:p>
-    <w:p>
-      <w:pPr>
-        <w:spacing w:after="0" w:line="240" w:lineRule="auto"/>
-        <w:rPr>
-          <w:rFonts w:ascii="Consolas" w:eastAsia="Times New Roman" w:hAnsi="Consolas" w:cs="Consolas"/>
-          <w:sz w:val="18"/>
-          <w:szCs w:val="18"/>
-        </w:rPr>
-      </w:pPr>
-      <w:r>
-        <w:rPr>
-          <w:rFonts w:ascii="Consolas" w:eastAsia="Times New Roman" w:hAnsi="Consolas" w:cs="Consolas"/>
-          <w:noProof/>
-          <w:sz w:val="18"/>
-          <w:szCs w:val="18"/>
-        </w:rPr>
         <w:drawing>
           <wp:inline distT="0" distB="0" distL="0" distR="0">
             <wp:extent cx="3857625" cy="3552825"/>
@@ -31198,7 +31514,7 @@
         <v:path o:extrusionok="f" gradientshapeok="t" o:connecttype="rect"/>
         <o:lock v:ext="edit" aspectratio="t"/>
       </v:shapetype>
-      <v:shape id="_x0000_i1031" type="#_x0000_t75" style="width:3pt;height:8.25pt;visibility:visible;mso-wrap-style:square" o:bullet="t">
+      <v:shape id="_x0000_i1043" type="#_x0000_t75" style="width:3pt;height:8.25pt;visibility:visible;mso-wrap-style:square" o:bullet="t">
         <v:imagedata r:id="rId1" o:title="cargoGUIBar"/>
       </v:shape>
     </w:pict>

</xml_diff>

<commit_message>
Ship Customization Pt. Almost There
So many changes are in this update. I'm getting all the small things
done before getting the final ship customization system implemented. I
played a game with the basic laser and maxed my stats. Was about a 20
minute adventure. I didnt run into any new bugs, but my computer always
seems to run miningBelt better than other computers. Let me know if you
guys get to max stats and what issues you see!
</commit_message>
<xml_diff>
--- a/Kaylan's Dev Pit/miningBelt_Time.docx
+++ b/Kaylan's Dev Pit/miningBelt_Time.docx
@@ -69,25 +69,1129 @@
           <w:sz w:val="24"/>
           <w:szCs w:val="24"/>
         </w:rPr>
-        <w:t>//Time Log: 22</w:t>
+        <w:t>//Time Log: 2</w:t>
+      </w:r>
+      <w:r>
+        <w:rPr>
+          <w:rFonts w:ascii="Impact" w:eastAsia="Times New Roman" w:hAnsi="Impact" w:cs="Times New Roman"/>
+          <w:color w:val="000000"/>
+          <w:sz w:val="24"/>
+          <w:szCs w:val="24"/>
+        </w:rPr>
+        <w:t>4</w:t>
+      </w:r>
+      <w:r>
+        <w:rPr>
+          <w:rFonts w:ascii="Impact" w:eastAsia="Times New Roman" w:hAnsi="Impact" w:cs="Times New Roman"/>
+          <w:color w:val="000000"/>
+          <w:sz w:val="24"/>
+          <w:szCs w:val="24"/>
+        </w:rPr>
+        <w:t>6</w:t>
+      </w:r>
+      <w:r>
+        <w:rPr>
+          <w:rFonts w:ascii="Impact" w:eastAsia="Times New Roman" w:hAnsi="Impact" w:cs="Times New Roman"/>
+          <w:color w:val="000000"/>
+          <w:sz w:val="24"/>
+          <w:szCs w:val="24"/>
+        </w:rPr>
+        <w:t xml:space="preserve"> </w:t>
+      </w:r>
+      <w:r>
+        <w:rPr>
+          <w:rFonts w:ascii="Impact" w:eastAsia="Times New Roman" w:hAnsi="Impact" w:cs="Times New Roman"/>
+          <w:color w:val="000000"/>
+          <w:sz w:val="24"/>
+          <w:szCs w:val="24"/>
+        </w:rPr>
+        <w:t>hours</w:t>
+      </w:r>
+    </w:p>
+    <w:p>
+      <w:pPr>
+        <w:spacing w:after="0" w:line="240" w:lineRule="auto"/>
+        <w:rPr>
+          <w:rFonts w:ascii="Times New Roman" w:eastAsia="Times New Roman" w:hAnsi="Times New Roman" w:cs="Times New Roman"/>
+          <w:sz w:val="24"/>
+          <w:szCs w:val="24"/>
+        </w:rPr>
+      </w:pPr>
+      <w:r>
+        <w:rPr>
+          <w:rFonts w:ascii="Consolas" w:eastAsia="Times New Roman" w:hAnsi="Consolas" w:cs="Consolas"/>
+          <w:i/>
+          <w:iCs/>
+          <w:color w:val="000000"/>
+        </w:rPr>
+        <w:t>//Check my dev pit for more images and screenshots!</w:t>
+      </w:r>
+    </w:p>
+    <w:p>
+      <w:pPr>
+        <w:spacing w:after="0" w:line="240" w:lineRule="auto"/>
+        <w:rPr>
+          <w:rFonts w:ascii="Times New Roman" w:eastAsia="Times New Roman" w:hAnsi="Times New Roman" w:cs="Times New Roman"/>
+          <w:sz w:val="24"/>
+          <w:szCs w:val="24"/>
+        </w:rPr>
+      </w:pPr>
+    </w:p>
+    <w:p>
+      <w:pPr>
+        <w:spacing w:after="0" w:line="240" w:lineRule="auto"/>
+        <w:rPr>
+          <w:rFonts w:ascii="Times New Roman" w:eastAsia="Times New Roman" w:hAnsi="Times New Roman" w:cs="Times New Roman"/>
+          <w:sz w:val="24"/>
+          <w:szCs w:val="24"/>
+        </w:rPr>
+      </w:pPr>
+      <w:r>
+        <w:rPr>
+          <w:rFonts w:ascii="Impact" w:eastAsia="Times New Roman" w:hAnsi="Impact" w:cs="Times New Roman"/>
+          <w:color w:val="000000"/>
+          <w:sz w:val="20"/>
+          <w:szCs w:val="20"/>
+        </w:rPr>
+        <w:t>//05/09</w:t>
+      </w:r>
+      <w:r>
+        <w:rPr>
+          <w:rFonts w:ascii="Impact" w:eastAsia="Times New Roman" w:hAnsi="Impact" w:cs="Times New Roman"/>
+          <w:color w:val="000000"/>
+          <w:sz w:val="20"/>
+          <w:szCs w:val="20"/>
+        </w:rPr>
+        <w:t>/2017</w:t>
+      </w:r>
+    </w:p>
+    <w:p>
+      <w:pPr>
+        <w:spacing w:after="0" w:line="240" w:lineRule="auto"/>
+        <w:rPr>
+          <w:rFonts w:ascii="Impact" w:eastAsia="Times New Roman" w:hAnsi="Impact" w:cs="Times New Roman"/>
+          <w:color w:val="000000"/>
+          <w:sz w:val="20"/>
+          <w:szCs w:val="20"/>
+        </w:rPr>
+      </w:pPr>
+      <w:r>
+        <w:rPr>
+          <w:rFonts w:ascii="Impact" w:eastAsia="Times New Roman" w:hAnsi="Impact" w:cs="Times New Roman"/>
+          <w:color w:val="000000"/>
+          <w:sz w:val="20"/>
+          <w:szCs w:val="20"/>
+        </w:rPr>
+        <w:t>//</w:t>
+      </w:r>
+      <w:r>
+        <w:rPr>
+          <w:rFonts w:ascii="Impact" w:eastAsia="Times New Roman" w:hAnsi="Impact" w:cs="Times New Roman"/>
+          <w:color w:val="000000"/>
+          <w:sz w:val="20"/>
+          <w:szCs w:val="20"/>
+        </w:rPr>
+        <w:t xml:space="preserve">11:00AM – </w:t>
+      </w:r>
+      <w:r>
+        <w:rPr>
+          <w:rFonts w:ascii="Impact" w:eastAsia="Times New Roman" w:hAnsi="Impact" w:cs="Times New Roman"/>
+          <w:color w:val="000000"/>
+          <w:sz w:val="20"/>
+          <w:szCs w:val="20"/>
+        </w:rPr>
+        <w:t>1:00PM</w:t>
+      </w:r>
+    </w:p>
+    <w:p>
+      <w:pPr>
+        <w:spacing w:after="0" w:line="240" w:lineRule="auto"/>
+        <w:rPr>
+          <w:rFonts w:ascii="Impact" w:eastAsia="Times New Roman" w:hAnsi="Impact" w:cs="Times New Roman"/>
+          <w:color w:val="000000"/>
+          <w:sz w:val="20"/>
+          <w:szCs w:val="20"/>
+        </w:rPr>
+      </w:pPr>
+      <w:r>
+        <w:rPr>
+          <w:rFonts w:ascii="Impact" w:eastAsia="Times New Roman" w:hAnsi="Impact" w:cs="Times New Roman"/>
+          <w:color w:val="000000"/>
+          <w:sz w:val="20"/>
+          <w:szCs w:val="20"/>
+        </w:rPr>
+        <w:t>//Sprite Count: 404</w:t>
+      </w:r>
+    </w:p>
+    <w:p>
+      <w:pPr>
+        <w:spacing w:after="0" w:line="240" w:lineRule="auto"/>
+        <w:rPr>
+          <w:rFonts w:ascii="Impact" w:eastAsia="Times New Roman" w:hAnsi="Impact" w:cs="Times New Roman"/>
+          <w:color w:val="000000"/>
+          <w:sz w:val="20"/>
+          <w:szCs w:val="20"/>
+        </w:rPr>
+      </w:pPr>
+    </w:p>
+    <w:p>
+      <w:pPr>
+        <w:spacing w:after="0" w:line="240" w:lineRule="auto"/>
+        <w:rPr>
+          <w:rFonts w:ascii="Consolas" w:eastAsia="Times New Roman" w:hAnsi="Consolas" w:cs="Consolas"/>
+          <w:color w:val="000000"/>
+          <w:sz w:val="18"/>
+          <w:szCs w:val="18"/>
+        </w:rPr>
+      </w:pPr>
+      <w:r>
+        <w:rPr>
+          <w:rFonts w:ascii="Consolas" w:eastAsia="Times New Roman" w:hAnsi="Consolas" w:cs="Consolas"/>
+          <w:color w:val="000000"/>
+          <w:sz w:val="18"/>
+          <w:szCs w:val="18"/>
+        </w:rPr>
+        <w:t>-Working on stabilizing projectiles. Having issues with projectile speed when player is moving. Need the movement to be relative to my ship.</w:t>
+      </w:r>
+    </w:p>
+    <w:p>
+      <w:pPr>
+        <w:spacing w:after="0" w:line="240" w:lineRule="auto"/>
+        <w:rPr>
+          <w:rFonts w:ascii="Consolas" w:eastAsia="Times New Roman" w:hAnsi="Consolas" w:cs="Consolas"/>
+          <w:color w:val="000000"/>
+          <w:sz w:val="18"/>
+          <w:szCs w:val="18"/>
+        </w:rPr>
+      </w:pPr>
+    </w:p>
+    <w:p>
+      <w:pPr>
+        <w:spacing w:after="0" w:line="240" w:lineRule="auto"/>
+        <w:rPr>
+          <w:rFonts w:ascii="Consolas" w:eastAsia="Times New Roman" w:hAnsi="Consolas" w:cs="Consolas"/>
+          <w:color w:val="000000"/>
+          <w:sz w:val="18"/>
+          <w:szCs w:val="18"/>
+        </w:rPr>
+      </w:pPr>
+      <w:r>
+        <w:rPr>
+          <w:rFonts w:ascii="Consolas" w:eastAsia="Times New Roman" w:hAnsi="Consolas" w:cs="Consolas"/>
+          <w:color w:val="000000"/>
+          <w:sz w:val="18"/>
+          <w:szCs w:val="18"/>
+        </w:rPr>
+        <w:t xml:space="preserve">-Fixed ship edges not </w:t>
+      </w:r>
+      <w:proofErr w:type="spellStart"/>
+      <w:r>
+        <w:rPr>
+          <w:rFonts w:ascii="Consolas" w:eastAsia="Times New Roman" w:hAnsi="Consolas" w:cs="Consolas"/>
+          <w:color w:val="000000"/>
+          <w:sz w:val="18"/>
+          <w:szCs w:val="18"/>
+        </w:rPr>
+        <w:t>despawning</w:t>
+      </w:r>
+      <w:proofErr w:type="spellEnd"/>
+      <w:r>
+        <w:rPr>
+          <w:rFonts w:ascii="Consolas" w:eastAsia="Times New Roman" w:hAnsi="Consolas" w:cs="Consolas"/>
+          <w:color w:val="000000"/>
+          <w:sz w:val="18"/>
+          <w:szCs w:val="18"/>
+        </w:rPr>
+        <w:t>. Will need to look at them respawning if a part is removed later.</w:t>
+      </w:r>
+    </w:p>
+    <w:p>
+      <w:pPr>
+        <w:spacing w:after="0" w:line="240" w:lineRule="auto"/>
+        <w:rPr>
+          <w:rFonts w:ascii="Consolas" w:eastAsia="Times New Roman" w:hAnsi="Consolas" w:cs="Consolas"/>
+          <w:color w:val="000000"/>
+          <w:sz w:val="18"/>
+          <w:szCs w:val="18"/>
+        </w:rPr>
+      </w:pPr>
+    </w:p>
+    <w:p>
+      <w:pPr>
+        <w:spacing w:after="0" w:line="240" w:lineRule="auto"/>
+        <w:rPr>
+          <w:rFonts w:ascii="Consolas" w:eastAsia="Times New Roman" w:hAnsi="Consolas" w:cs="Consolas"/>
+          <w:color w:val="000000"/>
+          <w:sz w:val="18"/>
+          <w:szCs w:val="18"/>
+        </w:rPr>
+      </w:pPr>
+      <w:r>
+        <w:rPr>
+          <w:rFonts w:ascii="Consolas" w:eastAsia="Times New Roman" w:hAnsi="Consolas" w:cs="Consolas"/>
+          <w:color w:val="000000"/>
+          <w:sz w:val="18"/>
+          <w:szCs w:val="18"/>
+        </w:rPr>
+        <w:t>-</w:t>
+      </w:r>
+      <w:r>
+        <w:rPr>
+          <w:rFonts w:ascii="Consolas" w:eastAsia="Times New Roman" w:hAnsi="Consolas" w:cs="Consolas"/>
+          <w:color w:val="000000"/>
+          <w:sz w:val="18"/>
+          <w:szCs w:val="18"/>
+        </w:rPr>
+        <w:t xml:space="preserve">Bullets are slightly better. Setting bullet </w:t>
+      </w:r>
+      <w:proofErr w:type="spellStart"/>
+      <w:r>
+        <w:rPr>
+          <w:rFonts w:ascii="Consolas" w:eastAsia="Times New Roman" w:hAnsi="Consolas" w:cs="Consolas"/>
+          <w:color w:val="000000"/>
+          <w:sz w:val="18"/>
+          <w:szCs w:val="18"/>
+        </w:rPr>
+        <w:t>rigidbody</w:t>
+      </w:r>
+      <w:proofErr w:type="spellEnd"/>
+      <w:r>
+        <w:rPr>
+          <w:rFonts w:ascii="Consolas" w:eastAsia="Times New Roman" w:hAnsi="Consolas" w:cs="Consolas"/>
+          <w:color w:val="000000"/>
+          <w:sz w:val="18"/>
+          <w:szCs w:val="18"/>
+        </w:rPr>
+        <w:t xml:space="preserve"> velocity to the </w:t>
+      </w:r>
+      <w:r>
+        <w:rPr>
+          <w:rFonts w:ascii="Consolas" w:eastAsia="Times New Roman" w:hAnsi="Consolas" w:cs="Consolas"/>
+          <w:color w:val="000000"/>
+          <w:sz w:val="18"/>
+          <w:szCs w:val="18"/>
+        </w:rPr>
+        <w:t>player’s</w:t>
+      </w:r>
+      <w:r>
+        <w:rPr>
+          <w:rFonts w:ascii="Consolas" w:eastAsia="Times New Roman" w:hAnsi="Consolas" w:cs="Consolas"/>
+          <w:color w:val="000000"/>
+          <w:sz w:val="18"/>
+          <w:szCs w:val="18"/>
+        </w:rPr>
+        <w:t xml:space="preserve"> velocity. Then adding force.</w:t>
+      </w:r>
+      <w:r>
+        <w:rPr>
+          <w:rFonts w:ascii="Consolas" w:eastAsia="Times New Roman" w:hAnsi="Consolas" w:cs="Consolas"/>
+          <w:color w:val="000000"/>
+          <w:sz w:val="18"/>
+          <w:szCs w:val="18"/>
+        </w:rPr>
+        <w:t xml:space="preserve"> Bullets still lag when player is moving fast until the force adds up to player acceleration.</w:t>
+      </w:r>
+    </w:p>
+    <w:p>
+      <w:pPr>
+        <w:spacing w:after="0" w:line="240" w:lineRule="auto"/>
+        <w:rPr>
+          <w:rFonts w:ascii="Consolas" w:eastAsia="Times New Roman" w:hAnsi="Consolas" w:cs="Consolas"/>
+          <w:color w:val="000000"/>
+          <w:sz w:val="18"/>
+          <w:szCs w:val="18"/>
+        </w:rPr>
+      </w:pPr>
+    </w:p>
+    <w:p>
+      <w:pPr>
+        <w:spacing w:after="0" w:line="240" w:lineRule="auto"/>
+        <w:rPr>
+          <w:rFonts w:ascii="Consolas" w:eastAsia="Times New Roman" w:hAnsi="Consolas" w:cs="Consolas"/>
+          <w:color w:val="000000"/>
+          <w:sz w:val="18"/>
+          <w:szCs w:val="18"/>
+        </w:rPr>
+      </w:pPr>
+      <w:r>
+        <w:rPr>
+          <w:rFonts w:ascii="Consolas" w:eastAsia="Times New Roman" w:hAnsi="Consolas" w:cs="Consolas"/>
+          <w:color w:val="000000"/>
+          <w:sz w:val="18"/>
+          <w:szCs w:val="18"/>
+        </w:rPr>
+        <w:t>-Level 1 seems stable. After that everything is OP. On my last step to ship customization.</w:t>
       </w:r>
       <w:bookmarkStart w:id="0" w:name="_GoBack"/>
       <w:bookmarkEnd w:id="0"/>
+    </w:p>
+    <w:p>
+      <w:pPr>
+        <w:spacing w:after="0" w:line="240" w:lineRule="auto"/>
+        <w:rPr>
+          <w:rFonts w:ascii="Times New Roman" w:eastAsia="Times New Roman" w:hAnsi="Times New Roman" w:cs="Times New Roman"/>
+          <w:sz w:val="24"/>
+          <w:szCs w:val="24"/>
+        </w:rPr>
+      </w:pPr>
+    </w:p>
+    <w:p>
+      <w:pPr>
+        <w:spacing w:after="0" w:line="240" w:lineRule="auto"/>
+        <w:rPr>
+          <w:rFonts w:ascii="Times New Roman" w:eastAsia="Times New Roman" w:hAnsi="Times New Roman" w:cs="Times New Roman"/>
+          <w:sz w:val="24"/>
+          <w:szCs w:val="24"/>
+        </w:rPr>
+      </w:pPr>
       <w:r>
         <w:rPr>
           <w:rFonts w:ascii="Impact" w:eastAsia="Times New Roman" w:hAnsi="Impact" w:cs="Times New Roman"/>
           <w:color w:val="000000"/>
-          <w:sz w:val="24"/>
-          <w:szCs w:val="24"/>
-        </w:rPr>
-        <w:t>6</w:t>
+          <w:sz w:val="20"/>
+          <w:szCs w:val="20"/>
+        </w:rPr>
+        <w:t>//05/08</w:t>
       </w:r>
       <w:r>
         <w:rPr>
           <w:rFonts w:ascii="Impact" w:eastAsia="Times New Roman" w:hAnsi="Impact" w:cs="Times New Roman"/>
           <w:color w:val="000000"/>
-          <w:sz w:val="24"/>
-          <w:szCs w:val="24"/>
+          <w:sz w:val="20"/>
+          <w:szCs w:val="20"/>
+        </w:rPr>
+        <w:t>/2017</w:t>
+      </w:r>
+    </w:p>
+    <w:p>
+      <w:pPr>
+        <w:spacing w:after="0" w:line="240" w:lineRule="auto"/>
+        <w:rPr>
+          <w:rFonts w:ascii="Impact" w:eastAsia="Times New Roman" w:hAnsi="Impact" w:cs="Times New Roman"/>
+          <w:color w:val="000000"/>
+          <w:sz w:val="20"/>
+          <w:szCs w:val="20"/>
+        </w:rPr>
+      </w:pPr>
+      <w:r>
+        <w:rPr>
+          <w:rFonts w:ascii="Impact" w:eastAsia="Times New Roman" w:hAnsi="Impact" w:cs="Times New Roman"/>
+          <w:color w:val="000000"/>
+          <w:sz w:val="20"/>
+          <w:szCs w:val="20"/>
+        </w:rPr>
+        <w:t>//</w:t>
+      </w:r>
+      <w:r>
+        <w:rPr>
+          <w:rFonts w:ascii="Impact" w:eastAsia="Times New Roman" w:hAnsi="Impact" w:cs="Times New Roman"/>
+          <w:color w:val="000000"/>
+          <w:sz w:val="20"/>
+          <w:szCs w:val="20"/>
+        </w:rPr>
+        <w:t xml:space="preserve">11:00AM – </w:t>
+      </w:r>
+      <w:r>
+        <w:rPr>
+          <w:rFonts w:ascii="Impact" w:eastAsia="Times New Roman" w:hAnsi="Impact" w:cs="Times New Roman"/>
+          <w:color w:val="000000"/>
+          <w:sz w:val="20"/>
+          <w:szCs w:val="20"/>
+        </w:rPr>
+        <w:t>9:00PM</w:t>
+      </w:r>
+    </w:p>
+    <w:p>
+      <w:pPr>
+        <w:spacing w:after="0" w:line="240" w:lineRule="auto"/>
+        <w:rPr>
+          <w:rFonts w:ascii="Impact" w:eastAsia="Times New Roman" w:hAnsi="Impact" w:cs="Times New Roman"/>
+          <w:color w:val="000000"/>
+          <w:sz w:val="20"/>
+          <w:szCs w:val="20"/>
+        </w:rPr>
+      </w:pPr>
+      <w:r>
+        <w:rPr>
+          <w:rFonts w:ascii="Impact" w:eastAsia="Times New Roman" w:hAnsi="Impact" w:cs="Times New Roman"/>
+          <w:color w:val="000000"/>
+          <w:sz w:val="20"/>
+          <w:szCs w:val="20"/>
+        </w:rPr>
+        <w:t>//Sprite Count: 404</w:t>
+      </w:r>
+    </w:p>
+    <w:p>
+      <w:pPr>
+        <w:spacing w:after="0" w:line="240" w:lineRule="auto"/>
+        <w:rPr>
+          <w:rFonts w:ascii="Impact" w:eastAsia="Times New Roman" w:hAnsi="Impact" w:cs="Times New Roman"/>
+          <w:color w:val="000000"/>
+          <w:sz w:val="20"/>
+          <w:szCs w:val="20"/>
+        </w:rPr>
+      </w:pPr>
+    </w:p>
+    <w:p>
+      <w:pPr>
+        <w:spacing w:after="0" w:line="240" w:lineRule="auto"/>
+        <w:rPr>
+          <w:rFonts w:ascii="Consolas" w:eastAsia="Times New Roman" w:hAnsi="Consolas" w:cs="Consolas"/>
+          <w:color w:val="000000"/>
+          <w:sz w:val="18"/>
+          <w:szCs w:val="18"/>
+        </w:rPr>
+      </w:pPr>
+      <w:r>
+        <w:rPr>
+          <w:rFonts w:ascii="Consolas" w:eastAsia="Times New Roman" w:hAnsi="Consolas" w:cs="Consolas"/>
+          <w:color w:val="000000"/>
+          <w:sz w:val="18"/>
+          <w:szCs w:val="18"/>
+        </w:rPr>
+        <w:t>-</w:t>
+      </w:r>
+      <w:r>
+        <w:rPr>
+          <w:rFonts w:ascii="Consolas" w:eastAsia="Times New Roman" w:hAnsi="Consolas" w:cs="Consolas"/>
+          <w:color w:val="000000"/>
+          <w:sz w:val="18"/>
+          <w:szCs w:val="18"/>
+        </w:rPr>
+        <w:t xml:space="preserve">Reversed buy </w:t>
+      </w:r>
+      <w:r>
+        <w:rPr>
+          <w:rFonts w:ascii="Consolas" w:eastAsia="Times New Roman" w:hAnsi="Consolas" w:cs="Consolas"/>
+          <w:color w:val="000000"/>
+          <w:sz w:val="18"/>
+          <w:szCs w:val="18"/>
+        </w:rPr>
+        <w:t>timer</w:t>
+      </w:r>
+      <w:r>
+        <w:rPr>
+          <w:rFonts w:ascii="Consolas" w:eastAsia="Times New Roman" w:hAnsi="Consolas" w:cs="Consolas"/>
+          <w:color w:val="000000"/>
+          <w:sz w:val="18"/>
+          <w:szCs w:val="18"/>
+        </w:rPr>
+        <w:t xml:space="preserve"> display</w:t>
+      </w:r>
+      <w:r>
+        <w:rPr>
+          <w:rFonts w:ascii="Consolas" w:eastAsia="Times New Roman" w:hAnsi="Consolas" w:cs="Consolas"/>
+          <w:color w:val="000000"/>
+          <w:sz w:val="18"/>
+          <w:szCs w:val="18"/>
+        </w:rPr>
+        <w:t xml:space="preserve"> so it makes more sense. Starts full and shrinks until buy menu disappears.</w:t>
+      </w:r>
+    </w:p>
+    <w:p>
+      <w:pPr>
+        <w:spacing w:after="0" w:line="240" w:lineRule="auto"/>
+        <w:rPr>
+          <w:rFonts w:ascii="Consolas" w:eastAsia="Times New Roman" w:hAnsi="Consolas" w:cs="Consolas"/>
+          <w:color w:val="000000"/>
+          <w:sz w:val="18"/>
+          <w:szCs w:val="18"/>
+        </w:rPr>
+      </w:pPr>
+    </w:p>
+    <w:p>
+      <w:pPr>
+        <w:spacing w:after="0" w:line="240" w:lineRule="auto"/>
+        <w:rPr>
+          <w:rFonts w:ascii="Consolas" w:eastAsia="Times New Roman" w:hAnsi="Consolas" w:cs="Consolas"/>
+          <w:color w:val="000000"/>
+          <w:sz w:val="18"/>
+          <w:szCs w:val="18"/>
+        </w:rPr>
+      </w:pPr>
+      <w:r>
+        <w:rPr>
+          <w:rFonts w:ascii="Consolas" w:eastAsia="Times New Roman" w:hAnsi="Consolas" w:cs="Consolas"/>
+          <w:color w:val="000000"/>
+          <w:sz w:val="18"/>
+          <w:szCs w:val="18"/>
+        </w:rPr>
+        <w:t>-</w:t>
+      </w:r>
+      <w:r>
+        <w:rPr>
+          <w:rFonts w:ascii="Consolas" w:eastAsia="Times New Roman" w:hAnsi="Consolas" w:cs="Consolas"/>
+          <w:color w:val="000000"/>
+          <w:sz w:val="18"/>
+          <w:szCs w:val="18"/>
+        </w:rPr>
+        <w:t xml:space="preserve">All part prices added to </w:t>
+      </w:r>
+      <w:proofErr w:type="spellStart"/>
+      <w:r>
+        <w:rPr>
+          <w:rFonts w:ascii="Consolas" w:eastAsia="Times New Roman" w:hAnsi="Consolas" w:cs="Consolas"/>
+          <w:color w:val="000000"/>
+          <w:sz w:val="18"/>
+          <w:szCs w:val="18"/>
+        </w:rPr>
+        <w:t>partPurchase</w:t>
+      </w:r>
+      <w:proofErr w:type="spellEnd"/>
+      <w:r>
+        <w:rPr>
+          <w:rFonts w:ascii="Consolas" w:eastAsia="Times New Roman" w:hAnsi="Consolas" w:cs="Consolas"/>
+          <w:color w:val="000000"/>
+          <w:sz w:val="18"/>
+          <w:szCs w:val="18"/>
+        </w:rPr>
+        <w:t>.</w:t>
+      </w:r>
+    </w:p>
+    <w:p>
+      <w:pPr>
+        <w:spacing w:after="0" w:line="240" w:lineRule="auto"/>
+        <w:rPr>
+          <w:rFonts w:ascii="Consolas" w:eastAsia="Times New Roman" w:hAnsi="Consolas" w:cs="Consolas"/>
+          <w:color w:val="000000"/>
+          <w:sz w:val="18"/>
+          <w:szCs w:val="18"/>
+        </w:rPr>
+      </w:pPr>
+    </w:p>
+    <w:p>
+      <w:pPr>
+        <w:spacing w:after="0" w:line="240" w:lineRule="auto"/>
+        <w:rPr>
+          <w:rFonts w:ascii="Consolas" w:eastAsia="Times New Roman" w:hAnsi="Consolas" w:cs="Consolas"/>
+          <w:color w:val="000000"/>
+          <w:sz w:val="18"/>
+          <w:szCs w:val="18"/>
+        </w:rPr>
+      </w:pPr>
+      <w:r>
+        <w:rPr>
+          <w:rFonts w:ascii="Consolas" w:eastAsia="Times New Roman" w:hAnsi="Consolas" w:cs="Consolas"/>
+          <w:color w:val="000000"/>
+          <w:sz w:val="18"/>
+          <w:szCs w:val="18"/>
+        </w:rPr>
+        <w:t xml:space="preserve">-Updating </w:t>
+      </w:r>
+      <w:proofErr w:type="spellStart"/>
+      <w:r>
+        <w:rPr>
+          <w:rFonts w:ascii="Consolas" w:eastAsia="Times New Roman" w:hAnsi="Consolas" w:cs="Consolas"/>
+          <w:color w:val="000000"/>
+          <w:sz w:val="18"/>
+          <w:szCs w:val="18"/>
+        </w:rPr>
+        <w:t>shipParts</w:t>
+      </w:r>
+      <w:proofErr w:type="spellEnd"/>
+      <w:r>
+        <w:rPr>
+          <w:rFonts w:ascii="Consolas" w:eastAsia="Times New Roman" w:hAnsi="Consolas" w:cs="Consolas"/>
+          <w:color w:val="000000"/>
+          <w:sz w:val="18"/>
+          <w:szCs w:val="18"/>
+        </w:rPr>
+        <w:t xml:space="preserve"> to hold all ship parts. Changes stats and spawns edges.</w:t>
+      </w:r>
+      <w:r>
+        <w:rPr>
+          <w:rFonts w:ascii="Consolas" w:eastAsia="Times New Roman" w:hAnsi="Consolas" w:cs="Consolas"/>
+          <w:color w:val="000000"/>
+          <w:sz w:val="18"/>
+          <w:szCs w:val="18"/>
+        </w:rPr>
+        <w:t xml:space="preserve"> Completed for now. Will have to debug all ship edge locations and change depending on </w:t>
+      </w:r>
+      <w:r>
+        <w:rPr>
+          <w:rFonts w:ascii="Consolas" w:eastAsia="Times New Roman" w:hAnsi="Consolas" w:cs="Consolas"/>
+          <w:color w:val="000000"/>
+          <w:sz w:val="18"/>
+          <w:szCs w:val="18"/>
+        </w:rPr>
+        <w:t>rotation (mainly wings).</w:t>
+      </w:r>
+    </w:p>
+    <w:p>
+      <w:pPr>
+        <w:spacing w:after="0" w:line="240" w:lineRule="auto"/>
+        <w:rPr>
+          <w:rFonts w:ascii="Consolas" w:eastAsia="Times New Roman" w:hAnsi="Consolas" w:cs="Consolas"/>
+          <w:color w:val="000000"/>
+          <w:sz w:val="18"/>
+          <w:szCs w:val="18"/>
+        </w:rPr>
+      </w:pPr>
+    </w:p>
+    <w:p>
+      <w:pPr>
+        <w:spacing w:after="0" w:line="240" w:lineRule="auto"/>
+        <w:rPr>
+          <w:rFonts w:ascii="Consolas" w:eastAsia="Times New Roman" w:hAnsi="Consolas" w:cs="Consolas"/>
+          <w:color w:val="000000"/>
+          <w:sz w:val="18"/>
+          <w:szCs w:val="18"/>
+        </w:rPr>
+      </w:pPr>
+      <w:r>
+        <w:rPr>
+          <w:rFonts w:ascii="Consolas" w:eastAsia="Times New Roman" w:hAnsi="Consolas" w:cs="Consolas"/>
+          <w:color w:val="000000"/>
+          <w:sz w:val="18"/>
+          <w:szCs w:val="18"/>
+        </w:rPr>
+        <w:t xml:space="preserve">-Added prefabs for all ship parts, edited colliders, </w:t>
+      </w:r>
+      <w:r>
+        <w:rPr>
+          <w:rFonts w:ascii="Consolas" w:eastAsia="Times New Roman" w:hAnsi="Consolas" w:cs="Consolas"/>
+          <w:color w:val="000000"/>
+          <w:sz w:val="18"/>
+          <w:szCs w:val="18"/>
+        </w:rPr>
+        <w:t xml:space="preserve">fixed sprites, </w:t>
+      </w:r>
+      <w:r>
+        <w:rPr>
+          <w:rFonts w:ascii="Consolas" w:eastAsia="Times New Roman" w:hAnsi="Consolas" w:cs="Consolas"/>
+          <w:color w:val="000000"/>
+          <w:sz w:val="18"/>
+          <w:szCs w:val="18"/>
+        </w:rPr>
+        <w:t xml:space="preserve">and made sure </w:t>
+      </w:r>
+      <w:proofErr w:type="spellStart"/>
+      <w:r>
+        <w:rPr>
+          <w:rFonts w:ascii="Consolas" w:eastAsia="Times New Roman" w:hAnsi="Consolas" w:cs="Consolas"/>
+          <w:color w:val="000000"/>
+          <w:sz w:val="18"/>
+          <w:szCs w:val="18"/>
+        </w:rPr>
+        <w:t>shipPart</w:t>
+      </w:r>
+      <w:proofErr w:type="spellEnd"/>
+      <w:r>
+        <w:rPr>
+          <w:rFonts w:ascii="Consolas" w:eastAsia="Times New Roman" w:hAnsi="Consolas" w:cs="Consolas"/>
+          <w:color w:val="000000"/>
+          <w:sz w:val="18"/>
+          <w:szCs w:val="18"/>
+        </w:rPr>
+        <w:t xml:space="preserve"> was working as intended</w:t>
+      </w:r>
+      <w:r>
+        <w:rPr>
+          <w:rFonts w:ascii="Consolas" w:eastAsia="Times New Roman" w:hAnsi="Consolas" w:cs="Consolas"/>
+          <w:color w:val="000000"/>
+          <w:sz w:val="18"/>
+          <w:szCs w:val="18"/>
+        </w:rPr>
+        <w:t xml:space="preserve"> on all parts</w:t>
+      </w:r>
+      <w:r>
+        <w:rPr>
+          <w:rFonts w:ascii="Consolas" w:eastAsia="Times New Roman" w:hAnsi="Consolas" w:cs="Consolas"/>
+          <w:color w:val="000000"/>
+          <w:sz w:val="18"/>
+          <w:szCs w:val="18"/>
+        </w:rPr>
+        <w:t>.</w:t>
+      </w:r>
+    </w:p>
+    <w:p>
+      <w:pPr>
+        <w:spacing w:after="0" w:line="240" w:lineRule="auto"/>
+        <w:rPr>
+          <w:rFonts w:ascii="Consolas" w:eastAsia="Times New Roman" w:hAnsi="Consolas" w:cs="Consolas"/>
+          <w:color w:val="000000"/>
+          <w:sz w:val="18"/>
+          <w:szCs w:val="18"/>
+        </w:rPr>
+      </w:pPr>
+    </w:p>
+    <w:p>
+      <w:pPr>
+        <w:spacing w:after="0" w:line="240" w:lineRule="auto"/>
+        <w:rPr>
+          <w:rFonts w:ascii="Times New Roman" w:eastAsia="Times New Roman" w:hAnsi="Times New Roman" w:cs="Times New Roman"/>
+          <w:sz w:val="24"/>
+          <w:szCs w:val="24"/>
+        </w:rPr>
+      </w:pPr>
+      <w:r>
+        <w:rPr>
+          <w:rFonts w:ascii="Consolas" w:eastAsia="Times New Roman" w:hAnsi="Consolas" w:cs="Consolas"/>
+          <w:color w:val="000000"/>
+          <w:sz w:val="18"/>
+          <w:szCs w:val="18"/>
+        </w:rPr>
+        <w:t>-Ships can now be</w:t>
+      </w:r>
+      <w:r>
+        <w:rPr>
+          <w:rFonts w:ascii="Consolas" w:eastAsia="Times New Roman" w:hAnsi="Consolas" w:cs="Consolas"/>
+          <w:color w:val="000000"/>
+          <w:sz w:val="18"/>
+          <w:szCs w:val="18"/>
+        </w:rPr>
+        <w:t xml:space="preserve"> compiled as parts in renderer. All stats update.</w:t>
+      </w:r>
+      <w:r>
+        <w:rPr>
+          <w:rFonts w:ascii="Consolas" w:eastAsia="Times New Roman" w:hAnsi="Consolas" w:cs="Consolas"/>
+          <w:color w:val="000000"/>
+          <w:sz w:val="18"/>
+          <w:szCs w:val="18"/>
+        </w:rPr>
+        <w:t xml:space="preserve"> Fixed all stats that show up in status bar to include current stats.</w:t>
+      </w:r>
+    </w:p>
+    <w:p>
+      <w:pPr>
+        <w:spacing w:after="0" w:line="240" w:lineRule="auto"/>
+        <w:rPr>
+          <w:rFonts w:ascii="Times New Roman" w:eastAsia="Times New Roman" w:hAnsi="Times New Roman" w:cs="Times New Roman"/>
+          <w:sz w:val="24"/>
+          <w:szCs w:val="24"/>
+        </w:rPr>
+      </w:pPr>
+    </w:p>
+    <w:p>
+      <w:pPr>
+        <w:spacing w:after="0" w:line="240" w:lineRule="auto"/>
+        <w:rPr>
+          <w:rFonts w:ascii="Times New Roman" w:eastAsia="Times New Roman" w:hAnsi="Times New Roman" w:cs="Times New Roman"/>
+          <w:sz w:val="24"/>
+          <w:szCs w:val="24"/>
+        </w:rPr>
+      </w:pPr>
+      <w:r>
+        <w:rPr>
+          <w:rFonts w:ascii="Impact" w:eastAsia="Times New Roman" w:hAnsi="Impact" w:cs="Times New Roman"/>
+          <w:color w:val="000000"/>
+          <w:sz w:val="20"/>
+          <w:szCs w:val="20"/>
+        </w:rPr>
+        <w:t>//05/03</w:t>
+      </w:r>
+      <w:r>
+        <w:rPr>
+          <w:rFonts w:ascii="Impact" w:eastAsia="Times New Roman" w:hAnsi="Impact" w:cs="Times New Roman"/>
+          <w:color w:val="000000"/>
+          <w:sz w:val="20"/>
+          <w:szCs w:val="20"/>
+        </w:rPr>
+        <w:t>/2017</w:t>
+      </w:r>
+    </w:p>
+    <w:p>
+      <w:pPr>
+        <w:spacing w:after="0" w:line="240" w:lineRule="auto"/>
+        <w:rPr>
+          <w:rFonts w:ascii="Impact" w:eastAsia="Times New Roman" w:hAnsi="Impact" w:cs="Times New Roman"/>
+          <w:color w:val="000000"/>
+          <w:sz w:val="20"/>
+          <w:szCs w:val="20"/>
+        </w:rPr>
+      </w:pPr>
+      <w:r>
+        <w:rPr>
+          <w:rFonts w:ascii="Impact" w:eastAsia="Times New Roman" w:hAnsi="Impact" w:cs="Times New Roman"/>
+          <w:color w:val="000000"/>
+          <w:sz w:val="20"/>
+          <w:szCs w:val="20"/>
+        </w:rPr>
+        <w:t>//</w:t>
+      </w:r>
+      <w:r>
+        <w:rPr>
+          <w:rFonts w:ascii="Impact" w:eastAsia="Times New Roman" w:hAnsi="Impact" w:cs="Times New Roman"/>
+          <w:color w:val="000000"/>
+          <w:sz w:val="20"/>
+          <w:szCs w:val="20"/>
+        </w:rPr>
+        <w:t xml:space="preserve">8:00AM – </w:t>
+      </w:r>
+      <w:r>
+        <w:rPr>
+          <w:rFonts w:ascii="Impact" w:eastAsia="Times New Roman" w:hAnsi="Impact" w:cs="Times New Roman"/>
+          <w:color w:val="000000"/>
+          <w:sz w:val="20"/>
+          <w:szCs w:val="20"/>
+        </w:rPr>
+        <w:t>12:00PM</w:t>
+      </w:r>
+    </w:p>
+    <w:p>
+      <w:pPr>
+        <w:spacing w:after="0" w:line="240" w:lineRule="auto"/>
+        <w:rPr>
+          <w:rFonts w:ascii="Impact" w:eastAsia="Times New Roman" w:hAnsi="Impact" w:cs="Times New Roman"/>
+          <w:color w:val="000000"/>
+          <w:sz w:val="20"/>
+          <w:szCs w:val="20"/>
+        </w:rPr>
+      </w:pPr>
+      <w:r>
+        <w:rPr>
+          <w:rFonts w:ascii="Impact" w:eastAsia="Times New Roman" w:hAnsi="Impact" w:cs="Times New Roman"/>
+          <w:color w:val="000000"/>
+          <w:sz w:val="20"/>
+          <w:szCs w:val="20"/>
+        </w:rPr>
+        <w:t>//Sprite Count: 404</w:t>
+      </w:r>
+    </w:p>
+    <w:p>
+      <w:pPr>
+        <w:spacing w:after="0" w:line="240" w:lineRule="auto"/>
+        <w:rPr>
+          <w:rFonts w:ascii="Impact" w:eastAsia="Times New Roman" w:hAnsi="Impact" w:cs="Times New Roman"/>
+          <w:color w:val="000000"/>
+          <w:sz w:val="20"/>
+          <w:szCs w:val="20"/>
+        </w:rPr>
+      </w:pPr>
+    </w:p>
+    <w:p>
+      <w:pPr>
+        <w:spacing w:after="0" w:line="240" w:lineRule="auto"/>
+        <w:rPr>
+          <w:rFonts w:ascii="Consolas" w:eastAsia="Times New Roman" w:hAnsi="Consolas" w:cs="Consolas"/>
+          <w:color w:val="000000"/>
+          <w:sz w:val="18"/>
+          <w:szCs w:val="18"/>
+        </w:rPr>
+      </w:pPr>
+      <w:r>
+        <w:rPr>
+          <w:rFonts w:ascii="Consolas" w:eastAsia="Times New Roman" w:hAnsi="Consolas" w:cs="Consolas"/>
+          <w:color w:val="000000"/>
+          <w:sz w:val="18"/>
+          <w:szCs w:val="18"/>
+        </w:rPr>
+        <w:t>-</w:t>
+      </w:r>
+      <w:r>
+        <w:rPr>
+          <w:rFonts w:ascii="Consolas" w:eastAsia="Times New Roman" w:hAnsi="Consolas" w:cs="Consolas"/>
+          <w:color w:val="000000"/>
+          <w:sz w:val="18"/>
+          <w:szCs w:val="18"/>
+        </w:rPr>
+        <w:t>Added movement to asteroids that are shot, but not destroyed.</w:t>
+      </w:r>
+    </w:p>
+    <w:p>
+      <w:pPr>
+        <w:spacing w:after="0" w:line="240" w:lineRule="auto"/>
+        <w:rPr>
+          <w:rFonts w:ascii="Consolas" w:eastAsia="Times New Roman" w:hAnsi="Consolas" w:cs="Consolas"/>
+          <w:color w:val="000000"/>
+          <w:sz w:val="18"/>
+          <w:szCs w:val="18"/>
+        </w:rPr>
+      </w:pPr>
+    </w:p>
+    <w:p>
+      <w:pPr>
+        <w:spacing w:after="0" w:line="240" w:lineRule="auto"/>
+        <w:rPr>
+          <w:rFonts w:ascii="Consolas" w:eastAsia="Times New Roman" w:hAnsi="Consolas" w:cs="Consolas"/>
+          <w:color w:val="000000"/>
+          <w:sz w:val="18"/>
+          <w:szCs w:val="18"/>
+        </w:rPr>
+      </w:pPr>
+      <w:r>
+        <w:rPr>
+          <w:rFonts w:ascii="Consolas" w:eastAsia="Times New Roman" w:hAnsi="Consolas" w:cs="Consolas"/>
+          <w:color w:val="000000"/>
+          <w:sz w:val="18"/>
+          <w:szCs w:val="18"/>
+        </w:rPr>
+        <w:t>-Death seems to be fixed. Ship reappears and status is reset.</w:t>
+      </w:r>
+    </w:p>
+    <w:p>
+      <w:pPr>
+        <w:spacing w:after="0" w:line="240" w:lineRule="auto"/>
+        <w:rPr>
+          <w:rFonts w:ascii="Consolas" w:eastAsia="Times New Roman" w:hAnsi="Consolas" w:cs="Consolas"/>
+          <w:color w:val="000000"/>
+          <w:sz w:val="18"/>
+          <w:szCs w:val="18"/>
+        </w:rPr>
+      </w:pPr>
+    </w:p>
+    <w:p>
+      <w:pPr>
+        <w:spacing w:after="0" w:line="240" w:lineRule="auto"/>
+        <w:rPr>
+          <w:rFonts w:ascii="Consolas" w:eastAsia="Times New Roman" w:hAnsi="Consolas" w:cs="Consolas"/>
+          <w:color w:val="000000"/>
+          <w:sz w:val="18"/>
+          <w:szCs w:val="18"/>
+        </w:rPr>
+      </w:pPr>
+      <w:r>
+        <w:rPr>
+          <w:rFonts w:ascii="Consolas" w:eastAsia="Times New Roman" w:hAnsi="Consolas" w:cs="Consolas"/>
+          <w:color w:val="000000"/>
+          <w:sz w:val="18"/>
+          <w:szCs w:val="18"/>
+        </w:rPr>
+        <w:t>-Changes resolution in-game so there aren’t any more issues with resolution on target computers.</w:t>
+      </w:r>
+    </w:p>
+    <w:p>
+      <w:pPr>
+        <w:spacing w:after="0" w:line="240" w:lineRule="auto"/>
+        <w:rPr>
+          <w:rFonts w:ascii="Consolas" w:eastAsia="Times New Roman" w:hAnsi="Consolas" w:cs="Consolas"/>
+          <w:color w:val="000000"/>
+          <w:sz w:val="18"/>
+          <w:szCs w:val="18"/>
+        </w:rPr>
+      </w:pPr>
+    </w:p>
+    <w:p>
+      <w:pPr>
+        <w:spacing w:after="0" w:line="240" w:lineRule="auto"/>
+        <w:rPr>
+          <w:rFonts w:ascii="Impact" w:eastAsia="Times New Roman" w:hAnsi="Impact" w:cs="Times New Roman"/>
+          <w:color w:val="000000"/>
+          <w:sz w:val="20"/>
+          <w:szCs w:val="20"/>
+        </w:rPr>
+      </w:pPr>
+      <w:r>
+        <w:rPr>
+          <w:rFonts w:ascii="Consolas" w:eastAsia="Times New Roman" w:hAnsi="Consolas" w:cs="Consolas"/>
+          <w:color w:val="000000"/>
+          <w:sz w:val="18"/>
+          <w:szCs w:val="18"/>
+        </w:rPr>
+        <w:t xml:space="preserve">-Removed foundryRing1 script. Added to </w:t>
+      </w:r>
+      <w:proofErr w:type="spellStart"/>
+      <w:r>
+        <w:rPr>
+          <w:rFonts w:ascii="Consolas" w:eastAsia="Times New Roman" w:hAnsi="Consolas" w:cs="Consolas"/>
+          <w:color w:val="000000"/>
+          <w:sz w:val="18"/>
+          <w:szCs w:val="18"/>
+        </w:rPr>
+        <w:t>foundryTraits</w:t>
+      </w:r>
+      <w:proofErr w:type="spellEnd"/>
+      <w:r>
+        <w:rPr>
+          <w:rFonts w:ascii="Consolas" w:eastAsia="Times New Roman" w:hAnsi="Consolas" w:cs="Consolas"/>
+          <w:color w:val="000000"/>
+          <w:sz w:val="18"/>
+          <w:szCs w:val="18"/>
+        </w:rPr>
+        <w:t>.</w:t>
+      </w:r>
+    </w:p>
+    <w:p>
+      <w:pPr>
+        <w:spacing w:after="0" w:line="240" w:lineRule="auto"/>
+        <w:rPr>
+          <w:rFonts w:ascii="Impact" w:eastAsia="Times New Roman" w:hAnsi="Impact" w:cs="Times New Roman"/>
+          <w:color w:val="000000"/>
+          <w:sz w:val="20"/>
+          <w:szCs w:val="20"/>
+        </w:rPr>
+      </w:pPr>
+    </w:p>
+    <w:p>
+      <w:pPr>
+        <w:spacing w:after="0" w:line="240" w:lineRule="auto"/>
+        <w:rPr>
+          <w:rFonts w:ascii="Times New Roman" w:eastAsia="Times New Roman" w:hAnsi="Times New Roman" w:cs="Times New Roman"/>
+          <w:sz w:val="24"/>
+          <w:szCs w:val="24"/>
+        </w:rPr>
+      </w:pPr>
+      <w:r>
+        <w:rPr>
+          <w:rFonts w:ascii="Impact" w:eastAsia="Times New Roman" w:hAnsi="Impact" w:cs="Times New Roman"/>
+          <w:color w:val="000000"/>
+          <w:sz w:val="20"/>
+          <w:szCs w:val="20"/>
+        </w:rPr>
+        <w:t>//05/02</w:t>
+      </w:r>
+      <w:r>
+        <w:rPr>
+          <w:rFonts w:ascii="Impact" w:eastAsia="Times New Roman" w:hAnsi="Impact" w:cs="Times New Roman"/>
+          <w:color w:val="000000"/>
+          <w:sz w:val="20"/>
+          <w:szCs w:val="20"/>
+        </w:rPr>
+        <w:t>/2017</w:t>
+      </w:r>
+    </w:p>
+    <w:p>
+      <w:pPr>
+        <w:spacing w:after="0" w:line="240" w:lineRule="auto"/>
+        <w:rPr>
+          <w:rFonts w:ascii="Impact" w:eastAsia="Times New Roman" w:hAnsi="Impact" w:cs="Times New Roman"/>
+          <w:color w:val="000000"/>
+          <w:sz w:val="20"/>
+          <w:szCs w:val="20"/>
+        </w:rPr>
+      </w:pPr>
+      <w:r>
+        <w:rPr>
+          <w:rFonts w:ascii="Impact" w:eastAsia="Times New Roman" w:hAnsi="Impact" w:cs="Times New Roman"/>
+          <w:color w:val="000000"/>
+          <w:sz w:val="20"/>
+          <w:szCs w:val="20"/>
+        </w:rPr>
+        <w:t>//</w:t>
+      </w:r>
+      <w:r>
+        <w:rPr>
+          <w:rFonts w:ascii="Impact" w:eastAsia="Times New Roman" w:hAnsi="Impact" w:cs="Times New Roman"/>
+          <w:color w:val="000000"/>
+          <w:sz w:val="20"/>
+          <w:szCs w:val="20"/>
+        </w:rPr>
+        <w:t>9</w:t>
+      </w:r>
+      <w:r>
+        <w:rPr>
+          <w:rFonts w:ascii="Impact" w:eastAsia="Times New Roman" w:hAnsi="Impact" w:cs="Times New Roman"/>
+          <w:color w:val="000000"/>
+          <w:sz w:val="20"/>
+          <w:szCs w:val="20"/>
+        </w:rPr>
+        <w:t xml:space="preserve">:00AM </w:t>
+      </w:r>
+      <w:r>
+        <w:rPr>
+          <w:rFonts w:ascii="Impact" w:eastAsia="Times New Roman" w:hAnsi="Impact" w:cs="Times New Roman"/>
+          <w:color w:val="000000"/>
+          <w:sz w:val="20"/>
+          <w:szCs w:val="20"/>
+        </w:rPr>
+        <w:t>–</w:t>
+      </w:r>
+      <w:r>
+        <w:rPr>
+          <w:rFonts w:ascii="Impact" w:eastAsia="Times New Roman" w:hAnsi="Impact" w:cs="Times New Roman"/>
+          <w:color w:val="000000"/>
+          <w:sz w:val="20"/>
+          <w:szCs w:val="20"/>
         </w:rPr>
         <w:t xml:space="preserve"> </w:t>
       </w:r>
@@ -95,59 +1199,22 @@
         <w:rPr>
           <w:rFonts w:ascii="Impact" w:eastAsia="Times New Roman" w:hAnsi="Impact" w:cs="Times New Roman"/>
           <w:color w:val="000000"/>
-          <w:sz w:val="24"/>
-          <w:szCs w:val="24"/>
-        </w:rPr>
-        <w:t>hours</w:t>
-      </w:r>
-    </w:p>
-    <w:p>
-      <w:pPr>
-        <w:spacing w:after="0" w:line="240" w:lineRule="auto"/>
-        <w:rPr>
-          <w:rFonts w:ascii="Times New Roman" w:eastAsia="Times New Roman" w:hAnsi="Times New Roman" w:cs="Times New Roman"/>
-          <w:sz w:val="24"/>
-          <w:szCs w:val="24"/>
-        </w:rPr>
-      </w:pPr>
-      <w:r>
-        <w:rPr>
-          <w:rFonts w:ascii="Consolas" w:eastAsia="Times New Roman" w:hAnsi="Consolas" w:cs="Consolas"/>
-          <w:i/>
-          <w:iCs/>
-          <w:color w:val="000000"/>
-        </w:rPr>
-        <w:t>//Check my dev pit for more images and screenshots!</w:t>
-      </w:r>
-    </w:p>
-    <w:p>
-      <w:pPr>
-        <w:spacing w:after="0" w:line="240" w:lineRule="auto"/>
-        <w:rPr>
-          <w:rFonts w:ascii="Times New Roman" w:eastAsia="Times New Roman" w:hAnsi="Times New Roman" w:cs="Times New Roman"/>
-          <w:sz w:val="24"/>
-          <w:szCs w:val="24"/>
-        </w:rPr>
-      </w:pPr>
-    </w:p>
-    <w:p>
-      <w:pPr>
-        <w:spacing w:after="0" w:line="240" w:lineRule="auto"/>
-        <w:rPr>
-          <w:rFonts w:ascii="Times New Roman" w:eastAsia="Times New Roman" w:hAnsi="Times New Roman" w:cs="Times New Roman"/>
-          <w:sz w:val="24"/>
-          <w:szCs w:val="24"/>
-        </w:rPr>
-      </w:pPr>
-      <w:r>
+          <w:sz w:val="20"/>
+          <w:szCs w:val="20"/>
+        </w:rPr>
+        <w:t>1:00AM</w:t>
+      </w:r>
+    </w:p>
+    <w:p>
+      <w:pPr>
+        <w:spacing w:after="0" w:line="240" w:lineRule="auto"/>
         <w:rPr>
           <w:rFonts w:ascii="Impact" w:eastAsia="Times New Roman" w:hAnsi="Impact" w:cs="Times New Roman"/>
           <w:color w:val="000000"/>
           <w:sz w:val="20"/>
           <w:szCs w:val="20"/>
         </w:rPr>
-        <w:t>//05/02</w:t>
-      </w:r>
+      </w:pPr>
       <w:r>
         <w:rPr>
           <w:rFonts w:ascii="Impact" w:eastAsia="Times New Roman" w:hAnsi="Impact" w:cs="Times New Roman"/>
@@ -155,111 +1222,140 @@
           <w:sz w:val="20"/>
           <w:szCs w:val="20"/>
         </w:rPr>
-        <w:t>/2017</w:t>
-      </w:r>
-    </w:p>
-    <w:p>
-      <w:pPr>
-        <w:spacing w:after="0" w:line="240" w:lineRule="auto"/>
+        <w:lastRenderedPageBreak/>
+        <w:t>//Sprite Count: 40</w:t>
+      </w:r>
+      <w:r>
         <w:rPr>
           <w:rFonts w:ascii="Impact" w:eastAsia="Times New Roman" w:hAnsi="Impact" w:cs="Times New Roman"/>
           <w:color w:val="000000"/>
           <w:sz w:val="20"/>
           <w:szCs w:val="20"/>
         </w:rPr>
-      </w:pPr>
-      <w:r>
+        <w:t>4</w:t>
+      </w:r>
+    </w:p>
+    <w:p>
+      <w:pPr>
+        <w:spacing w:after="0" w:line="240" w:lineRule="auto"/>
         <w:rPr>
           <w:rFonts w:ascii="Impact" w:eastAsia="Times New Roman" w:hAnsi="Impact" w:cs="Times New Roman"/>
           <w:color w:val="000000"/>
           <w:sz w:val="20"/>
           <w:szCs w:val="20"/>
         </w:rPr>
-        <w:t>//</w:t>
-      </w:r>
-      <w:r>
-        <w:rPr>
-          <w:rFonts w:ascii="Impact" w:eastAsia="Times New Roman" w:hAnsi="Impact" w:cs="Times New Roman"/>
-          <w:color w:val="000000"/>
-          <w:sz w:val="20"/>
-          <w:szCs w:val="20"/>
-        </w:rPr>
-        <w:t>9</w:t>
-      </w:r>
-      <w:r>
-        <w:rPr>
-          <w:rFonts w:ascii="Impact" w:eastAsia="Times New Roman" w:hAnsi="Impact" w:cs="Times New Roman"/>
-          <w:color w:val="000000"/>
-          <w:sz w:val="20"/>
-          <w:szCs w:val="20"/>
-        </w:rPr>
-        <w:t xml:space="preserve">:00AM </w:t>
-      </w:r>
-      <w:r>
-        <w:rPr>
-          <w:rFonts w:ascii="Impact" w:eastAsia="Times New Roman" w:hAnsi="Impact" w:cs="Times New Roman"/>
-          <w:color w:val="000000"/>
-          <w:sz w:val="20"/>
-          <w:szCs w:val="20"/>
-        </w:rPr>
-        <w:t>–</w:t>
-      </w:r>
-      <w:r>
-        <w:rPr>
-          <w:rFonts w:ascii="Impact" w:eastAsia="Times New Roman" w:hAnsi="Impact" w:cs="Times New Roman"/>
-          <w:color w:val="000000"/>
-          <w:sz w:val="20"/>
-          <w:szCs w:val="20"/>
-        </w:rPr>
-        <w:t xml:space="preserve"> </w:t>
-      </w:r>
-      <w:r>
-        <w:rPr>
-          <w:rFonts w:ascii="Impact" w:eastAsia="Times New Roman" w:hAnsi="Impact" w:cs="Times New Roman"/>
-          <w:color w:val="000000"/>
-          <w:sz w:val="20"/>
-          <w:szCs w:val="20"/>
-        </w:rPr>
-        <w:t>7:00PM</w:t>
-      </w:r>
-    </w:p>
-    <w:p>
-      <w:pPr>
-        <w:spacing w:after="0" w:line="240" w:lineRule="auto"/>
-        <w:rPr>
-          <w:rFonts w:ascii="Impact" w:eastAsia="Times New Roman" w:hAnsi="Impact" w:cs="Times New Roman"/>
-          <w:color w:val="000000"/>
-          <w:sz w:val="20"/>
-          <w:szCs w:val="20"/>
-        </w:rPr>
-      </w:pPr>
-      <w:r>
-        <w:rPr>
-          <w:rFonts w:ascii="Impact" w:eastAsia="Times New Roman" w:hAnsi="Impact" w:cs="Times New Roman"/>
-          <w:color w:val="000000"/>
-          <w:sz w:val="20"/>
-          <w:szCs w:val="20"/>
-        </w:rPr>
-        <w:t>//Sprite Count: 40</w:t>
-      </w:r>
-      <w:r>
-        <w:rPr>
-          <w:rFonts w:ascii="Impact" w:eastAsia="Times New Roman" w:hAnsi="Impact" w:cs="Times New Roman"/>
-          <w:color w:val="000000"/>
-          <w:sz w:val="20"/>
-          <w:szCs w:val="20"/>
-        </w:rPr>
-        <w:t>4</w:t>
-      </w:r>
-    </w:p>
-    <w:p>
-      <w:pPr>
-        <w:spacing w:after="0" w:line="240" w:lineRule="auto"/>
-        <w:rPr>
-          <w:rFonts w:ascii="Impact" w:eastAsia="Times New Roman" w:hAnsi="Impact" w:cs="Times New Roman"/>
-          <w:color w:val="000000"/>
-          <w:sz w:val="20"/>
-          <w:szCs w:val="20"/>
+      </w:pPr>
+    </w:p>
+    <w:p>
+      <w:pPr>
+        <w:spacing w:after="0" w:line="240" w:lineRule="auto"/>
+        <w:rPr>
+          <w:rFonts w:ascii="Consolas" w:eastAsia="Times New Roman" w:hAnsi="Consolas" w:cs="Consolas"/>
+          <w:color w:val="000000"/>
+          <w:sz w:val="18"/>
+          <w:szCs w:val="18"/>
+        </w:rPr>
+      </w:pPr>
+      <w:r>
+        <w:rPr>
+          <w:rFonts w:ascii="Consolas" w:eastAsia="Times New Roman" w:hAnsi="Consolas" w:cs="Consolas"/>
+          <w:color w:val="000000"/>
+          <w:sz w:val="18"/>
+          <w:szCs w:val="18"/>
+        </w:rPr>
+        <w:t>-Changed asteroid generation. Space is way more occupied now.</w:t>
+      </w:r>
+    </w:p>
+    <w:p>
+      <w:pPr>
+        <w:spacing w:after="0" w:line="240" w:lineRule="auto"/>
+        <w:rPr>
+          <w:rFonts w:ascii="Consolas" w:eastAsia="Times New Roman" w:hAnsi="Consolas" w:cs="Consolas"/>
+          <w:color w:val="000000"/>
+          <w:sz w:val="18"/>
+          <w:szCs w:val="18"/>
+        </w:rPr>
+      </w:pPr>
+    </w:p>
+    <w:p>
+      <w:pPr>
+        <w:spacing w:after="0" w:line="240" w:lineRule="auto"/>
+        <w:rPr>
+          <w:rFonts w:ascii="Consolas" w:eastAsia="Times New Roman" w:hAnsi="Consolas" w:cs="Consolas"/>
+          <w:color w:val="000000"/>
+          <w:sz w:val="18"/>
+          <w:szCs w:val="18"/>
+        </w:rPr>
+      </w:pPr>
+      <w:r>
+        <w:rPr>
+          <w:rFonts w:ascii="Consolas" w:eastAsia="Times New Roman" w:hAnsi="Consolas" w:cs="Consolas"/>
+          <w:color w:val="000000"/>
+          <w:sz w:val="18"/>
+          <w:szCs w:val="18"/>
+        </w:rPr>
+        <w:t xml:space="preserve">-Added </w:t>
+      </w:r>
+      <w:proofErr w:type="spellStart"/>
+      <w:r>
+        <w:rPr>
+          <w:rFonts w:ascii="Consolas" w:eastAsia="Times New Roman" w:hAnsi="Consolas" w:cs="Consolas"/>
+          <w:color w:val="000000"/>
+          <w:sz w:val="18"/>
+          <w:szCs w:val="18"/>
+        </w:rPr>
+        <w:t>hitpoints</w:t>
+      </w:r>
+      <w:proofErr w:type="spellEnd"/>
+      <w:r>
+        <w:rPr>
+          <w:rFonts w:ascii="Consolas" w:eastAsia="Times New Roman" w:hAnsi="Consolas" w:cs="Consolas"/>
+          <w:color w:val="000000"/>
+          <w:sz w:val="18"/>
+          <w:szCs w:val="18"/>
+        </w:rPr>
+        <w:t xml:space="preserve"> to asteroids. Attack variable is now useful as asteroids won’t be one shot anymore. These mechanics will transfer to all objects you shoot at in the game.</w:t>
+      </w:r>
+    </w:p>
+    <w:p>
+      <w:pPr>
+        <w:spacing w:after="0" w:line="240" w:lineRule="auto"/>
+        <w:rPr>
+          <w:rFonts w:ascii="Consolas" w:eastAsia="Times New Roman" w:hAnsi="Consolas" w:cs="Consolas"/>
+          <w:color w:val="000000"/>
+          <w:sz w:val="18"/>
+          <w:szCs w:val="18"/>
+        </w:rPr>
+      </w:pPr>
+    </w:p>
+    <w:p>
+      <w:pPr>
+        <w:spacing w:after="0" w:line="240" w:lineRule="auto"/>
+        <w:rPr>
+          <w:rFonts w:ascii="Consolas" w:eastAsia="Times New Roman" w:hAnsi="Consolas" w:cs="Consolas"/>
+          <w:color w:val="000000"/>
+          <w:sz w:val="18"/>
+          <w:szCs w:val="18"/>
+        </w:rPr>
+      </w:pPr>
+      <w:r>
+        <w:rPr>
+          <w:rFonts w:ascii="Consolas" w:eastAsia="Times New Roman" w:hAnsi="Consolas" w:cs="Consolas"/>
+          <w:color w:val="000000"/>
+          <w:sz w:val="18"/>
+          <w:szCs w:val="18"/>
+        </w:rPr>
+        <w:t>-Fixed asteroidPieceLarge1 not breaking. Shatters like the rest now!</w:t>
+      </w:r>
+    </w:p>
+    <w:p>
+      <w:pPr>
+        <w:spacing w:after="0" w:line="240" w:lineRule="auto"/>
+        <w:rPr>
+          <w:rFonts w:ascii="Consolas" w:eastAsia="Times New Roman" w:hAnsi="Consolas" w:cs="Consolas"/>
+          <w:color w:val="000000"/>
+          <w:sz w:val="18"/>
+          <w:szCs w:val="18"/>
         </w:rPr>
       </w:pPr>
     </w:p>
@@ -32251,6 +33347,15 @@
           <w:sz w:val="20"/>
           <w:szCs w:val="20"/>
         </w:rPr>
+        <w:t xml:space="preserve"> </w:t>
+      </w:r>
+      <w:r>
+        <w:rPr>
+          <w:rFonts w:ascii="Consolas" w:eastAsia="Times New Roman" w:hAnsi="Consolas" w:cs="Consolas"/>
+          <w:color w:val="000000"/>
+          <w:sz w:val="20"/>
+          <w:szCs w:val="20"/>
+        </w:rPr>
         <w:t>as asteroid particles.</w:t>
       </w:r>
     </w:p>
@@ -37248,7 +38353,7 @@
         <v:path o:extrusionok="f" gradientshapeok="t" o:connecttype="rect"/>
         <o:lock v:ext="edit" aspectratio="t"/>
       </v:shapetype>
-      <v:shape id="_x0000_i1082" type="#_x0000_t75" style="width:3pt;height:8.25pt;visibility:visible;mso-wrap-style:square" o:bullet="t">
+      <v:shape id="_x0000_i1031" type="#_x0000_t75" style="width:3pt;height:8.25pt;visibility:visible;mso-wrap-style:square" o:bullet="t">
         <v:imagedata r:id="rId1" o:title="cargoGUIBar"/>
       </v:shape>
     </w:pict>

</xml_diff>